<commit_message>
Situação proposta e apps disponíveis
</commit_message>
<xml_diff>
--- a/Docs/AViS_Documentacao_de_SW_2019_V3.docx
+++ b/Docs/AViS_Documentacao_de_SW_2019_V3.docx
@@ -1,6 +1,6 @@
 
 <file path=word/document.xml><?xml version="1.0" encoding="utf-8"?>
-<w:document xmlns:wpc="http://schemas.microsoft.com/office/word/2010/wordprocessingCanvas" xmlns:cx="http://schemas.microsoft.com/office/drawing/2014/chartex" xmlns:cx1="http://schemas.microsoft.com/office/drawing/2015/9/8/chartex" xmlns:cx2="http://schemas.microsoft.com/office/drawing/2015/10/21/chartex" xmlns:cx3="http://schemas.microsoft.com/office/drawing/2016/5/9/chartex" xmlns:cx4="http://schemas.microsoft.com/office/drawing/2016/5/10/chartex" xmlns:cx5="http://schemas.microsoft.com/office/drawing/2016/5/11/chartex" xmlns:cx6="http://schemas.microsoft.com/office/drawing/2016/5/12/chartex" xmlns:cx7="http://schemas.microsoft.com/office/drawing/2016/5/13/chartex" xmlns:cx8="http://schemas.microsoft.com/office/drawing/2016/5/14/chartex" xmlns:mc="http://schemas.openxmlformats.org/markup-compatibility/2006" xmlns:aink="http://schemas.microsoft.com/office/drawing/2016/ink" xmlns:am3d="http://schemas.microsoft.com/office/drawing/2017/model3d" xmlns:o="urn:schemas-microsoft-com:office:office" xmlns:r="http://schemas.openxmlformats.org/officeDocument/2006/relationships" xmlns:m="http://schemas.openxmlformats.org/officeDocument/2006/math" xmlns:v="urn:schemas-microsoft-com:vml" xmlns:wp14="http://schemas.microsoft.com/office/word/2010/wordprocessingDrawing" xmlns:wp="http://schemas.openxmlformats.org/drawingml/2006/wordprocessingDrawing" xmlns:w10="urn:schemas-microsoft-com:office:word" xmlns:w="http://schemas.openxmlformats.org/wordprocessingml/2006/main" xmlns:w14="http://schemas.microsoft.com/office/word/2010/wordml" xmlns:w15="http://schemas.microsoft.com/office/word/2012/wordml" xmlns:w16cid="http://schemas.microsoft.com/office/word/2016/wordml/cid" xmlns:w16se="http://schemas.microsoft.com/office/word/2015/wordml/symex" xmlns:wpg="http://schemas.microsoft.com/office/word/2010/wordprocessingGroup" xmlns:wpi="http://schemas.microsoft.com/office/word/2010/wordprocessingInk" xmlns:wne="http://schemas.microsoft.com/office/word/2006/wordml" xmlns:wps="http://schemas.microsoft.com/office/word/2010/wordprocessingShape" mc:Ignorable="w14 w15 w16se w16cid wp14">
+<w:document xmlns:wpc="http://schemas.microsoft.com/office/word/2010/wordprocessingCanvas" xmlns:mc="http://schemas.openxmlformats.org/markup-compatibility/2006" xmlns:o="urn:schemas-microsoft-com:office:office" xmlns:r="http://schemas.openxmlformats.org/officeDocument/2006/relationships" xmlns:m="http://schemas.openxmlformats.org/officeDocument/2006/math" xmlns:v="urn:schemas-microsoft-com:vml" xmlns:wp14="http://schemas.microsoft.com/office/word/2010/wordprocessingDrawing" xmlns:wp="http://schemas.openxmlformats.org/drawingml/2006/wordprocessingDrawing" xmlns:w10="urn:schemas-microsoft-com:office:word" xmlns:w="http://schemas.openxmlformats.org/wordprocessingml/2006/main" xmlns:w14="http://schemas.microsoft.com/office/word/2010/wordml" xmlns:w15="http://schemas.microsoft.com/office/word/2012/wordml" xmlns:wpg="http://schemas.microsoft.com/office/word/2010/wordprocessingGroup" xmlns:wpi="http://schemas.microsoft.com/office/word/2010/wordprocessingInk" xmlns:wne="http://schemas.microsoft.com/office/word/2006/wordml" xmlns:wps="http://schemas.microsoft.com/office/word/2010/wordprocessingShape" mc:Ignorable="w14 w15 wp14">
   <w:body>
     <w:p>
       <w:pPr>
@@ -120,11 +120,19 @@
           <w:rStyle w:val="pbnghe"/>
         </w:rPr>
       </w:pPr>
+      <w:proofErr w:type="spellStart"/>
       <w:r>
         <w:rPr>
           <w:rStyle w:val="pbnghe"/>
         </w:rPr>
-        <w:t>Weuller Júnior Souza Bessa</w:t>
+        <w:t>Weuller</w:t>
+      </w:r>
+      <w:proofErr w:type="spellEnd"/>
+      <w:r>
+        <w:rPr>
+          <w:rStyle w:val="pbnghe"/>
+        </w:rPr>
+        <w:t xml:space="preserve"> Júnior Souza Bessa</w:t>
       </w:r>
       <w:r>
         <w:rPr>
@@ -187,8 +195,21 @@
       <w:pPr>
         <w:pStyle w:val="Ttulo"/>
       </w:pPr>
-      <w:r>
-        <w:t>AViS – Alloy Virtual Space</w:t>
+      <w:proofErr w:type="spellStart"/>
+      <w:r>
+        <w:t>AViS</w:t>
+      </w:r>
+      <w:proofErr w:type="spellEnd"/>
+      <w:r>
+        <w:t xml:space="preserve"> – </w:t>
+      </w:r>
+      <w:proofErr w:type="spellStart"/>
+      <w:r>
+        <w:t>Alloy</w:t>
+      </w:r>
+      <w:proofErr w:type="spellEnd"/>
+      <w:r>
+        <w:t xml:space="preserve"> Virtual Space</w:t>
       </w:r>
     </w:p>
     <w:p>
@@ -433,11 +454,19 @@
           <w:rStyle w:val="pbnghe"/>
         </w:rPr>
       </w:pPr>
+      <w:proofErr w:type="spellStart"/>
       <w:r>
         <w:rPr>
           <w:rStyle w:val="pbnghe"/>
         </w:rPr>
-        <w:t>Weuller Júnior Souza Bessa</w:t>
+        <w:t>Weuller</w:t>
+      </w:r>
+      <w:proofErr w:type="spellEnd"/>
+      <w:r>
+        <w:rPr>
+          <w:rStyle w:val="pbnghe"/>
+        </w:rPr>
+        <w:t xml:space="preserve"> Júnior Souza Bessa</w:t>
       </w:r>
       <w:r>
         <w:rPr>
@@ -494,8 +523,21 @@
       <w:pPr>
         <w:pStyle w:val="Ttulo"/>
       </w:pPr>
-      <w:r>
-        <w:t>AViS – Alloy Virtual Space</w:t>
+      <w:proofErr w:type="spellStart"/>
+      <w:r>
+        <w:t>AViS</w:t>
+      </w:r>
+      <w:proofErr w:type="spellEnd"/>
+      <w:r>
+        <w:t xml:space="preserve"> – </w:t>
+      </w:r>
+      <w:proofErr w:type="spellStart"/>
+      <w:r>
+        <w:t>Alloy</w:t>
+      </w:r>
+      <w:proofErr w:type="spellEnd"/>
+      <w:r>
+        <w:t xml:space="preserve"> Virtual Space</w:t>
       </w:r>
     </w:p>
     <w:p>
@@ -556,8 +598,17 @@
           <w:b/>
           <w:bCs w:val="0"/>
         </w:rPr>
-        <w:t>Maria Angélica Calixto de Andrade Cardieri</w:t>
-      </w:r>
+        <w:t xml:space="preserve">Maria Angélica Calixto de Andrade </w:t>
+      </w:r>
+      <w:proofErr w:type="spellStart"/>
+      <w:r>
+        <w:rPr>
+          <w:b/>
+          <w:bCs w:val="0"/>
+        </w:rPr>
+        <w:t>Cardieri</w:t>
+      </w:r>
+      <w:proofErr w:type="spellEnd"/>
       <w:r>
         <w:t xml:space="preserve">, </w:t>
       </w:r>
@@ -932,28 +983,68 @@
         <w:t xml:space="preserve">em nós </w:t>
       </w:r>
       <w:r>
-        <w:t>uma força transformadora ao longo desses três anos. Agradecimentos muito especiais a M</w:t>
+        <w:t xml:space="preserve">uma força transformadora ao longo desses três anos. Agradecimentos muito especiais </w:t>
+      </w:r>
+      <w:proofErr w:type="gramStart"/>
+      <w:r>
+        <w:t>a M</w:t>
+      </w:r>
+      <w:r>
+        <w:t>e</w:t>
+      </w:r>
+      <w:proofErr w:type="gramEnd"/>
+      <w:r>
+        <w:t>.</w:t>
+      </w:r>
+      <w:r>
+        <w:t xml:space="preserve"> Ana Carolina Camargo, </w:t>
+      </w:r>
+      <w:r>
+        <w:t>Me</w:t>
+      </w:r>
+      <w:r>
+        <w:t>.</w:t>
+      </w:r>
+      <w:r>
+        <w:t xml:space="preserve"> Cesar </w:t>
+      </w:r>
+      <w:proofErr w:type="spellStart"/>
+      <w:r>
+        <w:t>Munari</w:t>
+      </w:r>
+      <w:proofErr w:type="spellEnd"/>
+      <w:r>
+        <w:t xml:space="preserve">, Prof. Jefferson </w:t>
+      </w:r>
+      <w:proofErr w:type="spellStart"/>
+      <w:r>
+        <w:t>Blaitt</w:t>
+      </w:r>
+      <w:proofErr w:type="spellEnd"/>
+      <w:r>
+        <w:t xml:space="preserve"> e M</w:t>
       </w:r>
       <w:r>
         <w:t>e.</w:t>
       </w:r>
       <w:r>
-        <w:t xml:space="preserve"> Ana Carolina Camargo, </w:t>
-      </w:r>
-      <w:r>
-        <w:t>Me</w:t>
-      </w:r>
-      <w:r>
-        <w:t>.</w:t>
-      </w:r>
-      <w:r>
-        <w:t xml:space="preserve"> Cesar Munari, Prof. Jefferson Blaitt e M</w:t>
-      </w:r>
-      <w:r>
-        <w:t>e.</w:t>
-      </w:r>
-      <w:r>
-        <w:t xml:space="preserve"> Maria Angélica Cardieri, nossa orientadora, pelos esforços de mentoria </w:t>
+        <w:t xml:space="preserve"> Maria Angélica </w:t>
+      </w:r>
+      <w:proofErr w:type="spellStart"/>
+      <w:r>
+        <w:t>Cardieri</w:t>
+      </w:r>
+      <w:proofErr w:type="spellEnd"/>
+      <w:r>
+        <w:t xml:space="preserve">, nossa orientadora, pelos esforços de </w:t>
+      </w:r>
+      <w:proofErr w:type="spellStart"/>
+      <w:r>
+        <w:t>mentoria</w:t>
+      </w:r>
+      <w:proofErr w:type="spellEnd"/>
+      <w:r>
+        <w:t xml:space="preserve"> </w:t>
       </w:r>
       <w:r>
         <w:t>muito além de suas funções. Obrigado por terem notado nosso módico potencial, quando jazia escondido por nossa incipiência.</w:t>
@@ -985,7 +1076,71 @@
     </w:p>
     <w:p>
       <w:r>
-        <w:t>A Alloy City Linguistics desenvolveu e mantém uma plataforma de ensino e aprendizado de francês baseada em tecnologias web. O objetivo do grupo AViS até o final do curso ADS dos participantes é desenvolver um cliente para essa plataforma existente. O cliente vai se chamar AViS - Alloy Virtual Space, e vai se apoiar na RESTful API disponibilizada pela Alloy para o projeto. O cliente AViS será capaz de simular um ambiente 3D onde professor e aluno poderão interagir de maneira mais próxima de interações humanas presenciais, isto é, com a impressão de compartilhar o lugar, e não apenas o momento.</w:t>
+        <w:t xml:space="preserve">A </w:t>
+      </w:r>
+      <w:proofErr w:type="spellStart"/>
+      <w:r>
+        <w:t>Alloy</w:t>
+      </w:r>
+      <w:proofErr w:type="spellEnd"/>
+      <w:r>
+        <w:t xml:space="preserve"> City </w:t>
+      </w:r>
+      <w:proofErr w:type="spellStart"/>
+      <w:r>
+        <w:t>Linguistics</w:t>
+      </w:r>
+      <w:proofErr w:type="spellEnd"/>
+      <w:r>
+        <w:t xml:space="preserve"> desenvolveu e mantém uma plataforma de ensino e aprendizado de francês baseada em tecnologias web. O objetivo do grupo </w:t>
+      </w:r>
+      <w:proofErr w:type="spellStart"/>
+      <w:r>
+        <w:t>AViS</w:t>
+      </w:r>
+      <w:proofErr w:type="spellEnd"/>
+      <w:r>
+        <w:t xml:space="preserve"> até o final do curso ADS dos participantes é desenvolver um cliente para essa plataforma existente. O cliente vai se chamar </w:t>
+      </w:r>
+      <w:proofErr w:type="spellStart"/>
+      <w:r>
+        <w:t>AViS</w:t>
+      </w:r>
+      <w:proofErr w:type="spellEnd"/>
+      <w:r>
+        <w:t xml:space="preserve"> - </w:t>
+      </w:r>
+      <w:proofErr w:type="spellStart"/>
+      <w:r>
+        <w:t>Alloy</w:t>
+      </w:r>
+      <w:proofErr w:type="spellEnd"/>
+      <w:r>
+        <w:t xml:space="preserve"> Virtual Space, e vai se apoiar na </w:t>
+      </w:r>
+      <w:proofErr w:type="spellStart"/>
+      <w:r>
+        <w:t>RESTful</w:t>
+      </w:r>
+      <w:proofErr w:type="spellEnd"/>
+      <w:r>
+        <w:t xml:space="preserve"> API disponibilizada pela </w:t>
+      </w:r>
+      <w:proofErr w:type="spellStart"/>
+      <w:r>
+        <w:t>Alloy</w:t>
+      </w:r>
+      <w:proofErr w:type="spellEnd"/>
+      <w:r>
+        <w:t xml:space="preserve"> para o projeto. O cliente </w:t>
+      </w:r>
+      <w:proofErr w:type="spellStart"/>
+      <w:r>
+        <w:t>AViS</w:t>
+      </w:r>
+      <w:proofErr w:type="spellEnd"/>
+      <w:r>
+        <w:t xml:space="preserve"> será capaz de simular um ambiente 3D onde professor e aluno poderão interagir de maneira mais próxima de interações humanas presenciais, isto é, com a impressão de compartilhar o lugar, e não apenas o momento.</w:t>
       </w:r>
     </w:p>
     <w:p>
@@ -1010,8 +1165,21 @@
       <w:r>
         <w:t xml:space="preserve"> </w:t>
       </w:r>
-      <w:r>
-        <w:t>AViS. Plataforma. EAD. Ambiente.Tri-dimensional.</w:t>
+      <w:proofErr w:type="spellStart"/>
+      <w:r>
+        <w:t>AViS</w:t>
+      </w:r>
+      <w:proofErr w:type="spellEnd"/>
+      <w:r>
+        <w:t xml:space="preserve">. Plataforma. EAD. </w:t>
+      </w:r>
+      <w:proofErr w:type="spellStart"/>
+      <w:r>
+        <w:t>Ambiente.Tri</w:t>
+      </w:r>
+      <w:proofErr w:type="spellEnd"/>
+      <w:r>
+        <w:t>-dimensional.</w:t>
       </w:r>
       <w:r>
         <w:br w:type="page"/>
@@ -1120,11 +1288,21 @@
         <w:pStyle w:val="ListadePrembulo"/>
       </w:pPr>
       <w:r>
-        <w:t>Tabela 1 – Principais mudanças na Área de Recursos Humanos (PricewaterhouseCoopers)</w:t>
+        <w:t>Tabela 1 – Principais mudanças na Área de Recursos Humanos (</w:t>
+      </w:r>
+      <w:proofErr w:type="spellStart"/>
+      <w:proofErr w:type="gramStart"/>
+      <w:r>
+        <w:t>PricewaterhouseCoopers</w:t>
+      </w:r>
+      <w:proofErr w:type="spellEnd"/>
+      <w:r>
+        <w:t>)</w:t>
       </w:r>
       <w:r>
         <w:tab/>
       </w:r>
+      <w:proofErr w:type="gramEnd"/>
       <w:r>
         <w:tab/>
         <w:t>17</w:t>
@@ -1135,11 +1313,16 @@
         <w:pStyle w:val="ListadePrembulo"/>
       </w:pPr>
       <w:r>
-        <w:t>Tabela 2 – Principais mudanças na Área de Recursos Humanos (Chiavenato)</w:t>
+        <w:t>Tabela 2 – Principais mudanças na Área de Recursos Humanos (</w:t>
+      </w:r>
+      <w:proofErr w:type="gramStart"/>
+      <w:r>
+        <w:t>Chiavenato)</w:t>
       </w:r>
       <w:r>
         <w:tab/>
       </w:r>
+      <w:proofErr w:type="gramEnd"/>
       <w:r>
         <w:tab/>
         <w:t>22</w:t>
@@ -1165,11 +1348,16 @@
         <w:pStyle w:val="ListadePrembulo"/>
       </w:pPr>
       <w:r>
-        <w:t>Tabela 4 – Ferramentas de T.I. e seu relacionamento com os processos da ARH (estudo de caso 1)</w:t>
+        <w:t xml:space="preserve">Tabela 4 – Ferramentas de T.I. e seu relacionamento com os processos da ARH (estudo de caso </w:t>
+      </w:r>
+      <w:proofErr w:type="gramStart"/>
+      <w:r>
+        <w:t>1)</w:t>
       </w:r>
       <w:r>
         <w:tab/>
       </w:r>
+      <w:proofErr w:type="gramEnd"/>
       <w:r>
         <w:tab/>
         <w:t>30</w:t>
@@ -1180,12 +1368,7 @@
         <w:pStyle w:val="ListadePrembulo"/>
       </w:pPr>
       <w:r>
-        <w:t>Tabela 5 – Ferramentas de T.I. e seu relacionamento</w:t>
-      </w:r>
-      <w:bookmarkStart w:id="1" w:name="_GoBack"/>
-      <w:bookmarkEnd w:id="1"/>
-      <w:r>
-        <w:t xml:space="preserve"> com os processos da ARH (estudo de caso 2) </w:t>
+        <w:t xml:space="preserve">Tabela 5 – Ferramentas de T.I. e seu relacionamento com os processos da ARH (estudo de caso 2) </w:t>
       </w:r>
       <w:r>
         <w:tab/>
@@ -1214,7 +1397,6 @@
           <w:docPartUnique/>
         </w:docPartObj>
       </w:sdtPr>
-      <w:sdtEndPr/>
       <w:sdtContent>
         <w:p>
           <w:pPr>
@@ -4670,19 +4852,29 @@
           <w:numId w:val="24"/>
         </w:numPr>
       </w:pPr>
-      <w:bookmarkStart w:id="2" w:name="_Toc20058012"/>
+      <w:bookmarkStart w:id="1" w:name="_Toc20058012"/>
+      <w:proofErr w:type="spellStart"/>
       <w:r>
         <w:lastRenderedPageBreak/>
         <w:t>Introdução</w:t>
       </w:r>
-      <w:bookmarkEnd w:id="2"/>
+      <w:bookmarkEnd w:id="1"/>
+      <w:proofErr w:type="spellEnd"/>
     </w:p>
     <w:p>
       <w:pPr>
         <w:ind w:firstLine="405"/>
       </w:pPr>
       <w:r>
-        <w:t>Com o propósito de proporcionar uma experiência de aprendizado à distância mais abrangente, a plataforma do projeto AViS, busca fornecer aos usuários ferramentas em que os mais diversos aspectos da comunicação possam ser explorados durante a experiência de uso.</w:t>
+        <w:t xml:space="preserve">Com o propósito de proporcionar uma experiência de aprendizado à distância mais abrangente, a plataforma do projeto </w:t>
+      </w:r>
+      <w:proofErr w:type="spellStart"/>
+      <w:r>
+        <w:t>AViS</w:t>
+      </w:r>
+      <w:proofErr w:type="spellEnd"/>
+      <w:r>
+        <w:t>, busca fornecer aos usuários ferramentas em que os mais diversos aspectos da comunicação possam ser explorados durante a experiência de uso.</w:t>
       </w:r>
     </w:p>
     <w:p>
@@ -4703,7 +4895,15 @@
     </w:p>
     <w:p>
       <w:r>
-        <w:t>Como possibilidades a serem implementadas a longo prazo, o projeto AViS, poderá se tornar uma plataforma unificada capaz de oferecer suporte ao ensino de diversos idiomas e de forma universal, compatível com todos os principais sistemas operacionais.</w:t>
+        <w:t xml:space="preserve">Como possibilidades a serem implementadas a longo prazo, o projeto </w:t>
+      </w:r>
+      <w:proofErr w:type="spellStart"/>
+      <w:r>
+        <w:t>AViS</w:t>
+      </w:r>
+      <w:proofErr w:type="spellEnd"/>
+      <w:r>
+        <w:t>, poderá se tornar uma plataforma unificada capaz de oferecer suporte ao ensino de diversos idiomas e de forma universal, compatível com todos os principais sistemas operacionais.</w:t>
       </w:r>
     </w:p>
     <w:p>
@@ -4722,15 +4922,25 @@
           <w:numId w:val="24"/>
         </w:numPr>
       </w:pPr>
-      <w:bookmarkStart w:id="3" w:name="_Toc20058013"/>
+      <w:bookmarkStart w:id="2" w:name="_Toc20058013"/>
+      <w:proofErr w:type="spellStart"/>
       <w:r>
         <w:lastRenderedPageBreak/>
-        <w:t>Embasamento teórico</w:t>
-      </w:r>
+        <w:t>Embasamento</w:t>
+      </w:r>
+      <w:proofErr w:type="spellEnd"/>
+      <w:r>
+        <w:t xml:space="preserve"> </w:t>
+      </w:r>
+      <w:proofErr w:type="spellStart"/>
+      <w:r>
+        <w:t>teórico</w:t>
+      </w:r>
+      <w:proofErr w:type="spellEnd"/>
       <w:r>
         <w:t>.</w:t>
       </w:r>
-      <w:bookmarkEnd w:id="3"/>
+      <w:bookmarkEnd w:id="2"/>
     </w:p>
     <w:p>
       <w:pPr>
@@ -4757,13 +4967,23 @@
           <w:numId w:val="24"/>
         </w:numPr>
       </w:pPr>
-      <w:bookmarkStart w:id="4" w:name="_Toc20058014"/>
+      <w:bookmarkStart w:id="3" w:name="_Toc20058014"/>
+      <w:proofErr w:type="spellStart"/>
       <w:r>
         <w:lastRenderedPageBreak/>
-        <w:t xml:space="preserve">Planejamento </w:t>
-      </w:r>
-      <w:r>
-        <w:t xml:space="preserve">Inicial </w:t>
+        <w:t>Planejamento</w:t>
+      </w:r>
+      <w:proofErr w:type="spellEnd"/>
+      <w:r>
+        <w:t xml:space="preserve"> </w:t>
+      </w:r>
+      <w:proofErr w:type="spellStart"/>
+      <w:r>
+        <w:t>Inicial</w:t>
+      </w:r>
+      <w:proofErr w:type="spellEnd"/>
+      <w:r>
+        <w:t xml:space="preserve"> </w:t>
       </w:r>
       <w:r>
         <w:t>do</w:t>
@@ -4774,7 +4994,7 @@
       <w:r>
         <w:t>Software</w:t>
       </w:r>
-      <w:bookmarkEnd w:id="4"/>
+      <w:bookmarkEnd w:id="3"/>
       <w:r>
         <w:t xml:space="preserve"> </w:t>
       </w:r>
@@ -4795,18 +5015,18 @@
           <w:szCs w:val="32"/>
         </w:rPr>
       </w:pPr>
-      <w:bookmarkStart w:id="5" w:name="_Toc20053031"/>
-      <w:bookmarkStart w:id="6" w:name="_Toc20053135"/>
-      <w:bookmarkStart w:id="7" w:name="_Toc20053633"/>
-      <w:bookmarkStart w:id="8" w:name="_Toc20053734"/>
-      <w:bookmarkStart w:id="9" w:name="_Toc20055653"/>
-      <w:bookmarkStart w:id="10" w:name="_Toc20058015"/>
+      <w:bookmarkStart w:id="4" w:name="_Toc20053031"/>
+      <w:bookmarkStart w:id="5" w:name="_Toc20053135"/>
+      <w:bookmarkStart w:id="6" w:name="_Toc20053633"/>
+      <w:bookmarkStart w:id="7" w:name="_Toc20053734"/>
+      <w:bookmarkStart w:id="8" w:name="_Toc20055653"/>
+      <w:bookmarkStart w:id="9" w:name="_Toc20058015"/>
+      <w:bookmarkEnd w:id="4"/>
       <w:bookmarkEnd w:id="5"/>
       <w:bookmarkEnd w:id="6"/>
       <w:bookmarkEnd w:id="7"/>
       <w:bookmarkEnd w:id="8"/>
       <w:bookmarkEnd w:id="9"/>
-      <w:bookmarkEnd w:id="10"/>
     </w:p>
     <w:p>
       <w:pPr>
@@ -4824,104 +5044,392 @@
           <w:szCs w:val="32"/>
         </w:rPr>
       </w:pPr>
-      <w:bookmarkStart w:id="11" w:name="_Toc20053735"/>
-      <w:bookmarkStart w:id="12" w:name="_Toc20055654"/>
-      <w:bookmarkStart w:id="13" w:name="_Toc20058016"/>
+      <w:bookmarkStart w:id="10" w:name="_Toc20053735"/>
+      <w:bookmarkStart w:id="11" w:name="_Toc20055654"/>
+      <w:bookmarkStart w:id="12" w:name="_Toc20058016"/>
+      <w:bookmarkEnd w:id="10"/>
       <w:bookmarkEnd w:id="11"/>
       <w:bookmarkEnd w:id="12"/>
+    </w:p>
+    <w:p>
+      <w:pPr>
+        <w:pStyle w:val="Ttulo2"/>
+        <w:rPr>
+          <w:vanish/>
+        </w:rPr>
+      </w:pPr>
+      <w:bookmarkStart w:id="13" w:name="_Toc20058017"/>
+      <w:proofErr w:type="spellStart"/>
+      <w:r>
+        <w:t>Situação</w:t>
+      </w:r>
+      <w:proofErr w:type="spellEnd"/>
+      <w:r>
+        <w:t xml:space="preserve"> </w:t>
+      </w:r>
+      <w:proofErr w:type="spellStart"/>
+      <w:r>
+        <w:t>Atual</w:t>
+      </w:r>
       <w:bookmarkEnd w:id="13"/>
+      <w:proofErr w:type="spellEnd"/>
+    </w:p>
+    <w:p/>
+    <w:p>
+      <w:r>
+        <w:t>TODO: Vítor</w:t>
+      </w:r>
+    </w:p>
+    <w:p/>
+    <w:p>
+      <w:pPr>
+        <w:pStyle w:val="Ttulo3"/>
+      </w:pPr>
+      <w:bookmarkStart w:id="14" w:name="_Toc20058018"/>
+      <w:proofErr w:type="spellStart"/>
+      <w:r>
+        <w:t>Problemas</w:t>
+      </w:r>
+      <w:proofErr w:type="spellEnd"/>
+      <w:r>
+        <w:t xml:space="preserve"> </w:t>
+      </w:r>
+      <w:proofErr w:type="spellStart"/>
+      <w:r>
+        <w:t>Encontrados</w:t>
+      </w:r>
+      <w:bookmarkEnd w:id="14"/>
+      <w:proofErr w:type="spellEnd"/>
+    </w:p>
+    <w:p>
+      <w:r>
+        <w:t>TODO: Vítor</w:t>
+      </w:r>
+    </w:p>
+    <w:p/>
+    <w:p>
+      <w:pPr>
+        <w:pStyle w:val="Ttulo3"/>
+        <w:rPr>
+          <w:lang w:val="pt-BR"/>
+        </w:rPr>
+      </w:pPr>
+      <w:bookmarkStart w:id="15" w:name="_Toc20058019"/>
+      <w:proofErr w:type="gramStart"/>
+      <w:r>
+        <w:rPr>
+          <w:lang w:val="pt-BR"/>
+        </w:rPr>
+        <w:t>Aplicativos Disponíveis</w:t>
+      </w:r>
+      <w:proofErr w:type="gramEnd"/>
+      <w:r>
+        <w:rPr>
+          <w:lang w:val="pt-BR"/>
+        </w:rPr>
+        <w:t xml:space="preserve"> no</w:t>
+      </w:r>
+      <w:r>
+        <w:rPr>
+          <w:lang w:val="pt-BR"/>
+        </w:rPr>
+        <w:t xml:space="preserve"> </w:t>
+      </w:r>
+      <w:r>
+        <w:rPr>
+          <w:lang w:val="pt-BR"/>
+        </w:rPr>
+        <w:t>m</w:t>
+      </w:r>
+      <w:r>
+        <w:rPr>
+          <w:lang w:val="pt-BR"/>
+        </w:rPr>
+        <w:t>ercado (estado da arte)</w:t>
+      </w:r>
+      <w:bookmarkEnd w:id="15"/>
+    </w:p>
+    <w:p>
+      <w:r>
+        <w:t xml:space="preserve">Atualmente há diversos sistemas utilizados para ensino à distância, muitos deles são amplamente utilizados, outros estão ainda em desenvolvimento, se </w:t>
+      </w:r>
+      <w:proofErr w:type="gramStart"/>
+      <w:r>
+        <w:t>tratando-se</w:t>
+      </w:r>
+      <w:proofErr w:type="gramEnd"/>
+      <w:r>
+        <w:t xml:space="preserve"> </w:t>
+      </w:r>
+      <w:proofErr w:type="spellStart"/>
+      <w:r>
+        <w:t>AVAs</w:t>
+      </w:r>
+      <w:proofErr w:type="spellEnd"/>
+      <w:r>
+        <w:t xml:space="preserve"> (Ambiente Virtual de Aprendizagem), ou seja, sistema de apoio ao ensino a distância proporcionando conteúdos e recursos necessários para total </w:t>
+      </w:r>
+      <w:proofErr w:type="spellStart"/>
+      <w:r>
+        <w:t>total</w:t>
+      </w:r>
+      <w:proofErr w:type="spellEnd"/>
+      <w:r>
+        <w:t xml:space="preserve"> ou parcial aproveitamento dos cursos. Alguns dos utilizados </w:t>
+      </w:r>
+      <w:r>
+        <w:t>no mercado são citados a baixo:</w:t>
+      </w:r>
+    </w:p>
+    <w:p>
+      <w:pPr>
+        <w:pStyle w:val="PargrafodaLista"/>
+        <w:numPr>
+          <w:ilvl w:val="0"/>
+          <w:numId w:val="36"/>
+        </w:numPr>
+      </w:pPr>
+      <w:r>
+        <w:t xml:space="preserve">Amadeus </w:t>
+      </w:r>
+      <w:r>
+        <w:t>LMS</w:t>
+      </w:r>
+    </w:p>
+    <w:p>
+      <w:r>
+        <w:tab/>
+        <w:t xml:space="preserve">O Amadeus é um LMS - do inglês, “Learning Manager System”, é um software de </w:t>
+      </w:r>
+      <w:r>
+        <w:tab/>
+        <w:t xml:space="preserve">ensino a distância, </w:t>
+      </w:r>
+      <w:proofErr w:type="spellStart"/>
+      <w:r>
+        <w:t>EaD</w:t>
+      </w:r>
+      <w:proofErr w:type="spellEnd"/>
+      <w:r>
+        <w:t xml:space="preserve">, propõe o conceito de </w:t>
+      </w:r>
+      <w:proofErr w:type="spellStart"/>
+      <w:r>
+        <w:t>blended</w:t>
+      </w:r>
+      <w:proofErr w:type="spellEnd"/>
+      <w:r>
+        <w:t xml:space="preserve"> </w:t>
+      </w:r>
+      <w:proofErr w:type="spellStart"/>
+      <w:r>
+        <w:t>learning</w:t>
+      </w:r>
+      <w:proofErr w:type="spellEnd"/>
+      <w:r>
+        <w:t>, ou b-</w:t>
+      </w:r>
+      <w:proofErr w:type="spellStart"/>
+      <w:r>
+        <w:t>learning</w:t>
+      </w:r>
+      <w:proofErr w:type="spellEnd"/>
+      <w:r>
+        <w:t xml:space="preserve">, é um derivado </w:t>
+      </w:r>
+      <w:r>
+        <w:tab/>
+        <w:t>do e-</w:t>
+      </w:r>
+      <w:proofErr w:type="spellStart"/>
+      <w:r>
+        <w:t>learning</w:t>
+      </w:r>
+      <w:proofErr w:type="spellEnd"/>
+      <w:r>
+        <w:t>, o que inclui situações presenciais.</w:t>
+      </w:r>
+    </w:p>
+    <w:p>
+      <w:pPr>
+        <w:pStyle w:val="PargrafodaLista"/>
+        <w:numPr>
+          <w:ilvl w:val="0"/>
+          <w:numId w:val="36"/>
+        </w:numPr>
+      </w:pPr>
+      <w:proofErr w:type="spellStart"/>
+      <w:r>
+        <w:t>Moodle</w:t>
+      </w:r>
+      <w:proofErr w:type="spellEnd"/>
+    </w:p>
+    <w:p>
+      <w:r>
+        <w:tab/>
+        <w:t xml:space="preserve"> </w:t>
+      </w:r>
+      <w:proofErr w:type="spellStart"/>
+      <w:r>
+        <w:t>Moodle</w:t>
+      </w:r>
+      <w:proofErr w:type="spellEnd"/>
+      <w:r>
+        <w:t xml:space="preserve"> é um software que permite criação de cursos num contexto de b-</w:t>
+      </w:r>
+      <w:proofErr w:type="spellStart"/>
+      <w:r>
+        <w:t>learning</w:t>
+      </w:r>
+      <w:proofErr w:type="spellEnd"/>
+      <w:r>
+        <w:t xml:space="preserve"> ou e-</w:t>
+      </w:r>
+      <w:proofErr w:type="spellStart"/>
+      <w:r>
+        <w:t>learning</w:t>
+      </w:r>
+      <w:proofErr w:type="spellEnd"/>
+      <w:r>
+        <w:t xml:space="preserve"> </w:t>
+      </w:r>
+      <w:r>
+        <w:t xml:space="preserve">amplamente utilizado em de </w:t>
+      </w:r>
+      <w:proofErr w:type="spellStart"/>
+      <w:r>
+        <w:t>EaD</w:t>
+      </w:r>
+      <w:proofErr w:type="spellEnd"/>
+      <w:r>
+        <w:t>.</w:t>
+      </w:r>
+    </w:p>
+    <w:p>
+      <w:pPr>
+        <w:pStyle w:val="PargrafodaLista"/>
+        <w:numPr>
+          <w:ilvl w:val="0"/>
+          <w:numId w:val="36"/>
+        </w:numPr>
+      </w:pPr>
+      <w:proofErr w:type="spellStart"/>
+      <w:r>
+        <w:t>Blackboard</w:t>
+      </w:r>
+      <w:proofErr w:type="spellEnd"/>
+      <w:r>
+        <w:t xml:space="preserve"> </w:t>
+      </w:r>
+      <w:proofErr w:type="spellStart"/>
+      <w:r>
+        <w:t>Collaborate</w:t>
+      </w:r>
+      <w:proofErr w:type="spellEnd"/>
+    </w:p>
+    <w:p>
+      <w:r>
+        <w:tab/>
+        <w:t xml:space="preserve"> </w:t>
+      </w:r>
+      <w:proofErr w:type="spellStart"/>
+      <w:r>
+        <w:t>Blackboard</w:t>
+      </w:r>
+      <w:proofErr w:type="spellEnd"/>
+      <w:r>
+        <w:t xml:space="preserve"> é uma plataforma para ensino a distância e presencial permitindo que os alunos se comuniquem com seus professores utilizando chat em vídeo</w:t>
+      </w:r>
+    </w:p>
+    <w:p>
+      <w:pPr>
+        <w:pStyle w:val="PargrafodaLista"/>
+        <w:numPr>
+          <w:ilvl w:val="0"/>
+          <w:numId w:val="36"/>
+        </w:numPr>
+      </w:pPr>
+      <w:proofErr w:type="spellStart"/>
+      <w:r>
+        <w:t>Second</w:t>
+      </w:r>
+      <w:proofErr w:type="spellEnd"/>
+      <w:r>
+        <w:t xml:space="preserve"> Life</w:t>
+      </w:r>
+    </w:p>
+    <w:p>
+      <w:r>
+        <w:tab/>
+      </w:r>
+      <w:proofErr w:type="spellStart"/>
+      <w:r>
+        <w:t>Second</w:t>
+      </w:r>
+      <w:proofErr w:type="spellEnd"/>
+      <w:r>
+        <w:t xml:space="preserve"> Life é um jogo que simula a vida real, em 2014, pesquisadores da Texas </w:t>
+      </w:r>
+      <w:r>
+        <w:tab/>
+        <w:t xml:space="preserve">A&amp;M </w:t>
+      </w:r>
+      <w:proofErr w:type="spellStart"/>
+      <w:r>
+        <w:t>University</w:t>
+      </w:r>
+      <w:proofErr w:type="spellEnd"/>
+      <w:r>
+        <w:t xml:space="preserve"> e da Florida </w:t>
+      </w:r>
+      <w:proofErr w:type="spellStart"/>
+      <w:r>
+        <w:t>Institute</w:t>
+      </w:r>
+      <w:proofErr w:type="spellEnd"/>
+      <w:r>
+        <w:t xml:space="preserve"> </w:t>
+      </w:r>
+      <w:proofErr w:type="spellStart"/>
+      <w:r>
+        <w:t>of</w:t>
+      </w:r>
+      <w:proofErr w:type="spellEnd"/>
+      <w:r>
+        <w:t xml:space="preserve"> Technology, utilizaram do jogo como forma de engajar os alunos no aprendizado em um </w:t>
+      </w:r>
+      <w:proofErr w:type="spellStart"/>
+      <w:r>
+        <w:t>amiente</w:t>
+      </w:r>
+      <w:proofErr w:type="spellEnd"/>
+      <w:r>
+        <w:t xml:space="preserve"> virtual.</w:t>
+      </w:r>
     </w:p>
     <w:p>
       <w:pPr>
         <w:pStyle w:val="Ttulo2"/>
-        <w:rPr>
-          <w:vanish/>
-        </w:rPr>
-      </w:pPr>
-      <w:bookmarkStart w:id="14" w:name="_Toc20058017"/>
-      <w:r>
-        <w:t>Situação Atual</w:t>
-      </w:r>
-      <w:bookmarkEnd w:id="14"/>
-    </w:p>
-    <w:p/>
-    <w:p>
-      <w:r>
-        <w:t>TODO: Vítor</w:t>
-      </w:r>
-    </w:p>
-    <w:p/>
-    <w:p>
-      <w:pPr>
-        <w:pStyle w:val="Ttulo3"/>
-      </w:pPr>
-      <w:bookmarkStart w:id="15" w:name="_Toc20058018"/>
-      <w:r>
-        <w:t>Problemas Encontrados</w:t>
-      </w:r>
-      <w:bookmarkEnd w:id="15"/>
-    </w:p>
-    <w:p>
-      <w:r>
-        <w:t>TODO: Vítor</w:t>
-      </w:r>
-    </w:p>
-    <w:p/>
-    <w:p>
-      <w:pPr>
-        <w:pStyle w:val="Ttulo3"/>
-        <w:rPr>
-          <w:lang w:val="pt-BR"/>
-        </w:rPr>
-      </w:pPr>
-      <w:bookmarkStart w:id="16" w:name="_Toc20058019"/>
-      <w:r>
-        <w:rPr>
-          <w:lang w:val="pt-BR"/>
-        </w:rPr>
-        <w:t>Aplicativos Disponíveis no</w:t>
-      </w:r>
-      <w:r>
-        <w:rPr>
-          <w:lang w:val="pt-BR"/>
-        </w:rPr>
-        <w:t xml:space="preserve"> </w:t>
-      </w:r>
-      <w:r>
-        <w:rPr>
-          <w:lang w:val="pt-BR"/>
-        </w:rPr>
-        <w:t>m</w:t>
-      </w:r>
-      <w:r>
-        <w:rPr>
-          <w:lang w:val="pt-BR"/>
-        </w:rPr>
-        <w:t>ercado (estado da arte)</w:t>
+      </w:pPr>
+      <w:bookmarkStart w:id="16" w:name="_Toc20058020"/>
+      <w:proofErr w:type="spellStart"/>
+      <w:r>
+        <w:t>Objetivos</w:t>
+      </w:r>
+      <w:proofErr w:type="spellEnd"/>
+      <w:r>
+        <w:t xml:space="preserve"> do </w:t>
+      </w:r>
+      <w:proofErr w:type="spellStart"/>
+      <w:r>
+        <w:t>Projeto</w:t>
       </w:r>
       <w:bookmarkEnd w:id="16"/>
-    </w:p>
-    <w:p>
-      <w:r>
-        <w:t xml:space="preserve"> </w:t>
-      </w:r>
-      <w:r>
-        <w:t>TODO: Weuller</w:t>
-      </w:r>
-    </w:p>
-    <w:p/>
-    <w:p>
-      <w:pPr>
-        <w:pStyle w:val="Ttulo2"/>
-      </w:pPr>
-      <w:bookmarkStart w:id="17" w:name="_Toc20058020"/>
-      <w:r>
-        <w:t>Objetivos do Projeto</w:t>
-      </w:r>
-      <w:bookmarkEnd w:id="17"/>
-    </w:p>
-    <w:p>
-      <w:r>
+      <w:proofErr w:type="spellEnd"/>
+    </w:p>
+    <w:p>
+      <w:r>
+        <w:lastRenderedPageBreak/>
         <w:t>O principal objetivo acadêmico do projeto é estudar a viabilidade</w:t>
       </w:r>
       <w:r>
@@ -4934,7 +5442,15 @@
         <w:t xml:space="preserve">e comercial, </w:t>
       </w:r>
       <w:r>
-        <w:t>da implementação de uma ferramenta de interação remota e síncrona, que ofereça melhor sensação de presença em contextos educacionais, através da renderização tridimensional de um ambiente compartilhado simulado.</w:t>
+        <w:t xml:space="preserve">da implementação de uma ferramenta de interação remota e síncrona, que ofereça melhor sensação de presença em contextos educacionais, através da </w:t>
+      </w:r>
+      <w:proofErr w:type="spellStart"/>
+      <w:r>
+        <w:t>renderização</w:t>
+      </w:r>
+      <w:proofErr w:type="spellEnd"/>
+      <w:r>
+        <w:t xml:space="preserve"> tridimensional de um ambiente compartilhado simulado.</w:t>
       </w:r>
     </w:p>
     <w:p>
@@ -4973,11 +5489,83 @@
       <w:pPr>
         <w:pStyle w:val="Ttulo2"/>
       </w:pPr>
-      <w:bookmarkStart w:id="18" w:name="_Toc20058021"/>
-      <w:r>
-        <w:t>Riscos do Projeto AViS</w:t>
+      <w:bookmarkStart w:id="17" w:name="_Toc20058021"/>
+      <w:proofErr w:type="spellStart"/>
+      <w:r>
+        <w:t>Riscos</w:t>
+      </w:r>
+      <w:proofErr w:type="spellEnd"/>
+      <w:r>
+        <w:t xml:space="preserve"> do </w:t>
+      </w:r>
+      <w:proofErr w:type="spellStart"/>
+      <w:r>
+        <w:t>Projeto</w:t>
+      </w:r>
+      <w:proofErr w:type="spellEnd"/>
+      <w:r>
+        <w:t xml:space="preserve"> </w:t>
+      </w:r>
+      <w:proofErr w:type="spellStart"/>
+      <w:r>
+        <w:t>AViS</w:t>
+      </w:r>
+      <w:bookmarkEnd w:id="17"/>
+      <w:proofErr w:type="spellEnd"/>
+    </w:p>
+    <w:p>
+      <w:pPr>
+        <w:rPr>
+          <w:rFonts w:eastAsia="Arial"/>
+        </w:rPr>
+      </w:pPr>
+      <w:r>
+        <w:rPr>
+          <w:rFonts w:eastAsia="Arial"/>
+        </w:rPr>
+        <w:t xml:space="preserve">Partindo da premissa de que a viabilidade de um projeto depende de uma boa avaliação dos riscos e das formas de vencê-los, para o projeto </w:t>
+      </w:r>
+      <w:proofErr w:type="spellStart"/>
+      <w:r>
+        <w:rPr>
+          <w:rFonts w:eastAsia="Arial"/>
+        </w:rPr>
+        <w:t>AViS</w:t>
+      </w:r>
+      <w:proofErr w:type="spellEnd"/>
+      <w:r>
+        <w:rPr>
+          <w:rFonts w:eastAsia="Arial"/>
+        </w:rPr>
+        <w:t>, consideramos como riscos:</w:t>
+      </w:r>
+    </w:p>
+    <w:p>
+      <w:pPr>
+        <w:rPr>
+          <w:rFonts w:eastAsia="Arial"/>
+        </w:rPr>
+      </w:pPr>
+    </w:p>
+    <w:p>
+      <w:pPr>
+        <w:pStyle w:val="Ttulo3"/>
+      </w:pPr>
+      <w:bookmarkStart w:id="18" w:name="_Toc20058022"/>
+      <w:proofErr w:type="spellStart"/>
+      <w:r>
+        <w:t>Limitações</w:t>
+      </w:r>
+      <w:proofErr w:type="spellEnd"/>
+      <w:r>
+        <w:t xml:space="preserve"> </w:t>
+      </w:r>
+      <w:proofErr w:type="spellStart"/>
+      <w:r>
+        <w:t>Operacionais</w:t>
       </w:r>
       <w:bookmarkEnd w:id="18"/>
+      <w:proofErr w:type="spellEnd"/>
     </w:p>
     <w:p>
       <w:pPr>
@@ -4989,7 +5577,63 @@
         <w:rPr>
           <w:rFonts w:eastAsia="Arial"/>
         </w:rPr>
-        <w:t>Partindo da premissa de que a viabilidade de um projeto depende de uma boa avaliação dos riscos e das formas de vencê-los, para o projeto AViS, consideramos como riscos:</w:t>
+        <w:t>Entre as limitações operacionais que podem interferir no correto funcionamento da aplicação, podemos citar:</w:t>
+      </w:r>
+    </w:p>
+    <w:p>
+      <w:pPr>
+        <w:pStyle w:val="PargrafodaLista"/>
+        <w:rPr>
+          <w:lang w:val="pt-BR"/>
+        </w:rPr>
+      </w:pPr>
+      <w:r>
+        <w:rPr>
+          <w:lang w:val="pt-BR"/>
+        </w:rPr>
+        <w:t>Oscilações na largura de banda e/ou interrupção da conexão com a internet de um ou mais usuários ativos em um ambiente virtual durante suas interações;</w:t>
+      </w:r>
+    </w:p>
+    <w:p>
+      <w:pPr>
+        <w:pStyle w:val="PargrafodaLista"/>
+        <w:rPr>
+          <w:lang w:val="pt-BR"/>
+        </w:rPr>
+      </w:pPr>
+      <w:r>
+        <w:rPr>
+          <w:lang w:val="pt-BR"/>
+        </w:rPr>
+        <w:t>Falta de energia que afete o servidor ou um dos usuários ativos no ambiente virtual;</w:t>
+      </w:r>
+    </w:p>
+    <w:p>
+      <w:pPr>
+        <w:pStyle w:val="PargrafodaLista"/>
+        <w:rPr>
+          <w:lang w:val="pt-BR"/>
+        </w:rPr>
+      </w:pPr>
+      <w:r>
+        <w:rPr>
+          <w:lang w:val="pt-BR"/>
+        </w:rPr>
+        <w:t>Incompatibilidade de hardware ou software (sistema operacional) após uma atualização do sistema operacional;</w:t>
+      </w:r>
+    </w:p>
+    <w:p>
+      <w:pPr>
+        <w:pStyle w:val="PargrafodaLista"/>
+        <w:rPr>
+          <w:lang w:val="pt-BR"/>
+        </w:rPr>
+      </w:pPr>
+      <w:r>
+        <w:rPr>
+          <w:lang w:val="pt-BR"/>
+        </w:rPr>
+        <w:t>Indisponibilidade do servidor de hospedagem dos serviços necessários à aplicação.</w:t>
       </w:r>
     </w:p>
     <w:p>
@@ -5003,12 +5647,41 @@
       <w:pPr>
         <w:pStyle w:val="Ttulo3"/>
       </w:pPr>
-      <w:bookmarkStart w:id="19" w:name="_Toc20058022"/>
-      <w:r>
+      <w:bookmarkStart w:id="19" w:name="_Toc20058023"/>
+      <w:proofErr w:type="spellStart"/>
+      <w:r>
+        <w:t>Considerações</w:t>
+      </w:r>
+      <w:proofErr w:type="spellEnd"/>
+      <w:r>
+        <w:t xml:space="preserve"> </w:t>
+      </w:r>
+      <w:proofErr w:type="spellStart"/>
+      <w:r>
+        <w:t>Legais</w:t>
+      </w:r>
+      <w:bookmarkEnd w:id="19"/>
+      <w:proofErr w:type="spellEnd"/>
+    </w:p>
+    <w:p>
+      <w:pPr>
+        <w:rPr>
+          <w:rFonts w:eastAsia="Arial"/>
+        </w:rPr>
+      </w:pPr>
+      <w:r>
+        <w:rPr>
+          <w:rFonts w:eastAsia="Arial"/>
+        </w:rPr>
+        <w:t xml:space="preserve">Sob aspectos legais, o uso da aplicação será baseado nos termos de licenças de código aberto. Entretanto, a aplicação proverá a cada usuário, acesso à imagem e voz de cada um dos demais usuários que partilhem do mesmo ambiente virtual. Assim, nos </w:t>
+      </w:r>
+      <w:r>
+        <w:rPr>
+          <w:rFonts w:eastAsia="Arial"/>
+        </w:rPr>
         <w:lastRenderedPageBreak/>
-        <w:t>Limitações Operacionais</w:t>
-      </w:r>
-      <w:bookmarkEnd w:id="19"/>
+        <w:t>termos e condições de uso, cada usuário deverá tomar ciência e aceitar sua total responsabilidade em relação à captura e/ou divulgação indevidas dos fluxos de áudio e/ou vídeo de outros usuários.</w:t>
+      </w:r>
     </w:p>
     <w:p>
       <w:pPr>
@@ -5020,63 +5693,7 @@
         <w:rPr>
           <w:rFonts w:eastAsia="Arial"/>
         </w:rPr>
-        <w:t>Entre as limitações operacionais que podem interferir no correto funcionamento da aplicação, podemos citar:</w:t>
-      </w:r>
-    </w:p>
-    <w:p>
-      <w:pPr>
-        <w:pStyle w:val="PargrafodaLista"/>
-        <w:rPr>
-          <w:lang w:val="pt-BR"/>
-        </w:rPr>
-      </w:pPr>
-      <w:r>
-        <w:rPr>
-          <w:lang w:val="pt-BR"/>
-        </w:rPr>
-        <w:t>Oscilações na largura de banda e/ou interrupção da conexão com a internet de um ou mais usuários ativos em um ambiente virtual durante suas interações;</w:t>
-      </w:r>
-    </w:p>
-    <w:p>
-      <w:pPr>
-        <w:pStyle w:val="PargrafodaLista"/>
-        <w:rPr>
-          <w:lang w:val="pt-BR"/>
-        </w:rPr>
-      </w:pPr>
-      <w:r>
-        <w:rPr>
-          <w:lang w:val="pt-BR"/>
-        </w:rPr>
-        <w:t>Falta de energia que afete o servidor ou um dos usuários ativos no ambiente virtual;</w:t>
-      </w:r>
-    </w:p>
-    <w:p>
-      <w:pPr>
-        <w:pStyle w:val="PargrafodaLista"/>
-        <w:rPr>
-          <w:lang w:val="pt-BR"/>
-        </w:rPr>
-      </w:pPr>
-      <w:r>
-        <w:rPr>
-          <w:lang w:val="pt-BR"/>
-        </w:rPr>
-        <w:t>Incompatibilidade de hardware ou software (sistema operacional) após uma atualização do sistema operacional;</w:t>
-      </w:r>
-    </w:p>
-    <w:p>
-      <w:pPr>
-        <w:pStyle w:val="PargrafodaLista"/>
-        <w:rPr>
-          <w:lang w:val="pt-BR"/>
-        </w:rPr>
-      </w:pPr>
-      <w:r>
-        <w:rPr>
-          <w:lang w:val="pt-BR"/>
-        </w:rPr>
-        <w:t>Indisponibilidade do servidor de hospedagem dos serviços necessários à aplicação.</w:t>
+        <w:t>TODO: nossa licença</w:t>
       </w:r>
     </w:p>
     <w:p>
@@ -5085,16 +5702,68 @@
           <w:rFonts w:eastAsia="Arial"/>
         </w:rPr>
       </w:pPr>
+      <w:r>
+        <w:rPr>
+          <w:rFonts w:eastAsia="Arial"/>
+        </w:rPr>
+        <w:t xml:space="preserve">TODO: </w:t>
+      </w:r>
+      <w:r>
+        <w:rPr>
+          <w:rFonts w:eastAsia="Arial"/>
+        </w:rPr>
+        <w:t xml:space="preserve">licenças dos diferentes componentes de software utilizados no projeto (UE4, </w:t>
+      </w:r>
+      <w:proofErr w:type="spellStart"/>
+      <w:r>
+        <w:rPr>
+          <w:rFonts w:eastAsia="Arial"/>
+        </w:rPr>
+        <w:t>OpenCV</w:t>
+      </w:r>
+      <w:proofErr w:type="spellEnd"/>
+      <w:r>
+        <w:rPr>
+          <w:rFonts w:eastAsia="Arial"/>
+        </w:rPr>
+        <w:t>, etc.</w:t>
+      </w:r>
+      <w:r>
+        <w:rPr>
+          <w:rFonts w:eastAsia="Arial"/>
+        </w:rPr>
+        <w:t>)</w:t>
+      </w:r>
+    </w:p>
+    <w:p>
+      <w:pPr>
+        <w:rPr>
+          <w:rFonts w:eastAsia="Arial"/>
+        </w:rPr>
+      </w:pPr>
     </w:p>
     <w:p>
       <w:pPr>
         <w:pStyle w:val="Ttulo3"/>
       </w:pPr>
-      <w:bookmarkStart w:id="20" w:name="_Toc20058023"/>
-      <w:r>
-        <w:t>Considerações Legais</w:t>
+      <w:bookmarkStart w:id="20" w:name="_Toc20058024"/>
+      <w:proofErr w:type="spellStart"/>
+      <w:r>
+        <w:t>Considerações</w:t>
+      </w:r>
+      <w:proofErr w:type="spellEnd"/>
+      <w:r>
+        <w:t xml:space="preserve"> de Hardware / Software / </w:t>
+      </w:r>
+      <w:proofErr w:type="spellStart"/>
+      <w:r>
+        <w:t>Rede</w:t>
       </w:r>
       <w:bookmarkEnd w:id="20"/>
+      <w:proofErr w:type="spellEnd"/>
+      <w:r>
+        <w:t xml:space="preserve"> </w:t>
+      </w:r>
     </w:p>
     <w:p>
       <w:pPr>
@@ -5106,20 +5775,19 @@
         <w:rPr>
           <w:rFonts w:eastAsia="Arial"/>
         </w:rPr>
-        <w:t>Sob aspectos legais, o uso da aplicação será baseado nos termos de licenças de código aberto. Entretanto, a aplicação proverá a cada usuário, acesso à imagem e voz de cada um dos demais usuários que partilhem do mesmo ambiente virtual. Assim, nos termos e condições de uso, cada usuário deverá tomar ciência e aceitar sua total responsabilidade em relação à captura e/ou divulgação indevidas dos fluxos de áudio e/ou vídeo de outros usuários.</w:t>
-      </w:r>
-    </w:p>
-    <w:p>
-      <w:pPr>
+        <w:t>A aplicação foi desenvolvida com foco no sistema operacional Windows 10 de 64 bits, as demandas em relação ao que esse sistema operacional exige, especificam o mínimo necessário ao bom funcionamento da aplicação. Entretanto, para o pleno uso das funcionalidades da aplicação, exige-se também um microfone e uma webcam para capturar a voz e a imagem do usuário, além de</w:t>
+      </w:r>
+      <w:r>
         <w:rPr>
           <w:rFonts w:eastAsia="Arial"/>
         </w:rPr>
-      </w:pPr>
+        <w:t>ss</w:t>
+      </w:r>
       <w:r>
         <w:rPr>
           <w:rFonts w:eastAsia="Arial"/>
         </w:rPr>
-        <w:t>TODO: nossa licença</w:t>
+        <w:t>es itens de hardware, a estação de trabalho deve dispor de uma conexão com a internet, quanto à largura de banda da conexão, um mínimo de 1Mbps para download e 1Mbps de upload.</w:t>
       </w:r>
     </w:p>
     <w:p>
@@ -5132,26 +5800,50 @@
         <w:rPr>
           <w:rFonts w:eastAsia="Arial"/>
         </w:rPr>
-        <w:t xml:space="preserve">TODO: </w:t>
-      </w:r>
+        <w:t xml:space="preserve">Para o funcionamento do MVP, o projeto </w:t>
+      </w:r>
+      <w:proofErr w:type="spellStart"/>
       <w:r>
         <w:rPr>
           <w:rFonts w:eastAsia="Arial"/>
         </w:rPr>
-        <w:t xml:space="preserve">licenças dos diferentes componentes de software utilizados no projeto (UE4, </w:t>
-      </w:r>
+        <w:t>AViS</w:t>
+      </w:r>
+      <w:proofErr w:type="spellEnd"/>
       <w:r>
         <w:rPr>
           <w:rFonts w:eastAsia="Arial"/>
         </w:rPr>
-        <w:t>OpenCV, etc.</w:t>
-      </w:r>
-      <w:r>
+        <w:t xml:space="preserve"> deve contar com a porta 7777 aberta no servidor da aplicação para os protocolos UDP e TCP. Não há a necessidade de manipulação das configurações do roteador ou das políticas do firewall nas estações de trabalho dos usuários.</w:t>
+      </w:r>
+    </w:p>
+    <w:p>
+      <w:pPr>
+        <w:ind w:firstLine="851"/>
         <w:rPr>
           <w:rFonts w:eastAsia="Arial"/>
         </w:rPr>
-        <w:t>)</w:t>
-      </w:r>
+      </w:pPr>
+    </w:p>
+    <w:p>
+      <w:pPr>
+        <w:pStyle w:val="Ttulo3"/>
+      </w:pPr>
+      <w:bookmarkStart w:id="21" w:name="_Toc20058025"/>
+      <w:proofErr w:type="spellStart"/>
+      <w:r>
+        <w:t>Políticas</w:t>
+      </w:r>
+      <w:proofErr w:type="spellEnd"/>
+      <w:r>
+        <w:t xml:space="preserve"> </w:t>
+      </w:r>
+      <w:proofErr w:type="spellStart"/>
+      <w:r>
+        <w:t>Organizacionais</w:t>
+      </w:r>
+      <w:bookmarkEnd w:id="21"/>
+      <w:proofErr w:type="spellEnd"/>
     </w:p>
     <w:p>
       <w:pPr>
@@ -5159,106 +5851,31 @@
           <w:rFonts w:eastAsia="Arial"/>
         </w:rPr>
       </w:pPr>
+      <w:r>
+        <w:rPr>
+          <w:rFonts w:eastAsia="Arial"/>
+        </w:rPr>
+        <w:t>TODO: estudar e descrever implicações/impactos em organizações que vierem a adotar uma ferramenta baseada nas tecnologias demonstradas neste trabalho.</w:t>
+      </w:r>
+    </w:p>
+    <w:p>
+      <w:pPr>
+        <w:rPr>
+          <w:rFonts w:eastAsia="Arial"/>
+        </w:rPr>
+      </w:pPr>
     </w:p>
     <w:p>
       <w:pPr>
         <w:pStyle w:val="Ttulo3"/>
       </w:pPr>
-      <w:bookmarkStart w:id="21" w:name="_Toc20058024"/>
-      <w:r>
-        <w:t>Considerações de Hardware / Software / Rede</w:t>
-      </w:r>
-      <w:bookmarkEnd w:id="21"/>
-      <w:r>
-        <w:t xml:space="preserve"> </w:t>
-      </w:r>
-    </w:p>
-    <w:p>
-      <w:pPr>
-        <w:rPr>
-          <w:rFonts w:eastAsia="Arial"/>
-        </w:rPr>
-      </w:pPr>
-      <w:r>
-        <w:rPr>
-          <w:rFonts w:eastAsia="Arial"/>
-        </w:rPr>
-        <w:t>A aplicação foi desenvolvida com foco no sistema operacional Windows 10 de 64 bits, as demandas em relação ao que esse sistema operacional exige, especificam o mínimo necessário ao bom funcionamento da aplicação. Entretanto, para o pleno uso das funcionalidades da aplicação, exige-se também um microfone e uma webcam para capturar a voz e a imagem do usuário, além de</w:t>
-      </w:r>
-      <w:r>
-        <w:rPr>
-          <w:rFonts w:eastAsia="Arial"/>
-        </w:rPr>
-        <w:t>ss</w:t>
-      </w:r>
-      <w:r>
-        <w:rPr>
-          <w:rFonts w:eastAsia="Arial"/>
-        </w:rPr>
-        <w:t>es itens de hardware, a estação de trabalho deve dispor de uma conexão com a internet, quanto à largura de banda da conexão, um mínimo de 1Mbps para download e 1Mbps de upload.</w:t>
-      </w:r>
-    </w:p>
-    <w:p>
-      <w:pPr>
-        <w:rPr>
-          <w:rFonts w:eastAsia="Arial"/>
-        </w:rPr>
-      </w:pPr>
-      <w:r>
-        <w:rPr>
-          <w:rFonts w:eastAsia="Arial"/>
-        </w:rPr>
-        <w:lastRenderedPageBreak/>
-        <w:t>Para o funcionamento do MVP, o projeto AViS deve contar com a porta 7777 aberta no servidor da aplicação para os protocolos UDP e TCP. Não há a necessidade de manipulação das configurações do roteador ou das políticas do firewall nas estações de trabalho dos usuários.</w:t>
-      </w:r>
-    </w:p>
-    <w:p>
-      <w:pPr>
-        <w:ind w:firstLine="851"/>
-        <w:rPr>
-          <w:rFonts w:eastAsia="Arial"/>
-        </w:rPr>
-      </w:pPr>
-    </w:p>
-    <w:p>
-      <w:pPr>
-        <w:pStyle w:val="Ttulo3"/>
-      </w:pPr>
-      <w:bookmarkStart w:id="22" w:name="_Toc20058025"/>
-      <w:r>
-        <w:t>Políticas Organizacionais</w:t>
+      <w:bookmarkStart w:id="22" w:name="_Toc20058026"/>
+      <w:proofErr w:type="spellStart"/>
+      <w:r>
+        <w:t>Riscos</w:t>
       </w:r>
       <w:bookmarkEnd w:id="22"/>
-    </w:p>
-    <w:p>
-      <w:pPr>
-        <w:rPr>
-          <w:rFonts w:eastAsia="Arial"/>
-        </w:rPr>
-      </w:pPr>
-      <w:r>
-        <w:rPr>
-          <w:rFonts w:eastAsia="Arial"/>
-        </w:rPr>
-        <w:t>TODO: estudar e descrever implicações/impactos em organizações que vierem a adotar uma ferramenta baseada nas tecnologias demonstradas neste trabalho.</w:t>
-      </w:r>
-    </w:p>
-    <w:p>
-      <w:pPr>
-        <w:rPr>
-          <w:rFonts w:eastAsia="Arial"/>
-        </w:rPr>
-      </w:pPr>
-    </w:p>
-    <w:p>
-      <w:pPr>
-        <w:pStyle w:val="Ttulo3"/>
-      </w:pPr>
-      <w:bookmarkStart w:id="23" w:name="_Toc20058026"/>
-      <w:r>
-        <w:t>Riscos</w:t>
-      </w:r>
-      <w:bookmarkEnd w:id="23"/>
+      <w:proofErr w:type="spellEnd"/>
     </w:p>
     <w:p>
       <w:pPr>
@@ -5426,6 +6043,7 @@
                 <w:szCs w:val="20"/>
               </w:rPr>
             </w:pPr>
+            <w:proofErr w:type="spellStart"/>
             <w:r>
               <w:rPr>
                 <w:b/>
@@ -5433,7 +6051,17 @@
                 <w:color w:val="000000"/>
                 <w:szCs w:val="20"/>
               </w:rPr>
-              <w:t>Probab (P)</w:t>
+              <w:t>Probab</w:t>
+            </w:r>
+            <w:proofErr w:type="spellEnd"/>
+            <w:r>
+              <w:rPr>
+                <w:b/>
+                <w:bCs/>
+                <w:color w:val="000000"/>
+                <w:szCs w:val="20"/>
+              </w:rPr>
+              <w:t xml:space="preserve"> (P)</w:t>
             </w:r>
           </w:p>
         </w:tc>
@@ -5496,6 +6124,7 @@
                 <w:szCs w:val="20"/>
               </w:rPr>
             </w:pPr>
+            <w:proofErr w:type="spellStart"/>
             <w:r>
               <w:rPr>
                 <w:b/>
@@ -5503,7 +6132,17 @@
                 <w:color w:val="000000"/>
                 <w:szCs w:val="20"/>
               </w:rPr>
-              <w:t>RiscoTotal (P x I)</w:t>
+              <w:t>RiscoTotal</w:t>
+            </w:r>
+            <w:proofErr w:type="spellEnd"/>
+            <w:r>
+              <w:rPr>
+                <w:b/>
+                <w:bCs/>
+                <w:color w:val="000000"/>
+                <w:szCs w:val="20"/>
+              </w:rPr>
+              <w:t xml:space="preserve"> (P x I)</w:t>
             </w:r>
           </w:p>
         </w:tc>
@@ -6849,7 +7488,6 @@
                 <w:color w:val="000000"/>
                 <w:szCs w:val="20"/>
               </w:rPr>
-              <w:lastRenderedPageBreak/>
               <w:t>Probabilidade e Impacto</w:t>
             </w:r>
           </w:p>
@@ -7285,18 +7923,18 @@
           <w:szCs w:val="36"/>
         </w:rPr>
       </w:pPr>
-      <w:bookmarkStart w:id="24" w:name="_Toc20053045"/>
-      <w:bookmarkStart w:id="25" w:name="_Toc20053148"/>
-      <w:bookmarkStart w:id="26" w:name="_Toc20053646"/>
-      <w:bookmarkStart w:id="27" w:name="_Toc20053746"/>
-      <w:bookmarkStart w:id="28" w:name="_Toc20055665"/>
-      <w:bookmarkStart w:id="29" w:name="_Toc20058027"/>
+      <w:bookmarkStart w:id="23" w:name="_Toc20053045"/>
+      <w:bookmarkStart w:id="24" w:name="_Toc20053148"/>
+      <w:bookmarkStart w:id="25" w:name="_Toc20053646"/>
+      <w:bookmarkStart w:id="26" w:name="_Toc20053746"/>
+      <w:bookmarkStart w:id="27" w:name="_Toc20055665"/>
+      <w:bookmarkStart w:id="28" w:name="_Toc20058027"/>
+      <w:bookmarkEnd w:id="23"/>
       <w:bookmarkEnd w:id="24"/>
       <w:bookmarkEnd w:id="25"/>
       <w:bookmarkEnd w:id="26"/>
       <w:bookmarkEnd w:id="27"/>
       <w:bookmarkEnd w:id="28"/>
-      <w:bookmarkEnd w:id="29"/>
     </w:p>
     <w:p>
       <w:pPr>
@@ -7313,18 +7951,18 @@
           <w:szCs w:val="36"/>
         </w:rPr>
       </w:pPr>
-      <w:bookmarkStart w:id="30" w:name="_Toc20053046"/>
-      <w:bookmarkStart w:id="31" w:name="_Toc20053149"/>
-      <w:bookmarkStart w:id="32" w:name="_Toc20053647"/>
-      <w:bookmarkStart w:id="33" w:name="_Toc20053747"/>
-      <w:bookmarkStart w:id="34" w:name="_Toc20055666"/>
-      <w:bookmarkStart w:id="35" w:name="_Toc20058028"/>
+      <w:bookmarkStart w:id="29" w:name="_Toc20053046"/>
+      <w:bookmarkStart w:id="30" w:name="_Toc20053149"/>
+      <w:bookmarkStart w:id="31" w:name="_Toc20053647"/>
+      <w:bookmarkStart w:id="32" w:name="_Toc20053747"/>
+      <w:bookmarkStart w:id="33" w:name="_Toc20055666"/>
+      <w:bookmarkStart w:id="34" w:name="_Toc20058028"/>
+      <w:bookmarkEnd w:id="29"/>
       <w:bookmarkEnd w:id="30"/>
       <w:bookmarkEnd w:id="31"/>
       <w:bookmarkEnd w:id="32"/>
       <w:bookmarkEnd w:id="33"/>
       <w:bookmarkEnd w:id="34"/>
-      <w:bookmarkEnd w:id="35"/>
     </w:p>
     <w:p>
       <w:pPr>
@@ -7341,28 +7979,38 @@
           <w:szCs w:val="36"/>
         </w:rPr>
       </w:pPr>
-      <w:bookmarkStart w:id="36" w:name="_Toc20053047"/>
-      <w:bookmarkStart w:id="37" w:name="_Toc20053150"/>
-      <w:bookmarkStart w:id="38" w:name="_Toc20053648"/>
-      <w:bookmarkStart w:id="39" w:name="_Toc20053748"/>
-      <w:bookmarkStart w:id="40" w:name="_Toc20055667"/>
-      <w:bookmarkStart w:id="41" w:name="_Toc20058029"/>
+      <w:bookmarkStart w:id="35" w:name="_Toc20053047"/>
+      <w:bookmarkStart w:id="36" w:name="_Toc20053150"/>
+      <w:bookmarkStart w:id="37" w:name="_Toc20053648"/>
+      <w:bookmarkStart w:id="38" w:name="_Toc20053748"/>
+      <w:bookmarkStart w:id="39" w:name="_Toc20055667"/>
+      <w:bookmarkStart w:id="40" w:name="_Toc20058029"/>
+      <w:bookmarkEnd w:id="35"/>
       <w:bookmarkEnd w:id="36"/>
       <w:bookmarkEnd w:id="37"/>
       <w:bookmarkEnd w:id="38"/>
       <w:bookmarkEnd w:id="39"/>
       <w:bookmarkEnd w:id="40"/>
+    </w:p>
+    <w:p>
+      <w:pPr>
+        <w:pStyle w:val="Ttulo1"/>
+      </w:pPr>
+      <w:bookmarkStart w:id="41" w:name="_Toc20058030"/>
+      <w:proofErr w:type="spellStart"/>
+      <w:r>
+        <w:t>Análise</w:t>
+      </w:r>
+      <w:proofErr w:type="spellEnd"/>
+      <w:r>
+        <w:t xml:space="preserve"> de </w:t>
+      </w:r>
+      <w:proofErr w:type="spellStart"/>
+      <w:r>
+        <w:t>Requisitos</w:t>
+      </w:r>
       <w:bookmarkEnd w:id="41"/>
-    </w:p>
-    <w:p>
-      <w:pPr>
-        <w:pStyle w:val="Ttulo1"/>
-      </w:pPr>
-      <w:bookmarkStart w:id="42" w:name="_Toc20058030"/>
-      <w:r>
-        <w:t>Análise de Requisitos</w:t>
-      </w:r>
-      <w:bookmarkEnd w:id="42"/>
+      <w:proofErr w:type="spellEnd"/>
     </w:p>
     <w:p/>
     <w:p>
@@ -7381,96 +8029,180 @@
           <w:szCs w:val="32"/>
         </w:rPr>
       </w:pPr>
-      <w:bookmarkStart w:id="43" w:name="_Toc20053049"/>
-      <w:bookmarkStart w:id="44" w:name="_Toc20053152"/>
-      <w:bookmarkStart w:id="45" w:name="_Toc20053650"/>
-      <w:bookmarkStart w:id="46" w:name="_Toc20053750"/>
-      <w:bookmarkStart w:id="47" w:name="_Toc20055669"/>
-      <w:bookmarkStart w:id="48" w:name="_Toc20058031"/>
+      <w:bookmarkStart w:id="42" w:name="_Toc20053049"/>
+      <w:bookmarkStart w:id="43" w:name="_Toc20053152"/>
+      <w:bookmarkStart w:id="44" w:name="_Toc20053650"/>
+      <w:bookmarkStart w:id="45" w:name="_Toc20053750"/>
+      <w:bookmarkStart w:id="46" w:name="_Toc20055669"/>
+      <w:bookmarkStart w:id="47" w:name="_Toc20058031"/>
+      <w:bookmarkEnd w:id="42"/>
       <w:bookmarkEnd w:id="43"/>
       <w:bookmarkEnd w:id="44"/>
       <w:bookmarkEnd w:id="45"/>
       <w:bookmarkEnd w:id="46"/>
       <w:bookmarkEnd w:id="47"/>
+    </w:p>
+    <w:p>
+      <w:pPr>
+        <w:pStyle w:val="Ttulo2"/>
+        <w:rPr>
+          <w:lang w:val="pt-BR"/>
+        </w:rPr>
+      </w:pPr>
+      <w:bookmarkStart w:id="48" w:name="_Toc20058032"/>
+      <w:r>
+        <w:rPr>
+          <w:lang w:val="pt-BR"/>
+        </w:rPr>
+        <w:t>Descrição da t</w:t>
+      </w:r>
+      <w:r>
+        <w:rPr>
+          <w:lang w:val="pt-BR"/>
+        </w:rPr>
+        <w:t>écnica utilizada para levantamento dos requisitos</w:t>
+      </w:r>
       <w:bookmarkEnd w:id="48"/>
     </w:p>
+    <w:p/>
     <w:p>
       <w:pPr>
         <w:pStyle w:val="Ttulo2"/>
-        <w:rPr>
-          <w:lang w:val="pt-BR"/>
-        </w:rPr>
-      </w:pPr>
-      <w:bookmarkStart w:id="49" w:name="_Toc20058032"/>
-      <w:r>
-        <w:rPr>
-          <w:lang w:val="pt-BR"/>
-        </w:rPr>
-        <w:t>Descrição da t</w:t>
-      </w:r>
-      <w:r>
-        <w:rPr>
-          <w:lang w:val="pt-BR"/>
-        </w:rPr>
-        <w:t>écnica utilizada para levantamento dos requisitos</w:t>
+      </w:pPr>
+      <w:bookmarkStart w:id="49" w:name="_Toc20058033"/>
+      <w:proofErr w:type="spellStart"/>
+      <w:r>
+        <w:t>Situação</w:t>
+      </w:r>
+      <w:proofErr w:type="spellEnd"/>
+      <w:r>
+        <w:t xml:space="preserve"> </w:t>
+      </w:r>
+      <w:proofErr w:type="spellStart"/>
+      <w:r>
+        <w:t>P</w:t>
+      </w:r>
+      <w:r>
+        <w:t>roposta</w:t>
       </w:r>
       <w:bookmarkEnd w:id="49"/>
+      <w:proofErr w:type="spellEnd"/>
+    </w:p>
+    <w:p>
+      <w:pPr>
+        <w:rPr>
+          <w:lang w:val="en-US"/>
+        </w:rPr>
+      </w:pPr>
+    </w:p>
+    <w:p>
+      <w:r>
+        <w:tab/>
+      </w:r>
+    </w:p>
+    <w:p>
+      <w:pPr>
+        <w:rPr>
+          <w:i/>
+        </w:rPr>
+      </w:pPr>
+      <w:r>
+        <w:rPr>
+          <w:i/>
+        </w:rPr>
+        <w:t>Descrever o que será feito sem descrever como.</w:t>
+      </w:r>
+    </w:p>
+    <w:p>
+      <w:pPr>
+        <w:rPr>
+          <w:i/>
+        </w:rPr>
+      </w:pPr>
+      <w:r>
+        <w:rPr>
+          <w:i/>
+        </w:rPr>
+        <w:t xml:space="preserve">Descrever </w:t>
+      </w:r>
+      <w:r>
+        <w:rPr>
+          <w:i/>
+        </w:rPr>
+        <w:t xml:space="preserve">a proposta do </w:t>
+      </w:r>
+      <w:r>
+        <w:rPr>
+          <w:i/>
+        </w:rPr>
+        <w:t>que será desenvolvido em alto ní</w:t>
+      </w:r>
+      <w:r>
+        <w:rPr>
+          <w:i/>
+        </w:rPr>
+        <w:t>vel.</w:t>
+      </w:r>
+    </w:p>
+    <w:p>
+      <w:r>
+        <w:t>Este MVP tem como objetivo melhorar</w:t>
+      </w:r>
+      <w:r>
+        <w:t xml:space="preserve"> a forma de comunicação e interação entre os utilizadores do sistema</w:t>
+      </w:r>
+      <w:r>
+        <w:t xml:space="preserve"> destinado a posteriormente atender necessidades na área de ensino de idiomas</w:t>
+      </w:r>
+      <w:r>
+        <w:t xml:space="preserve">, </w:t>
+      </w:r>
+      <w:r>
+        <w:t>em</w:t>
+      </w:r>
+      <w:r>
+        <w:t xml:space="preserve"> um ambiente tridimensional onde </w:t>
+      </w:r>
+      <w:bookmarkStart w:id="50" w:name="_GoBack"/>
+      <w:bookmarkEnd w:id="50"/>
+      <w:r>
+        <w:t xml:space="preserve">os usuários podem se comunicar e se ver utilizando de </w:t>
+      </w:r>
+      <w:proofErr w:type="spellStart"/>
+      <w:r>
+        <w:t>avatares</w:t>
+      </w:r>
+      <w:proofErr w:type="spellEnd"/>
+      <w:r>
+        <w:t xml:space="preserve"> para suas representações</w:t>
+      </w:r>
+      <w:r>
+        <w:t xml:space="preserve"> de posicionamento bem como expressão facial</w:t>
+      </w:r>
+      <w:r>
+        <w:t xml:space="preserve"> no ambiente virtual.</w:t>
+      </w:r>
     </w:p>
     <w:p/>
     <w:p>
       <w:pPr>
         <w:pStyle w:val="Ttulo2"/>
       </w:pPr>
-      <w:bookmarkStart w:id="50" w:name="_Toc20058033"/>
-      <w:r>
-        <w:t>Situação P</w:t>
-      </w:r>
-      <w:r>
-        <w:t>roposta</w:t>
-      </w:r>
-      <w:bookmarkEnd w:id="50"/>
-    </w:p>
-    <w:p>
-      <w:pPr>
-        <w:rPr>
-          <w:lang w:val="en-US"/>
-        </w:rPr>
-      </w:pPr>
-    </w:p>
-    <w:p>
-      <w:r>
-        <w:tab/>
-      </w:r>
-    </w:p>
-    <w:p>
-      <w:r>
-        <w:t>Descrever o que será feito sem descrever como.</w:t>
-      </w:r>
-    </w:p>
-    <w:p>
-      <w:r>
-        <w:t xml:space="preserve">Descrever </w:t>
-      </w:r>
-      <w:r>
-        <w:t xml:space="preserve">a proposta do </w:t>
-      </w:r>
-      <w:r>
-        <w:t>que será desenvolvido em alto ní</w:t>
-      </w:r>
-      <w:r>
-        <w:t>vel.</w:t>
-      </w:r>
-    </w:p>
-    <w:p/>
-    <w:p>
-      <w:pPr>
-        <w:pStyle w:val="Ttulo2"/>
-      </w:pPr>
       <w:bookmarkStart w:id="51" w:name="_Toc20058034"/>
-      <w:r>
-        <w:t>Requisitos Funcionais</w:t>
+      <w:proofErr w:type="spellStart"/>
+      <w:r>
+        <w:t>Requisitos</w:t>
+      </w:r>
+      <w:proofErr w:type="spellEnd"/>
+      <w:r>
+        <w:t xml:space="preserve"> </w:t>
+      </w:r>
+      <w:proofErr w:type="spellStart"/>
+      <w:r>
+        <w:t>Funcionais</w:t>
       </w:r>
       <w:bookmarkEnd w:id="51"/>
+      <w:proofErr w:type="spellEnd"/>
     </w:p>
     <w:p>
       <w:pPr>
@@ -7486,135 +8218,204 @@
           <w:bCs/>
           <w:lang w:val="en-US"/>
         </w:rPr>
-        <w:t>RF1 – Andar</w:t>
-      </w:r>
-    </w:p>
-    <w:p>
-      <w:r>
-        <w:t>O us</w:t>
-      </w:r>
-      <w:r>
-        <w:t xml:space="preserve">uário </w:t>
-      </w:r>
-      <w:r>
-        <w:t>poderá</w:t>
-      </w:r>
-      <w:r>
-        <w:t xml:space="preserve"> movimentar seu avatar no espaço virtual da sala de aula, utilizando </w:t>
-      </w:r>
-      <w:r>
-        <w:t>as teclas W, A, S e D do</w:t>
-      </w:r>
-      <w:r>
-        <w:t xml:space="preserve"> teclado.</w:t>
-      </w:r>
-      <w:r>
-        <w:t xml:space="preserve"> </w:t>
-      </w:r>
-      <w:r>
-        <w:t>A posição de todas as instâncias remotas de um determinado avatar deverão ser sincronizadas conforme os movimentos registrados pela instância local, de forma que todos os usuários conectados à sala virtual vejam os demais em suas devidas posições.</w:t>
-      </w:r>
-    </w:p>
-    <w:p>
-      <w:pPr>
+        <w:t xml:space="preserve">RF1 – </w:t>
+      </w:r>
+      <w:proofErr w:type="spellStart"/>
+      <w:r>
         <w:rPr>
           <w:b/>
           <w:bCs/>
-        </w:rPr>
-      </w:pPr>
-      <w:r>
+          <w:lang w:val="en-US"/>
+        </w:rPr>
+        <w:t>Andar</w:t>
+      </w:r>
+      <w:proofErr w:type="spellEnd"/>
+    </w:p>
+    <w:p>
+      <w:r>
+        <w:t>O us</w:t>
+      </w:r>
+      <w:r>
+        <w:t xml:space="preserve">uário </w:t>
+      </w:r>
+      <w:r>
+        <w:t>poderá</w:t>
+      </w:r>
+      <w:r>
+        <w:t xml:space="preserve"> movimentar seu </w:t>
+      </w:r>
+      <w:proofErr w:type="spellStart"/>
+      <w:r>
+        <w:t>avatar</w:t>
+      </w:r>
+      <w:proofErr w:type="spellEnd"/>
+      <w:r>
+        <w:t xml:space="preserve"> no espaço virtual da sala de aula, utilizando </w:t>
+      </w:r>
+      <w:r>
+        <w:t>as teclas W, A, S e D do</w:t>
+      </w:r>
+      <w:r>
+        <w:t xml:space="preserve"> teclado.</w:t>
+      </w:r>
+      <w:r>
+        <w:t xml:space="preserve"> </w:t>
+      </w:r>
+      <w:r>
+        <w:t xml:space="preserve">A posição de todas as instâncias remotas de um determinado </w:t>
+      </w:r>
+      <w:proofErr w:type="spellStart"/>
+      <w:r>
+        <w:t>avatar</w:t>
+      </w:r>
+      <w:proofErr w:type="spellEnd"/>
+      <w:r>
+        <w:t xml:space="preserve"> deverão ser sincronizadas conforme os movimentos registrados pela instância local, de forma que todos os usuários conectados à sala virtual vejam os demais em suas devidas posições.</w:t>
+      </w:r>
+    </w:p>
+    <w:p>
+      <w:pPr>
         <w:rPr>
           <w:b/>
           <w:bCs/>
         </w:rPr>
-        <w:t xml:space="preserve">RF2 – </w:t>
-      </w:r>
+      </w:pPr>
       <w:r>
         <w:rPr>
           <w:b/>
           <w:bCs/>
         </w:rPr>
-        <w:t>Olhar</w:t>
-      </w:r>
-    </w:p>
-    <w:p>
-      <w:r>
-        <w:t xml:space="preserve">O usuário poderá modificar os ângulos, em dois eixos, </w:t>
-      </w:r>
-      <w:r>
-        <w:t xml:space="preserve">para ajustar </w:t>
-      </w:r>
-      <w:r>
-        <w:t>o ponto de vista em que observa o ambiente virtual através de movimentos do mouse.</w:t>
-      </w:r>
-      <w:r>
-        <w:t xml:space="preserve"> Por exemplo, ao movimentar o mouse para frente, o ângulo de visão no eixo horizontal diminuirá, para que olhe-se para baixo. Ao movimentar o mouse para um lado, o ángulo de visão no eixo vertical será ajustado.</w:t>
-      </w:r>
-      <w:r>
-        <w:t xml:space="preserve"> Os ajustes serão sincronizados entre todas as instâncias conectadas à sala virtual.</w:t>
-      </w:r>
-    </w:p>
-    <w:p>
-      <w:r>
-        <w:t>Este requisito atende a necessidade que o usuário terá de observar o ambiente virtual à sua volta.</w:t>
-      </w:r>
-    </w:p>
-    <w:p>
-      <w:pPr>
+        <w:t xml:space="preserve">RF2 – </w:t>
+      </w:r>
+      <w:r>
         <w:rPr>
           <w:b/>
           <w:bCs/>
         </w:rPr>
-      </w:pPr>
-      <w:r>
+        <w:t>Olhar</w:t>
+      </w:r>
+    </w:p>
+    <w:p>
+      <w:r>
+        <w:t xml:space="preserve">O usuário poderá modificar os ângulos, em dois eixos, </w:t>
+      </w:r>
+      <w:r>
+        <w:t xml:space="preserve">para ajustar </w:t>
+      </w:r>
+      <w:r>
+        <w:t>o ponto de vista em que observa o ambiente virtual através de movimentos do mouse.</w:t>
+      </w:r>
+      <w:r>
+        <w:t xml:space="preserve"> Por exemplo, ao movimentar o mouse para frente, o ângulo de visão no eixo horizontal diminuirá, para que </w:t>
+      </w:r>
+      <w:proofErr w:type="gramStart"/>
+      <w:r>
+        <w:t>olhe-se</w:t>
+      </w:r>
+      <w:proofErr w:type="gramEnd"/>
+      <w:r>
+        <w:t xml:space="preserve"> para baixo. Ao movimentar o mouse para um lado, o </w:t>
+      </w:r>
+      <w:proofErr w:type="spellStart"/>
+      <w:r>
+        <w:t>ángulo</w:t>
+      </w:r>
+      <w:proofErr w:type="spellEnd"/>
+      <w:r>
+        <w:t xml:space="preserve"> de visão no eixo </w:t>
+      </w:r>
+      <w:r>
+        <w:lastRenderedPageBreak/>
+        <w:t>vertical será ajustado.</w:t>
+      </w:r>
+      <w:r>
+        <w:t xml:space="preserve"> Os ajustes serão sincronizados entre todas as instâncias conectadas à sala virtual.</w:t>
+      </w:r>
+    </w:p>
+    <w:p>
+      <w:r>
+        <w:t>Este requisito atende a necessidade que o usuário terá de observar o ambiente virtual à sua volta.</w:t>
+      </w:r>
+    </w:p>
+    <w:p>
+      <w:pPr>
         <w:rPr>
           <w:b/>
           <w:bCs/>
         </w:rPr>
-        <w:t xml:space="preserve">RF3 – </w:t>
-      </w:r>
+      </w:pPr>
       <w:r>
         <w:rPr>
           <w:b/>
           <w:bCs/>
         </w:rPr>
-        <w:t>Falar</w:t>
-      </w:r>
-    </w:p>
-    <w:p>
-      <w:r>
-        <w:lastRenderedPageBreak/>
-        <w:t>O usuário terá sua voz capturada pelo sistema e transmitida diretamente para as instâncias remotas.</w:t>
-      </w:r>
-      <w:r>
-        <w:t xml:space="preserve"> Cada instância remota reproduzirá o som recebido ajustando continuamente a posição de origem do som, no mecanismo de áudio posicional do ambiente virtual, para que ela coincida com a posição da cabeça do avatar correspondente a instância onde o som fora capturado.</w:t>
-      </w:r>
-    </w:p>
-    <w:p>
-      <w:pPr>
+        <w:t xml:space="preserve">RF3 – </w:t>
+      </w:r>
+      <w:r>
         <w:rPr>
           <w:b/>
           <w:bCs/>
         </w:rPr>
-      </w:pPr>
-      <w:r>
+        <w:t>Falar</w:t>
+      </w:r>
+    </w:p>
+    <w:p>
+      <w:r>
+        <w:t>O usuário terá sua voz capturada pelo sistema e transmitida diretamente para as instâncias remotas.</w:t>
+      </w:r>
+      <w:r>
+        <w:t xml:space="preserve"> Cada instância remota reproduzirá o som recebido ajustando continuamente a posição de origem do som, no mecanismo de áudio posicional do ambiente virtual, para que ela coincida com a posição da cabeça do </w:t>
+      </w:r>
+      <w:proofErr w:type="spellStart"/>
+      <w:r>
+        <w:t>avatar</w:t>
+      </w:r>
+      <w:proofErr w:type="spellEnd"/>
+      <w:r>
+        <w:t xml:space="preserve"> correspondente a instância onde o som fora capturado.</w:t>
+      </w:r>
+    </w:p>
+    <w:p>
+      <w:pPr>
         <w:rPr>
           <w:b/>
           <w:bCs/>
         </w:rPr>
-        <w:t xml:space="preserve">RF4 – </w:t>
-      </w:r>
+      </w:pPr>
       <w:r>
         <w:rPr>
           <w:b/>
           <w:bCs/>
         </w:rPr>
+        <w:t xml:space="preserve">RF4 – </w:t>
+      </w:r>
+      <w:r>
+        <w:rPr>
+          <w:b/>
+          <w:bCs/>
+        </w:rPr>
         <w:t>Transmitir expressão facial</w:t>
       </w:r>
     </w:p>
     <w:p>
       <w:r>
-        <w:t>A expressão facial do usuário será continuamente capturada pelo sistema, enquanto ele estiver com a webcam ligada. As imagens correspondentes ao rosto do usuário serão transmitidos diretamente às instâncias remotas. Cada instância remota aplicará a imagem mais recente disponível no rosto do avatar correspondente à instância onde a imagem fora capturada.</w:t>
+        <w:t xml:space="preserve">A expressão facial do usuário será continuamente capturada pelo sistema, enquanto ele estiver com a webcam ligada. As imagens correspondentes ao rosto do usuário serão </w:t>
+      </w:r>
+      <w:proofErr w:type="gramStart"/>
+      <w:r>
+        <w:t>transmitidos</w:t>
+      </w:r>
+      <w:proofErr w:type="gramEnd"/>
+      <w:r>
+        <w:t xml:space="preserve"> diretamente às instâncias remotas. Cada instância remota aplicará a imagem mais recente disponível no rosto do </w:t>
+      </w:r>
+      <w:proofErr w:type="spellStart"/>
+      <w:r>
+        <w:t>avatar</w:t>
+      </w:r>
+      <w:proofErr w:type="spellEnd"/>
+      <w:r>
+        <w:t xml:space="preserve"> correspondente à instância onde a imagem fora capturada.</w:t>
       </w:r>
     </w:p>
     <w:p>
@@ -7622,13 +8423,25 @@
         <w:pStyle w:val="Ttulo3"/>
       </w:pPr>
       <w:bookmarkStart w:id="52" w:name="_Toc20058035"/>
-      <w:r>
-        <w:t>Casos de U</w:t>
+      <w:proofErr w:type="spellStart"/>
+      <w:r>
+        <w:t>Casos</w:t>
+      </w:r>
+      <w:proofErr w:type="spellEnd"/>
+      <w:r>
+        <w:t xml:space="preserve"> de </w:t>
+      </w:r>
+      <w:proofErr w:type="spellStart"/>
+      <w:proofErr w:type="gramStart"/>
+      <w:r>
+        <w:t>U</w:t>
       </w:r>
       <w:r>
         <w:t>so</w:t>
       </w:r>
       <w:bookmarkEnd w:id="52"/>
+      <w:proofErr w:type="spellEnd"/>
+      <w:proofErr w:type="gramEnd"/>
     </w:p>
     <w:p>
       <w:r>
@@ -7788,6 +8601,7 @@
               <w:pStyle w:val="LLUCvalue"/>
             </w:pPr>
             <w:r>
+              <w:lastRenderedPageBreak/>
               <w:t>Ator Principal</w:t>
             </w:r>
           </w:p>
@@ -7976,7 +8790,15 @@
               <w:pStyle w:val="LLUCvalue"/>
             </w:pPr>
             <w:r>
-              <w:t>Posição do avatar sincronizada entre todas as instâncias conectadas</w:t>
+              <w:t xml:space="preserve">Posição do </w:t>
+            </w:r>
+            <w:proofErr w:type="spellStart"/>
+            <w:r>
+              <w:t>avatar</w:t>
+            </w:r>
+            <w:proofErr w:type="spellEnd"/>
+            <w:r>
+              <w:t xml:space="preserve"> sincronizada entre todas as instâncias conectadas</w:t>
             </w:r>
           </w:p>
         </w:tc>
@@ -8005,7 +8827,6 @@
               <w:pStyle w:val="LLUCvalue"/>
             </w:pPr>
             <w:r>
-              <w:lastRenderedPageBreak/>
               <w:t xml:space="preserve">Ações </w:t>
             </w:r>
             <w:r>
@@ -8058,7 +8879,15 @@
               <w:pStyle w:val="LLUCvalue"/>
             </w:pPr>
             <w:r>
-              <w:t>1 – Preciona teclas de movimento (W, A, S, D)</w:t>
+              <w:t xml:space="preserve">1 – </w:t>
+            </w:r>
+            <w:proofErr w:type="spellStart"/>
+            <w:r>
+              <w:t>Preciona</w:t>
+            </w:r>
+            <w:proofErr w:type="spellEnd"/>
+            <w:r>
+              <w:t xml:space="preserve"> teclas de movimento (W, A, S, D)</w:t>
             </w:r>
           </w:p>
         </w:tc>
@@ -8163,8 +8992,13 @@
               <w:pStyle w:val="LLUCvalue"/>
             </w:pPr>
             <w:r>
-              <w:t>3 – Servidor calcula nova posição do avatar</w:t>
-            </w:r>
+              <w:t xml:space="preserve">3 – Servidor calcula nova posição do </w:t>
+            </w:r>
+            <w:proofErr w:type="spellStart"/>
+            <w:r>
+              <w:t>avatar</w:t>
+            </w:r>
+            <w:proofErr w:type="spellEnd"/>
           </w:p>
         </w:tc>
       </w:tr>
@@ -8207,7 +9041,15 @@
               <w:pStyle w:val="LLUCvalue"/>
             </w:pPr>
             <w:r>
-              <w:t>4 – Servidor envia novas cordenadas às inst</w:t>
+              <w:t xml:space="preserve">4 – Servidor envia novas </w:t>
+            </w:r>
+            <w:proofErr w:type="spellStart"/>
+            <w:r>
+              <w:t>cordenadas</w:t>
+            </w:r>
+            <w:proofErr w:type="spellEnd"/>
+            <w:r>
+              <w:t xml:space="preserve"> às inst</w:t>
             </w:r>
             <w:r>
               <w:t>â</w:t>
@@ -8257,7 +9099,15 @@
               <w:pStyle w:val="LLUCvalue"/>
             </w:pPr>
             <w:r>
-              <w:t>5 – Posição do avatar é atualizada</w:t>
+              <w:t xml:space="preserve">5 – Posição do </w:t>
+            </w:r>
+            <w:proofErr w:type="spellStart"/>
+            <w:r>
+              <w:t>avatar</w:t>
+            </w:r>
+            <w:proofErr w:type="spellEnd"/>
+            <w:r>
+              <w:t xml:space="preserve"> é atualizada</w:t>
             </w:r>
           </w:p>
         </w:tc>
@@ -8570,7 +9420,15 @@
               <w:pStyle w:val="LLUCvalue"/>
             </w:pPr>
             <w:r>
-              <w:t>1 - Posição da cabeça do avatar sincronizada entre todas as instâncias conectadas</w:t>
+              <w:t xml:space="preserve">1 - Posição da cabeça do </w:t>
+            </w:r>
+            <w:proofErr w:type="spellStart"/>
+            <w:r>
+              <w:t>avatar</w:t>
+            </w:r>
+            <w:proofErr w:type="spellEnd"/>
+            <w:r>
+              <w:t xml:space="preserve"> sincronizada entre todas as instâncias conectadas</w:t>
             </w:r>
           </w:p>
           <w:p>
@@ -8908,8 +9766,13 @@
               <w:pStyle w:val="LLUCvalue"/>
             </w:pPr>
             <w:r>
-              <w:t>6 – Instâncias remotas atualizam ângulo de inclinação da cabeça do avatar</w:t>
-            </w:r>
+              <w:t xml:space="preserve">6 – Instâncias remotas atualizam ângulo de inclinação da cabeça do </w:t>
+            </w:r>
+            <w:proofErr w:type="spellStart"/>
+            <w:r>
+              <w:t>avatar</w:t>
+            </w:r>
+            <w:proofErr w:type="spellEnd"/>
           </w:p>
         </w:tc>
       </w:tr>
@@ -8967,8 +9830,13 @@
               <w:t>m</w:t>
             </w:r>
             <w:r>
-              <w:t xml:space="preserve"> ângulo do avatar</w:t>
-            </w:r>
+              <w:t xml:space="preserve"> ângulo do </w:t>
+            </w:r>
+            <w:proofErr w:type="spellStart"/>
+            <w:r>
+              <w:t>avatar</w:t>
+            </w:r>
+            <w:proofErr w:type="spellEnd"/>
             <w:r>
               <w:t xml:space="preserve"> no eixo vertical</w:t>
             </w:r>
@@ -9208,7 +10076,6 @@
               <w:pStyle w:val="LLUCvalue"/>
             </w:pPr>
             <w:r>
-              <w:lastRenderedPageBreak/>
               <w:t>Pré-Condição</w:t>
             </w:r>
           </w:p>
@@ -9480,7 +10347,15 @@
               <w:pStyle w:val="LLUCvalue"/>
             </w:pPr>
             <w:r>
-              <w:t>3 – Fragmenta áudio com base em trashold de volume</w:t>
+              <w:t xml:space="preserve">3 – Fragmenta áudio com base em </w:t>
+            </w:r>
+            <w:proofErr w:type="spellStart"/>
+            <w:r>
+              <w:t>trashold</w:t>
+            </w:r>
+            <w:proofErr w:type="spellEnd"/>
+            <w:r>
+              <w:t xml:space="preserve"> de volume</w:t>
             </w:r>
           </w:p>
         </w:tc>
@@ -9659,7 +10534,15 @@
               <w:pStyle w:val="LLUCvalue"/>
             </w:pPr>
             <w:r>
-              <w:t xml:space="preserve">7 – Instância remota reproduz o áudio utilizando a posição da cabeça do avatar </w:t>
+              <w:t xml:space="preserve">7 – Instância remota reproduz o áudio utilizando a posição da cabeça do </w:t>
+            </w:r>
+            <w:proofErr w:type="spellStart"/>
+            <w:r>
+              <w:t>avatar</w:t>
+            </w:r>
+            <w:proofErr w:type="spellEnd"/>
+            <w:r>
+              <w:t xml:space="preserve"> </w:t>
             </w:r>
             <w:r>
               <w:t>correspondente à</w:t>
@@ -9977,8 +10860,13 @@
             <w:r>
               <w:t xml:space="preserve">suários conectados à sala virtual </w:t>
             </w:r>
-            <w:r>
-              <w:t>vêem os rostos uns dos outros</w:t>
+            <w:proofErr w:type="spellStart"/>
+            <w:r>
+              <w:t>vêem</w:t>
+            </w:r>
+            <w:proofErr w:type="spellEnd"/>
+            <w:r>
+              <w:t xml:space="preserve"> os rostos uns dos outros</w:t>
             </w:r>
           </w:p>
         </w:tc>
@@ -10170,7 +11058,15 @@
               <w:t xml:space="preserve">3 – </w:t>
             </w:r>
             <w:r>
-              <w:t>Recorta imagem utilizando as cordenadas do rosto identificado</w:t>
+              <w:t xml:space="preserve">Recorta imagem utilizando as </w:t>
+            </w:r>
+            <w:proofErr w:type="spellStart"/>
+            <w:r>
+              <w:t>cordenadas</w:t>
+            </w:r>
+            <w:proofErr w:type="spellEnd"/>
+            <w:r>
+              <w:t xml:space="preserve"> do rosto identificado</w:t>
             </w:r>
           </w:p>
         </w:tc>
@@ -10361,7 +11257,15 @@
               <w:t xml:space="preserve">7 – Instância remota </w:t>
             </w:r>
             <w:r>
-              <w:t>aplica a imagem no rosto do avatar correspondente à instância onde a imagem fora capturada</w:t>
+              <w:t xml:space="preserve">aplica a imagem no rosto do </w:t>
+            </w:r>
+            <w:proofErr w:type="spellStart"/>
+            <w:r>
+              <w:t>avatar</w:t>
+            </w:r>
+            <w:proofErr w:type="spellEnd"/>
+            <w:r>
+              <w:t xml:space="preserve"> correspondente à instância onde a imagem fora capturada</w:t>
             </w:r>
           </w:p>
         </w:tc>
@@ -10375,16 +11279,34 @@
         <w:pStyle w:val="Ttulo2"/>
       </w:pPr>
       <w:bookmarkStart w:id="53" w:name="_Toc20058036"/>
-      <w:r>
-        <w:t>Requisitos N</w:t>
-      </w:r>
-      <w:r>
-        <w:t>ão F</w:t>
+      <w:proofErr w:type="spellStart"/>
+      <w:r>
+        <w:t>Requisitos</w:t>
+      </w:r>
+      <w:proofErr w:type="spellEnd"/>
+      <w:r>
+        <w:t xml:space="preserve"> </w:t>
+      </w:r>
+      <w:proofErr w:type="spellStart"/>
+      <w:r>
+        <w:t>N</w:t>
+      </w:r>
+      <w:r>
+        <w:t>ão</w:t>
+      </w:r>
+      <w:proofErr w:type="spellEnd"/>
+      <w:r>
+        <w:t xml:space="preserve"> </w:t>
+      </w:r>
+      <w:proofErr w:type="spellStart"/>
+      <w:r>
+        <w:t>F</w:t>
       </w:r>
       <w:r>
         <w:t>uncionais</w:t>
       </w:r>
       <w:bookmarkEnd w:id="53"/>
+      <w:proofErr w:type="spellEnd"/>
     </w:p>
     <w:p>
       <w:pPr>
@@ -10392,9 +11314,14 @@
       </w:pPr>
       <w:bookmarkStart w:id="54" w:name="_Toc20058037"/>
       <w:r>
-        <w:t>Tempo de resposta</w:t>
+        <w:t xml:space="preserve">Tempo de </w:t>
+      </w:r>
+      <w:proofErr w:type="spellStart"/>
+      <w:r>
+        <w:t>resposta</w:t>
       </w:r>
       <w:bookmarkEnd w:id="54"/>
+      <w:proofErr w:type="spellEnd"/>
     </w:p>
     <w:p>
       <w:r>
@@ -10424,10 +11351,22 @@
         <w:pStyle w:val="Ttulo3"/>
       </w:pPr>
       <w:bookmarkStart w:id="55" w:name="_Toc20058038"/>
-      <w:r>
-        <w:t>Uso de memória</w:t>
+      <w:proofErr w:type="spellStart"/>
+      <w:proofErr w:type="gramStart"/>
+      <w:r>
+        <w:t>Uso</w:t>
+      </w:r>
+      <w:proofErr w:type="spellEnd"/>
+      <w:proofErr w:type="gramEnd"/>
+      <w:r>
+        <w:t xml:space="preserve"> de </w:t>
+      </w:r>
+      <w:proofErr w:type="spellStart"/>
+      <w:r>
+        <w:t>memória</w:t>
       </w:r>
       <w:bookmarkEnd w:id="55"/>
+      <w:proofErr w:type="spellEnd"/>
     </w:p>
     <w:p>
       <w:r>
@@ -10451,13 +11390,31 @@
       <w:r>
         <w:t>(</w:t>
       </w:r>
+      <w:proofErr w:type="spellStart"/>
       <w:r>
         <w:rPr>
           <w:i/>
           <w:iCs/>
         </w:rPr>
-        <w:t>memory leak</w:t>
-      </w:r>
+        <w:t>memory</w:t>
+      </w:r>
+      <w:proofErr w:type="spellEnd"/>
+      <w:r>
+        <w:rPr>
+          <w:i/>
+          <w:iCs/>
+        </w:rPr>
+        <w:t xml:space="preserve"> </w:t>
+      </w:r>
+      <w:proofErr w:type="spellStart"/>
+      <w:r>
+        <w:rPr>
+          <w:i/>
+          <w:iCs/>
+        </w:rPr>
+        <w:t>leak</w:t>
+      </w:r>
+      <w:proofErr w:type="spellEnd"/>
       <w:r>
         <w:t>)</w:t>
       </w:r>
@@ -10470,8 +11427,31 @@
         <w:pStyle w:val="Ttulo3"/>
       </w:pPr>
       <w:bookmarkStart w:id="56" w:name="_Toc20058039"/>
-      <w:r>
-        <w:t>Uso de espaço em disco</w:t>
+      <w:proofErr w:type="spellStart"/>
+      <w:proofErr w:type="gramStart"/>
+      <w:r>
+        <w:t>Uso</w:t>
+      </w:r>
+      <w:proofErr w:type="spellEnd"/>
+      <w:proofErr w:type="gramEnd"/>
+      <w:r>
+        <w:t xml:space="preserve"> de </w:t>
+      </w:r>
+      <w:proofErr w:type="spellStart"/>
+      <w:r>
+        <w:t>espaço</w:t>
+      </w:r>
+      <w:proofErr w:type="spellEnd"/>
+      <w:r>
+        <w:t xml:space="preserve"> </w:t>
+      </w:r>
+      <w:proofErr w:type="spellStart"/>
+      <w:r>
+        <w:t>em</w:t>
+      </w:r>
+      <w:proofErr w:type="spellEnd"/>
+      <w:r>
+        <w:t xml:space="preserve"> disco</w:t>
       </w:r>
       <w:bookmarkEnd w:id="56"/>
     </w:p>
@@ -10497,6 +11477,7 @@
         <w:rPr>
           <w:lang w:val="pt-BR"/>
         </w:rPr>
+        <w:lastRenderedPageBreak/>
         <w:t>Uso de recursos de processamento no servidor</w:t>
       </w:r>
       <w:bookmarkEnd w:id="57"/>
@@ -10527,15 +11508,22 @@
         <w:pStyle w:val="Ttulo1"/>
       </w:pPr>
       <w:bookmarkStart w:id="58" w:name="_Toc20058041"/>
+      <w:proofErr w:type="spellStart"/>
       <w:r>
         <w:lastRenderedPageBreak/>
         <w:t>Projeto</w:t>
       </w:r>
+      <w:proofErr w:type="spellEnd"/>
       <w:r>
         <w:t xml:space="preserve"> </w:t>
       </w:r>
-      <w:r>
-        <w:t xml:space="preserve">Detalhado </w:t>
+      <w:proofErr w:type="spellStart"/>
+      <w:r>
+        <w:t>Detalhado</w:t>
+      </w:r>
+      <w:proofErr w:type="spellEnd"/>
+      <w:r>
+        <w:t xml:space="preserve"> </w:t>
       </w:r>
       <w:r>
         <w:t>do Sof</w:t>
@@ -10572,10 +11560,31 @@
         <w:t>,</w:t>
       </w:r>
       <w:r>
-        <w:t xml:space="preserve"> se o desenvolvimento for na área de  jogos/jogos educativos  o aluno poderá seguir  outras metodologias por ex. Extreme Game Develoment (XGD) ou alguma sistemática indicada por algum especialista no assunto. O mesmo pode ocorrer com desenvolvimento </w:t>
-      </w:r>
-      <w:r>
-        <w:t>àgil para aplicações móveis ou web.</w:t>
+        <w:t xml:space="preserve"> se o desenvolvimento for na área </w:t>
+      </w:r>
+      <w:proofErr w:type="gramStart"/>
+      <w:r>
+        <w:t>de  jogos</w:t>
+      </w:r>
+      <w:proofErr w:type="gramEnd"/>
+      <w:r>
+        <w:t xml:space="preserve">/jogos educativos  o aluno poderá seguir  outras metodologias por ex. Extreme Game </w:t>
+      </w:r>
+      <w:proofErr w:type="spellStart"/>
+      <w:r>
+        <w:t>Develoment</w:t>
+      </w:r>
+      <w:proofErr w:type="spellEnd"/>
+      <w:r>
+        <w:t xml:space="preserve"> (XGD) ou alguma sistemática indicada por algum especialista no assunto. O mesmo pode ocorrer com desenvolvimento </w:t>
+      </w:r>
+      <w:proofErr w:type="spellStart"/>
+      <w:r>
+        <w:t>àgil</w:t>
+      </w:r>
+      <w:proofErr w:type="spellEnd"/>
+      <w:r>
+        <w:t xml:space="preserve"> para aplicações móveis ou web.</w:t>
       </w:r>
     </w:p>
     <w:p>
@@ -10616,21 +11625,45 @@
         </w:rPr>
       </w:pPr>
       <w:bookmarkStart w:id="65" w:name="_Toc20058043"/>
-      <w:r>
-        <w:t>Arquitetura da aplicação</w:t>
-      </w:r>
-      <w:r>
-        <w:t xml:space="preserve"> proposta</w:t>
+      <w:proofErr w:type="spellStart"/>
+      <w:r>
+        <w:t>Arquitetura</w:t>
+      </w:r>
+      <w:proofErr w:type="spellEnd"/>
+      <w:r>
+        <w:t xml:space="preserve"> da </w:t>
+      </w:r>
+      <w:proofErr w:type="spellStart"/>
+      <w:r>
+        <w:t>aplicação</w:t>
+      </w:r>
+      <w:proofErr w:type="spellEnd"/>
+      <w:r>
+        <w:t xml:space="preserve"> </w:t>
+      </w:r>
+      <w:proofErr w:type="spellStart"/>
+      <w:r>
+        <w:t>proposta</w:t>
       </w:r>
       <w:bookmarkEnd w:id="65"/>
+      <w:proofErr w:type="spellEnd"/>
     </w:p>
     <w:p>
       <w:r>
         <w:t>O</w:t>
       </w:r>
       <w:r>
-        <w:t xml:space="preserve"> modelo arquitetural proposto para a solução AViS é híbrido. São associados o modelo cliente-servidor, tipicamente utilizado por </w:t>
-      </w:r>
+        <w:t xml:space="preserve"> modelo arquitetural proposto para a solução </w:t>
+      </w:r>
+      <w:proofErr w:type="spellStart"/>
+      <w:r>
+        <w:t>AViS</w:t>
+      </w:r>
+      <w:proofErr w:type="spellEnd"/>
+      <w:r>
+        <w:t xml:space="preserve"> é híbrido. São associados o modelo cliente-servidor, tipicamente utilizado por </w:t>
+      </w:r>
+      <w:proofErr w:type="spellStart"/>
       <w:r>
         <w:rPr>
           <w:i/>
@@ -10638,9 +11671,11 @@
         </w:rPr>
         <w:t>webapps</w:t>
       </w:r>
+      <w:proofErr w:type="spellEnd"/>
       <w:r>
         <w:t xml:space="preserve">, a um modelo P2P distribuído, como em aplicativos </w:t>
       </w:r>
+      <w:proofErr w:type="spellStart"/>
       <w:r>
         <w:rPr>
           <w:i/>
@@ -10648,6 +11683,7 @@
         </w:rPr>
         <w:t>torrent</w:t>
       </w:r>
+      <w:proofErr w:type="spellEnd"/>
       <w:r>
         <w:t>.</w:t>
       </w:r>
@@ -10661,8 +11697,17 @@
           <w:i/>
           <w:iCs/>
         </w:rPr>
-        <w:t>API Alloy</w:t>
-      </w:r>
+        <w:t xml:space="preserve">API </w:t>
+      </w:r>
+      <w:proofErr w:type="spellStart"/>
+      <w:r>
+        <w:rPr>
+          <w:i/>
+          <w:iCs/>
+        </w:rPr>
+        <w:t>Alloy</w:t>
+      </w:r>
+      <w:proofErr w:type="spellEnd"/>
       <w:r>
         <w:t>, que já est</w:t>
       </w:r>
@@ -10676,7 +11721,15 @@
         <w:t>este</w:t>
       </w:r>
       <w:r>
-        <w:t xml:space="preserve"> MVP. Além disso, um servidor remoto, imparcial face ao cliente AViS, vai arbitrar o diálogo de dados entre clientes.</w:t>
+        <w:t xml:space="preserve"> MVP. Além disso, um servidor remoto, imparcial face ao cliente </w:t>
+      </w:r>
+      <w:proofErr w:type="spellStart"/>
+      <w:r>
+        <w:t>AViS</w:t>
+      </w:r>
+      <w:proofErr w:type="spellEnd"/>
+      <w:r>
+        <w:t>, vai arbitrar o diálogo de dados entre clientes.</w:t>
       </w:r>
     </w:p>
     <w:p>
@@ -10735,21 +11788,11 @@
                             <w:r>
                               <w:t xml:space="preserve">Figura </w:t>
                             </w:r>
-                            <w:r>
-                              <w:fldChar w:fldCharType="begin"/>
-                            </w:r>
-                            <w:r>
-                              <w:instrText xml:space="preserve"> SEQ Figura \* ARABIC </w:instrText>
-                            </w:r>
-                            <w:r>
-                              <w:fldChar w:fldCharType="separate"/>
-                            </w:r>
-                            <w:r>
-                              <w:t>1</w:t>
-                            </w:r>
-                            <w:r>
-                              <w:fldChar w:fldCharType="end"/>
-                            </w:r>
+                            <w:fldSimple w:instr=" SEQ Figura \* ARABIC ">
+                              <w:r>
+                                <w:t>1</w:t>
+                              </w:r>
+                            </w:fldSimple>
                             <w:r>
                               <w:t xml:space="preserve"> – Visão global d</w:t>
                             </w:r>
@@ -10760,7 +11803,15 @@
                               <w:t xml:space="preserve"> comunicação</w:t>
                             </w:r>
                             <w:r>
-                              <w:t xml:space="preserve"> intra instâncias</w:t>
+                              <w:t xml:space="preserve"> </w:t>
+                            </w:r>
+                            <w:proofErr w:type="spellStart"/>
+                            <w:r>
+                              <w:t>intra</w:t>
+                            </w:r>
+                            <w:proofErr w:type="spellEnd"/>
+                            <w:r>
+                              <w:t xml:space="preserve"> instâncias</w:t>
                             </w:r>
                           </w:p>
                         </w:txbxContent>
@@ -10793,21 +11844,11 @@
                       <w:r>
                         <w:t xml:space="preserve">Figura </w:t>
                       </w:r>
-                      <w:r>
-                        <w:fldChar w:fldCharType="begin"/>
-                      </w:r>
-                      <w:r>
-                        <w:instrText xml:space="preserve"> SEQ Figura \* ARABIC </w:instrText>
-                      </w:r>
-                      <w:r>
-                        <w:fldChar w:fldCharType="separate"/>
-                      </w:r>
-                      <w:r>
-                        <w:t>1</w:t>
-                      </w:r>
-                      <w:r>
-                        <w:fldChar w:fldCharType="end"/>
-                      </w:r>
+                      <w:fldSimple w:instr=" SEQ Figura \* ARABIC ">
+                        <w:r>
+                          <w:t>1</w:t>
+                        </w:r>
+                      </w:fldSimple>
                       <w:r>
                         <w:t xml:space="preserve"> – Visão global d</w:t>
                       </w:r>
@@ -10818,7 +11859,15 @@
                         <w:t xml:space="preserve"> comunicação</w:t>
                       </w:r>
                       <w:r>
-                        <w:t xml:space="preserve"> intra instâncias</w:t>
+                        <w:t xml:space="preserve"> </w:t>
+                      </w:r>
+                      <w:proofErr w:type="spellStart"/>
+                      <w:r>
+                        <w:t>intra</w:t>
+                      </w:r>
+                      <w:proofErr w:type="spellEnd"/>
+                      <w:r>
+                        <w:t xml:space="preserve"> instâncias</w:t>
                       </w:r>
                     </w:p>
                   </w:txbxContent>
@@ -10908,7 +11957,15 @@
         <w:t xml:space="preserve">Já com o </w:t>
       </w:r>
       <w:r>
-        <w:t xml:space="preserve">que um modelo P2P oferece, o sistema AViS será capaz de transmitir dados sensíveis ao tempo com mais agilidade. </w:t>
+        <w:t xml:space="preserve">que um modelo P2P oferece, o sistema </w:t>
+      </w:r>
+      <w:proofErr w:type="spellStart"/>
+      <w:r>
+        <w:t>AViS</w:t>
+      </w:r>
+      <w:proofErr w:type="spellEnd"/>
+      <w:r>
+        <w:t xml:space="preserve"> será capaz de transmitir dados sensíveis ao tempo com mais agilidade. </w:t>
       </w:r>
       <w:r>
         <w:rPr>
@@ -10946,13 +12003,45 @@
         <w:t xml:space="preserve">Na figura </w:t>
       </w:r>
       <w:r>
-        <w:t xml:space="preserve">1, observa-se uma representação global da comunicação entre diferentes instâncias do cliente AViS. A figura apresenta também a infra-estrutura disponibilizada </w:t>
+        <w:t xml:space="preserve">1, observa-se uma representação global da comunicação entre diferentes instâncias do cliente </w:t>
+      </w:r>
+      <w:proofErr w:type="spellStart"/>
+      <w:r>
+        <w:t>AViS</w:t>
+      </w:r>
+      <w:proofErr w:type="spellEnd"/>
+      <w:r>
+        <w:t xml:space="preserve">. A figura apresenta também a </w:t>
+      </w:r>
+      <w:proofErr w:type="spellStart"/>
+      <w:r>
+        <w:t>infra-estrutura</w:t>
+      </w:r>
+      <w:proofErr w:type="spellEnd"/>
+      <w:r>
+        <w:t xml:space="preserve"> disponibilizada </w:t>
       </w:r>
       <w:r>
         <w:t>pela</w:t>
       </w:r>
       <w:r>
-        <w:t xml:space="preserve"> Alloy City Linguistics. O servidor assume um papel de árbitro entre </w:t>
+        <w:t xml:space="preserve"> </w:t>
+      </w:r>
+      <w:proofErr w:type="spellStart"/>
+      <w:r>
+        <w:t>Alloy</w:t>
+      </w:r>
+      <w:proofErr w:type="spellEnd"/>
+      <w:r>
+        <w:t xml:space="preserve"> City </w:t>
+      </w:r>
+      <w:proofErr w:type="spellStart"/>
+      <w:r>
+        <w:t>Linguistics</w:t>
+      </w:r>
+      <w:proofErr w:type="spellEnd"/>
+      <w:r>
+        <w:t xml:space="preserve">. O servidor assume um papel de árbitro entre </w:t>
       </w:r>
       <w:r>
         <w:lastRenderedPageBreak/>
@@ -10965,15 +12054,63 @@
         <w:t xml:space="preserve">ntendo-os atualizados quanto a dados relevantes para a experiência do usuário. </w:t>
       </w:r>
       <w:r>
-        <w:t>Os dados mais importantes a serem considerados aqui são os IPs e portas de cada instância cliente conectada. Uma lista de endereços essencial para a comunicação direta (P2P) entre instâncias clientes.</w:t>
-      </w:r>
-    </w:p>
-    <w:p>
-      <w:r>
-        <w:t xml:space="preserve">A figura 2 apresenta uma visão global da arquitetura empregada no aplicativo cliente. Unreal Engine 4, tecnologia central no projeto, </w:t>
-      </w:r>
-      <w:r>
-        <w:t>é responsável tanto pela renderização do ambiente virtual quanto pela sincronização de endereços. O módulo VoIP é responsável pela captura e envio de streams de áudio entre clientes. O módulo FMoA é responsável pela captura da expressão facial do usuário.</w:t>
+        <w:t xml:space="preserve">Os dados mais importantes a serem considerados aqui são os </w:t>
+      </w:r>
+      <w:proofErr w:type="spellStart"/>
+      <w:r>
+        <w:t>IPs</w:t>
+      </w:r>
+      <w:proofErr w:type="spellEnd"/>
+      <w:r>
+        <w:t xml:space="preserve"> e portas de cada instância cliente conectada. Uma lista de endereços essencial para a comunicação direta (P2P) entre instâncias clientes.</w:t>
+      </w:r>
+    </w:p>
+    <w:p>
+      <w:r>
+        <w:t xml:space="preserve">A figura 2 apresenta uma visão global da arquitetura empregada no aplicativo cliente. </w:t>
+      </w:r>
+      <w:proofErr w:type="spellStart"/>
+      <w:r>
+        <w:t>Unreal</w:t>
+      </w:r>
+      <w:proofErr w:type="spellEnd"/>
+      <w:r>
+        <w:t xml:space="preserve"> </w:t>
+      </w:r>
+      <w:proofErr w:type="spellStart"/>
+      <w:r>
+        <w:t>Engine</w:t>
+      </w:r>
+      <w:proofErr w:type="spellEnd"/>
+      <w:r>
+        <w:t xml:space="preserve"> 4, tecnologia central no projeto, </w:t>
+      </w:r>
+      <w:r>
+        <w:t xml:space="preserve">é responsável tanto pela </w:t>
+      </w:r>
+      <w:proofErr w:type="spellStart"/>
+      <w:r>
+        <w:t>renderização</w:t>
+      </w:r>
+      <w:proofErr w:type="spellEnd"/>
+      <w:r>
+        <w:t xml:space="preserve"> do ambiente virtual quanto pela sincronização de endereços. O módulo VoIP é responsável pela captura e envio de </w:t>
+      </w:r>
+      <w:proofErr w:type="spellStart"/>
+      <w:r>
+        <w:t>streams</w:t>
+      </w:r>
+      <w:proofErr w:type="spellEnd"/>
+      <w:r>
+        <w:t xml:space="preserve"> de áudio entre clientes. O módulo </w:t>
+      </w:r>
+      <w:proofErr w:type="spellStart"/>
+      <w:r>
+        <w:t>FMoA</w:t>
+      </w:r>
+      <w:proofErr w:type="spellEnd"/>
+      <w:r>
+        <w:t xml:space="preserve"> é responsável pela captura da expressão facial do usuário.</w:t>
       </w:r>
     </w:p>
     <w:p>
@@ -11042,30 +12179,22 @@
                             <w:r>
                               <w:t xml:space="preserve">Figura </w:t>
                             </w:r>
+                            <w:fldSimple w:instr=" SEQ Figura \* ARABIC ">
+                              <w:r>
+                                <w:rPr>
+                                  <w:noProof/>
+                                </w:rPr>
+                                <w:t>2</w:t>
+                              </w:r>
+                            </w:fldSimple>
                             <w:r>
-                              <w:fldChar w:fldCharType="begin"/>
+                              <w:t xml:space="preserve"> - Arquitetura do cliente </w:t>
                             </w:r>
+                            <w:proofErr w:type="spellStart"/>
                             <w:r>
-                              <w:instrText xml:space="preserve"> SEQ Figura \* ARABIC </w:instrText>
+                              <w:t>AViS</w:t>
                             </w:r>
-                            <w:r>
-                              <w:fldChar w:fldCharType="separate"/>
-                            </w:r>
-                            <w:r>
-                              <w:rPr>
-                                <w:noProof/>
-                              </w:rPr>
-                              <w:t>2</w:t>
-                            </w:r>
-                            <w:r>
-                              <w:rPr>
-                                <w:noProof/>
-                              </w:rPr>
-                              <w:fldChar w:fldCharType="end"/>
-                            </w:r>
-                            <w:r>
-                              <w:t xml:space="preserve"> - Arquitetura do cliente AViS</w:t>
-                            </w:r>
+                            <w:proofErr w:type="spellEnd"/>
                           </w:p>
                         </w:txbxContent>
                       </wps:txbx>
@@ -11100,30 +12229,22 @@
                       <w:r>
                         <w:t xml:space="preserve">Figura </w:t>
                       </w:r>
+                      <w:fldSimple w:instr=" SEQ Figura \* ARABIC ">
+                        <w:r>
+                          <w:rPr>
+                            <w:noProof/>
+                          </w:rPr>
+                          <w:t>2</w:t>
+                        </w:r>
+                      </w:fldSimple>
                       <w:r>
-                        <w:fldChar w:fldCharType="begin"/>
+                        <w:t xml:space="preserve"> - Arquitetura do cliente </w:t>
                       </w:r>
+                      <w:proofErr w:type="spellStart"/>
                       <w:r>
-                        <w:instrText xml:space="preserve"> SEQ Figura \* ARABIC </w:instrText>
+                        <w:t>AViS</w:t>
                       </w:r>
-                      <w:r>
-                        <w:fldChar w:fldCharType="separate"/>
-                      </w:r>
-                      <w:r>
-                        <w:rPr>
-                          <w:noProof/>
-                        </w:rPr>
-                        <w:t>2</w:t>
-                      </w:r>
-                      <w:r>
-                        <w:rPr>
-                          <w:noProof/>
-                        </w:rPr>
-                        <w:fldChar w:fldCharType="end"/>
-                      </w:r>
-                      <w:r>
-                        <w:t xml:space="preserve"> - Arquitetura do cliente AViS</w:t>
-                      </w:r>
+                      <w:proofErr w:type="spellEnd"/>
                     </w:p>
                   </w:txbxContent>
                 </v:textbox>
@@ -11229,13 +12350,20 @@
         <w:pStyle w:val="Ttulo2"/>
       </w:pPr>
       <w:bookmarkStart w:id="67" w:name="_Toc20058044"/>
+      <w:proofErr w:type="spellStart"/>
       <w:r>
         <w:lastRenderedPageBreak/>
         <w:t>Tecnologias</w:t>
       </w:r>
-      <w:r>
-        <w:t xml:space="preserve"> utilizadas</w:t>
-      </w:r>
+      <w:proofErr w:type="spellEnd"/>
+      <w:r>
+        <w:t xml:space="preserve"> </w:t>
+      </w:r>
+      <w:proofErr w:type="spellStart"/>
+      <w:r>
+        <w:t>utilizadas</w:t>
+      </w:r>
+      <w:proofErr w:type="spellEnd"/>
       <w:r>
         <w:t xml:space="preserve"> e APIs</w:t>
       </w:r>
@@ -11247,10 +12375,12 @@
         <w:pStyle w:val="Ttulo3"/>
       </w:pPr>
       <w:bookmarkStart w:id="68" w:name="_Toc20058045"/>
+      <w:proofErr w:type="spellStart"/>
       <w:r>
         <w:t>Tecnologias</w:t>
       </w:r>
       <w:bookmarkEnd w:id="68"/>
+      <w:proofErr w:type="spellEnd"/>
     </w:p>
     <w:p>
       <w:pPr>
@@ -11308,7 +12438,21 @@
         <w:rPr>
           <w:lang w:val="pt-BR"/>
         </w:rPr>
-        <w:t>Oferece abstrações de nível mais alto, como classes e iteradores.</w:t>
+        <w:t xml:space="preserve">Oferece abstrações de nível mais alto, como classes e </w:t>
+      </w:r>
+      <w:proofErr w:type="spellStart"/>
+      <w:r>
+        <w:rPr>
+          <w:lang w:val="pt-BR"/>
+        </w:rPr>
+        <w:t>iteradores</w:t>
+      </w:r>
+      <w:proofErr w:type="spellEnd"/>
+      <w:r>
+        <w:rPr>
+          <w:lang w:val="pt-BR"/>
+        </w:rPr>
+        <w:t>.</w:t>
       </w:r>
     </w:p>
     <w:p>
@@ -11326,7 +12470,21 @@
         <w:rPr>
           <w:lang w:val="pt-BR"/>
         </w:rPr>
-        <w:t>Alta performance em tempo de execução (na mesma ordem de C e Rust)</w:t>
+        <w:t xml:space="preserve">Alta performance em tempo de execução (na mesma ordem de C e </w:t>
+      </w:r>
+      <w:proofErr w:type="spellStart"/>
+      <w:r>
+        <w:rPr>
+          <w:lang w:val="pt-BR"/>
+        </w:rPr>
+        <w:t>Rust</w:t>
+      </w:r>
+      <w:proofErr w:type="spellEnd"/>
+      <w:r>
+        <w:rPr>
+          <w:lang w:val="pt-BR"/>
+        </w:rPr>
+        <w:t>)</w:t>
       </w:r>
     </w:p>
     <w:p>
@@ -11344,7 +12502,14 @@
         <w:rPr>
           <w:lang w:val="pt-BR"/>
         </w:rPr>
-        <w:t xml:space="preserve">Desenvolvimento ativo (última </w:t>
+        <w:t>Desenvolvimento ativo (</w:t>
+      </w:r>
+      <w:proofErr w:type="gramStart"/>
+      <w:r>
+        <w:rPr>
+          <w:lang w:val="pt-BR"/>
+        </w:rPr>
+        <w:t xml:space="preserve">última </w:t>
       </w:r>
       <w:r>
         <w:rPr>
@@ -11354,6 +12519,7 @@
         </w:rPr>
         <w:t>release</w:t>
       </w:r>
+      <w:proofErr w:type="gramEnd"/>
       <w:r>
         <w:rPr>
           <w:lang w:val="pt-BR"/>
@@ -11394,15 +12560,33 @@
         </w:numPr>
       </w:pPr>
       <w:r>
-        <w:t>Rico legado</w:t>
-      </w:r>
+        <w:t xml:space="preserve">Rico </w:t>
+      </w:r>
+      <w:proofErr w:type="spellStart"/>
+      <w:r>
+        <w:t>legado</w:t>
+      </w:r>
+      <w:proofErr w:type="spellEnd"/>
     </w:p>
     <w:p>
       <w:pPr>
         <w:pStyle w:val="TtuloNoNumerado"/>
       </w:pPr>
-      <w:r>
-        <w:t>Unreal Engine 4</w:t>
+      <w:proofErr w:type="spellStart"/>
+      <w:r>
+        <w:t>Unreal</w:t>
+      </w:r>
+      <w:proofErr w:type="spellEnd"/>
+      <w:r>
+        <w:t xml:space="preserve"> </w:t>
+      </w:r>
+      <w:proofErr w:type="spellStart"/>
+      <w:r>
+        <w:t>Engine</w:t>
+      </w:r>
+      <w:proofErr w:type="spellEnd"/>
+      <w:r>
+        <w:t xml:space="preserve"> 4</w:t>
       </w:r>
     </w:p>
     <w:p>
@@ -11420,105 +12604,218 @@
           <w:i/>
           <w:iCs/>
         </w:rPr>
-        <w:t>game engine</w:t>
-      </w:r>
-      <w:r>
-        <w:t>)</w:t>
-      </w:r>
-      <w:r>
-        <w:t>,</w:t>
-      </w:r>
-      <w:r>
-        <w:t xml:space="preserve"> Unreal Engine 4 é um motor de renderização 3D em tempo real. Ele costuma ser manipulado via C++ e via UE </w:t>
-      </w:r>
-      <w:r>
-        <w:t>Blueprints</w:t>
-      </w:r>
-      <w:r>
-        <w:t xml:space="preserve"> (</w:t>
-      </w:r>
-      <w:r>
-        <w:t xml:space="preserve">um formato proprietário de </w:t>
-      </w:r>
-      <w:r>
-        <w:t>programação visual</w:t>
-      </w:r>
-      <w:r>
-        <w:t xml:space="preserve">). Essa ferramenta </w:t>
-      </w:r>
-      <w:r>
-        <w:t>será responsável pela</w:t>
-      </w:r>
-      <w:r>
-        <w:t xml:space="preserve"> renderização </w:t>
-      </w:r>
-      <w:r>
-        <w:t xml:space="preserve">tridimensional </w:t>
-      </w:r>
-      <w:r>
-        <w:t xml:space="preserve">do ambiente de interação entre os usuários, abstraindo </w:t>
-      </w:r>
-      <w:r>
-        <w:t xml:space="preserve">do projeto </w:t>
-      </w:r>
-      <w:r>
-        <w:t>as complexidades matemáticas e físicas inerentes a simulações 3D.</w:t>
-      </w:r>
-    </w:p>
-    <w:p>
-      <w:r>
-        <w:t xml:space="preserve">Além disso, Unreal Engine contém um módulo responsável pela comunicação via UDP entre usuários, tecnologia essencial ao projeto. Aprender a usar essa parte </w:t>
-      </w:r>
-      <w:r>
-        <w:t>do mecanismo demanda consideravelmente menos tempo</w:t>
-      </w:r>
-      <w:r>
-        <w:t xml:space="preserve"> e esforço</w:t>
-      </w:r>
-      <w:r>
-        <w:t xml:space="preserve"> do que desenvolver a funcionalidade integralmente.</w:t>
-      </w:r>
-    </w:p>
-    <w:p>
-      <w:r>
-        <w:t>Unreal Engine 4 se apoia em 21 anos de amadurecimento e é usada hoje por desenvolvedores de jogos, artistas 3D, estúdios de arquitetura, estúdios de efeitos especiais, pela indústria automobilística, por estudantes de C++</w:t>
-      </w:r>
-      <w:r>
-        <w:t>, entre outros</w:t>
-      </w:r>
-      <w:r>
-        <w:t xml:space="preserve">. A </w:t>
-      </w:r>
-      <w:r>
-        <w:lastRenderedPageBreak/>
-        <w:t xml:space="preserve">tecnologia é desenvolvida por Epic Games, sob uma licença de código fonte acessível e </w:t>
-      </w:r>
-      <w:r>
-        <w:t xml:space="preserve">de </w:t>
-      </w:r>
-      <w:r>
-        <w:t>uso educacional livre.</w:t>
-      </w:r>
-    </w:p>
-    <w:p>
-      <w:pPr>
-        <w:pStyle w:val="TtuloNoNumerado"/>
-      </w:pPr>
-      <w:r>
-        <w:t>OpenCV</w:t>
-      </w:r>
-    </w:p>
-    <w:p>
-      <w:r>
-        <w:t xml:space="preserve">OpenCV (Open Source Computer Vision) é uma biblioteca de </w:t>
-      </w:r>
+        <w:t xml:space="preserve">game </w:t>
+      </w:r>
+      <w:proofErr w:type="spellStart"/>
       <w:r>
         <w:rPr>
           <w:i/>
           <w:iCs/>
         </w:rPr>
-        <w:t>computer vision</w:t>
-      </w:r>
+        <w:t>engine</w:t>
+      </w:r>
+      <w:proofErr w:type="spellEnd"/>
+      <w:r>
+        <w:t>)</w:t>
+      </w:r>
+      <w:r>
+        <w:t>,</w:t>
+      </w:r>
+      <w:r>
+        <w:t xml:space="preserve"> </w:t>
+      </w:r>
+      <w:proofErr w:type="spellStart"/>
+      <w:r>
+        <w:t>Unreal</w:t>
+      </w:r>
+      <w:proofErr w:type="spellEnd"/>
+      <w:r>
+        <w:t xml:space="preserve"> </w:t>
+      </w:r>
+      <w:proofErr w:type="spellStart"/>
+      <w:r>
+        <w:t>Engine</w:t>
+      </w:r>
+      <w:proofErr w:type="spellEnd"/>
+      <w:r>
+        <w:t xml:space="preserve"> 4 é um motor de </w:t>
+      </w:r>
+      <w:proofErr w:type="spellStart"/>
+      <w:r>
+        <w:t>renderização</w:t>
+      </w:r>
+      <w:proofErr w:type="spellEnd"/>
+      <w:r>
+        <w:t xml:space="preserve"> 3D em tempo real. Ele costuma ser manipulado via C++ e via UE </w:t>
+      </w:r>
+      <w:proofErr w:type="spellStart"/>
+      <w:r>
+        <w:t>Blueprints</w:t>
+      </w:r>
+      <w:proofErr w:type="spellEnd"/>
+      <w:r>
+        <w:t xml:space="preserve"> (</w:t>
+      </w:r>
+      <w:r>
+        <w:t xml:space="preserve">um formato proprietário de </w:t>
+      </w:r>
+      <w:r>
+        <w:t>programação visual</w:t>
+      </w:r>
+      <w:r>
+        <w:t xml:space="preserve">). Essa ferramenta </w:t>
+      </w:r>
+      <w:r>
+        <w:t>será responsável pela</w:t>
+      </w:r>
+      <w:r>
+        <w:t xml:space="preserve"> </w:t>
+      </w:r>
+      <w:proofErr w:type="spellStart"/>
+      <w:r>
+        <w:t>renderização</w:t>
+      </w:r>
+      <w:proofErr w:type="spellEnd"/>
+      <w:r>
+        <w:t xml:space="preserve"> </w:t>
+      </w:r>
+      <w:r>
+        <w:t xml:space="preserve">tridimensional </w:t>
+      </w:r>
+      <w:r>
+        <w:t xml:space="preserve">do ambiente de interação entre os usuários, abstraindo </w:t>
+      </w:r>
+      <w:r>
+        <w:t xml:space="preserve">do projeto </w:t>
+      </w:r>
+      <w:r>
+        <w:t>as complexidades matemáticas e físicas inerentes a simulações 3D.</w:t>
+      </w:r>
+    </w:p>
+    <w:p>
+      <w:r>
+        <w:t xml:space="preserve">Além disso, </w:t>
+      </w:r>
+      <w:proofErr w:type="spellStart"/>
+      <w:r>
+        <w:t>Unreal</w:t>
+      </w:r>
+      <w:proofErr w:type="spellEnd"/>
+      <w:r>
+        <w:t xml:space="preserve"> </w:t>
+      </w:r>
+      <w:proofErr w:type="spellStart"/>
+      <w:r>
+        <w:t>Engine</w:t>
+      </w:r>
+      <w:proofErr w:type="spellEnd"/>
+      <w:r>
+        <w:t xml:space="preserve"> contém um módulo responsável pela comunicação via UDP entre usuários, tecnologia essencial ao projeto. Aprender a usar essa parte </w:t>
+      </w:r>
+      <w:r>
+        <w:t>do mecanismo demanda consideravelmente menos tempo</w:t>
+      </w:r>
+      <w:r>
+        <w:t xml:space="preserve"> e esforço</w:t>
+      </w:r>
+      <w:r>
+        <w:t xml:space="preserve"> do que desenvolver a funcionalidade integralmente.</w:t>
+      </w:r>
+    </w:p>
+    <w:p>
+      <w:proofErr w:type="spellStart"/>
+      <w:r>
+        <w:t>Unreal</w:t>
+      </w:r>
+      <w:proofErr w:type="spellEnd"/>
+      <w:r>
+        <w:t xml:space="preserve"> </w:t>
+      </w:r>
+      <w:proofErr w:type="spellStart"/>
+      <w:r>
+        <w:t>Engine</w:t>
+      </w:r>
+      <w:proofErr w:type="spellEnd"/>
+      <w:r>
+        <w:t xml:space="preserve"> 4 se apoia em 21 anos de amadurecimento e é usada hoje por desenvolvedores de jogos, artistas 3D, estúdios de arquitetura, estúdios de efeitos especiais, pela indústria automobilística, por estudantes de C++</w:t>
+      </w:r>
+      <w:r>
+        <w:t>, entre outros</w:t>
+      </w:r>
+      <w:r>
+        <w:t xml:space="preserve">. A </w:t>
+      </w:r>
+      <w:r>
+        <w:lastRenderedPageBreak/>
+        <w:t xml:space="preserve">tecnologia é desenvolvida por </w:t>
+      </w:r>
+      <w:proofErr w:type="spellStart"/>
+      <w:r>
+        <w:t>Epic</w:t>
+      </w:r>
+      <w:proofErr w:type="spellEnd"/>
+      <w:r>
+        <w:t xml:space="preserve"> Games, sob uma licença de código fonte acessível e </w:t>
+      </w:r>
+      <w:r>
+        <w:t xml:space="preserve">de </w:t>
+      </w:r>
+      <w:r>
+        <w:t>uso educacional livre.</w:t>
+      </w:r>
+    </w:p>
+    <w:p>
+      <w:pPr>
+        <w:pStyle w:val="TtuloNoNumerado"/>
+      </w:pPr>
+      <w:proofErr w:type="spellStart"/>
+      <w:r>
+        <w:t>OpenCV</w:t>
+      </w:r>
+      <w:proofErr w:type="spellEnd"/>
+    </w:p>
+    <w:p>
+      <w:proofErr w:type="spellStart"/>
+      <w:r>
+        <w:t>OpenCV</w:t>
+      </w:r>
+      <w:proofErr w:type="spellEnd"/>
+      <w:r>
+        <w:t xml:space="preserve"> (Open </w:t>
+      </w:r>
+      <w:proofErr w:type="spellStart"/>
+      <w:r>
+        <w:t>Source</w:t>
+      </w:r>
+      <w:proofErr w:type="spellEnd"/>
+      <w:r>
+        <w:t xml:space="preserve"> Computer Vision) é uma biblioteca de </w:t>
+      </w:r>
+      <w:proofErr w:type="spellStart"/>
+      <w:r>
+        <w:rPr>
+          <w:i/>
+          <w:iCs/>
+        </w:rPr>
+        <w:t>computer</w:t>
+      </w:r>
+      <w:proofErr w:type="spellEnd"/>
+      <w:r>
+        <w:rPr>
+          <w:i/>
+          <w:iCs/>
+        </w:rPr>
+        <w:t xml:space="preserve"> </w:t>
+      </w:r>
+      <w:proofErr w:type="spellStart"/>
+      <w:r>
+        <w:rPr>
+          <w:i/>
+          <w:iCs/>
+        </w:rPr>
+        <w:t>vision</w:t>
+      </w:r>
+      <w:proofErr w:type="spellEnd"/>
       <w:r>
         <w:t>. Inicialmente, ela foi desenvolvida pela Intel, mas hoje é mantida por uma ampla comunidade de programadores independentes, empresas e universidades, sob a licença aberta BSD. O desenvolvimento está ativo, com o último lançamento estável em julho de 2019.</w:t>
       </w:r>
@@ -11530,13 +12827,37 @@
         </w:rPr>
       </w:pPr>
       <w:r>
-        <w:t>No projeto AViS, OpenCV será usada</w:t>
+        <w:t xml:space="preserve">No projeto </w:t>
+      </w:r>
+      <w:proofErr w:type="spellStart"/>
+      <w:r>
+        <w:t>AViS</w:t>
+      </w:r>
+      <w:proofErr w:type="spellEnd"/>
+      <w:r>
+        <w:t xml:space="preserve">, </w:t>
+      </w:r>
+      <w:proofErr w:type="spellStart"/>
+      <w:r>
+        <w:t>OpenCV</w:t>
+      </w:r>
+      <w:proofErr w:type="spellEnd"/>
+      <w:r>
+        <w:t xml:space="preserve"> será usada</w:t>
       </w:r>
       <w:r>
         <w:t>, sobretudo,</w:t>
       </w:r>
       <w:r>
-        <w:t xml:space="preserve"> para definir as coordenadas do rosto do usuário em cada frame do feed vídeo.</w:t>
+        <w:t xml:space="preserve"> para definir as coordenadas do rosto do usuário em cada frame do </w:t>
+      </w:r>
+      <w:proofErr w:type="spellStart"/>
+      <w:r>
+        <w:t>feed</w:t>
+      </w:r>
+      <w:proofErr w:type="spellEnd"/>
+      <w:r>
+        <w:t xml:space="preserve"> vídeo.</w:t>
       </w:r>
     </w:p>
     <w:p>
@@ -11545,13 +12866,26 @@
       </w:pPr>
       <w:bookmarkStart w:id="69" w:name="_Toc20058046"/>
       <w:r>
-        <w:t>APIs Utilizadas</w:t>
+        <w:t xml:space="preserve">APIs </w:t>
+      </w:r>
+      <w:proofErr w:type="spellStart"/>
+      <w:r>
+        <w:t>Utilizadas</w:t>
       </w:r>
       <w:bookmarkEnd w:id="69"/>
-    </w:p>
-    <w:p>
-      <w:r>
-        <w:t xml:space="preserve">A API do mecanismo de renderização é a interface entre o </w:t>
+      <w:proofErr w:type="spellEnd"/>
+    </w:p>
+    <w:p>
+      <w:r>
+        <w:t xml:space="preserve">A API do mecanismo de </w:t>
+      </w:r>
+      <w:proofErr w:type="spellStart"/>
+      <w:r>
+        <w:t>renderização</w:t>
+      </w:r>
+      <w:proofErr w:type="spellEnd"/>
+      <w:r>
+        <w:t xml:space="preserve"> é a interface entre o </w:t>
       </w:r>
       <w:r>
         <w:rPr>
@@ -11572,7 +12906,15 @@
         </w:r>
       </w:hyperlink>
       <w:r>
-        <w:t xml:space="preserve"> e é acessível via C++, UE4 Blueprints ou Python. Neste projeto, o acesso será feito</w:t>
+        <w:t xml:space="preserve"> e é acessível via C++, UE4 </w:t>
+      </w:r>
+      <w:proofErr w:type="spellStart"/>
+      <w:r>
+        <w:t>Blueprints</w:t>
+      </w:r>
+      <w:proofErr w:type="spellEnd"/>
+      <w:r>
+        <w:t xml:space="preserve"> ou Python. Neste projeto, o acesso será feito</w:t>
       </w:r>
       <w:r>
         <w:t xml:space="preserve">, majoritariamente, </w:t>
@@ -11583,7 +12925,15 @@
     </w:p>
     <w:p>
       <w:r>
-        <w:t>Acesso à API Alloy (</w:t>
+        <w:t xml:space="preserve">Acesso à API </w:t>
+      </w:r>
+      <w:proofErr w:type="spellStart"/>
+      <w:r>
+        <w:t>Alloy</w:t>
+      </w:r>
+      <w:proofErr w:type="spellEnd"/>
+      <w:r>
+        <w:t xml:space="preserve"> (</w:t>
       </w:r>
       <w:hyperlink r:id="rId13" w:history="1">
         <w:r>
@@ -11597,7 +12947,15 @@
         <w:t>)</w:t>
       </w:r>
       <w:r>
-        <w:t xml:space="preserve">, usada no aplicativo web </w:t>
+        <w:t xml:space="preserve">, usada no </w:t>
+      </w:r>
+      <w:proofErr w:type="gramStart"/>
+      <w:r>
+        <w:t>aplicativo web</w:t>
+      </w:r>
+      <w:proofErr w:type="gramEnd"/>
+      <w:r>
+        <w:t xml:space="preserve"> </w:t>
       </w:r>
       <w:hyperlink r:id="rId14" w:history="1">
         <w:r>
@@ -11622,7 +12980,23 @@
     </w:p>
     <w:p>
       <w:r>
-        <w:t>Ambas as APIs são de acesso local. A API UE4 é acessível através da inclusão de arquivos de interface nos programas desenvolvidos. A API Alloy é acessível através de chamadas HTTP locais</w:t>
+        <w:t xml:space="preserve">Ambas as </w:t>
+      </w:r>
+      <w:proofErr w:type="spellStart"/>
+      <w:r>
+        <w:t>APIs</w:t>
+      </w:r>
+      <w:proofErr w:type="spellEnd"/>
+      <w:r>
+        <w:t xml:space="preserve"> são de acesso local. A API UE4 é acessível através da inclusão de arquivos de interface nos programas desenvolvidos. A API </w:t>
+      </w:r>
+      <w:proofErr w:type="spellStart"/>
+      <w:r>
+        <w:t>Alloy</w:t>
+      </w:r>
+      <w:proofErr w:type="spellEnd"/>
+      <w:r>
+        <w:t xml:space="preserve"> é acessível através de chamadas HTTP locais</w:t>
       </w:r>
       <w:r>
         <w:t>, realizadas exclusivamente pela instância servidor</w:t>
@@ -11646,9 +13020,14 @@
         <w:pStyle w:val="Ttulo2"/>
       </w:pPr>
       <w:bookmarkStart w:id="70" w:name="_Toc20058047"/>
+      <w:proofErr w:type="spellStart"/>
       <w:r>
         <w:lastRenderedPageBreak/>
-        <w:t>Componentes do SW</w:t>
+        <w:t>Componentes</w:t>
+      </w:r>
+      <w:proofErr w:type="spellEnd"/>
+      <w:r>
+        <w:t xml:space="preserve"> do SW</w:t>
       </w:r>
       <w:bookmarkEnd w:id="70"/>
       <w:r>
@@ -11737,9 +13116,14 @@
         <w:pStyle w:val="Ttulo2"/>
       </w:pPr>
       <w:bookmarkStart w:id="71" w:name="_Toc20058048"/>
+      <w:proofErr w:type="spellStart"/>
       <w:r>
         <w:lastRenderedPageBreak/>
-        <w:t>Diagrama de Classe</w:t>
+        <w:t>Diagrama</w:t>
+      </w:r>
+      <w:proofErr w:type="spellEnd"/>
+      <w:r>
+        <w:t xml:space="preserve"> de Classe</w:t>
       </w:r>
       <w:r>
         <w:t>s</w:t>
@@ -11855,7 +13239,31 @@
         <w:t>se apoia em</w:t>
       </w:r>
       <w:r>
-        <w:t xml:space="preserve"> um banco de dados NoSQL MongoDB, conectado à API via Mongoose JS. Futuramente, seria necessário acessar esse banco de dados através da API exposta. </w:t>
+        <w:t xml:space="preserve"> um banco de dados </w:t>
+      </w:r>
+      <w:proofErr w:type="spellStart"/>
+      <w:r>
+        <w:t>NoSQL</w:t>
+      </w:r>
+      <w:proofErr w:type="spellEnd"/>
+      <w:r>
+        <w:t xml:space="preserve"> </w:t>
+      </w:r>
+      <w:proofErr w:type="spellStart"/>
+      <w:r>
+        <w:t>MongoDB</w:t>
+      </w:r>
+      <w:proofErr w:type="spellEnd"/>
+      <w:r>
+        <w:t xml:space="preserve">, conectado à API via </w:t>
+      </w:r>
+      <w:proofErr w:type="spellStart"/>
+      <w:r>
+        <w:t>Mongoose</w:t>
+      </w:r>
+      <w:proofErr w:type="spellEnd"/>
+      <w:r>
+        <w:t xml:space="preserve"> JS. Futuramente, seria necessário acessar esse banco de dados através da API exposta. </w:t>
       </w:r>
       <w:r>
         <w:t>Por isso, demonstraremos a habilidade de realizar essa conexão, mas julgamos desnecessário</w:t>
@@ -11968,6 +13376,7 @@
       <w:r>
         <w:rPr>
           <w:noProof/>
+          <w:lang w:val="pt-BR"/>
         </w:rPr>
         <w:lastRenderedPageBreak/>
         <w:drawing>
@@ -12041,10 +13450,20 @@
           </wp:anchor>
         </w:drawing>
       </w:r>
-      <w:r>
-        <w:t>Diagrama de Sequência</w:t>
+      <w:proofErr w:type="spellStart"/>
+      <w:r>
+        <w:t>Diagrama</w:t>
+      </w:r>
+      <w:proofErr w:type="spellEnd"/>
+      <w:r>
+        <w:t xml:space="preserve"> de </w:t>
+      </w:r>
+      <w:proofErr w:type="spellStart"/>
+      <w:r>
+        <w:t>Sequência</w:t>
       </w:r>
       <w:bookmarkEnd w:id="73"/>
+      <w:proofErr w:type="spellEnd"/>
     </w:p>
     <w:p>
       <w:pPr>
@@ -12073,13 +13492,23 @@
         <w:pStyle w:val="Ttulo2"/>
       </w:pPr>
       <w:bookmarkStart w:id="74" w:name="_Toc20058051"/>
+      <w:proofErr w:type="spellStart"/>
       <w:r>
         <w:t>D</w:t>
       </w:r>
       <w:r>
-        <w:t>iagrama Pacotes</w:t>
+        <w:t>iagrama</w:t>
+      </w:r>
+      <w:proofErr w:type="spellEnd"/>
+      <w:r>
+        <w:t xml:space="preserve"> </w:t>
+      </w:r>
+      <w:proofErr w:type="spellStart"/>
+      <w:r>
+        <w:t>Pacotes</w:t>
       </w:r>
       <w:bookmarkEnd w:id="74"/>
+      <w:proofErr w:type="spellEnd"/>
     </w:p>
     <w:p/>
     <w:p>
@@ -12103,8 +13532,13 @@
         <w:pStyle w:val="Ttulo2"/>
       </w:pPr>
       <w:bookmarkStart w:id="75" w:name="_Toc20058052"/>
-      <w:r>
-        <w:t>Diagrama Estado</w:t>
+      <w:proofErr w:type="spellStart"/>
+      <w:r>
+        <w:t>Diagrama</w:t>
+      </w:r>
+      <w:proofErr w:type="spellEnd"/>
+      <w:r>
+        <w:t xml:space="preserve"> Estado</w:t>
       </w:r>
       <w:bookmarkEnd w:id="75"/>
     </w:p>
@@ -12123,10 +13557,12 @@
       <w:r>
         <w:t xml:space="preserve">Interfaces com o </w:t>
       </w:r>
+      <w:proofErr w:type="spellStart"/>
       <w:r>
         <w:t>usuário</w:t>
       </w:r>
       <w:bookmarkEnd w:id="76"/>
+      <w:proofErr w:type="spellEnd"/>
     </w:p>
     <w:p>
       <w:r>
@@ -12386,11 +13822,13 @@
         <w:pStyle w:val="Ttulo1"/>
       </w:pPr>
       <w:bookmarkStart w:id="77" w:name="_Toc20058054"/>
+      <w:proofErr w:type="spellStart"/>
       <w:r>
         <w:lastRenderedPageBreak/>
         <w:t>Implementação</w:t>
       </w:r>
       <w:bookmarkEnd w:id="77"/>
+      <w:proofErr w:type="spellEnd"/>
     </w:p>
     <w:p>
       <w:pPr>
@@ -12408,7 +13846,11 @@
         <w:t>do projeto está integralmente dispon</w:t>
       </w:r>
       <w:r>
-        <w:t xml:space="preserve">ível no GitHub, assim como as </w:t>
+        <w:t xml:space="preserve">ível no GitHub, assim como </w:t>
+      </w:r>
+      <w:proofErr w:type="gramStart"/>
+      <w:r>
+        <w:t xml:space="preserve">as </w:t>
       </w:r>
       <w:r>
         <w:rPr>
@@ -12416,8 +13858,17 @@
         </w:rPr>
         <w:t>releases</w:t>
       </w:r>
-      <w:r>
-        <w:t xml:space="preserve"> quinzenais pré-compiladas, no seguinte endereço: </w:t>
+      <w:proofErr w:type="gramEnd"/>
+      <w:r>
+        <w:t xml:space="preserve"> quinzenais </w:t>
+      </w:r>
+      <w:proofErr w:type="spellStart"/>
+      <w:r>
+        <w:t>pré</w:t>
+      </w:r>
+      <w:proofErr w:type="spellEnd"/>
+      <w:r>
+        <w:t xml:space="preserve">-compiladas, no seguinte endereço: </w:t>
       </w:r>
       <w:hyperlink r:id="rId22" w:history="1">
         <w:r>
@@ -12456,9 +13907,14 @@
         <w:pStyle w:val="Ttulo1"/>
       </w:pPr>
       <w:bookmarkStart w:id="78" w:name="_Toc20058055"/>
+      <w:proofErr w:type="spellStart"/>
       <w:r>
         <w:lastRenderedPageBreak/>
-        <w:t>Projeto de Teste</w:t>
+        <w:t>Projeto</w:t>
+      </w:r>
+      <w:proofErr w:type="spellEnd"/>
+      <w:r>
+        <w:t xml:space="preserve"> de Teste</w:t>
       </w:r>
       <w:bookmarkEnd w:id="78"/>
     </w:p>
@@ -12474,8 +13930,13 @@
         <w:pStyle w:val="Ttulo1"/>
       </w:pPr>
       <w:bookmarkStart w:id="79" w:name="_Toc20058056"/>
-      <w:r>
-        <w:t>Instalação d</w:t>
+      <w:proofErr w:type="spellStart"/>
+      <w:r>
+        <w:t>Instalação</w:t>
+      </w:r>
+      <w:proofErr w:type="spellEnd"/>
+      <w:r>
+        <w:t xml:space="preserve"> d</w:t>
       </w:r>
       <w:r>
         <w:t>o Software</w:t>
@@ -12488,10 +13949,20 @@
         <w:pStyle w:val="Ttulo1"/>
       </w:pPr>
       <w:bookmarkStart w:id="80" w:name="_Toc20058057"/>
-      <w:r>
-        <w:t>Análise dos Resultados</w:t>
+      <w:proofErr w:type="spellStart"/>
+      <w:r>
+        <w:t>Análise</w:t>
+      </w:r>
+      <w:proofErr w:type="spellEnd"/>
+      <w:r>
+        <w:t xml:space="preserve"> dos </w:t>
+      </w:r>
+      <w:proofErr w:type="spellStart"/>
+      <w:r>
+        <w:t>Resultados</w:t>
       </w:r>
       <w:bookmarkEnd w:id="80"/>
+      <w:proofErr w:type="spellEnd"/>
     </w:p>
     <w:p>
       <w:pPr>
@@ -12505,10 +13976,12 @@
         <w:pStyle w:val="Ttulo1"/>
       </w:pPr>
       <w:bookmarkStart w:id="81" w:name="_Toc20058058"/>
+      <w:proofErr w:type="spellStart"/>
       <w:r>
         <w:t>Conclusão</w:t>
       </w:r>
       <w:bookmarkEnd w:id="81"/>
+      <w:proofErr w:type="spellEnd"/>
     </w:p>
     <w:p/>
     <w:p/>
@@ -12549,12 +14022,14 @@
       <w:pPr>
         <w:pStyle w:val="EntradadeGlossrio"/>
       </w:pPr>
+      <w:proofErr w:type="spellStart"/>
       <w:r>
         <w:rPr>
           <w:b/>
         </w:rPr>
         <w:t>Student</w:t>
       </w:r>
+      <w:proofErr w:type="spellEnd"/>
       <w:r>
         <w:t>: usuário com nível de acesso 0;</w:t>
       </w:r>
@@ -12563,12 +14038,14 @@
       <w:pPr>
         <w:pStyle w:val="EntradadeGlossrio"/>
       </w:pPr>
+      <w:proofErr w:type="spellStart"/>
       <w:r>
         <w:rPr>
           <w:b/>
         </w:rPr>
         <w:t>Teacher</w:t>
       </w:r>
+      <w:proofErr w:type="spellEnd"/>
       <w:r>
         <w:t>: usuário com nível de acesso 1;</w:t>
       </w:r>
@@ -12577,12 +14054,14 @@
       <w:pPr>
         <w:pStyle w:val="EntradadeGlossrio"/>
       </w:pPr>
+      <w:proofErr w:type="spellStart"/>
       <w:r>
         <w:rPr>
           <w:b/>
         </w:rPr>
         <w:t>Creator</w:t>
       </w:r>
+      <w:proofErr w:type="spellEnd"/>
       <w:r>
         <w:t>: usuário com nível de acesso 2;</w:t>
       </w:r>
@@ -12591,12 +14070,14 @@
       <w:pPr>
         <w:pStyle w:val="EntradadeGlossrio"/>
       </w:pPr>
+      <w:proofErr w:type="spellStart"/>
       <w:r>
         <w:rPr>
           <w:b/>
         </w:rPr>
         <w:t>Coordinator</w:t>
       </w:r>
+      <w:proofErr w:type="spellEnd"/>
       <w:r>
         <w:t>: usuário com nível de acesso 3;</w:t>
       </w:r>
@@ -12605,12 +14086,14 @@
       <w:pPr>
         <w:pStyle w:val="EntradadeGlossrio"/>
       </w:pPr>
+      <w:proofErr w:type="spellStart"/>
       <w:r>
         <w:rPr>
           <w:b/>
         </w:rPr>
         <w:t>Admin</w:t>
       </w:r>
+      <w:proofErr w:type="spellEnd"/>
       <w:r>
         <w:t>: usuário com nível de acesso 4;</w:t>
       </w:r>
@@ -12619,12 +14102,14 @@
       <w:pPr>
         <w:pStyle w:val="EntradadeGlossrio"/>
       </w:pPr>
+      <w:proofErr w:type="spellStart"/>
       <w:r>
         <w:rPr>
           <w:b/>
         </w:rPr>
         <w:t>Resource</w:t>
       </w:r>
+      <w:proofErr w:type="spellEnd"/>
       <w:r>
         <w:t>: menor unidade do material didático;</w:t>
       </w:r>
@@ -12689,12 +14174,14 @@
       <w:pPr>
         <w:pStyle w:val="EntradadeGlossrio"/>
       </w:pPr>
+      <w:proofErr w:type="spellStart"/>
       <w:r>
         <w:rPr>
           <w:b/>
         </w:rPr>
         <w:t>Course</w:t>
       </w:r>
+      <w:proofErr w:type="spellEnd"/>
       <w:r>
         <w:t>: conjunto de Meetings</w:t>
       </w:r>
@@ -12710,7 +14197,15 @@
         <w:t>Pack</w:t>
       </w:r>
       <w:r>
-        <w:t>: conjunto de Products (exceto outros Packs)</w:t>
+        <w:t xml:space="preserve">: conjunto de </w:t>
+      </w:r>
+      <w:proofErr w:type="spellStart"/>
+      <w:r>
+        <w:t>Products</w:t>
+      </w:r>
+      <w:proofErr w:type="spellEnd"/>
+      <w:r>
+        <w:t xml:space="preserve"> (exceto outros Packs)</w:t>
       </w:r>
     </w:p>
     <w:p>
@@ -12731,12 +14226,40 @@
         <w:rPr>
           <w:lang w:val="en-US"/>
         </w:rPr>
-        <w:t>: unidade comercializável (Meetings, C</w:t>
-      </w:r>
+        <w:t xml:space="preserve">: </w:t>
+      </w:r>
+      <w:proofErr w:type="spellStart"/>
       <w:r>
         <w:rPr>
           <w:lang w:val="en-US"/>
         </w:rPr>
+        <w:t>unidade</w:t>
+      </w:r>
+      <w:proofErr w:type="spellEnd"/>
+      <w:r>
+        <w:rPr>
+          <w:lang w:val="en-US"/>
+        </w:rPr>
+        <w:t xml:space="preserve"> </w:t>
+      </w:r>
+      <w:proofErr w:type="spellStart"/>
+      <w:r>
+        <w:rPr>
+          <w:lang w:val="en-US"/>
+        </w:rPr>
+        <w:t>comercializável</w:t>
+      </w:r>
+      <w:proofErr w:type="spellEnd"/>
+      <w:r>
+        <w:rPr>
+          <w:lang w:val="en-US"/>
+        </w:rPr>
+        <w:t xml:space="preserve"> (Meetings, C</w:t>
+      </w:r>
+      <w:r>
+        <w:rPr>
+          <w:lang w:val="en-US"/>
+        </w:rPr>
         <w:t xml:space="preserve">ourses, </w:t>
       </w:r>
       <w:r>
@@ -12775,7 +14298,15 @@
         <w:t>CR</w:t>
       </w:r>
       <w:r>
-        <w:t>: Cliente AViS r</w:t>
+        <w:t xml:space="preserve">: Cliente </w:t>
+      </w:r>
+      <w:proofErr w:type="spellStart"/>
+      <w:r>
+        <w:t>AViS</w:t>
+      </w:r>
+      <w:proofErr w:type="spellEnd"/>
+      <w:r>
+        <w:t xml:space="preserve"> r</w:t>
       </w:r>
       <w:r>
         <w:t>emoto</w:t>
@@ -12792,13 +14323,22 @@
         <w:t>CL</w:t>
       </w:r>
       <w:r>
-        <w:t>: Cliente AViS local</w:t>
+        <w:t xml:space="preserve">: Cliente </w:t>
+      </w:r>
+      <w:proofErr w:type="spellStart"/>
+      <w:r>
+        <w:t>AViS</w:t>
+      </w:r>
+      <w:proofErr w:type="spellEnd"/>
+      <w:r>
+        <w:t xml:space="preserve"> local</w:t>
       </w:r>
     </w:p>
     <w:p>
       <w:pPr>
         <w:pStyle w:val="EntradadeGlossrio"/>
       </w:pPr>
+      <w:proofErr w:type="spellStart"/>
       <w:r>
         <w:rPr>
           <w:b/>
@@ -12806,6 +14346,7 @@
         </w:rPr>
         <w:t>Webapp</w:t>
       </w:r>
+      <w:proofErr w:type="spellEnd"/>
       <w:r>
         <w:t>: aplicativo projetado para funcionar em um ambiente provido por um navegador web.</w:t>
       </w:r>
@@ -12829,7 +14370,23 @@
           <w:i/>
           <w:iCs/>
         </w:rPr>
-        <w:t>Pear to Pear</w:t>
+        <w:t xml:space="preserve">Pear </w:t>
+      </w:r>
+      <w:proofErr w:type="spellStart"/>
+      <w:r>
+        <w:rPr>
+          <w:i/>
+          <w:iCs/>
+        </w:rPr>
+        <w:t>to</w:t>
+      </w:r>
+      <w:proofErr w:type="spellEnd"/>
+      <w:r>
+        <w:rPr>
+          <w:i/>
+          <w:iCs/>
+        </w:rPr>
+        <w:t xml:space="preserve"> Pear</w:t>
       </w:r>
       <w:r>
         <w:t>; estratégia de</w:t>
@@ -12870,7 +14427,7 @@
 </file>
 
 <file path=word/endnotes.xml><?xml version="1.0" encoding="utf-8"?>
-<w:endnotes xmlns:wpc="http://schemas.microsoft.com/office/word/2010/wordprocessingCanvas" xmlns:cx="http://schemas.microsoft.com/office/drawing/2014/chartex" xmlns:cx1="http://schemas.microsoft.com/office/drawing/2015/9/8/chartex" xmlns:cx2="http://schemas.microsoft.com/office/drawing/2015/10/21/chartex" xmlns:cx3="http://schemas.microsoft.com/office/drawing/2016/5/9/chartex" xmlns:cx4="http://schemas.microsoft.com/office/drawing/2016/5/10/chartex" xmlns:cx5="http://schemas.microsoft.com/office/drawing/2016/5/11/chartex" xmlns:cx6="http://schemas.microsoft.com/office/drawing/2016/5/12/chartex" xmlns:cx7="http://schemas.microsoft.com/office/drawing/2016/5/13/chartex" xmlns:cx8="http://schemas.microsoft.com/office/drawing/2016/5/14/chartex" xmlns:mc="http://schemas.openxmlformats.org/markup-compatibility/2006" xmlns:aink="http://schemas.microsoft.com/office/drawing/2016/ink" xmlns:am3d="http://schemas.microsoft.com/office/drawing/2017/model3d" xmlns:o="urn:schemas-microsoft-com:office:office" xmlns:r="http://schemas.openxmlformats.org/officeDocument/2006/relationships" xmlns:m="http://schemas.openxmlformats.org/officeDocument/2006/math" xmlns:v="urn:schemas-microsoft-com:vml" xmlns:wp14="http://schemas.microsoft.com/office/word/2010/wordprocessingDrawing" xmlns:wp="http://schemas.openxmlformats.org/drawingml/2006/wordprocessingDrawing" xmlns:w10="urn:schemas-microsoft-com:office:word" xmlns:w="http://schemas.openxmlformats.org/wordprocessingml/2006/main" xmlns:w14="http://schemas.microsoft.com/office/word/2010/wordml" xmlns:w15="http://schemas.microsoft.com/office/word/2012/wordml" xmlns:w16cid="http://schemas.microsoft.com/office/word/2016/wordml/cid" xmlns:w16se="http://schemas.microsoft.com/office/word/2015/wordml/symex" xmlns:wpg="http://schemas.microsoft.com/office/word/2010/wordprocessingGroup" xmlns:wpi="http://schemas.microsoft.com/office/word/2010/wordprocessingInk" xmlns:wne="http://schemas.microsoft.com/office/word/2006/wordml" xmlns:wps="http://schemas.microsoft.com/office/word/2010/wordprocessingShape" mc:Ignorable="w14 w15 w16se w16cid wp14">
+<w:endnotes xmlns:wpc="http://schemas.microsoft.com/office/word/2010/wordprocessingCanvas" xmlns:mc="http://schemas.openxmlformats.org/markup-compatibility/2006" xmlns:o="urn:schemas-microsoft-com:office:office" xmlns:r="http://schemas.openxmlformats.org/officeDocument/2006/relationships" xmlns:m="http://schemas.openxmlformats.org/officeDocument/2006/math" xmlns:v="urn:schemas-microsoft-com:vml" xmlns:wp14="http://schemas.microsoft.com/office/word/2010/wordprocessingDrawing" xmlns:wp="http://schemas.openxmlformats.org/drawingml/2006/wordprocessingDrawing" xmlns:w10="urn:schemas-microsoft-com:office:word" xmlns:w="http://schemas.openxmlformats.org/wordprocessingml/2006/main" xmlns:w14="http://schemas.microsoft.com/office/word/2010/wordml" xmlns:w15="http://schemas.microsoft.com/office/word/2012/wordml" xmlns:wpg="http://schemas.microsoft.com/office/word/2010/wordprocessingGroup" xmlns:wpi="http://schemas.microsoft.com/office/word/2010/wordprocessingInk" xmlns:wne="http://schemas.microsoft.com/office/word/2006/wordml" xmlns:wps="http://schemas.microsoft.com/office/word/2010/wordprocessingShape" mc:Ignorable="w14 w15 wp14">
   <w:endnote w:type="separator" w:id="-1">
     <w:p>
       <w:r>
@@ -12889,7 +14446,7 @@
 </file>
 
 <file path=word/footer1.xml><?xml version="1.0" encoding="utf-8"?>
-<w:ftr xmlns:wpc="http://schemas.microsoft.com/office/word/2010/wordprocessingCanvas" xmlns:cx="http://schemas.microsoft.com/office/drawing/2014/chartex" xmlns:cx1="http://schemas.microsoft.com/office/drawing/2015/9/8/chartex" xmlns:cx2="http://schemas.microsoft.com/office/drawing/2015/10/21/chartex" xmlns:cx3="http://schemas.microsoft.com/office/drawing/2016/5/9/chartex" xmlns:cx4="http://schemas.microsoft.com/office/drawing/2016/5/10/chartex" xmlns:cx5="http://schemas.microsoft.com/office/drawing/2016/5/11/chartex" xmlns:cx6="http://schemas.microsoft.com/office/drawing/2016/5/12/chartex" xmlns:cx7="http://schemas.microsoft.com/office/drawing/2016/5/13/chartex" xmlns:cx8="http://schemas.microsoft.com/office/drawing/2016/5/14/chartex" xmlns:mc="http://schemas.openxmlformats.org/markup-compatibility/2006" xmlns:aink="http://schemas.microsoft.com/office/drawing/2016/ink" xmlns:am3d="http://schemas.microsoft.com/office/drawing/2017/model3d" xmlns:o="urn:schemas-microsoft-com:office:office" xmlns:r="http://schemas.openxmlformats.org/officeDocument/2006/relationships" xmlns:m="http://schemas.openxmlformats.org/officeDocument/2006/math" xmlns:v="urn:schemas-microsoft-com:vml" xmlns:wp14="http://schemas.microsoft.com/office/word/2010/wordprocessingDrawing" xmlns:wp="http://schemas.openxmlformats.org/drawingml/2006/wordprocessingDrawing" xmlns:w10="urn:schemas-microsoft-com:office:word" xmlns:w="http://schemas.openxmlformats.org/wordprocessingml/2006/main" xmlns:w14="http://schemas.microsoft.com/office/word/2010/wordml" xmlns:w15="http://schemas.microsoft.com/office/word/2012/wordml" xmlns:w16cid="http://schemas.microsoft.com/office/word/2016/wordml/cid" xmlns:w16se="http://schemas.microsoft.com/office/word/2015/wordml/symex" xmlns:wpg="http://schemas.microsoft.com/office/word/2010/wordprocessingGroup" xmlns:wpi="http://schemas.microsoft.com/office/word/2010/wordprocessingInk" xmlns:wne="http://schemas.microsoft.com/office/word/2006/wordml" xmlns:wps="http://schemas.microsoft.com/office/word/2010/wordprocessingShape" mc:Ignorable="w14 w15 w16se w16cid wp14">
+<w:ftr xmlns:wpc="http://schemas.microsoft.com/office/word/2010/wordprocessingCanvas" xmlns:mc="http://schemas.openxmlformats.org/markup-compatibility/2006" xmlns:o="urn:schemas-microsoft-com:office:office" xmlns:r="http://schemas.openxmlformats.org/officeDocument/2006/relationships" xmlns:m="http://schemas.openxmlformats.org/officeDocument/2006/math" xmlns:v="urn:schemas-microsoft-com:vml" xmlns:wp14="http://schemas.microsoft.com/office/word/2010/wordprocessingDrawing" xmlns:wp="http://schemas.openxmlformats.org/drawingml/2006/wordprocessingDrawing" xmlns:w10="urn:schemas-microsoft-com:office:word" xmlns:w="http://schemas.openxmlformats.org/wordprocessingml/2006/main" xmlns:w14="http://schemas.microsoft.com/office/word/2010/wordml" xmlns:w15="http://schemas.microsoft.com/office/word/2012/wordml" xmlns:wpg="http://schemas.microsoft.com/office/word/2010/wordprocessingGroup" xmlns:wpi="http://schemas.microsoft.com/office/word/2010/wordprocessingInk" xmlns:wne="http://schemas.microsoft.com/office/word/2006/wordml" xmlns:wps="http://schemas.microsoft.com/office/word/2010/wordprocessingShape" mc:Ignorable="w14 w15 wp14">
   <w:p>
     <w:pPr>
       <w:pStyle w:val="Rodap0"/>
@@ -12897,11 +14454,33 @@
         <w:color w:val="auto"/>
       </w:rPr>
     </w:pPr>
+    <w:proofErr w:type="spellStart"/>
     <w:r>
       <w:rPr>
         <w:color w:val="auto"/>
       </w:rPr>
-      <w:t>AViS – Alloy Virtual Space</w:t>
+      <w:t>AViS</w:t>
+    </w:r>
+    <w:proofErr w:type="spellEnd"/>
+    <w:r>
+      <w:rPr>
+        <w:color w:val="auto"/>
+      </w:rPr>
+      <w:t xml:space="preserve"> – </w:t>
+    </w:r>
+    <w:proofErr w:type="spellStart"/>
+    <w:r>
+      <w:rPr>
+        <w:color w:val="auto"/>
+      </w:rPr>
+      <w:t>Alloy</w:t>
+    </w:r>
+    <w:proofErr w:type="spellEnd"/>
+    <w:r>
+      <w:rPr>
+        <w:color w:val="auto"/>
+      </w:rPr>
+      <w:t xml:space="preserve"> Virtual Space</w:t>
     </w:r>
     <w:r>
       <w:rPr>
@@ -12943,9 +14522,10 @@
       <w:rPr>
         <w:i w:val="0"/>
         <w:iCs/>
+        <w:noProof/>
         <w:color w:val="auto"/>
       </w:rPr>
-      <w:t>1</w:t>
+      <w:t>12</w:t>
     </w:r>
     <w:r>
       <w:rPr>
@@ -12960,7 +14540,7 @@
 </file>
 
 <file path=word/footnotes.xml><?xml version="1.0" encoding="utf-8"?>
-<w:footnotes xmlns:wpc="http://schemas.microsoft.com/office/word/2010/wordprocessingCanvas" xmlns:cx="http://schemas.microsoft.com/office/drawing/2014/chartex" xmlns:cx1="http://schemas.microsoft.com/office/drawing/2015/9/8/chartex" xmlns:cx2="http://schemas.microsoft.com/office/drawing/2015/10/21/chartex" xmlns:cx3="http://schemas.microsoft.com/office/drawing/2016/5/9/chartex" xmlns:cx4="http://schemas.microsoft.com/office/drawing/2016/5/10/chartex" xmlns:cx5="http://schemas.microsoft.com/office/drawing/2016/5/11/chartex" xmlns:cx6="http://schemas.microsoft.com/office/drawing/2016/5/12/chartex" xmlns:cx7="http://schemas.microsoft.com/office/drawing/2016/5/13/chartex" xmlns:cx8="http://schemas.microsoft.com/office/drawing/2016/5/14/chartex" xmlns:mc="http://schemas.openxmlformats.org/markup-compatibility/2006" xmlns:aink="http://schemas.microsoft.com/office/drawing/2016/ink" xmlns:am3d="http://schemas.microsoft.com/office/drawing/2017/model3d" xmlns:o="urn:schemas-microsoft-com:office:office" xmlns:r="http://schemas.openxmlformats.org/officeDocument/2006/relationships" xmlns:m="http://schemas.openxmlformats.org/officeDocument/2006/math" xmlns:v="urn:schemas-microsoft-com:vml" xmlns:wp14="http://schemas.microsoft.com/office/word/2010/wordprocessingDrawing" xmlns:wp="http://schemas.openxmlformats.org/drawingml/2006/wordprocessingDrawing" xmlns:w10="urn:schemas-microsoft-com:office:word" xmlns:w="http://schemas.openxmlformats.org/wordprocessingml/2006/main" xmlns:w14="http://schemas.microsoft.com/office/word/2010/wordml" xmlns:w15="http://schemas.microsoft.com/office/word/2012/wordml" xmlns:w16cid="http://schemas.microsoft.com/office/word/2016/wordml/cid" xmlns:w16se="http://schemas.microsoft.com/office/word/2015/wordml/symex" xmlns:wpg="http://schemas.microsoft.com/office/word/2010/wordprocessingGroup" xmlns:wpi="http://schemas.microsoft.com/office/word/2010/wordprocessingInk" xmlns:wne="http://schemas.microsoft.com/office/word/2006/wordml" xmlns:wps="http://schemas.microsoft.com/office/word/2010/wordprocessingShape" mc:Ignorable="w14 w15 w16se w16cid wp14">
+<w:footnotes xmlns:wpc="http://schemas.microsoft.com/office/word/2010/wordprocessingCanvas" xmlns:mc="http://schemas.openxmlformats.org/markup-compatibility/2006" xmlns:o="urn:schemas-microsoft-com:office:office" xmlns:r="http://schemas.openxmlformats.org/officeDocument/2006/relationships" xmlns:m="http://schemas.openxmlformats.org/officeDocument/2006/math" xmlns:v="urn:schemas-microsoft-com:vml" xmlns:wp14="http://schemas.microsoft.com/office/word/2010/wordprocessingDrawing" xmlns:wp="http://schemas.openxmlformats.org/drawingml/2006/wordprocessingDrawing" xmlns:w10="urn:schemas-microsoft-com:office:word" xmlns:w="http://schemas.openxmlformats.org/wordprocessingml/2006/main" xmlns:w14="http://schemas.microsoft.com/office/word/2010/wordml" xmlns:w15="http://schemas.microsoft.com/office/word/2012/wordml" xmlns:wpg="http://schemas.microsoft.com/office/word/2010/wordprocessingGroup" xmlns:wpi="http://schemas.microsoft.com/office/word/2010/wordprocessingInk" xmlns:wne="http://schemas.microsoft.com/office/word/2006/wordml" xmlns:wps="http://schemas.microsoft.com/office/word/2010/wordprocessingShape" mc:Ignorable="w14 w15 wp14">
   <w:footnote w:type="separator" w:id="-1">
     <w:p>
       <w:r>
@@ -12979,7 +14559,7 @@
 </file>
 
 <file path=word/numbering.xml><?xml version="1.0" encoding="utf-8"?>
-<w:numbering xmlns:wpc="http://schemas.microsoft.com/office/word/2010/wordprocessingCanvas" xmlns:cx="http://schemas.microsoft.com/office/drawing/2014/chartex" xmlns:cx1="http://schemas.microsoft.com/office/drawing/2015/9/8/chartex" xmlns:cx2="http://schemas.microsoft.com/office/drawing/2015/10/21/chartex" xmlns:cx3="http://schemas.microsoft.com/office/drawing/2016/5/9/chartex" xmlns:cx4="http://schemas.microsoft.com/office/drawing/2016/5/10/chartex" xmlns:cx5="http://schemas.microsoft.com/office/drawing/2016/5/11/chartex" xmlns:cx6="http://schemas.microsoft.com/office/drawing/2016/5/12/chartex" xmlns:cx7="http://schemas.microsoft.com/office/drawing/2016/5/13/chartex" xmlns:cx8="http://schemas.microsoft.com/office/drawing/2016/5/14/chartex" xmlns:mc="http://schemas.openxmlformats.org/markup-compatibility/2006" xmlns:aink="http://schemas.microsoft.com/office/drawing/2016/ink" xmlns:am3d="http://schemas.microsoft.com/office/drawing/2017/model3d" xmlns:o="urn:schemas-microsoft-com:office:office" xmlns:r="http://schemas.openxmlformats.org/officeDocument/2006/relationships" xmlns:m="http://schemas.openxmlformats.org/officeDocument/2006/math" xmlns:v="urn:schemas-microsoft-com:vml" xmlns:wp14="http://schemas.microsoft.com/office/word/2010/wordprocessingDrawing" xmlns:wp="http://schemas.openxmlformats.org/drawingml/2006/wordprocessingDrawing" xmlns:w10="urn:schemas-microsoft-com:office:word" xmlns:w="http://schemas.openxmlformats.org/wordprocessingml/2006/main" xmlns:w14="http://schemas.microsoft.com/office/word/2010/wordml" xmlns:w15="http://schemas.microsoft.com/office/word/2012/wordml" xmlns:w16cid="http://schemas.microsoft.com/office/word/2016/wordml/cid" xmlns:w16se="http://schemas.microsoft.com/office/word/2015/wordml/symex" xmlns:wpg="http://schemas.microsoft.com/office/word/2010/wordprocessingGroup" xmlns:wpi="http://schemas.microsoft.com/office/word/2010/wordprocessingInk" xmlns:wne="http://schemas.microsoft.com/office/word/2006/wordml" xmlns:wps="http://schemas.microsoft.com/office/word/2010/wordprocessingShape" mc:Ignorable="w14 w15 w16se w16cid wp14">
+<w:numbering xmlns:wpc="http://schemas.microsoft.com/office/word/2010/wordprocessingCanvas" xmlns:mc="http://schemas.openxmlformats.org/markup-compatibility/2006" xmlns:o="urn:schemas-microsoft-com:office:office" xmlns:r="http://schemas.openxmlformats.org/officeDocument/2006/relationships" xmlns:m="http://schemas.openxmlformats.org/officeDocument/2006/math" xmlns:v="urn:schemas-microsoft-com:vml" xmlns:wp14="http://schemas.microsoft.com/office/word/2010/wordprocessingDrawing" xmlns:wp="http://schemas.openxmlformats.org/drawingml/2006/wordprocessingDrawing" xmlns:w10="urn:schemas-microsoft-com:office:word" xmlns:w="http://schemas.openxmlformats.org/wordprocessingml/2006/main" xmlns:w14="http://schemas.microsoft.com/office/word/2010/wordml" xmlns:w15="http://schemas.microsoft.com/office/word/2012/wordml" xmlns:wpg="http://schemas.microsoft.com/office/word/2010/wordprocessingGroup" xmlns:wpi="http://schemas.microsoft.com/office/word/2010/wordprocessingInk" xmlns:wne="http://schemas.microsoft.com/office/word/2006/wordml" xmlns:wps="http://schemas.microsoft.com/office/word/2010/wordprocessingShape" mc:Ignorable="w14 w15 wp14">
   <w:abstractNum w:abstractNumId="0" w15:restartNumberingAfterBreak="0">
     <w:nsid w:val="FFFFFF7C"/>
     <w:multiLevelType w:val="singleLevel"/>
@@ -16322,6 +17902,119 @@
       <w:pPr>
         <w:ind w:left="6840" w:hanging="180"/>
       </w:pPr>
+    </w:lvl>
+  </w:abstractNum>
+  <w:abstractNum w:abstractNumId="35" w15:restartNumberingAfterBreak="0">
+    <w:nsid w:val="7B7501F6"/>
+    <w:multiLevelType w:val="hybridMultilevel"/>
+    <w:tmpl w:val="D5BE53AA"/>
+    <w:lvl w:ilvl="0" w:tplc="04160001">
+      <w:start w:val="1"/>
+      <w:numFmt w:val="bullet"/>
+      <w:lvlText w:val=""/>
+      <w:lvlJc w:val="left"/>
+      <w:pPr>
+        <w:ind w:left="1429" w:hanging="360"/>
+      </w:pPr>
+      <w:rPr>
+        <w:rFonts w:ascii="Symbol" w:hAnsi="Symbol" w:hint="default"/>
+      </w:rPr>
+    </w:lvl>
+    <w:lvl w:ilvl="1" w:tplc="04160003" w:tentative="1">
+      <w:start w:val="1"/>
+      <w:numFmt w:val="bullet"/>
+      <w:lvlText w:val="o"/>
+      <w:lvlJc w:val="left"/>
+      <w:pPr>
+        <w:ind w:left="2149" w:hanging="360"/>
+      </w:pPr>
+      <w:rPr>
+        <w:rFonts w:ascii="Courier New" w:hAnsi="Courier New" w:cs="Courier New" w:hint="default"/>
+      </w:rPr>
+    </w:lvl>
+    <w:lvl w:ilvl="2" w:tplc="04160005" w:tentative="1">
+      <w:start w:val="1"/>
+      <w:numFmt w:val="bullet"/>
+      <w:lvlText w:val=""/>
+      <w:lvlJc w:val="left"/>
+      <w:pPr>
+        <w:ind w:left="2869" w:hanging="360"/>
+      </w:pPr>
+      <w:rPr>
+        <w:rFonts w:ascii="Wingdings" w:hAnsi="Wingdings" w:hint="default"/>
+      </w:rPr>
+    </w:lvl>
+    <w:lvl w:ilvl="3" w:tplc="04160001" w:tentative="1">
+      <w:start w:val="1"/>
+      <w:numFmt w:val="bullet"/>
+      <w:lvlText w:val=""/>
+      <w:lvlJc w:val="left"/>
+      <w:pPr>
+        <w:ind w:left="3589" w:hanging="360"/>
+      </w:pPr>
+      <w:rPr>
+        <w:rFonts w:ascii="Symbol" w:hAnsi="Symbol" w:hint="default"/>
+      </w:rPr>
+    </w:lvl>
+    <w:lvl w:ilvl="4" w:tplc="04160003" w:tentative="1">
+      <w:start w:val="1"/>
+      <w:numFmt w:val="bullet"/>
+      <w:lvlText w:val="o"/>
+      <w:lvlJc w:val="left"/>
+      <w:pPr>
+        <w:ind w:left="4309" w:hanging="360"/>
+      </w:pPr>
+      <w:rPr>
+        <w:rFonts w:ascii="Courier New" w:hAnsi="Courier New" w:cs="Courier New" w:hint="default"/>
+      </w:rPr>
+    </w:lvl>
+    <w:lvl w:ilvl="5" w:tplc="04160005" w:tentative="1">
+      <w:start w:val="1"/>
+      <w:numFmt w:val="bullet"/>
+      <w:lvlText w:val=""/>
+      <w:lvlJc w:val="left"/>
+      <w:pPr>
+        <w:ind w:left="5029" w:hanging="360"/>
+      </w:pPr>
+      <w:rPr>
+        <w:rFonts w:ascii="Wingdings" w:hAnsi="Wingdings" w:hint="default"/>
+      </w:rPr>
+    </w:lvl>
+    <w:lvl w:ilvl="6" w:tplc="04160001" w:tentative="1">
+      <w:start w:val="1"/>
+      <w:numFmt w:val="bullet"/>
+      <w:lvlText w:val=""/>
+      <w:lvlJc w:val="left"/>
+      <w:pPr>
+        <w:ind w:left="5749" w:hanging="360"/>
+      </w:pPr>
+      <w:rPr>
+        <w:rFonts w:ascii="Symbol" w:hAnsi="Symbol" w:hint="default"/>
+      </w:rPr>
+    </w:lvl>
+    <w:lvl w:ilvl="7" w:tplc="04160003" w:tentative="1">
+      <w:start w:val="1"/>
+      <w:numFmt w:val="bullet"/>
+      <w:lvlText w:val="o"/>
+      <w:lvlJc w:val="left"/>
+      <w:pPr>
+        <w:ind w:left="6469" w:hanging="360"/>
+      </w:pPr>
+      <w:rPr>
+        <w:rFonts w:ascii="Courier New" w:hAnsi="Courier New" w:cs="Courier New" w:hint="default"/>
+      </w:rPr>
+    </w:lvl>
+    <w:lvl w:ilvl="8" w:tplc="04160005" w:tentative="1">
+      <w:start w:val="1"/>
+      <w:numFmt w:val="bullet"/>
+      <w:lvlText w:val=""/>
+      <w:lvlJc w:val="left"/>
+      <w:pPr>
+        <w:ind w:left="7189" w:hanging="360"/>
+      </w:pPr>
+      <w:rPr>
+        <w:rFonts w:ascii="Wingdings" w:hAnsi="Wingdings" w:hint="default"/>
+      </w:rPr>
     </w:lvl>
   </w:abstractNum>
   <w:num w:numId="1">
@@ -16429,12 +18122,15 @@
   <w:num w:numId="35">
     <w:abstractNumId w:val="16"/>
   </w:num>
+  <w:num w:numId="36">
+    <w:abstractNumId w:val="35"/>
+  </w:num>
   <w:numIdMacAtCleanup w:val="2"/>
 </w:numbering>
 </file>
 
 <file path=word/styles.xml><?xml version="1.0" encoding="utf-8"?>
-<w:styles xmlns:mc="http://schemas.openxmlformats.org/markup-compatibility/2006" xmlns:r="http://schemas.openxmlformats.org/officeDocument/2006/relationships" xmlns:w="http://schemas.openxmlformats.org/wordprocessingml/2006/main" xmlns:w14="http://schemas.microsoft.com/office/word/2010/wordml" xmlns:w15="http://schemas.microsoft.com/office/word/2012/wordml" xmlns:w16cid="http://schemas.microsoft.com/office/word/2016/wordml/cid" xmlns:w16se="http://schemas.microsoft.com/office/word/2015/wordml/symex" mc:Ignorable="w14 w15 w16se w16cid">
+<w:styles xmlns:mc="http://schemas.openxmlformats.org/markup-compatibility/2006" xmlns:r="http://schemas.openxmlformats.org/officeDocument/2006/relationships" xmlns:w="http://schemas.openxmlformats.org/wordprocessingml/2006/main" xmlns:w14="http://schemas.microsoft.com/office/word/2010/wordml" xmlns:w15="http://schemas.microsoft.com/office/word/2012/wordml" mc:Ignorable="w14 w15">
   <w:docDefaults>
     <w:rPrDefault>
       <w:rPr>
@@ -16444,7 +18140,7 @@
     </w:rPrDefault>
     <w:pPrDefault/>
   </w:docDefaults>
-  <w:latentStyles w:defLockedState="0" w:defUIPriority="0" w:defSemiHidden="0" w:defUnhideWhenUsed="0" w:defQFormat="0" w:count="377">
+  <w:latentStyles w:defLockedState="0" w:defUIPriority="0" w:defSemiHidden="0" w:defUnhideWhenUsed="0" w:defQFormat="0" w:count="371">
     <w:lsdException w:name="Normal" w:qFormat="1"/>
     <w:lsdException w:name="heading 1" w:qFormat="1"/>
     <w:lsdException w:name="heading 2" w:qFormat="1"/>
@@ -16809,12 +18505,6 @@
     <w:lsdException w:name="List Table 5 Dark Accent 6" w:uiPriority="50"/>
     <w:lsdException w:name="List Table 6 Colorful Accent 6" w:uiPriority="51"/>
     <w:lsdException w:name="List Table 7 Colorful Accent 6" w:uiPriority="52"/>
-    <w:lsdException w:name="Mention" w:semiHidden="1" w:uiPriority="99" w:unhideWhenUsed="1"/>
-    <w:lsdException w:name="Smart Hyperlink" w:semiHidden="1" w:uiPriority="99" w:unhideWhenUsed="1"/>
-    <w:lsdException w:name="Hashtag" w:semiHidden="1" w:uiPriority="99" w:unhideWhenUsed="1"/>
-    <w:lsdException w:name="Unresolved Mention" w:semiHidden="1" w:uiPriority="99" w:unhideWhenUsed="1"/>
-    <w:lsdException w:name="Smart Link" w:semiHidden="1" w:uiPriority="99" w:unhideWhenUsed="1"/>
-    <w:lsdException w:name="Smart Link Error" w:semiHidden="1" w:uiPriority="99" w:unhideWhenUsed="1"/>
   </w:latentStyles>
   <w:style w:type="paragraph" w:default="1" w:styleId="Normal">
     <w:name w:val="Normal"/>
@@ -18171,7 +19861,7 @@
 </file>
 
 <file path=customXml/itemProps1.xml><?xml version="1.0" encoding="utf-8"?>
-<ds:datastoreItem xmlns:ds="http://schemas.openxmlformats.org/officeDocument/2006/customXml" ds:itemID="{6031AEFD-9091-4B82-BAC3-560471A8D7A8}">
+<ds:datastoreItem xmlns:ds="http://schemas.openxmlformats.org/officeDocument/2006/customXml" ds:itemID="{BCCDA05F-DEE7-4275-BF0D-3143BE05CD6F}">
   <ds:schemaRefs>
     <ds:schemaRef ds:uri="http://schemas.openxmlformats.org/officeDocument/2006/bibliography"/>
   </ds:schemaRefs>

</xml_diff>

<commit_message>
Add some entries to the glossary
</commit_message>
<xml_diff>
--- a/Docs/AViS_Documentacao_de_SW_2019_V3.docx
+++ b/Docs/AViS_Documentacao_de_SW_2019_V3.docx
@@ -8714,11 +8714,9 @@
             <w:r>
               <w:t xml:space="preserve">1 – </w:t>
             </w:r>
-            <w:proofErr w:type="spellStart"/>
-            <w:r>
-              <w:t>Preciona</w:t>
-            </w:r>
-            <w:proofErr w:type="spellEnd"/>
+            <w:r>
+              <w:t>Pressiona</w:t>
+            </w:r>
             <w:r>
               <w:t xml:space="preserve"> teclas de movimento (W, A, S, D)</w:t>
             </w:r>
@@ -10656,12 +10654,7 @@
               <w:t>veem</w:t>
             </w:r>
             <w:r>
-              <w:t xml:space="preserve"> </w:t>
-            </w:r>
-            <w:bookmarkStart w:id="52" w:name="_GoBack"/>
-            <w:bookmarkEnd w:id="52"/>
-            <w:r>
-              <w:t>os rostos uns dos outros</w:t>
+              <w:t xml:space="preserve"> os rostos uns dos outros</w:t>
             </w:r>
           </w:p>
         </w:tc>
@@ -10717,6 +10710,50 @@
             <w:r>
               <w:t>Sistema</w:t>
             </w:r>
+          </w:p>
+        </w:tc>
+      </w:tr>
+      <w:tr>
+        <w:trPr>
+          <w:trHeight w:val="454"/>
+        </w:trPr>
+        <w:tc>
+          <w:tcPr>
+            <w:tcW w:w="4745" w:type="dxa"/>
+            <w:gridSpan w:val="2"/>
+            <w:tcBorders>
+              <w:top w:val="single" w:sz="4" w:space="0" w:color="auto"/>
+              <w:left w:val="single" w:sz="4" w:space="0" w:color="auto"/>
+              <w:bottom w:val="single" w:sz="4" w:space="0" w:color="auto"/>
+              <w:right w:val="single" w:sz="4" w:space="0" w:color="auto"/>
+            </w:tcBorders>
+            <w:noWrap/>
+            <w:vAlign w:val="center"/>
+          </w:tcPr>
+          <w:p>
+            <w:pPr>
+              <w:pStyle w:val="LLUCvalue"/>
+            </w:pPr>
+            <w:r>
+              <w:t>1 – Aciona Webcam</w:t>
+            </w:r>
+          </w:p>
+        </w:tc>
+        <w:tc>
+          <w:tcPr>
+            <w:tcW w:w="4895" w:type="dxa"/>
+            <w:tcBorders>
+              <w:top w:val="single" w:sz="4" w:space="0" w:color="auto"/>
+              <w:left w:val="single" w:sz="4" w:space="0" w:color="auto"/>
+              <w:bottom w:val="single" w:sz="4" w:space="0" w:color="auto"/>
+              <w:right w:val="single" w:sz="4" w:space="0" w:color="auto"/>
+            </w:tcBorders>
+            <w:vAlign w:val="center"/>
+          </w:tcPr>
+          <w:p>
+            <w:pPr>
+              <w:pStyle w:val="LLUCvalue"/>
+            </w:pPr>
           </w:p>
         </w:tc>
       </w:tr>
@@ -10759,7 +10796,10 @@
               <w:pStyle w:val="LLUCvalue"/>
             </w:pPr>
             <w:r>
-              <w:t>1 – Captura imagem</w:t>
+              <w:t>2</w:t>
+            </w:r>
+            <w:r>
+              <w:t xml:space="preserve"> – Captura imagem</w:t>
             </w:r>
           </w:p>
         </w:tc>
@@ -10803,7 +10843,10 @@
               <w:pStyle w:val="LLUCvalue"/>
             </w:pPr>
             <w:r>
-              <w:t xml:space="preserve">2 – </w:t>
+              <w:t>3</w:t>
+            </w:r>
+            <w:r>
+              <w:t xml:space="preserve"> – </w:t>
             </w:r>
             <w:r>
               <w:t>Identifica rosto do ator principal</w:t>
@@ -10850,7 +10893,10 @@
               <w:pStyle w:val="LLUCvalue"/>
             </w:pPr>
             <w:r>
-              <w:t xml:space="preserve">3 – </w:t>
+              <w:t>4</w:t>
+            </w:r>
+            <w:r>
+              <w:t xml:space="preserve"> – </w:t>
             </w:r>
             <w:r>
               <w:t>Recorta imagem utilizando as co</w:t>
@@ -10903,7 +10949,10 @@
               <w:pStyle w:val="LLUCvalue"/>
             </w:pPr>
             <w:r>
-              <w:t xml:space="preserve">4 – Compacta </w:t>
+              <w:t>5</w:t>
+            </w:r>
+            <w:r>
+              <w:t xml:space="preserve"> – Compacta </w:t>
             </w:r>
             <w:r>
               <w:t>a imagem</w:t>
@@ -10950,7 +10999,10 @@
               <w:pStyle w:val="LLUCvalue"/>
             </w:pPr>
             <w:r>
-              <w:t xml:space="preserve">5 – Envia </w:t>
+              <w:t>6</w:t>
+            </w:r>
+            <w:r>
+              <w:t xml:space="preserve"> – Envia </w:t>
             </w:r>
             <w:r>
               <w:t>a imagem</w:t>
@@ -11000,7 +11052,10 @@
               <w:pStyle w:val="LLUCvalue"/>
             </w:pPr>
             <w:r>
-              <w:t xml:space="preserve">6 – Instância remota descompacta </w:t>
+              <w:t>7</w:t>
+            </w:r>
+            <w:r>
+              <w:t xml:space="preserve"> – Instância remota descompacta </w:t>
             </w:r>
             <w:r>
               <w:t>a imagem</w:t>
@@ -11047,7 +11102,10 @@
               <w:pStyle w:val="LLUCvalue"/>
             </w:pPr>
             <w:r>
-              <w:t xml:space="preserve">7 – Instância remota </w:t>
+              <w:t>8</w:t>
+            </w:r>
+            <w:r>
+              <w:t xml:space="preserve"> – Instância remota </w:t>
             </w:r>
             <w:r>
               <w:t>aplica a imagem no rosto do avatar correspondente à instância onde a imagem fora capturada</w:t>
@@ -11063,7 +11121,7 @@
       <w:pPr>
         <w:pStyle w:val="Ttulo2"/>
       </w:pPr>
-      <w:bookmarkStart w:id="53" w:name="_Toc20058036"/>
+      <w:bookmarkStart w:id="52" w:name="_Toc20058036"/>
       <w:proofErr w:type="spellStart"/>
       <w:r>
         <w:t>Requisitos</w:t>
@@ -11089,179 +11147,179 @@
       </w:r>
       <w:r>
         <w:t>uncionais</w:t>
+      </w:r>
+      <w:bookmarkEnd w:id="52"/>
+      <w:proofErr w:type="spellEnd"/>
+    </w:p>
+    <w:p>
+      <w:pPr>
+        <w:pStyle w:val="Ttulo3"/>
+      </w:pPr>
+      <w:bookmarkStart w:id="53" w:name="_Toc20058037"/>
+      <w:r>
+        <w:t xml:space="preserve">Tempo de </w:t>
+      </w:r>
+      <w:proofErr w:type="spellStart"/>
+      <w:r>
+        <w:t>resposta</w:t>
       </w:r>
       <w:bookmarkEnd w:id="53"/>
       <w:proofErr w:type="spellEnd"/>
     </w:p>
     <w:p>
+      <w:r>
+        <w:t>Para oferecer as funcionalidades desejadas, é importante que a comunicação entre instâncias cliente seja a menor possível. Não é razoável decidir um valor fixo para o tempo de viagem dos pacotes, já que, num cenário real, este tempo vai depender de uma rede probabilística (a Internet), e da localização geográfica dos usuários conectados pelo sistema.</w:t>
+      </w:r>
+    </w:p>
+    <w:p>
+      <w:r>
+        <w:t xml:space="preserve">Entretanto, no quadro da demonstração </w:t>
+      </w:r>
+      <w:r>
+        <w:t xml:space="preserve">que se pretende fazer ao final do projeto, espera-se que a latência entre os dois computadores conectados esteja na ordem de dezenas de milissegundos, quanto que a latência entre as instâncias cliente e a instância no servidor remoto, localizado em um </w:t>
+      </w:r>
+      <w:r>
+        <w:rPr>
+          <w:i/>
+          <w:iCs/>
+        </w:rPr>
+        <w:t>datacenter</w:t>
+      </w:r>
+      <w:r>
+        <w:t>, em São Paulo, seja de até 200 milissegundos.</w:t>
+      </w:r>
+    </w:p>
+    <w:p>
       <w:pPr>
         <w:pStyle w:val="Ttulo3"/>
       </w:pPr>
-      <w:bookmarkStart w:id="54" w:name="_Toc20058037"/>
-      <w:r>
-        <w:t xml:space="preserve">Tempo de </w:t>
-      </w:r>
+      <w:bookmarkStart w:id="54" w:name="_Toc20058038"/>
       <w:proofErr w:type="spellStart"/>
       <w:r>
-        <w:t>resposta</w:t>
+        <w:t>Uso</w:t>
+      </w:r>
+      <w:proofErr w:type="spellEnd"/>
+      <w:r>
+        <w:t xml:space="preserve"> de </w:t>
+      </w:r>
+      <w:proofErr w:type="spellStart"/>
+      <w:r>
+        <w:t>memória</w:t>
       </w:r>
       <w:bookmarkEnd w:id="54"/>
       <w:proofErr w:type="spellEnd"/>
     </w:p>
     <w:p>
       <w:r>
-        <w:t>Para oferecer as funcionalidades desejadas, é importante que a comunicação entre instâncias cliente seja a menor possível. Não é razoável decidir um valor fixo para o tempo de viagem dos pacotes, já que, num cenário real, este tempo vai depender de uma rede probabilística (a Internet), e da localização geográfica dos usuários conectados pelo sistema.</w:t>
-      </w:r>
-    </w:p>
-    <w:p>
-      <w:r>
-        <w:t xml:space="preserve">Entretanto, no quadro da demonstração </w:t>
-      </w:r>
-      <w:r>
-        <w:t xml:space="preserve">que se pretende fazer ao final do projeto, espera-se que a latência entre os dois computadores conectados esteja na ordem de dezenas de milissegundos, quanto que a latência entre as instâncias cliente e a instância no servidor remoto, localizado em um </w:t>
+        <w:t>O programa, tanto no servidor quanto no cliente, não deve utilizar mais do que 500 MB de memória principal.</w:t>
+      </w:r>
+    </w:p>
+    <w:p>
+      <w:r>
+        <w:t xml:space="preserve">Além disso, dada a liberdade de manipulação de memória oferecida por C++, medidas específicas devem ser tomadas para evitar </w:t>
+      </w:r>
+      <w:r>
+        <w:t>vazamento de memória</w:t>
       </w:r>
       <w:r>
         <w:rPr>
           <w:i/>
           <w:iCs/>
         </w:rPr>
-        <w:t>datacenter</w:t>
-      </w:r>
-      <w:r>
-        <w:t>, em São Paulo, seja de até 200 milissegundos.</w:t>
-      </w:r>
-    </w:p>
-    <w:p>
-      <w:pPr>
-        <w:pStyle w:val="Ttulo3"/>
-      </w:pPr>
-      <w:bookmarkStart w:id="55" w:name="_Toc20058038"/>
+        <w:t xml:space="preserve"> </w:t>
+      </w:r>
+      <w:r>
+        <w:t>(</w:t>
+      </w:r>
       <w:proofErr w:type="spellStart"/>
-      <w:r>
-        <w:t>Uso</w:t>
-      </w:r>
-      <w:proofErr w:type="spellEnd"/>
-      <w:r>
-        <w:t xml:space="preserve"> de </w:t>
-      </w:r>
-      <w:proofErr w:type="spellStart"/>
-      <w:r>
-        <w:t>memória</w:t>
-      </w:r>
-      <w:bookmarkEnd w:id="55"/>
-      <w:proofErr w:type="spellEnd"/>
-    </w:p>
-    <w:p>
-      <w:r>
-        <w:t>O programa, tanto no servidor quanto no cliente, não deve utilizar mais do que 500 MB de memória principal.</w:t>
-      </w:r>
-    </w:p>
-    <w:p>
-      <w:r>
-        <w:t xml:space="preserve">Além disso, dada a liberdade de manipulação de memória oferecida por C++, medidas específicas devem ser tomadas para evitar </w:t>
-      </w:r>
-      <w:r>
-        <w:t>vazamento de memória</w:t>
-      </w:r>
       <w:r>
         <w:rPr>
           <w:i/>
           <w:iCs/>
         </w:rPr>
-        <w:t xml:space="preserve"> </w:t>
-      </w:r>
-      <w:r>
-        <w:t>(</w:t>
-      </w:r>
-      <w:proofErr w:type="spellStart"/>
+        <w:t>memory</w:t>
+      </w:r>
+      <w:proofErr w:type="spellEnd"/>
       <w:r>
         <w:rPr>
           <w:i/>
           <w:iCs/>
         </w:rPr>
-        <w:t>memory</w:t>
-      </w:r>
-      <w:proofErr w:type="spellEnd"/>
+        <w:t xml:space="preserve"> </w:t>
+      </w:r>
+      <w:proofErr w:type="spellStart"/>
       <w:r>
         <w:rPr>
           <w:i/>
           <w:iCs/>
         </w:rPr>
+        <w:t>leak</w:t>
+      </w:r>
+      <w:proofErr w:type="spellEnd"/>
+      <w:r>
+        <w:t>)</w:t>
+      </w:r>
+      <w:r>
+        <w:t>.</w:t>
+      </w:r>
+    </w:p>
+    <w:p>
+      <w:pPr>
+        <w:pStyle w:val="Ttulo3"/>
+      </w:pPr>
+      <w:bookmarkStart w:id="55" w:name="_Toc20058039"/>
+      <w:proofErr w:type="spellStart"/>
+      <w:r>
+        <w:t>Uso</w:t>
+      </w:r>
+      <w:proofErr w:type="spellEnd"/>
+      <w:r>
+        <w:t xml:space="preserve"> de </w:t>
+      </w:r>
+      <w:proofErr w:type="spellStart"/>
+      <w:r>
+        <w:t>espaço</w:t>
+      </w:r>
+      <w:proofErr w:type="spellEnd"/>
+      <w:r>
         <w:t xml:space="preserve"> </w:t>
       </w:r>
       <w:proofErr w:type="spellStart"/>
       <w:r>
-        <w:rPr>
-          <w:i/>
-          <w:iCs/>
-        </w:rPr>
-        <w:t>leak</w:t>
+        <w:t>em</w:t>
       </w:r>
       <w:proofErr w:type="spellEnd"/>
       <w:r>
-        <w:t>)</w:t>
-      </w:r>
-      <w:r>
-        <w:t>.</w:t>
+        <w:t xml:space="preserve"> disco</w:t>
+      </w:r>
+      <w:bookmarkEnd w:id="55"/>
+    </w:p>
+    <w:p>
+      <w:r>
+        <w:t>O arquivo de instalação não deve ultrapassar 200 MB.</w:t>
+      </w:r>
+    </w:p>
+    <w:p>
+      <w:r>
+        <w:lastRenderedPageBreak/>
+        <w:t>O espaço ocupado pelo sistema cliente, uma vez instalado, não deve ultrapassar 400 MB.</w:t>
       </w:r>
     </w:p>
     <w:p>
       <w:pPr>
         <w:pStyle w:val="Ttulo3"/>
-      </w:pPr>
-      <w:bookmarkStart w:id="56" w:name="_Toc20058039"/>
-      <w:proofErr w:type="spellStart"/>
-      <w:r>
-        <w:t>Uso</w:t>
-      </w:r>
-      <w:proofErr w:type="spellEnd"/>
-      <w:r>
-        <w:t xml:space="preserve"> de </w:t>
-      </w:r>
-      <w:proofErr w:type="spellStart"/>
-      <w:r>
-        <w:t>espaço</w:t>
-      </w:r>
-      <w:proofErr w:type="spellEnd"/>
-      <w:r>
-        <w:t xml:space="preserve"> </w:t>
-      </w:r>
-      <w:proofErr w:type="spellStart"/>
-      <w:r>
-        <w:t>em</w:t>
-      </w:r>
-      <w:proofErr w:type="spellEnd"/>
-      <w:r>
-        <w:t xml:space="preserve"> disco</w:t>
+        <w:rPr>
+          <w:lang w:val="pt-BR"/>
+        </w:rPr>
+      </w:pPr>
+      <w:bookmarkStart w:id="56" w:name="_Toc20058040"/>
+      <w:r>
+        <w:rPr>
+          <w:lang w:val="pt-BR"/>
+        </w:rPr>
+        <w:t>Uso de recursos de processamento no servidor</w:t>
       </w:r>
       <w:bookmarkEnd w:id="56"/>
-    </w:p>
-    <w:p>
-      <w:r>
-        <w:t>O arquivo de instalação não deve ultrapassar 200 MB.</w:t>
-      </w:r>
-    </w:p>
-    <w:p>
-      <w:r>
-        <w:t>O espaço ocupado pelo sistema cliente, uma vez instalado, não deve ultrapassar 400 MB.</w:t>
-      </w:r>
-    </w:p>
-    <w:p>
-      <w:pPr>
-        <w:pStyle w:val="Ttulo3"/>
-        <w:rPr>
-          <w:lang w:val="pt-BR"/>
-        </w:rPr>
-      </w:pPr>
-      <w:bookmarkStart w:id="57" w:name="_Toc20058040"/>
-      <w:r>
-        <w:rPr>
-          <w:lang w:val="pt-BR"/>
-        </w:rPr>
-        <w:lastRenderedPageBreak/>
-        <w:t>Uso de recursos de processamento no servidor</w:t>
-      </w:r>
-      <w:bookmarkEnd w:id="57"/>
     </w:p>
     <w:p>
       <w:r>
@@ -11288,7 +11346,7 @@
       <w:pPr>
         <w:pStyle w:val="Ttulo1"/>
       </w:pPr>
-      <w:bookmarkStart w:id="58" w:name="_Toc20058041"/>
+      <w:bookmarkStart w:id="57" w:name="_Toc20058041"/>
       <w:proofErr w:type="spellStart"/>
       <w:r>
         <w:lastRenderedPageBreak/>
@@ -11315,7 +11373,7 @@
       <w:r>
         <w:t>ware</w:t>
       </w:r>
-      <w:bookmarkEnd w:id="58"/>
+      <w:bookmarkEnd w:id="57"/>
     </w:p>
     <w:p/>
     <w:p>
@@ -11386,18 +11444,18 @@
           <w:szCs w:val="32"/>
         </w:rPr>
       </w:pPr>
-      <w:bookmarkStart w:id="59" w:name="_Toc20053060"/>
-      <w:bookmarkStart w:id="60" w:name="_Toc20053163"/>
-      <w:bookmarkStart w:id="61" w:name="_Toc20053661"/>
-      <w:bookmarkStart w:id="62" w:name="_Toc20053761"/>
-      <w:bookmarkStart w:id="63" w:name="_Toc20055680"/>
-      <w:bookmarkStart w:id="64" w:name="_Toc20058042"/>
+      <w:bookmarkStart w:id="58" w:name="_Toc20053060"/>
+      <w:bookmarkStart w:id="59" w:name="_Toc20053163"/>
+      <w:bookmarkStart w:id="60" w:name="_Toc20053661"/>
+      <w:bookmarkStart w:id="61" w:name="_Toc20053761"/>
+      <w:bookmarkStart w:id="62" w:name="_Toc20055680"/>
+      <w:bookmarkStart w:id="63" w:name="_Toc20058042"/>
+      <w:bookmarkEnd w:id="58"/>
       <w:bookmarkEnd w:id="59"/>
       <w:bookmarkEnd w:id="60"/>
       <w:bookmarkEnd w:id="61"/>
       <w:bookmarkEnd w:id="62"/>
       <w:bookmarkEnd w:id="63"/>
-      <w:bookmarkEnd w:id="64"/>
     </w:p>
     <w:p>
       <w:pPr>
@@ -11407,7 +11465,7 @@
           <w:sz w:val="24"/>
         </w:rPr>
       </w:pPr>
-      <w:bookmarkStart w:id="65" w:name="_Toc20058043"/>
+      <w:bookmarkStart w:id="64" w:name="_Toc20058043"/>
       <w:proofErr w:type="spellStart"/>
       <w:r>
         <w:t>Arquitetura</w:t>
@@ -11428,7 +11486,7 @@
       <w:r>
         <w:t>proposta</w:t>
       </w:r>
-      <w:bookmarkEnd w:id="65"/>
+      <w:bookmarkEnd w:id="64"/>
       <w:proofErr w:type="spellEnd"/>
     </w:p>
     <w:p>
@@ -11571,21 +11629,11 @@
                             <w:r>
                               <w:t xml:space="preserve">Figura </w:t>
                             </w:r>
-                            <w:r>
-                              <w:fldChar w:fldCharType="begin"/>
-                            </w:r>
-                            <w:r>
-                              <w:instrText xml:space="preserve"> SEQ Figura \* ARABIC </w:instrText>
-                            </w:r>
-                            <w:r>
-                              <w:fldChar w:fldCharType="separate"/>
-                            </w:r>
-                            <w:r>
-                              <w:t>1</w:t>
-                            </w:r>
-                            <w:r>
-                              <w:fldChar w:fldCharType="end"/>
-                            </w:r>
+                            <w:fldSimple w:instr=" SEQ Figura \* ARABIC ">
+                              <w:r>
+                                <w:t>1</w:t>
+                              </w:r>
+                            </w:fldSimple>
                             <w:r>
                               <w:t xml:space="preserve"> – Visão global d</w:t>
                             </w:r>
@@ -11762,11 +11810,11 @@
       <w:r>
         <w:t xml:space="preserve"> de áudio e vídeo serão transmitidos, via proto</w:t>
       </w:r>
-      <w:bookmarkStart w:id="66" w:name="_Hlk18332672"/>
+      <w:bookmarkStart w:id="65" w:name="_Hlk18332672"/>
       <w:r>
         <w:t>col</w:t>
       </w:r>
-      <w:bookmarkEnd w:id="66"/>
+      <w:bookmarkEnd w:id="65"/>
       <w:r>
         <w:t>o UDP, seguindo o caminho mais curto</w:t>
       </w:r>
@@ -11985,10 +12033,7 @@
                               <w:fldChar w:fldCharType="end"/>
                             </w:r>
                             <w:r>
-                              <w:t xml:space="preserve"> - Arquitetura do cliente </w:t>
-                            </w:r>
-                            <w:r>
-                              <w:t>AViS</w:t>
+                              <w:t xml:space="preserve"> - Arquitetura do cliente AViS</w:t>
                             </w:r>
                           </w:p>
                         </w:txbxContent>
@@ -12166,7 +12211,7 @@
       <w:pPr>
         <w:pStyle w:val="Ttulo2"/>
       </w:pPr>
-      <w:bookmarkStart w:id="67" w:name="_Toc20058044"/>
+      <w:bookmarkStart w:id="66" w:name="_Toc20058044"/>
       <w:proofErr w:type="spellStart"/>
       <w:r>
         <w:lastRenderedPageBreak/>
@@ -12184,19 +12229,19 @@
       <w:r>
         <w:t xml:space="preserve"> e APIs</w:t>
       </w:r>
+      <w:bookmarkEnd w:id="66"/>
+    </w:p>
+    <w:p/>
+    <w:p>
+      <w:pPr>
+        <w:pStyle w:val="Ttulo3"/>
+      </w:pPr>
+      <w:bookmarkStart w:id="67" w:name="_Toc20058045"/>
+      <w:proofErr w:type="spellStart"/>
+      <w:r>
+        <w:t>Tecnologias</w:t>
+      </w:r>
       <w:bookmarkEnd w:id="67"/>
-    </w:p>
-    <w:p/>
-    <w:p>
-      <w:pPr>
-        <w:pStyle w:val="Ttulo3"/>
-      </w:pPr>
-      <w:bookmarkStart w:id="68" w:name="_Toc20058045"/>
-      <w:proofErr w:type="spellStart"/>
-      <w:r>
-        <w:t>Tecnologias</w:t>
-      </w:r>
-      <w:bookmarkEnd w:id="68"/>
       <w:proofErr w:type="spellEnd"/>
     </w:p>
     <w:p>
@@ -12649,7 +12694,7 @@
       <w:pPr>
         <w:pStyle w:val="Ttulo3"/>
       </w:pPr>
-      <w:bookmarkStart w:id="69" w:name="_Toc20058046"/>
+      <w:bookmarkStart w:id="68" w:name="_Toc20058046"/>
       <w:r>
         <w:t xml:space="preserve">APIs </w:t>
       </w:r>
@@ -12657,7 +12702,7 @@
       <w:r>
         <w:t>Utilizadas</w:t>
       </w:r>
-      <w:bookmarkEnd w:id="69"/>
+      <w:bookmarkEnd w:id="68"/>
       <w:proofErr w:type="spellEnd"/>
     </w:p>
     <w:p>
@@ -12780,7 +12825,7 @@
       <w:pPr>
         <w:pStyle w:val="Ttulo2"/>
       </w:pPr>
-      <w:bookmarkStart w:id="70" w:name="_Toc20058047"/>
+      <w:bookmarkStart w:id="69" w:name="_Toc20058047"/>
       <w:proofErr w:type="spellStart"/>
       <w:r>
         <w:lastRenderedPageBreak/>
@@ -12790,7 +12835,7 @@
       <w:r>
         <w:t xml:space="preserve"> do SW</w:t>
       </w:r>
-      <w:bookmarkEnd w:id="70"/>
+      <w:bookmarkEnd w:id="69"/>
       <w:r>
         <w:t xml:space="preserve"> </w:t>
       </w:r>
@@ -12876,7 +12921,7 @@
       <w:pPr>
         <w:pStyle w:val="Ttulo2"/>
       </w:pPr>
-      <w:bookmarkStart w:id="71" w:name="_Toc20058048"/>
+      <w:bookmarkStart w:id="70" w:name="_Toc20058048"/>
       <w:proofErr w:type="spellStart"/>
       <w:r>
         <w:lastRenderedPageBreak/>
@@ -12889,7 +12934,7 @@
       <w:r>
         <w:t>s</w:t>
       </w:r>
-      <w:bookmarkEnd w:id="71"/>
+      <w:bookmarkEnd w:id="70"/>
     </w:p>
     <w:p/>
     <w:p>
@@ -12960,7 +13005,7 @@
         </w:rPr>
         <w:br w:type="page"/>
       </w:r>
-      <w:bookmarkStart w:id="72" w:name="_Toc20058049"/>
+      <w:bookmarkStart w:id="71" w:name="_Toc20058049"/>
       <w:r>
         <w:rPr>
           <w:lang w:val="pt-BR"/>
@@ -12968,7 +13013,7 @@
         <w:lastRenderedPageBreak/>
         <w:t>Considerações sobre o Banco de Dados Utilizado</w:t>
       </w:r>
-      <w:bookmarkEnd w:id="72"/>
+      <w:bookmarkEnd w:id="71"/>
     </w:p>
     <w:p>
       <w:pPr>
@@ -13133,7 +13178,7 @@
       <w:pPr>
         <w:pStyle w:val="Ttulo2"/>
       </w:pPr>
-      <w:bookmarkStart w:id="73" w:name="_Toc20058050"/>
+      <w:bookmarkStart w:id="72" w:name="_Toc20058050"/>
       <w:r>
         <w:rPr>
           <w:noProof/>
@@ -13223,85 +13268,85 @@
       <w:r>
         <w:t>Sequência</w:t>
       </w:r>
+      <w:bookmarkEnd w:id="72"/>
+      <w:proofErr w:type="spellEnd"/>
+    </w:p>
+    <w:p>
+      <w:pPr>
+        <w:rPr>
+          <w:lang w:val="en-US"/>
+        </w:rPr>
+      </w:pPr>
+    </w:p>
+    <w:p>
+      <w:pPr>
+        <w:pStyle w:val="Ttulo"/>
+      </w:pPr>
+    </w:p>
+    <w:p>
+      <w:pPr>
+        <w:pStyle w:val="Ttulo"/>
+      </w:pPr>
+    </w:p>
+    <w:p>
+      <w:pPr>
+        <w:pStyle w:val="Ttulo"/>
+      </w:pPr>
+    </w:p>
+    <w:p>
+      <w:pPr>
+        <w:pStyle w:val="Ttulo2"/>
+      </w:pPr>
+      <w:bookmarkStart w:id="73" w:name="_Toc20058051"/>
+      <w:proofErr w:type="spellStart"/>
+      <w:r>
+        <w:t>D</w:t>
+      </w:r>
+      <w:r>
+        <w:t>iagrama</w:t>
+      </w:r>
+      <w:proofErr w:type="spellEnd"/>
+      <w:r>
+        <w:t xml:space="preserve"> </w:t>
+      </w:r>
+      <w:proofErr w:type="spellStart"/>
+      <w:r>
+        <w:t>Pacotes</w:t>
+      </w:r>
       <w:bookmarkEnd w:id="73"/>
       <w:proofErr w:type="spellEnd"/>
     </w:p>
-    <w:p>
-      <w:pPr>
-        <w:rPr>
-          <w:lang w:val="en-US"/>
-        </w:rPr>
-      </w:pPr>
-    </w:p>
+    <w:p/>
     <w:p>
       <w:pPr>
         <w:pStyle w:val="Ttulo"/>
+        <w:rPr>
+          <w:highlight w:val="yellow"/>
+        </w:rPr>
       </w:pPr>
     </w:p>
     <w:p>
       <w:pPr>
         <w:pStyle w:val="Ttulo"/>
-      </w:pPr>
-    </w:p>
-    <w:p>
-      <w:pPr>
-        <w:pStyle w:val="Ttulo"/>
+        <w:rPr>
+          <w:highlight w:val="yellow"/>
+        </w:rPr>
       </w:pPr>
     </w:p>
     <w:p>
       <w:pPr>
         <w:pStyle w:val="Ttulo2"/>
       </w:pPr>
-      <w:bookmarkStart w:id="74" w:name="_Toc20058051"/>
+      <w:bookmarkStart w:id="74" w:name="_Toc20058052"/>
       <w:proofErr w:type="spellStart"/>
       <w:r>
-        <w:t>D</w:t>
-      </w:r>
-      <w:r>
-        <w:t>iagrama</w:t>
+        <w:t>Diagrama</w:t>
       </w:r>
       <w:proofErr w:type="spellEnd"/>
       <w:r>
-        <w:t xml:space="preserve"> </w:t>
-      </w:r>
-      <w:proofErr w:type="spellStart"/>
-      <w:r>
-        <w:t>Pacotes</w:t>
+        <w:t xml:space="preserve"> Estado</w:t>
       </w:r>
       <w:bookmarkEnd w:id="74"/>
-      <w:proofErr w:type="spellEnd"/>
-    </w:p>
-    <w:p/>
-    <w:p>
-      <w:pPr>
-        <w:pStyle w:val="Ttulo"/>
-        <w:rPr>
-          <w:highlight w:val="yellow"/>
-        </w:rPr>
-      </w:pPr>
-    </w:p>
-    <w:p>
-      <w:pPr>
-        <w:pStyle w:val="Ttulo"/>
-        <w:rPr>
-          <w:highlight w:val="yellow"/>
-        </w:rPr>
-      </w:pPr>
-    </w:p>
-    <w:p>
-      <w:pPr>
-        <w:pStyle w:val="Ttulo2"/>
-      </w:pPr>
-      <w:bookmarkStart w:id="75" w:name="_Toc20058052"/>
-      <w:proofErr w:type="spellStart"/>
-      <w:r>
-        <w:t>Diagrama</w:t>
-      </w:r>
-      <w:proofErr w:type="spellEnd"/>
-      <w:r>
-        <w:t xml:space="preserve"> Estado</w:t>
-      </w:r>
-      <w:bookmarkEnd w:id="75"/>
     </w:p>
     <w:p>
       <w:pPr>
@@ -13314,7 +13359,7 @@
       <w:pPr>
         <w:pStyle w:val="Ttulo2"/>
       </w:pPr>
-      <w:bookmarkStart w:id="76" w:name="_Toc20058053"/>
+      <w:bookmarkStart w:id="75" w:name="_Toc20058053"/>
       <w:r>
         <w:t xml:space="preserve">Interfaces com o </w:t>
       </w:r>
@@ -13322,7 +13367,7 @@
       <w:r>
         <w:t>usuário</w:t>
       </w:r>
-      <w:bookmarkEnd w:id="76"/>
+      <w:bookmarkEnd w:id="75"/>
       <w:proofErr w:type="spellEnd"/>
     </w:p>
     <w:p>
@@ -13582,49 +13627,60 @@
       <w:pPr>
         <w:pStyle w:val="Ttulo1"/>
       </w:pPr>
-      <w:bookmarkStart w:id="77" w:name="_Toc20058054"/>
+      <w:bookmarkStart w:id="76" w:name="_Toc20058054"/>
       <w:proofErr w:type="spellStart"/>
       <w:r>
         <w:lastRenderedPageBreak/>
         <w:t>Implementação</w:t>
       </w:r>
+      <w:bookmarkEnd w:id="76"/>
+      <w:proofErr w:type="spellEnd"/>
+    </w:p>
+    <w:p>
+      <w:pPr>
+        <w:rPr>
+          <w:rStyle w:val="Hyperlink"/>
+        </w:rPr>
+      </w:pPr>
+      <w:r>
+        <w:t xml:space="preserve">O código </w:t>
+      </w:r>
+      <w:r>
+        <w:t xml:space="preserve">fonte </w:t>
+      </w:r>
+      <w:r>
+        <w:t>do projeto está integralmente dispon</w:t>
+      </w:r>
+      <w:r>
+        <w:t xml:space="preserve">ível no GitHub, assim como as </w:t>
+      </w:r>
+      <w:r>
+        <w:rPr>
+          <w:i/>
+        </w:rPr>
+        <w:t>releases</w:t>
+      </w:r>
+      <w:r>
+        <w:t xml:space="preserve"> </w:t>
+      </w:r>
+      <w:r>
+        <w:t>mensais</w:t>
+      </w:r>
+      <w:r>
+        <w:t xml:space="preserve"> </w:t>
+      </w:r>
+      <w:proofErr w:type="spellStart"/>
+      <w:r>
+        <w:t>pré</w:t>
+      </w:r>
+      <w:proofErr w:type="spellEnd"/>
+      <w:r>
+        <w:t xml:space="preserve">-compiladas, </w:t>
+      </w:r>
+      <w:bookmarkStart w:id="77" w:name="_GoBack"/>
       <w:bookmarkEnd w:id="77"/>
-      <w:proofErr w:type="spellEnd"/>
-    </w:p>
-    <w:p>
-      <w:pPr>
-        <w:rPr>
-          <w:rStyle w:val="Hyperlink"/>
-        </w:rPr>
-      </w:pPr>
-      <w:r>
-        <w:t xml:space="preserve">O código </w:t>
-      </w:r>
-      <w:r>
-        <w:t xml:space="preserve">fonte </w:t>
-      </w:r>
-      <w:r>
-        <w:t>do projeto está integralmente dispon</w:t>
-      </w:r>
-      <w:r>
-        <w:t xml:space="preserve">ível no GitHub, assim como as </w:t>
-      </w:r>
-      <w:r>
-        <w:rPr>
-          <w:i/>
-        </w:rPr>
-        <w:t>releases</w:t>
-      </w:r>
-      <w:r>
-        <w:t xml:space="preserve"> quinzenais </w:t>
-      </w:r>
-      <w:proofErr w:type="spellStart"/>
-      <w:r>
-        <w:t>pré</w:t>
-      </w:r>
-      <w:proofErr w:type="spellEnd"/>
-      <w:r>
-        <w:t xml:space="preserve">-compiladas, no seguinte endereço: </w:t>
+      <w:r>
+        <w:t xml:space="preserve">no seguinte endereço: </w:t>
       </w:r>
       <w:hyperlink r:id="rId22" w:history="1">
         <w:r>
@@ -14112,7 +14168,6 @@
       <w:r>
         <w:rPr>
           <w:b/>
-          <w:bCs w:val="0"/>
         </w:rPr>
         <w:t>P2P</w:t>
       </w:r>
@@ -14151,10 +14206,83 @@
     </w:p>
     <w:p>
       <w:pPr>
-        <w:spacing w:line="240" w:lineRule="auto"/>
-        <w:ind w:firstLine="0"/>
-        <w:jc w:val="left"/>
-      </w:pPr>
+        <w:pStyle w:val="EntradadeGlossrio"/>
+      </w:pPr>
+      <w:proofErr w:type="spellStart"/>
+      <w:r>
+        <w:rPr>
+          <w:b/>
+        </w:rPr>
+        <w:t>Torrent</w:t>
+      </w:r>
+      <w:proofErr w:type="spellEnd"/>
+      <w:r>
+        <w:t xml:space="preserve">: protocolo de transmissão de dados </w:t>
+      </w:r>
+      <w:r>
+        <w:rPr>
+          <w:i/>
+          <w:iCs/>
+        </w:rPr>
+        <w:t>P2P</w:t>
+      </w:r>
+      <w:r>
+        <w:t>.</w:t>
+      </w:r>
+    </w:p>
+    <w:p>
+      <w:pPr>
+        <w:pStyle w:val="EntradadeGlossrio"/>
+      </w:pPr>
+      <w:r>
+        <w:rPr>
+          <w:b/>
+        </w:rPr>
+        <w:t xml:space="preserve">API </w:t>
+      </w:r>
+      <w:proofErr w:type="spellStart"/>
+      <w:r>
+        <w:rPr>
+          <w:b/>
+        </w:rPr>
+        <w:t>Alloy</w:t>
+      </w:r>
+      <w:proofErr w:type="spellEnd"/>
+      <w:r>
+        <w:t xml:space="preserve">: Interface de acesso à base dados da empresa </w:t>
+      </w:r>
+      <w:proofErr w:type="spellStart"/>
+      <w:r>
+        <w:t>Alloy</w:t>
+      </w:r>
+      <w:proofErr w:type="spellEnd"/>
+      <w:r>
+        <w:t xml:space="preserve"> City </w:t>
+      </w:r>
+      <w:proofErr w:type="spellStart"/>
+      <w:r>
+        <w:t>Linguistics</w:t>
+      </w:r>
+      <w:proofErr w:type="spellEnd"/>
+      <w:r>
+        <w:t xml:space="preserve">. Esta API foi desenvolvida por um dos integrantes do presente trabalho e está na base do principal aplicativo mantido pela empresa, o </w:t>
+      </w:r>
+      <w:proofErr w:type="spellStart"/>
+      <w:r>
+        <w:t>webapp</w:t>
+      </w:r>
+      <w:proofErr w:type="spellEnd"/>
+      <w:r>
+        <w:t xml:space="preserve"> </w:t>
+      </w:r>
+      <w:proofErr w:type="spellStart"/>
+      <w:r>
+        <w:t>Pantoufle</w:t>
+      </w:r>
+      <w:proofErr w:type="spellEnd"/>
+      <w:r>
+        <w:t xml:space="preserve"> (https://pantoufle.online).</w:t>
+      </w:r>
       <w:r>
         <w:br w:type="page"/>
       </w:r>
@@ -18036,8 +18164,11 @@
     <w:lsdException w:name="Table 3D effects 3" w:semiHidden="1" w:unhideWhenUsed="1"/>
     <w:lsdException w:name="Table Contemporary" w:semiHidden="1" w:unhideWhenUsed="1"/>
     <w:lsdException w:name="Table Elegant" w:semiHidden="1" w:unhideWhenUsed="1"/>
+    <w:lsdException w:name="Table Professional" w:semiHidden="1" w:unhideWhenUsed="1"/>
     <w:lsdException w:name="Table Subtle 1" w:semiHidden="1" w:unhideWhenUsed="1"/>
     <w:lsdException w:name="Table Subtle 2" w:semiHidden="1" w:unhideWhenUsed="1"/>
+    <w:lsdException w:name="Table Web 1" w:semiHidden="1" w:unhideWhenUsed="1"/>
+    <w:lsdException w:name="Table Web 2" w:semiHidden="1" w:unhideWhenUsed="1"/>
     <w:lsdException w:name="Table Web 3" w:semiHidden="1" w:unhideWhenUsed="1"/>
     <w:lsdException w:name="Balloon Text" w:semiHidden="1" w:unhideWhenUsed="1"/>
     <w:lsdException w:name="Table Theme" w:semiHidden="1" w:unhideWhenUsed="1"/>
@@ -19618,7 +19749,7 @@
 </file>
 
 <file path=customXml/itemProps1.xml><?xml version="1.0" encoding="utf-8"?>
-<ds:datastoreItem xmlns:ds="http://schemas.openxmlformats.org/officeDocument/2006/customXml" ds:itemID="{BBFAF09D-D339-44B0-8FB1-2D2F392F9E6A}">
+<ds:datastoreItem xmlns:ds="http://schemas.openxmlformats.org/officeDocument/2006/customXml" ds:itemID="{4CE82B54-EE10-4661-94B4-C015FD01BBE3}">
   <ds:schemaRefs>
     <ds:schemaRef ds:uri="http://schemas.openxmlformats.org/officeDocument/2006/bibliography"/>
   </ds:schemaRefs>

</xml_diff>

<commit_message>
Give names to use cases stick persons
</commit_message>
<xml_diff>
--- a/Docs/AViS_Documentacao_de_SW_2019_V3.docx
+++ b/Docs/AViS_Documentacao_de_SW_2019_V3.docx
@@ -4735,8 +4735,6 @@
       <w:r>
         <w:br w:type="page"/>
       </w:r>
-      <w:bookmarkStart w:id="1" w:name="_GoBack"/>
-      <w:bookmarkEnd w:id="1"/>
     </w:p>
     <w:p>
       <w:pPr>
@@ -4746,13 +4744,13 @@
           <w:numId w:val="24"/>
         </w:numPr>
       </w:pPr>
-      <w:bookmarkStart w:id="2" w:name="_Toc20423450"/>
+      <w:bookmarkStart w:id="1" w:name="_Toc20423450"/>
       <w:proofErr w:type="spellStart"/>
       <w:r>
         <w:lastRenderedPageBreak/>
         <w:t>Introdução</w:t>
       </w:r>
-      <w:bookmarkEnd w:id="2"/>
+      <w:bookmarkEnd w:id="1"/>
       <w:proofErr w:type="spellEnd"/>
     </w:p>
     <w:p>
@@ -4816,7 +4814,7 @@
           <w:numId w:val="24"/>
         </w:numPr>
       </w:pPr>
-      <w:bookmarkStart w:id="3" w:name="_Toc20423451"/>
+      <w:bookmarkStart w:id="2" w:name="_Toc20423451"/>
       <w:proofErr w:type="spellStart"/>
       <w:r>
         <w:lastRenderedPageBreak/>
@@ -4834,7 +4832,7 @@
       <w:r>
         <w:t>.</w:t>
       </w:r>
-      <w:bookmarkEnd w:id="3"/>
+      <w:bookmarkEnd w:id="2"/>
     </w:p>
     <w:p>
       <w:pPr>
@@ -4861,7 +4859,7 @@
           <w:numId w:val="24"/>
         </w:numPr>
       </w:pPr>
-      <w:bookmarkStart w:id="4" w:name="_Toc20423452"/>
+      <w:bookmarkStart w:id="3" w:name="_Toc20423452"/>
       <w:proofErr w:type="spellStart"/>
       <w:r>
         <w:lastRenderedPageBreak/>
@@ -4888,7 +4886,7 @@
       <w:r>
         <w:t>Software</w:t>
       </w:r>
-      <w:bookmarkEnd w:id="4"/>
+      <w:bookmarkEnd w:id="3"/>
       <w:r>
         <w:t xml:space="preserve"> </w:t>
       </w:r>
@@ -4909,14 +4907,15 @@
           <w:szCs w:val="32"/>
         </w:rPr>
       </w:pPr>
-      <w:bookmarkStart w:id="5" w:name="_Toc20053031"/>
-      <w:bookmarkStart w:id="6" w:name="_Toc20053135"/>
-      <w:bookmarkStart w:id="7" w:name="_Toc20053633"/>
-      <w:bookmarkStart w:id="8" w:name="_Toc20053734"/>
-      <w:bookmarkStart w:id="9" w:name="_Toc20055653"/>
-      <w:bookmarkStart w:id="10" w:name="_Toc20058015"/>
-      <w:bookmarkStart w:id="11" w:name="_Toc20423378"/>
-      <w:bookmarkStart w:id="12" w:name="_Toc20423453"/>
+      <w:bookmarkStart w:id="4" w:name="_Toc20053031"/>
+      <w:bookmarkStart w:id="5" w:name="_Toc20053135"/>
+      <w:bookmarkStart w:id="6" w:name="_Toc20053633"/>
+      <w:bookmarkStart w:id="7" w:name="_Toc20053734"/>
+      <w:bookmarkStart w:id="8" w:name="_Toc20055653"/>
+      <w:bookmarkStart w:id="9" w:name="_Toc20058015"/>
+      <w:bookmarkStart w:id="10" w:name="_Toc20423378"/>
+      <w:bookmarkStart w:id="11" w:name="_Toc20423453"/>
+      <w:bookmarkEnd w:id="4"/>
       <w:bookmarkEnd w:id="5"/>
       <w:bookmarkEnd w:id="6"/>
       <w:bookmarkEnd w:id="7"/>
@@ -4924,7 +4923,6 @@
       <w:bookmarkEnd w:id="9"/>
       <w:bookmarkEnd w:id="10"/>
       <w:bookmarkEnd w:id="11"/>
-      <w:bookmarkEnd w:id="12"/>
     </w:p>
     <w:p>
       <w:pPr>
@@ -4942,8 +4940,8 @@
           <w:szCs w:val="32"/>
         </w:rPr>
       </w:pPr>
-      <w:bookmarkStart w:id="13" w:name="_Toc20423454"/>
-      <w:bookmarkEnd w:id="13"/>
+      <w:bookmarkStart w:id="12" w:name="_Toc20423454"/>
+      <w:bookmarkEnd w:id="12"/>
     </w:p>
     <w:p>
       <w:pPr>
@@ -4961,20 +4959,47 @@
           <w:szCs w:val="32"/>
         </w:rPr>
       </w:pPr>
-      <w:bookmarkStart w:id="14" w:name="_Toc20423455"/>
+      <w:bookmarkStart w:id="13" w:name="_Toc20423455"/>
+      <w:bookmarkEnd w:id="13"/>
+    </w:p>
+    <w:p>
+      <w:pPr>
+        <w:pStyle w:val="Ttulo2"/>
+        <w:rPr>
+          <w:vanish/>
+        </w:rPr>
+      </w:pPr>
+      <w:bookmarkStart w:id="14" w:name="_Toc20423456"/>
+      <w:proofErr w:type="spellStart"/>
+      <w:r>
+        <w:t>Situação</w:t>
+      </w:r>
+      <w:proofErr w:type="spellEnd"/>
+      <w:r>
+        <w:t xml:space="preserve"> </w:t>
+      </w:r>
+      <w:proofErr w:type="spellStart"/>
+      <w:r>
+        <w:t>Atual</w:t>
+      </w:r>
       <w:bookmarkEnd w:id="14"/>
-    </w:p>
-    <w:p>
-      <w:pPr>
-        <w:pStyle w:val="Ttulo2"/>
-        <w:rPr>
-          <w:vanish/>
-        </w:rPr>
-      </w:pPr>
-      <w:bookmarkStart w:id="15" w:name="_Toc20423456"/>
+      <w:proofErr w:type="spellEnd"/>
+    </w:p>
+    <w:p/>
+    <w:p>
+      <w:r>
+        <w:t>TODO: Vítor</w:t>
+      </w:r>
+    </w:p>
+    <w:p/>
+    <w:p>
+      <w:pPr>
+        <w:pStyle w:val="Ttulo3"/>
+      </w:pPr>
+      <w:bookmarkStart w:id="15" w:name="_Toc20423457"/>
       <w:proofErr w:type="spellStart"/>
       <w:r>
-        <w:t>Situação</w:t>
+        <w:t>Problemas</w:t>
       </w:r>
       <w:proofErr w:type="spellEnd"/>
       <w:r>
@@ -4982,111 +5007,68 @@
       </w:r>
       <w:proofErr w:type="spellStart"/>
       <w:r>
-        <w:t>Atual</w:t>
+        <w:t>Encontrados</w:t>
       </w:r>
       <w:bookmarkEnd w:id="15"/>
       <w:proofErr w:type="spellEnd"/>
     </w:p>
+    <w:p>
+      <w:r>
+        <w:t>TODO: Vítor</w:t>
+      </w:r>
+    </w:p>
     <w:p/>
     <w:p>
-      <w:r>
-        <w:t>TODO: Vítor</w:t>
-      </w:r>
-    </w:p>
-    <w:p/>
-    <w:p>
       <w:pPr>
         <w:pStyle w:val="Ttulo3"/>
-      </w:pPr>
-      <w:bookmarkStart w:id="16" w:name="_Toc20423457"/>
+        <w:rPr>
+          <w:lang w:val="pt-BR"/>
+        </w:rPr>
+      </w:pPr>
+      <w:bookmarkStart w:id="16" w:name="_Toc20423458"/>
+      <w:r>
+        <w:rPr>
+          <w:lang w:val="pt-BR"/>
+        </w:rPr>
+        <w:t>Aplicativos Disponíveis no</w:t>
+      </w:r>
+      <w:r>
+        <w:rPr>
+          <w:lang w:val="pt-BR"/>
+        </w:rPr>
+        <w:t xml:space="preserve"> </w:t>
+      </w:r>
+      <w:r>
+        <w:rPr>
+          <w:lang w:val="pt-BR"/>
+        </w:rPr>
+        <w:t>m</w:t>
+      </w:r>
+      <w:r>
+        <w:rPr>
+          <w:lang w:val="pt-BR"/>
+        </w:rPr>
+        <w:t>ercado (estado da arte)</w:t>
+      </w:r>
+      <w:bookmarkEnd w:id="16"/>
+    </w:p>
+    <w:p>
+      <w:r>
+        <w:t>Atualmente há diversos sistemas utilizados para ensino à distância, muitos deles são amplamente utilizados, outros estão ainda em desenvolvimento</w:t>
+      </w:r>
+      <w:r>
+        <w:t xml:space="preserve">. Esses sistemas são  categorizados como </w:t>
+      </w:r>
       <w:proofErr w:type="spellStart"/>
       <w:r>
-        <w:t>Problemas</w:t>
+        <w:t>AVAs</w:t>
       </w:r>
       <w:proofErr w:type="spellEnd"/>
       <w:r>
-        <w:t xml:space="preserve"> </w:t>
-      </w:r>
-      <w:proofErr w:type="spellStart"/>
-      <w:r>
-        <w:t>Encontrados</w:t>
-      </w:r>
-      <w:bookmarkEnd w:id="16"/>
-      <w:proofErr w:type="spellEnd"/>
-    </w:p>
-    <w:p>
-      <w:r>
-        <w:t>TODO: Vítor</w:t>
-      </w:r>
-    </w:p>
-    <w:p/>
-    <w:p>
-      <w:pPr>
-        <w:pStyle w:val="Ttulo3"/>
-        <w:rPr>
-          <w:lang w:val="pt-BR"/>
-        </w:rPr>
-      </w:pPr>
-      <w:bookmarkStart w:id="17" w:name="_Toc20423458"/>
-      <w:r>
-        <w:rPr>
-          <w:lang w:val="pt-BR"/>
-        </w:rPr>
-        <w:t>Aplicativos Disponíveis no</w:t>
-      </w:r>
-      <w:r>
-        <w:rPr>
-          <w:lang w:val="pt-BR"/>
-        </w:rPr>
-        <w:t xml:space="preserve"> </w:t>
-      </w:r>
-      <w:r>
-        <w:rPr>
-          <w:lang w:val="pt-BR"/>
-        </w:rPr>
-        <w:t>m</w:t>
-      </w:r>
-      <w:r>
-        <w:rPr>
-          <w:lang w:val="pt-BR"/>
-        </w:rPr>
-        <w:t>ercado (estado da arte)</w:t>
-      </w:r>
-      <w:bookmarkEnd w:id="17"/>
-    </w:p>
-    <w:p>
-      <w:r>
-        <w:t>Atualmente há diversos sistemas utilizados para ensino à distância, muitos deles são amplamente utilizados, outros estão ainda em desenvolvimento</w:t>
-      </w:r>
-      <w:r>
-        <w:t xml:space="preserve">. Esses sistemas </w:t>
-      </w:r>
-      <w:proofErr w:type="gramStart"/>
-      <w:r>
-        <w:t>são  categorizados</w:t>
-      </w:r>
-      <w:proofErr w:type="gramEnd"/>
-      <w:r>
-        <w:t xml:space="preserve"> como </w:t>
-      </w:r>
-      <w:proofErr w:type="spellStart"/>
-      <w:r>
-        <w:t>AVAs</w:t>
-      </w:r>
-      <w:proofErr w:type="spellEnd"/>
-      <w:r>
         <w:t xml:space="preserve"> (Ambiente Virtual de Aprendizagem), ou seja, sistema de apoio ao ensino a distância proporcionando conteúdos e recursos necessários para total ou parcial aproveitamento dos cursos. Alguns dos utilizados </w:t>
       </w:r>
       <w:r>
-        <w:t xml:space="preserve">no mercado são citados </w:t>
-      </w:r>
-      <w:proofErr w:type="gramStart"/>
-      <w:r>
-        <w:t>a baixo</w:t>
-      </w:r>
-      <w:proofErr w:type="gramEnd"/>
-      <w:r>
-        <w:t>:</w:t>
+        <w:t>no mercado são citados a baixo:</w:t>
       </w:r>
     </w:p>
     <w:p>
@@ -5253,18 +5235,10 @@
         <w:t xml:space="preserve"> Life é um jogo que simula a vida real, e</w:t>
       </w:r>
       <w:r>
-        <w:t xml:space="preserve">m 2014, pesquisadores da </w:t>
-      </w:r>
-      <w:proofErr w:type="gramStart"/>
-      <w:r>
-        <w:t xml:space="preserve">Texas  </w:t>
-      </w:r>
-      <w:r>
-        <w:t>A</w:t>
-      </w:r>
-      <w:proofErr w:type="gramEnd"/>
-      <w:r>
-        <w:t xml:space="preserve">&amp;M </w:t>
+        <w:t xml:space="preserve">m 2014, pesquisadores da Texas  </w:t>
+      </w:r>
+      <w:r>
+        <w:t xml:space="preserve">A&amp;M </w:t>
       </w:r>
       <w:proofErr w:type="spellStart"/>
       <w:r>
@@ -5301,7 +5275,7 @@
       <w:pPr>
         <w:pStyle w:val="Ttulo2"/>
       </w:pPr>
-      <w:bookmarkStart w:id="18" w:name="_Toc20423459"/>
+      <w:bookmarkStart w:id="17" w:name="_Toc20423459"/>
       <w:proofErr w:type="spellStart"/>
       <w:r>
         <w:lastRenderedPageBreak/>
@@ -5315,74 +5289,128 @@
       <w:r>
         <w:t>Projeto</w:t>
       </w:r>
+      <w:bookmarkEnd w:id="17"/>
+      <w:proofErr w:type="spellEnd"/>
+    </w:p>
+    <w:p>
+      <w:r>
+        <w:t>O principal objetivo acadêmico do projeto é estudar a viabilidade</w:t>
+      </w:r>
+      <w:r>
+        <w:t>,</w:t>
+      </w:r>
+      <w:r>
+        <w:t xml:space="preserve"> técnica </w:t>
+      </w:r>
+      <w:r>
+        <w:t xml:space="preserve">e comercial, </w:t>
+      </w:r>
+      <w:r>
+        <w:t>da implementação de uma ferramenta de interação remota e síncrona, que ofereça melhor sensação de presença em contextos educacionais, através da renderização tridimensional de um ambiente compartilhado simulado.</w:t>
+      </w:r>
+    </w:p>
+    <w:p>
+      <w:r>
+        <w:t xml:space="preserve">Os principais desafios encontrados podem ser divididos em duas categorias: </w:t>
+      </w:r>
+      <w:r>
+        <w:rPr>
+          <w:b/>
+          <w:bCs/>
+        </w:rPr>
+        <w:t>desafios tecnológicos de implementação</w:t>
+      </w:r>
+      <w:r>
+        <w:t xml:space="preserve"> e </w:t>
+      </w:r>
+      <w:r>
+        <w:rPr>
+          <w:b/>
+          <w:bCs/>
+        </w:rPr>
+        <w:t>problemáticas interdisciplinares</w:t>
+      </w:r>
+      <w:r>
+        <w:t>.</w:t>
+      </w:r>
+    </w:p>
+    <w:p>
+      <w:r>
+        <w:t xml:space="preserve">De um ponto de vista técnico, a solução que se propõe é bastante desafiadora. Especialmente em relação aos estudos de caso tipicamente explorados no curso de ADS. Não é comum </w:t>
+      </w:r>
+    </w:p>
+    <w:p/>
+    <w:p/>
+    <w:p>
+      <w:pPr>
+        <w:pStyle w:val="Ttulo2"/>
+      </w:pPr>
+      <w:bookmarkStart w:id="18" w:name="_Toc20423460"/>
+      <w:proofErr w:type="spellStart"/>
+      <w:r>
+        <w:t>Riscos</w:t>
+      </w:r>
+      <w:proofErr w:type="spellEnd"/>
+      <w:r>
+        <w:t xml:space="preserve"> do </w:t>
+      </w:r>
+      <w:proofErr w:type="spellStart"/>
+      <w:r>
+        <w:t>Projeto</w:t>
+      </w:r>
+      <w:proofErr w:type="spellEnd"/>
+      <w:r>
+        <w:t xml:space="preserve"> </w:t>
+      </w:r>
+      <w:proofErr w:type="spellStart"/>
+      <w:r>
+        <w:t>AViS</w:t>
+      </w:r>
       <w:bookmarkEnd w:id="18"/>
       <w:proofErr w:type="spellEnd"/>
     </w:p>
     <w:p>
-      <w:r>
-        <w:t>O principal objetivo acadêmico do projeto é estudar a viabilidade</w:t>
-      </w:r>
-      <w:r>
-        <w:t>,</w:t>
-      </w:r>
-      <w:r>
-        <w:t xml:space="preserve"> técnica </w:t>
-      </w:r>
-      <w:r>
-        <w:t xml:space="preserve">e comercial, </w:t>
-      </w:r>
-      <w:r>
-        <w:t>da implementação de uma ferramenta de interação remota e síncrona, que ofereça melhor sensação de presença em contextos educacionais, através da renderização tridimensional de um ambiente compartilhado simulado.</w:t>
-      </w:r>
-    </w:p>
-    <w:p>
-      <w:r>
-        <w:t xml:space="preserve">Os principais desafios encontrados podem ser divididos em duas categorias: </w:t>
-      </w:r>
-      <w:r>
-        <w:rPr>
-          <w:b/>
-          <w:bCs/>
-        </w:rPr>
-        <w:t>desafios tecnológicos de implementação</w:t>
-      </w:r>
-      <w:r>
-        <w:t xml:space="preserve"> e </w:t>
-      </w:r>
-      <w:r>
-        <w:rPr>
-          <w:b/>
-          <w:bCs/>
-        </w:rPr>
-        <w:t>problemáticas interdisciplinares</w:t>
-      </w:r>
-      <w:r>
-        <w:t>.</w:t>
-      </w:r>
-    </w:p>
-    <w:p>
-      <w:r>
-        <w:t xml:space="preserve">De um ponto de vista técnico, a solução que se propõe é bastante desafiadora. Especialmente em relação aos estudos de caso tipicamente explorados no curso de ADS. Não é comum </w:t>
-      </w:r>
-    </w:p>
-    <w:p/>
-    <w:p/>
-    <w:p>
-      <w:pPr>
-        <w:pStyle w:val="Ttulo2"/>
-      </w:pPr>
-      <w:bookmarkStart w:id="19" w:name="_Toc20423460"/>
+      <w:pPr>
+        <w:rPr>
+          <w:rFonts w:eastAsia="Arial"/>
+        </w:rPr>
+      </w:pPr>
+      <w:r>
+        <w:rPr>
+          <w:rFonts w:eastAsia="Arial"/>
+        </w:rPr>
+        <w:t xml:space="preserve">Partindo da premissa de que a viabilidade de um projeto depende de uma boa avaliação dos riscos e das formas de vencê-los, para o projeto </w:t>
+      </w:r>
       <w:proofErr w:type="spellStart"/>
       <w:r>
-        <w:t>Riscos</w:t>
+        <w:rPr>
+          <w:rFonts w:eastAsia="Arial"/>
+        </w:rPr>
+        <w:t>AViS</w:t>
       </w:r>
       <w:proofErr w:type="spellEnd"/>
       <w:r>
-        <w:t xml:space="preserve"> do </w:t>
-      </w:r>
+        <w:rPr>
+          <w:rFonts w:eastAsia="Arial"/>
+        </w:rPr>
+        <w:t>, consideramos como riscos:</w:t>
+      </w:r>
+    </w:p>
+    <w:p>
+      <w:pPr>
+        <w:rPr>
+          <w:rFonts w:eastAsia="Arial"/>
+        </w:rPr>
+      </w:pPr>
+    </w:p>
+    <w:p>
+      <w:pPr>
+        <w:pStyle w:val="Ttulo3"/>
+      </w:pPr>
+      <w:bookmarkStart w:id="19" w:name="_Toc20423461"/>
       <w:proofErr w:type="spellStart"/>
       <w:r>
-        <w:t>Projeto</w:t>
+        <w:t>Limitações</w:t>
       </w:r>
       <w:proofErr w:type="spellEnd"/>
       <w:r>
@@ -5390,7 +5418,7 @@
       </w:r>
       <w:proofErr w:type="spellStart"/>
       <w:r>
-        <w:t>AViS</w:t>
+        <w:t>Operacionais</w:t>
       </w:r>
       <w:bookmarkEnd w:id="19"/>
       <w:proofErr w:type="spellEnd"/>
@@ -5405,46 +5433,88 @@
         <w:rPr>
           <w:rFonts w:eastAsia="Arial"/>
         </w:rPr>
-        <w:t xml:space="preserve">Partindo da premissa de que a viabilidade de um projeto depende de uma boa avaliação dos riscos e das formas de vencê-los, para o projeto </w:t>
-      </w:r>
+        <w:t>Entre as limitações operacionais que podem interferir no correto funcionamento da aplicação, podemos citar:</w:t>
+      </w:r>
+    </w:p>
+    <w:p>
+      <w:pPr>
+        <w:pStyle w:val="PargrafodaLista"/>
+        <w:rPr>
+          <w:lang w:val="pt-BR"/>
+        </w:rPr>
+      </w:pPr>
+      <w:r>
+        <w:rPr>
+          <w:lang w:val="pt-BR"/>
+        </w:rPr>
+        <w:t>Oscilações na largura de banda e/ou interrupção da conexão com a internet de um ou mais usuários ativos em um ambiente virtual durante suas interações;</w:t>
+      </w:r>
+    </w:p>
+    <w:p>
+      <w:pPr>
+        <w:pStyle w:val="PargrafodaLista"/>
+        <w:rPr>
+          <w:lang w:val="pt-BR"/>
+        </w:rPr>
+      </w:pPr>
+      <w:r>
+        <w:rPr>
+          <w:lang w:val="pt-BR"/>
+        </w:rPr>
+        <w:t>Falta de energia que afete o servidor ou um dos usuários ativos no ambiente virtual;</w:t>
+      </w:r>
+    </w:p>
+    <w:p>
+      <w:pPr>
+        <w:pStyle w:val="PargrafodaLista"/>
+        <w:rPr>
+          <w:lang w:val="pt-BR"/>
+        </w:rPr>
+      </w:pPr>
+      <w:r>
+        <w:rPr>
+          <w:lang w:val="pt-BR"/>
+        </w:rPr>
+        <w:t>Incompatibilidade de hardware ou software (sistema operacional) após uma atualização do sistema operacional;</w:t>
+      </w:r>
+    </w:p>
+    <w:p>
+      <w:pPr>
+        <w:pStyle w:val="PargrafodaLista"/>
+        <w:rPr>
+          <w:lang w:val="pt-BR"/>
+        </w:rPr>
+      </w:pPr>
+      <w:r>
+        <w:rPr>
+          <w:lang w:val="pt-BR"/>
+        </w:rPr>
+        <w:t>Indisponibilidade do servidor de hospedagem dos serviços necessários à aplicação.</w:t>
+      </w:r>
+    </w:p>
+    <w:p>
+      <w:pPr>
+        <w:rPr>
+          <w:rFonts w:eastAsia="Arial"/>
+        </w:rPr>
+      </w:pPr>
+    </w:p>
+    <w:p>
+      <w:pPr>
+        <w:pStyle w:val="Ttulo3"/>
+      </w:pPr>
+      <w:bookmarkStart w:id="20" w:name="_Toc20423462"/>
       <w:proofErr w:type="spellStart"/>
       <w:r>
-        <w:rPr>
-          <w:rFonts w:eastAsia="Arial"/>
-        </w:rPr>
-        <w:t>AViS</w:t>
+        <w:t>Considerações</w:t>
       </w:r>
       <w:proofErr w:type="spellEnd"/>
       <w:r>
-        <w:rPr>
-          <w:rFonts w:eastAsia="Arial"/>
-        </w:rPr>
-        <w:t>, consideramos como riscos:</w:t>
-      </w:r>
-    </w:p>
-    <w:p>
-      <w:pPr>
-        <w:rPr>
-          <w:rFonts w:eastAsia="Arial"/>
-        </w:rPr>
-      </w:pPr>
-    </w:p>
-    <w:p>
-      <w:pPr>
-        <w:pStyle w:val="Ttulo3"/>
-      </w:pPr>
-      <w:bookmarkStart w:id="20" w:name="_Toc20423461"/>
+        <w:t xml:space="preserve"> </w:t>
+      </w:r>
       <w:proofErr w:type="spellStart"/>
       <w:r>
-        <w:t>Limitações</w:t>
-      </w:r>
-      <w:proofErr w:type="spellEnd"/>
-      <w:r>
-        <w:t xml:space="preserve"> </w:t>
-      </w:r>
-      <w:proofErr w:type="spellStart"/>
-      <w:r>
-        <w:t>Operacionais</w:t>
+        <w:t>Legais</w:t>
       </w:r>
       <w:bookmarkEnd w:id="20"/>
       <w:proofErr w:type="spellEnd"/>
@@ -5459,102 +5529,6 @@
         <w:rPr>
           <w:rFonts w:eastAsia="Arial"/>
         </w:rPr>
-        <w:t>Entre as limitações operacionais que podem interferir no correto funcionamento da aplicação, podemos citar:</w:t>
-      </w:r>
-    </w:p>
-    <w:p>
-      <w:pPr>
-        <w:pStyle w:val="PargrafodaLista"/>
-        <w:rPr>
-          <w:lang w:val="pt-BR"/>
-        </w:rPr>
-      </w:pPr>
-      <w:r>
-        <w:rPr>
-          <w:lang w:val="pt-BR"/>
-        </w:rPr>
-        <w:t>Oscilações na largura de banda e/ou interrupção da conexão com a internet de um ou mais usuários ativos em um ambiente virtual durante suas interações;</w:t>
-      </w:r>
-    </w:p>
-    <w:p>
-      <w:pPr>
-        <w:pStyle w:val="PargrafodaLista"/>
-        <w:rPr>
-          <w:lang w:val="pt-BR"/>
-        </w:rPr>
-      </w:pPr>
-      <w:r>
-        <w:rPr>
-          <w:lang w:val="pt-BR"/>
-        </w:rPr>
-        <w:t>Falta de energia que afete o servidor ou um dos usuários ativos no ambiente virtual;</w:t>
-      </w:r>
-    </w:p>
-    <w:p>
-      <w:pPr>
-        <w:pStyle w:val="PargrafodaLista"/>
-        <w:rPr>
-          <w:lang w:val="pt-BR"/>
-        </w:rPr>
-      </w:pPr>
-      <w:r>
-        <w:rPr>
-          <w:lang w:val="pt-BR"/>
-        </w:rPr>
-        <w:t>Incompatibilidade de hardware ou software (sistema operacional) após uma atualização do sistema operacional;</w:t>
-      </w:r>
-    </w:p>
-    <w:p>
-      <w:pPr>
-        <w:pStyle w:val="PargrafodaLista"/>
-        <w:rPr>
-          <w:lang w:val="pt-BR"/>
-        </w:rPr>
-      </w:pPr>
-      <w:r>
-        <w:rPr>
-          <w:lang w:val="pt-BR"/>
-        </w:rPr>
-        <w:t>Indisponibilidade do servidor de hospedagem dos serviços necessários à aplicação.</w:t>
-      </w:r>
-    </w:p>
-    <w:p>
-      <w:pPr>
-        <w:rPr>
-          <w:rFonts w:eastAsia="Arial"/>
-        </w:rPr>
-      </w:pPr>
-    </w:p>
-    <w:p>
-      <w:pPr>
-        <w:pStyle w:val="Ttulo3"/>
-      </w:pPr>
-      <w:bookmarkStart w:id="21" w:name="_Toc20423462"/>
-      <w:proofErr w:type="spellStart"/>
-      <w:r>
-        <w:t>Considerações</w:t>
-      </w:r>
-      <w:proofErr w:type="spellEnd"/>
-      <w:r>
-        <w:t xml:space="preserve"> </w:t>
-      </w:r>
-      <w:proofErr w:type="spellStart"/>
-      <w:r>
-        <w:t>Legais</w:t>
-      </w:r>
-      <w:bookmarkEnd w:id="21"/>
-      <w:proofErr w:type="spellEnd"/>
-    </w:p>
-    <w:p>
-      <w:pPr>
-        <w:rPr>
-          <w:rFonts w:eastAsia="Arial"/>
-        </w:rPr>
-      </w:pPr>
-      <w:r>
-        <w:rPr>
-          <w:rFonts w:eastAsia="Arial"/>
-        </w:rPr>
         <w:lastRenderedPageBreak/>
         <w:t>Sob aspectos legais, o uso da aplicação será baseado nos termos de licenças de código aberto. Entretanto, a aplicação proverá a cada usuário, acesso à imagem e voz de cada um dos demais usuários que partilhem do mesmo ambiente virtual. Assim, nos termos e condições de uso, cada usuário deverá tomar ciência e aceitar sua total responsabilidade em relação à captura e/ou divulgação indevidas dos fluxos de áudio e/ou vídeo de outros usuários.</w:t>
       </w:r>
@@ -5591,7 +5565,6 @@
         <w:t xml:space="preserve">licenças dos diferentes componentes de software utilizados no projeto (UE4, </w:t>
       </w:r>
       <w:proofErr w:type="spellStart"/>
-      <w:proofErr w:type="gramStart"/>
       <w:r>
         <w:rPr>
           <w:rFonts w:eastAsia="Arial"/>
@@ -5605,7 +5578,6 @@
         </w:rPr>
         <w:t>, etc.</w:t>
       </w:r>
-      <w:proofErr w:type="gramEnd"/>
       <w:r>
         <w:rPr>
           <w:rFonts w:eastAsia="Arial"/>
@@ -5624,7 +5596,7 @@
       <w:pPr>
         <w:pStyle w:val="Ttulo3"/>
       </w:pPr>
-      <w:bookmarkStart w:id="22" w:name="_Toc20423463"/>
+      <w:bookmarkStart w:id="21" w:name="_Toc20423463"/>
       <w:proofErr w:type="spellStart"/>
       <w:r>
         <w:t>Considerações</w:t>
@@ -5633,10 +5605,90 @@
       <w:r>
         <w:t xml:space="preserve"> de Hardware / Software / Rede</w:t>
       </w:r>
+      <w:bookmarkEnd w:id="21"/>
+      <w:r>
+        <w:t xml:space="preserve"> </w:t>
+      </w:r>
+    </w:p>
+    <w:p>
+      <w:pPr>
+        <w:rPr>
+          <w:rFonts w:eastAsia="Arial"/>
+        </w:rPr>
+      </w:pPr>
+      <w:r>
+        <w:rPr>
+          <w:rFonts w:eastAsia="Arial"/>
+        </w:rPr>
+        <w:t>A aplicação foi desenvolvida com foco no sistema operacional Windows 10 de 64 bits, as demandas em relação ao que esse sistema operacional exige, especificam o mínimo necessário ao bom funcionamento da aplicação. Entretanto, para o pleno uso das funcionalidades da aplicação, exige-se também um microfone e uma webcam para capturar a voz e a imagem do usuário, além de</w:t>
+      </w:r>
+      <w:r>
+        <w:rPr>
+          <w:rFonts w:eastAsia="Arial"/>
+        </w:rPr>
+        <w:t>ss</w:t>
+      </w:r>
+      <w:r>
+        <w:rPr>
+          <w:rFonts w:eastAsia="Arial"/>
+        </w:rPr>
+        <w:t>es itens de hardware, a estação de trabalho deve dispor de uma conexão com a internet, quanto à largura de banda da conexão, um mínimo de 1Mbps para download e 1Mbps de upload.</w:t>
+      </w:r>
+    </w:p>
+    <w:p>
+      <w:pPr>
+        <w:rPr>
+          <w:rFonts w:eastAsia="Arial"/>
+        </w:rPr>
+      </w:pPr>
+      <w:r>
+        <w:rPr>
+          <w:rFonts w:eastAsia="Arial"/>
+        </w:rPr>
+        <w:t xml:space="preserve">Para o funcionamento do MVP, o projeto </w:t>
+      </w:r>
+      <w:proofErr w:type="spellStart"/>
+      <w:r>
+        <w:rPr>
+          <w:rFonts w:eastAsia="Arial"/>
+        </w:rPr>
+        <w:t>AViS</w:t>
+      </w:r>
+      <w:proofErr w:type="spellEnd"/>
+      <w:r>
+        <w:rPr>
+          <w:rFonts w:eastAsia="Arial"/>
+        </w:rPr>
+        <w:t xml:space="preserve"> deve contar com a porta 7777 aberta no servidor da aplicação para os protocolos UDP e TCP. Não há a necessidade de manipulação das configurações do roteador ou das políticas do firewall nas estações de trabalho dos usuários.</w:t>
+      </w:r>
+    </w:p>
+    <w:p>
+      <w:pPr>
+        <w:ind w:firstLine="851"/>
+        <w:rPr>
+          <w:rFonts w:eastAsia="Arial"/>
+        </w:rPr>
+      </w:pPr>
+    </w:p>
+    <w:p>
+      <w:pPr>
+        <w:pStyle w:val="Ttulo3"/>
+      </w:pPr>
+      <w:bookmarkStart w:id="22" w:name="_Toc20423464"/>
+      <w:proofErr w:type="spellStart"/>
+      <w:r>
+        <w:t>Políticas</w:t>
+      </w:r>
+      <w:proofErr w:type="spellEnd"/>
+      <w:r>
+        <w:t xml:space="preserve"> </w:t>
+      </w:r>
+      <w:proofErr w:type="spellStart"/>
+      <w:r>
+        <w:t>Organizacionais</w:t>
+      </w:r>
       <w:bookmarkEnd w:id="22"/>
-      <w:r>
-        <w:t xml:space="preserve"> </w:t>
-      </w:r>
+      <w:proofErr w:type="spellEnd"/>
     </w:p>
     <w:p>
       <w:pPr>
@@ -5648,106 +5700,26 @@
         <w:rPr>
           <w:rFonts w:eastAsia="Arial"/>
         </w:rPr>
-        <w:t>A aplicação foi desenvolvida com foco no sistema operacional Windows 10 de 64 bits, as demandas em relação ao que esse sistema operacional exige, especificam o mínimo necessário ao bom funcionamento da aplicação. Entretanto, para o pleno uso das funcionalidades da aplicação, exige-se também um microfone e uma webcam para capturar a voz e a imagem do usuário, além de</w:t>
-      </w:r>
-      <w:r>
+        <w:t>TODO: estudar e descrever implicações/impactos em organizações que vierem a adotar uma ferramenta baseada nas tecnologias demonstradas neste trabalho.</w:t>
+      </w:r>
+    </w:p>
+    <w:p>
+      <w:pPr>
         <w:rPr>
           <w:rFonts w:eastAsia="Arial"/>
         </w:rPr>
-        <w:t>ss</w:t>
-      </w:r>
-      <w:r>
-        <w:rPr>
-          <w:rFonts w:eastAsia="Arial"/>
-        </w:rPr>
-        <w:t>es itens de hardware, a estação de trabalho deve dispor de uma conexão com a internet, quanto à largura de banda da conexão, um mínimo de 1Mbps para download e 1Mbps de upload.</w:t>
-      </w:r>
-    </w:p>
-    <w:p>
-      <w:pPr>
-        <w:rPr>
-          <w:rFonts w:eastAsia="Arial"/>
-        </w:rPr>
-      </w:pPr>
-      <w:r>
-        <w:rPr>
-          <w:rFonts w:eastAsia="Arial"/>
-        </w:rPr>
-        <w:t xml:space="preserve">Para o funcionamento do MVP, o projeto </w:t>
-      </w:r>
+      </w:pPr>
+    </w:p>
+    <w:p>
+      <w:pPr>
+        <w:pStyle w:val="Ttulo3"/>
+      </w:pPr>
+      <w:bookmarkStart w:id="23" w:name="_Toc20423465"/>
       <w:proofErr w:type="spellStart"/>
       <w:r>
-        <w:rPr>
-          <w:rFonts w:eastAsia="Arial"/>
-        </w:rPr>
-        <w:t>AViS</w:t>
-      </w:r>
-      <w:proofErr w:type="spellEnd"/>
-      <w:r>
-        <w:rPr>
-          <w:rFonts w:eastAsia="Arial"/>
-        </w:rPr>
-        <w:t xml:space="preserve"> deve contar com a porta 7777 aberta no servidor da aplicação para os protocolos UDP e TCP. Não há a necessidade de manipulação das configurações do roteador ou das políticas do firewall nas estações de trabalho dos usuários.</w:t>
-      </w:r>
-    </w:p>
-    <w:p>
-      <w:pPr>
-        <w:ind w:firstLine="851"/>
-        <w:rPr>
-          <w:rFonts w:eastAsia="Arial"/>
-        </w:rPr>
-      </w:pPr>
-    </w:p>
-    <w:p>
-      <w:pPr>
-        <w:pStyle w:val="Ttulo3"/>
-      </w:pPr>
-      <w:bookmarkStart w:id="23" w:name="_Toc20423464"/>
-      <w:proofErr w:type="spellStart"/>
-      <w:r>
-        <w:t>Políticas</w:t>
-      </w:r>
-      <w:proofErr w:type="spellEnd"/>
-      <w:r>
-        <w:t xml:space="preserve"> </w:t>
-      </w:r>
-      <w:proofErr w:type="spellStart"/>
-      <w:r>
-        <w:t>Organizacionais</w:t>
+        <w:t>Riscos</w:t>
       </w:r>
       <w:bookmarkEnd w:id="23"/>
-      <w:proofErr w:type="spellEnd"/>
-    </w:p>
-    <w:p>
-      <w:pPr>
-        <w:rPr>
-          <w:rFonts w:eastAsia="Arial"/>
-        </w:rPr>
-      </w:pPr>
-      <w:r>
-        <w:rPr>
-          <w:rFonts w:eastAsia="Arial"/>
-        </w:rPr>
-        <w:t>TODO: estudar e descrever implicações/impactos em organizações que vierem a adotar uma ferramenta baseada nas tecnologias demonstradas neste trabalho.</w:t>
-      </w:r>
-    </w:p>
-    <w:p>
-      <w:pPr>
-        <w:rPr>
-          <w:rFonts w:eastAsia="Arial"/>
-        </w:rPr>
-      </w:pPr>
-    </w:p>
-    <w:p>
-      <w:pPr>
-        <w:pStyle w:val="Ttulo3"/>
-      </w:pPr>
-      <w:bookmarkStart w:id="24" w:name="_Toc20423465"/>
-      <w:proofErr w:type="spellStart"/>
-      <w:r>
-        <w:t>Riscos</w:t>
-      </w:r>
-      <w:bookmarkEnd w:id="24"/>
       <w:proofErr w:type="spellEnd"/>
     </w:p>
     <w:p>
@@ -7797,14 +7769,15 @@
           <w:szCs w:val="36"/>
         </w:rPr>
       </w:pPr>
-      <w:bookmarkStart w:id="25" w:name="_Toc20053045"/>
-      <w:bookmarkStart w:id="26" w:name="_Toc20053148"/>
-      <w:bookmarkStart w:id="27" w:name="_Toc20053646"/>
-      <w:bookmarkStart w:id="28" w:name="_Toc20053746"/>
-      <w:bookmarkStart w:id="29" w:name="_Toc20055665"/>
-      <w:bookmarkStart w:id="30" w:name="_Toc20058027"/>
-      <w:bookmarkStart w:id="31" w:name="_Toc20423390"/>
-      <w:bookmarkStart w:id="32" w:name="_Toc20423466"/>
+      <w:bookmarkStart w:id="24" w:name="_Toc20053045"/>
+      <w:bookmarkStart w:id="25" w:name="_Toc20053148"/>
+      <w:bookmarkStart w:id="26" w:name="_Toc20053646"/>
+      <w:bookmarkStart w:id="27" w:name="_Toc20053746"/>
+      <w:bookmarkStart w:id="28" w:name="_Toc20055665"/>
+      <w:bookmarkStart w:id="29" w:name="_Toc20058027"/>
+      <w:bookmarkStart w:id="30" w:name="_Toc20423390"/>
+      <w:bookmarkStart w:id="31" w:name="_Toc20423466"/>
+      <w:bookmarkEnd w:id="24"/>
       <w:bookmarkEnd w:id="25"/>
       <w:bookmarkEnd w:id="26"/>
       <w:bookmarkEnd w:id="27"/>
@@ -7812,7 +7785,6 @@
       <w:bookmarkEnd w:id="29"/>
       <w:bookmarkEnd w:id="30"/>
       <w:bookmarkEnd w:id="31"/>
-      <w:bookmarkEnd w:id="32"/>
     </w:p>
     <w:p>
       <w:pPr>
@@ -7829,14 +7801,15 @@
           <w:szCs w:val="36"/>
         </w:rPr>
       </w:pPr>
-      <w:bookmarkStart w:id="33" w:name="_Toc20053046"/>
-      <w:bookmarkStart w:id="34" w:name="_Toc20053149"/>
-      <w:bookmarkStart w:id="35" w:name="_Toc20053647"/>
-      <w:bookmarkStart w:id="36" w:name="_Toc20053747"/>
-      <w:bookmarkStart w:id="37" w:name="_Toc20055666"/>
-      <w:bookmarkStart w:id="38" w:name="_Toc20058028"/>
-      <w:bookmarkStart w:id="39" w:name="_Toc20423391"/>
-      <w:bookmarkStart w:id="40" w:name="_Toc20423467"/>
+      <w:bookmarkStart w:id="32" w:name="_Toc20053046"/>
+      <w:bookmarkStart w:id="33" w:name="_Toc20053149"/>
+      <w:bookmarkStart w:id="34" w:name="_Toc20053647"/>
+      <w:bookmarkStart w:id="35" w:name="_Toc20053747"/>
+      <w:bookmarkStart w:id="36" w:name="_Toc20055666"/>
+      <w:bookmarkStart w:id="37" w:name="_Toc20058028"/>
+      <w:bookmarkStart w:id="38" w:name="_Toc20423391"/>
+      <w:bookmarkStart w:id="39" w:name="_Toc20423467"/>
+      <w:bookmarkEnd w:id="32"/>
       <w:bookmarkEnd w:id="33"/>
       <w:bookmarkEnd w:id="34"/>
       <w:bookmarkEnd w:id="35"/>
@@ -7844,7 +7817,6 @@
       <w:bookmarkEnd w:id="37"/>
       <w:bookmarkEnd w:id="38"/>
       <w:bookmarkEnd w:id="39"/>
-      <w:bookmarkEnd w:id="40"/>
     </w:p>
     <w:p>
       <w:pPr>
@@ -7861,14 +7833,15 @@
           <w:szCs w:val="36"/>
         </w:rPr>
       </w:pPr>
-      <w:bookmarkStart w:id="41" w:name="_Toc20053047"/>
-      <w:bookmarkStart w:id="42" w:name="_Toc20053150"/>
-      <w:bookmarkStart w:id="43" w:name="_Toc20053648"/>
-      <w:bookmarkStart w:id="44" w:name="_Toc20053748"/>
-      <w:bookmarkStart w:id="45" w:name="_Toc20055667"/>
-      <w:bookmarkStart w:id="46" w:name="_Toc20058029"/>
-      <w:bookmarkStart w:id="47" w:name="_Toc20423392"/>
-      <w:bookmarkStart w:id="48" w:name="_Toc20423468"/>
+      <w:bookmarkStart w:id="40" w:name="_Toc20053047"/>
+      <w:bookmarkStart w:id="41" w:name="_Toc20053150"/>
+      <w:bookmarkStart w:id="42" w:name="_Toc20053648"/>
+      <w:bookmarkStart w:id="43" w:name="_Toc20053748"/>
+      <w:bookmarkStart w:id="44" w:name="_Toc20055667"/>
+      <w:bookmarkStart w:id="45" w:name="_Toc20058029"/>
+      <w:bookmarkStart w:id="46" w:name="_Toc20423392"/>
+      <w:bookmarkStart w:id="47" w:name="_Toc20423468"/>
+      <w:bookmarkEnd w:id="40"/>
       <w:bookmarkEnd w:id="41"/>
       <w:bookmarkEnd w:id="42"/>
       <w:bookmarkEnd w:id="43"/>
@@ -7876,26 +7849,25 @@
       <w:bookmarkEnd w:id="45"/>
       <w:bookmarkEnd w:id="46"/>
       <w:bookmarkEnd w:id="47"/>
+    </w:p>
+    <w:p>
+      <w:pPr>
+        <w:pStyle w:val="Ttulo1"/>
+      </w:pPr>
+      <w:bookmarkStart w:id="48" w:name="_Toc20423469"/>
+      <w:proofErr w:type="spellStart"/>
+      <w:r>
+        <w:t>Análise</w:t>
+      </w:r>
+      <w:proofErr w:type="spellEnd"/>
+      <w:r>
+        <w:t xml:space="preserve"> de </w:t>
+      </w:r>
+      <w:proofErr w:type="spellStart"/>
+      <w:r>
+        <w:t>Requisitos</w:t>
+      </w:r>
       <w:bookmarkEnd w:id="48"/>
-    </w:p>
-    <w:p>
-      <w:pPr>
-        <w:pStyle w:val="Ttulo1"/>
-      </w:pPr>
-      <w:bookmarkStart w:id="49" w:name="_Toc20423469"/>
-      <w:proofErr w:type="spellStart"/>
-      <w:r>
-        <w:t>Análise</w:t>
-      </w:r>
-      <w:proofErr w:type="spellEnd"/>
-      <w:r>
-        <w:t xml:space="preserve"> de </w:t>
-      </w:r>
-      <w:proofErr w:type="spellStart"/>
-      <w:r>
-        <w:t>Requisitos</w:t>
-      </w:r>
-      <w:bookmarkEnd w:id="49"/>
       <w:proofErr w:type="spellEnd"/>
     </w:p>
     <w:p/>
@@ -7915,14 +7887,15 @@
           <w:szCs w:val="32"/>
         </w:rPr>
       </w:pPr>
-      <w:bookmarkStart w:id="50" w:name="_Toc20053049"/>
-      <w:bookmarkStart w:id="51" w:name="_Toc20053152"/>
-      <w:bookmarkStart w:id="52" w:name="_Toc20053650"/>
-      <w:bookmarkStart w:id="53" w:name="_Toc20053750"/>
-      <w:bookmarkStart w:id="54" w:name="_Toc20055669"/>
-      <w:bookmarkStart w:id="55" w:name="_Toc20058031"/>
-      <w:bookmarkStart w:id="56" w:name="_Toc20423394"/>
-      <w:bookmarkStart w:id="57" w:name="_Toc20423470"/>
+      <w:bookmarkStart w:id="49" w:name="_Toc20053049"/>
+      <w:bookmarkStart w:id="50" w:name="_Toc20053152"/>
+      <w:bookmarkStart w:id="51" w:name="_Toc20053650"/>
+      <w:bookmarkStart w:id="52" w:name="_Toc20053750"/>
+      <w:bookmarkStart w:id="53" w:name="_Toc20055669"/>
+      <w:bookmarkStart w:id="54" w:name="_Toc20058031"/>
+      <w:bookmarkStart w:id="55" w:name="_Toc20423394"/>
+      <w:bookmarkStart w:id="56" w:name="_Toc20423470"/>
+      <w:bookmarkEnd w:id="49"/>
       <w:bookmarkEnd w:id="50"/>
       <w:bookmarkEnd w:id="51"/>
       <w:bookmarkEnd w:id="52"/>
@@ -7930,39 +7903,144 @@
       <w:bookmarkEnd w:id="54"/>
       <w:bookmarkEnd w:id="55"/>
       <w:bookmarkEnd w:id="56"/>
+    </w:p>
+    <w:p>
+      <w:pPr>
+        <w:pStyle w:val="Ttulo2"/>
+        <w:rPr>
+          <w:lang w:val="pt-BR"/>
+        </w:rPr>
+      </w:pPr>
+      <w:bookmarkStart w:id="57" w:name="_Toc20423471"/>
+      <w:r>
+        <w:rPr>
+          <w:lang w:val="pt-BR"/>
+        </w:rPr>
+        <w:t>Descrição da t</w:t>
+      </w:r>
+      <w:r>
+        <w:rPr>
+          <w:lang w:val="pt-BR"/>
+        </w:rPr>
+        <w:t>écnica utilizada para levantamento dos requisitos</w:t>
+      </w:r>
       <w:bookmarkEnd w:id="57"/>
     </w:p>
+    <w:p/>
     <w:p>
       <w:pPr>
         <w:pStyle w:val="Ttulo2"/>
-        <w:rPr>
-          <w:lang w:val="pt-BR"/>
-        </w:rPr>
-      </w:pPr>
-      <w:bookmarkStart w:id="58" w:name="_Toc20423471"/>
-      <w:r>
-        <w:rPr>
-          <w:lang w:val="pt-BR"/>
-        </w:rPr>
-        <w:t>Descrição da t</w:t>
-      </w:r>
-      <w:r>
-        <w:rPr>
-          <w:lang w:val="pt-BR"/>
-        </w:rPr>
-        <w:t>écnica utilizada para levantamento dos requisitos</w:t>
+      </w:pPr>
+      <w:bookmarkStart w:id="58" w:name="_Toc20423472"/>
+      <w:proofErr w:type="spellStart"/>
+      <w:r>
+        <w:t>Situação</w:t>
+      </w:r>
+      <w:proofErr w:type="spellEnd"/>
+      <w:r>
+        <w:t xml:space="preserve"> </w:t>
+      </w:r>
+      <w:proofErr w:type="spellStart"/>
+      <w:r>
+        <w:t>P</w:t>
+      </w:r>
+      <w:r>
+        <w:t>roposta</w:t>
       </w:r>
       <w:bookmarkEnd w:id="58"/>
+      <w:proofErr w:type="spellEnd"/>
+    </w:p>
+    <w:p>
+      <w:pPr>
+        <w:rPr>
+          <w:lang w:val="en-US"/>
+        </w:rPr>
+      </w:pPr>
+    </w:p>
+    <w:p>
+      <w:r>
+        <w:tab/>
+      </w:r>
+    </w:p>
+    <w:p>
+      <w:pPr>
+        <w:rPr>
+          <w:i/>
+        </w:rPr>
+      </w:pPr>
+      <w:r>
+        <w:rPr>
+          <w:i/>
+        </w:rPr>
+        <w:t>Descrever o que será feito sem descrever como.</w:t>
+      </w:r>
+    </w:p>
+    <w:p>
+      <w:pPr>
+        <w:rPr>
+          <w:i/>
+        </w:rPr>
+      </w:pPr>
+      <w:r>
+        <w:rPr>
+          <w:i/>
+        </w:rPr>
+        <w:t xml:space="preserve">Descrever </w:t>
+      </w:r>
+      <w:r>
+        <w:rPr>
+          <w:i/>
+        </w:rPr>
+        <w:t xml:space="preserve">a proposta do </w:t>
+      </w:r>
+      <w:r>
+        <w:rPr>
+          <w:i/>
+        </w:rPr>
+        <w:t>que será desenvolvido em alto ní</w:t>
+      </w:r>
+      <w:r>
+        <w:rPr>
+          <w:i/>
+        </w:rPr>
+        <w:t>vel.</w:t>
+      </w:r>
+    </w:p>
+    <w:p>
+      <w:r>
+        <w:t>Este MVP tem como objetivo melhorar</w:t>
+      </w:r>
+      <w:r>
+        <w:t xml:space="preserve"> a forma de comunicação e interação entre os utilizadores do sistema</w:t>
+      </w:r>
+      <w:r>
+        <w:t xml:space="preserve"> destinado a posteriormente atender necessidades na área de ensino de idiomas</w:t>
+      </w:r>
+      <w:r>
+        <w:t xml:space="preserve">, </w:t>
+      </w:r>
+      <w:r>
+        <w:t>em</w:t>
+      </w:r>
+      <w:r>
+        <w:t xml:space="preserve"> um ambiente tridimensional onde os usuários podem se comunicar e se ver utilizando de avatares para suas representações</w:t>
+      </w:r>
+      <w:r>
+        <w:t xml:space="preserve"> de posicionamento bem como expressão facial</w:t>
+      </w:r>
+      <w:r>
+        <w:t xml:space="preserve"> no ambiente virtual.</w:t>
+      </w:r>
     </w:p>
     <w:p/>
     <w:p>
       <w:pPr>
         <w:pStyle w:val="Ttulo2"/>
       </w:pPr>
-      <w:bookmarkStart w:id="59" w:name="_Toc20423472"/>
+      <w:bookmarkStart w:id="59" w:name="_Toc20423473"/>
       <w:proofErr w:type="spellStart"/>
       <w:r>
-        <w:t>Situação</w:t>
+        <w:t>Requisitos</w:t>
       </w:r>
       <w:proofErr w:type="spellEnd"/>
       <w:r>
@@ -7970,115 +8048,9 @@
       </w:r>
       <w:proofErr w:type="spellStart"/>
       <w:r>
-        <w:t>P</w:t>
-      </w:r>
-      <w:r>
-        <w:t>roposta</w:t>
+        <w:t>Funcionais</w:t>
       </w:r>
       <w:bookmarkEnd w:id="59"/>
-      <w:proofErr w:type="spellEnd"/>
-    </w:p>
-    <w:p>
-      <w:pPr>
-        <w:rPr>
-          <w:lang w:val="en-US"/>
-        </w:rPr>
-      </w:pPr>
-    </w:p>
-    <w:p>
-      <w:r>
-        <w:tab/>
-      </w:r>
-    </w:p>
-    <w:p>
-      <w:pPr>
-        <w:rPr>
-          <w:i/>
-        </w:rPr>
-      </w:pPr>
-      <w:r>
-        <w:rPr>
-          <w:i/>
-        </w:rPr>
-        <w:t>Descrever o que será feito sem descrever como.</w:t>
-      </w:r>
-    </w:p>
-    <w:p>
-      <w:pPr>
-        <w:rPr>
-          <w:i/>
-        </w:rPr>
-      </w:pPr>
-      <w:r>
-        <w:rPr>
-          <w:i/>
-        </w:rPr>
-        <w:t xml:space="preserve">Descrever </w:t>
-      </w:r>
-      <w:r>
-        <w:rPr>
-          <w:i/>
-        </w:rPr>
-        <w:t xml:space="preserve">a proposta do </w:t>
-      </w:r>
-      <w:r>
-        <w:rPr>
-          <w:i/>
-        </w:rPr>
-        <w:t>que será desenvolvido em alto ní</w:t>
-      </w:r>
-      <w:r>
-        <w:rPr>
-          <w:i/>
-        </w:rPr>
-        <w:t>vel.</w:t>
-      </w:r>
-    </w:p>
-    <w:p>
-      <w:r>
-        <w:t>Este MVP tem como objetivo melhorar</w:t>
-      </w:r>
-      <w:r>
-        <w:t xml:space="preserve"> a forma de comunicação e interação entre os utilizadores do sistema</w:t>
-      </w:r>
-      <w:r>
-        <w:t xml:space="preserve"> destinado a posteriormente atender necessidades na área de ensino de idiomas</w:t>
-      </w:r>
-      <w:r>
-        <w:t xml:space="preserve">, </w:t>
-      </w:r>
-      <w:r>
-        <w:t>em</w:t>
-      </w:r>
-      <w:r>
-        <w:t xml:space="preserve"> um ambiente tridimensional onde os usuários podem se comunicar e se ver utilizando de avatares para suas representações</w:t>
-      </w:r>
-      <w:r>
-        <w:t xml:space="preserve"> de posicionamento bem como expressão facial</w:t>
-      </w:r>
-      <w:r>
-        <w:t xml:space="preserve"> no ambiente virtual.</w:t>
-      </w:r>
-    </w:p>
-    <w:p/>
-    <w:p>
-      <w:pPr>
-        <w:pStyle w:val="Ttulo2"/>
-      </w:pPr>
-      <w:bookmarkStart w:id="60" w:name="_Toc20423473"/>
-      <w:proofErr w:type="spellStart"/>
-      <w:r>
-        <w:t>Requisitos</w:t>
-      </w:r>
-      <w:proofErr w:type="spellEnd"/>
-      <w:r>
-        <w:t xml:space="preserve"> </w:t>
-      </w:r>
-      <w:proofErr w:type="spellStart"/>
-      <w:r>
-        <w:t>Funcionais</w:t>
-      </w:r>
-      <w:bookmarkEnd w:id="60"/>
       <w:proofErr w:type="spellEnd"/>
     </w:p>
     <w:p>
@@ -8157,15 +8129,7 @@
         <w:t>o ponto de vista em que observa o ambiente virtual através de movimentos do mouse.</w:t>
       </w:r>
       <w:r>
-        <w:t xml:space="preserve"> Por exemplo, ao movimentar o mouse para frente, o ângulo de visão no eixo horizontal diminuirá, para que </w:t>
-      </w:r>
-      <w:proofErr w:type="gramStart"/>
-      <w:r>
-        <w:t>olhe-se</w:t>
-      </w:r>
-      <w:proofErr w:type="gramEnd"/>
-      <w:r>
-        <w:t xml:space="preserve"> para baixo. Ao movimentar o mouse para um lado, o </w:t>
+        <w:t xml:space="preserve"> Por exemplo, ao movimentar o mouse para frente, o ângulo de visão no eixo horizontal diminuirá, para que olhe-se para baixo. Ao movimentar o mouse para um lado, o </w:t>
       </w:r>
       <w:r>
         <w:t>â</w:t>
@@ -8253,7 +8217,7 @@
       <w:pPr>
         <w:pStyle w:val="Ttulo3"/>
       </w:pPr>
-      <w:bookmarkStart w:id="61" w:name="_Toc20423474"/>
+      <w:bookmarkStart w:id="60" w:name="_Toc20423474"/>
       <w:proofErr w:type="spellStart"/>
       <w:r>
         <w:t>Casos</w:t>
@@ -8269,7 +8233,7 @@
       <w:r>
         <w:t>so</w:t>
       </w:r>
-      <w:bookmarkEnd w:id="61"/>
+      <w:bookmarkEnd w:id="60"/>
       <w:proofErr w:type="spellEnd"/>
     </w:p>
     <w:p>
@@ -8278,10 +8242,10 @@
           <w:noProof/>
         </w:rPr>
         <w:drawing>
-          <wp:inline distT="0" distB="0" distL="0" distR="0" wp14:anchorId="2ED00398" wp14:editId="67DF80F2">
-            <wp:extent cx="5284529" cy="2673350"/>
-            <wp:effectExtent l="0" t="0" r="0" b="0"/>
-            <wp:docPr id="12" name="Imagem 12"/>
+          <wp:inline distT="0" distB="0" distL="0" distR="0" wp14:anchorId="52B41A1D" wp14:editId="4AEA798A">
+            <wp:extent cx="5943600" cy="2828925"/>
+            <wp:effectExtent l="0" t="0" r="0" b="9525"/>
+            <wp:docPr id="4" name="Imagem 4"/>
             <wp:cNvGraphicFramePr>
               <a:graphicFrameLocks xmlns:a="http://schemas.openxmlformats.org/drawingml/2006/main" noChangeAspect="1"/>
             </wp:cNvGraphicFramePr>
@@ -8310,7 +8274,7 @@
                   <pic:spPr bwMode="auto">
                     <a:xfrm>
                       <a:off x="0" y="0"/>
-                      <a:ext cx="5293855" cy="2678068"/>
+                      <a:ext cx="5943600" cy="2828925"/>
                     </a:xfrm>
                     <a:prstGeom prst="rect">
                       <a:avLst/>
@@ -8375,6 +8339,7 @@
               <w:pStyle w:val="LLUCvalue"/>
             </w:pPr>
             <w:r>
+              <w:lastRenderedPageBreak/>
               <w:br w:type="page"/>
               <w:t>Caso de Uso</w:t>
             </w:r>
@@ -8430,7 +8395,6 @@
               <w:pStyle w:val="LLUCvalue"/>
             </w:pPr>
             <w:r>
-              <w:lastRenderedPageBreak/>
               <w:t>Ator Principal</w:t>
             </w:r>
           </w:p>
@@ -8932,11 +8896,6 @@
         <w:pStyle w:val="LLUCvalue"/>
       </w:pPr>
     </w:p>
-    <w:p>
-      <w:pPr>
-        <w:pStyle w:val="LLUCvalue"/>
-      </w:pPr>
-    </w:p>
     <w:tbl>
       <w:tblPr>
         <w:tblW w:w="9640" w:type="dxa"/>
@@ -10365,6 +10324,26 @@
         <w:pStyle w:val="LLUCvalue"/>
       </w:pPr>
     </w:p>
+    <w:p>
+      <w:pPr>
+        <w:spacing w:line="240" w:lineRule="auto"/>
+        <w:ind w:firstLine="0"/>
+        <w:jc w:val="left"/>
+        <w:rPr>
+          <w:color w:val="000000"/>
+          <w:sz w:val="22"/>
+          <w:szCs w:val="22"/>
+        </w:rPr>
+      </w:pPr>
+      <w:r>
+        <w:br w:type="page"/>
+      </w:r>
+    </w:p>
+    <w:p>
+      <w:pPr>
+        <w:pStyle w:val="LLUCvalue"/>
+      </w:pPr>
+    </w:p>
     <w:tbl>
       <w:tblPr>
         <w:tblW w:w="9640" w:type="dxa"/>
@@ -11131,7 +11110,7 @@
       <w:pPr>
         <w:pStyle w:val="Ttulo2"/>
       </w:pPr>
-      <w:bookmarkStart w:id="62" w:name="_Toc20423475"/>
+      <w:bookmarkStart w:id="61" w:name="_Toc20423475"/>
       <w:proofErr w:type="spellStart"/>
       <w:r>
         <w:t>Requisitos</w:t>
@@ -11157,196 +11136,194 @@
       </w:r>
       <w:r>
         <w:t>uncionais</w:t>
+      </w:r>
+      <w:bookmarkEnd w:id="61"/>
+      <w:proofErr w:type="spellEnd"/>
+    </w:p>
+    <w:p>
+      <w:pPr>
+        <w:pStyle w:val="Ttulo3"/>
+      </w:pPr>
+      <w:bookmarkStart w:id="62" w:name="_Toc20423476"/>
+      <w:r>
+        <w:t xml:space="preserve">Tempo de </w:t>
+      </w:r>
+      <w:proofErr w:type="spellStart"/>
+      <w:r>
+        <w:t>resposta</w:t>
       </w:r>
       <w:bookmarkEnd w:id="62"/>
       <w:proofErr w:type="spellEnd"/>
     </w:p>
     <w:p>
+      <w:r>
+        <w:t>Para oferecer as funcionalidades desejadas, é importante que a comunicação entre instâncias cliente seja a menor possível. Não é razoável decidir um valor fixo para o tempo de viagem dos pacotes, já que, num cenário real, este tempo vai depender de uma rede probabilística (a Internet), e da localização geográfica dos usuários conectados pelo sistema.</w:t>
+      </w:r>
+    </w:p>
+    <w:p>
+      <w:r>
+        <w:t xml:space="preserve">Entretanto, no quadro da demonstração </w:t>
+      </w:r>
+      <w:r>
+        <w:t xml:space="preserve">que se pretende fazer ao final do projeto, espera-se que a latência entre os dois computadores conectados esteja na ordem de </w:t>
+      </w:r>
+      <w:r>
+        <w:lastRenderedPageBreak/>
+        <w:t xml:space="preserve">dezenas de milissegundos, </w:t>
+      </w:r>
+      <w:r>
+        <w:t>enquanto</w:t>
+      </w:r>
+      <w:r>
+        <w:t xml:space="preserve"> a latência entre as instâncias cliente e a instância no servidor remoto, localizado em um </w:t>
+      </w:r>
+      <w:r>
+        <w:rPr>
+          <w:i/>
+          <w:iCs/>
+        </w:rPr>
+        <w:t>datacenter</w:t>
+      </w:r>
+      <w:r>
+        <w:t>, em São Paulo, seja de até 200 milissegundos.</w:t>
+      </w:r>
+    </w:p>
+    <w:p>
       <w:pPr>
         <w:pStyle w:val="Ttulo3"/>
       </w:pPr>
-      <w:bookmarkStart w:id="63" w:name="_Toc20423476"/>
-      <w:r>
-        <w:t xml:space="preserve">Tempo de </w:t>
-      </w:r>
+      <w:bookmarkStart w:id="63" w:name="_Toc20423477"/>
       <w:proofErr w:type="spellStart"/>
       <w:r>
-        <w:t>resposta</w:t>
+        <w:t>Uso</w:t>
+      </w:r>
+      <w:proofErr w:type="spellEnd"/>
+      <w:r>
+        <w:t xml:space="preserve"> de </w:t>
+      </w:r>
+      <w:proofErr w:type="spellStart"/>
+      <w:r>
+        <w:t>memória</w:t>
       </w:r>
       <w:bookmarkEnd w:id="63"/>
       <w:proofErr w:type="spellEnd"/>
     </w:p>
     <w:p>
       <w:r>
-        <w:t>Para oferecer as funcionalidades desejadas, é importante que a comunicação entre instâncias cliente seja a menor possível. Não é razoável decidir um valor fixo para o tempo de viagem dos pacotes, já que, num cenário real, este tempo vai depender de uma rede probabilística (a Internet), e da localização geográfica dos usuários conectados pelo sistema.</w:t>
-      </w:r>
-    </w:p>
-    <w:p>
-      <w:r>
-        <w:t xml:space="preserve">Entretanto, no quadro da demonstração </w:t>
-      </w:r>
-      <w:r>
-        <w:t xml:space="preserve">que se pretende fazer ao final do projeto, espera-se que a latência entre os dois computadores conectados esteja na ordem de dezenas de milissegundos, </w:t>
-      </w:r>
-      <w:proofErr w:type="gramStart"/>
-      <w:r>
-        <w:t>en</w:t>
-      </w:r>
-      <w:r>
-        <w:t>quanto que</w:t>
-      </w:r>
-      <w:proofErr w:type="gramEnd"/>
-      <w:r>
-        <w:t xml:space="preserve"> a latência entre as instâncias cliente e a instância no servidor remoto, localizado em um </w:t>
+        <w:t>O programa, tanto no servidor</w:t>
+      </w:r>
+      <w:r>
+        <w:t>,</w:t>
+      </w:r>
+      <w:r>
+        <w:t xml:space="preserve"> quanto no cliente, não deve utilizar mais do que 500 MB de memória principal.</w:t>
+      </w:r>
+    </w:p>
+    <w:p>
+      <w:r>
+        <w:t xml:space="preserve">Além disso, dada a liberdade de manipulação de memória oferecida por C++, medidas específicas devem ser tomadas para evitar </w:t>
+      </w:r>
+      <w:r>
+        <w:t>vazamento de memória</w:t>
       </w:r>
       <w:r>
         <w:rPr>
           <w:i/>
           <w:iCs/>
         </w:rPr>
-        <w:t>datacenter</w:t>
-      </w:r>
-      <w:r>
-        <w:t>, em São Paulo, seja de até 200 milissegundos.</w:t>
-      </w:r>
-    </w:p>
-    <w:p>
-      <w:pPr>
-        <w:pStyle w:val="Ttulo3"/>
-      </w:pPr>
-      <w:bookmarkStart w:id="64" w:name="_Toc20423477"/>
+        <w:t xml:space="preserve"> </w:t>
+      </w:r>
+      <w:r>
+        <w:t>(</w:t>
+      </w:r>
       <w:proofErr w:type="spellStart"/>
-      <w:r>
-        <w:t>Uso</w:t>
-      </w:r>
-      <w:proofErr w:type="spellEnd"/>
-      <w:r>
-        <w:t xml:space="preserve"> de </w:t>
-      </w:r>
-      <w:proofErr w:type="spellStart"/>
-      <w:r>
-        <w:t>memória</w:t>
-      </w:r>
-      <w:bookmarkEnd w:id="64"/>
-      <w:proofErr w:type="spellEnd"/>
-    </w:p>
-    <w:p>
-      <w:r>
-        <w:t>O programa, tanto no servidor</w:t>
-      </w:r>
-      <w:r>
-        <w:t>,</w:t>
-      </w:r>
-      <w:r>
-        <w:t xml:space="preserve"> quanto no cliente, não deve utilizar mais do que 500 MB de memória principal.</w:t>
-      </w:r>
-    </w:p>
-    <w:p>
-      <w:r>
-        <w:t xml:space="preserve">Além disso, dada a liberdade de manipulação de memória oferecida por C++, medidas específicas devem ser tomadas para evitar </w:t>
-      </w:r>
-      <w:r>
-        <w:t>vazamento de memória</w:t>
-      </w:r>
       <w:r>
         <w:rPr>
           <w:i/>
           <w:iCs/>
         </w:rPr>
-        <w:t xml:space="preserve"> </w:t>
-      </w:r>
-      <w:r>
-        <w:t>(</w:t>
-      </w:r>
-      <w:proofErr w:type="spellStart"/>
+        <w:t>memory</w:t>
+      </w:r>
+      <w:proofErr w:type="spellEnd"/>
       <w:r>
         <w:rPr>
           <w:i/>
           <w:iCs/>
         </w:rPr>
-        <w:t>memory</w:t>
-      </w:r>
-      <w:proofErr w:type="spellEnd"/>
+        <w:t xml:space="preserve"> </w:t>
+      </w:r>
+      <w:proofErr w:type="spellStart"/>
       <w:r>
         <w:rPr>
           <w:i/>
           <w:iCs/>
         </w:rPr>
+        <w:t>leak</w:t>
+      </w:r>
+      <w:proofErr w:type="spellEnd"/>
+      <w:r>
+        <w:t>)</w:t>
+      </w:r>
+      <w:r>
+        <w:t>.</w:t>
+      </w:r>
+    </w:p>
+    <w:p>
+      <w:pPr>
+        <w:pStyle w:val="Ttulo3"/>
+      </w:pPr>
+      <w:bookmarkStart w:id="64" w:name="_Toc20423478"/>
+      <w:proofErr w:type="spellStart"/>
+      <w:r>
+        <w:t>Uso</w:t>
+      </w:r>
+      <w:proofErr w:type="spellEnd"/>
+      <w:r>
+        <w:t xml:space="preserve"> de </w:t>
+      </w:r>
+      <w:proofErr w:type="spellStart"/>
+      <w:r>
+        <w:t>espaço</w:t>
+      </w:r>
+      <w:proofErr w:type="spellEnd"/>
+      <w:r>
         <w:t xml:space="preserve"> </w:t>
       </w:r>
       <w:proofErr w:type="spellStart"/>
       <w:r>
-        <w:rPr>
-          <w:i/>
-          <w:iCs/>
-        </w:rPr>
-        <w:t>leak</w:t>
+        <w:t>em</w:t>
       </w:r>
       <w:proofErr w:type="spellEnd"/>
       <w:r>
-        <w:t>)</w:t>
-      </w:r>
-      <w:r>
-        <w:t>.</w:t>
+        <w:t xml:space="preserve"> disco</w:t>
+      </w:r>
+      <w:bookmarkEnd w:id="64"/>
+    </w:p>
+    <w:p>
+      <w:r>
+        <w:t>O arquivo de instalação não deve ultrapassar 200 MB.</w:t>
+      </w:r>
+    </w:p>
+    <w:p>
+      <w:r>
+        <w:t>O espaço ocupado pelo sistema cliente, uma vez instalado, não deve ultrapassar 400 MB.</w:t>
       </w:r>
     </w:p>
     <w:p>
       <w:pPr>
         <w:pStyle w:val="Ttulo3"/>
-      </w:pPr>
-      <w:bookmarkStart w:id="65" w:name="_Toc20423478"/>
-      <w:proofErr w:type="spellStart"/>
-      <w:r>
-        <w:t>Uso</w:t>
-      </w:r>
-      <w:proofErr w:type="spellEnd"/>
-      <w:r>
-        <w:t xml:space="preserve"> de </w:t>
-      </w:r>
-      <w:proofErr w:type="spellStart"/>
-      <w:r>
-        <w:t>espaço</w:t>
-      </w:r>
-      <w:proofErr w:type="spellEnd"/>
-      <w:r>
-        <w:t xml:space="preserve"> </w:t>
-      </w:r>
-      <w:proofErr w:type="spellStart"/>
-      <w:r>
-        <w:t>em</w:t>
-      </w:r>
-      <w:proofErr w:type="spellEnd"/>
-      <w:r>
-        <w:t xml:space="preserve"> disco</w:t>
+        <w:rPr>
+          <w:lang w:val="pt-BR"/>
+        </w:rPr>
+      </w:pPr>
+      <w:bookmarkStart w:id="65" w:name="_Toc20423479"/>
+      <w:r>
+        <w:rPr>
+          <w:lang w:val="pt-BR"/>
+        </w:rPr>
+        <w:t>Uso de recursos de processamento no servidor</w:t>
       </w:r>
       <w:bookmarkEnd w:id="65"/>
-    </w:p>
-    <w:p>
-      <w:r>
-        <w:lastRenderedPageBreak/>
-        <w:t>O arquivo de instalação não deve ultrapassar 200 MB.</w:t>
-      </w:r>
-    </w:p>
-    <w:p>
-      <w:r>
-        <w:t>O espaço ocupado pelo sistema cliente, uma vez instalado, não deve ultrapassar 400 MB.</w:t>
-      </w:r>
-    </w:p>
-    <w:p>
-      <w:pPr>
-        <w:pStyle w:val="Ttulo3"/>
-        <w:rPr>
-          <w:lang w:val="pt-BR"/>
-        </w:rPr>
-      </w:pPr>
-      <w:bookmarkStart w:id="66" w:name="_Toc20423479"/>
-      <w:r>
-        <w:rPr>
-          <w:lang w:val="pt-BR"/>
-        </w:rPr>
-        <w:t>Uso de recursos de processamento no servidor</w:t>
-      </w:r>
-      <w:bookmarkEnd w:id="66"/>
     </w:p>
     <w:p>
       <w:r>
@@ -11373,7 +11350,7 @@
       <w:pPr>
         <w:pStyle w:val="Ttulo1"/>
       </w:pPr>
-      <w:bookmarkStart w:id="67" w:name="_Toc20423480"/>
+      <w:bookmarkStart w:id="66" w:name="_Toc20423480"/>
       <w:proofErr w:type="spellStart"/>
       <w:r>
         <w:lastRenderedPageBreak/>
@@ -11400,70 +11377,37 @@
       <w:r>
         <w:t>ware</w:t>
       </w:r>
-      <w:bookmarkEnd w:id="67"/>
-    </w:p>
-    <w:p/>
-    <w:p>
-      <w:pPr>
-        <w:rPr>
-          <w:color w:val="FF0000"/>
-        </w:rPr>
-      </w:pPr>
-      <w:r>
-        <w:rPr>
-          <w:color w:val="FF0000"/>
-        </w:rPr>
-        <w:t xml:space="preserve">      Este item poderá ter suas seções alteradas com a autorização do orientador. As modificações podem ser decorrentes do emprego de um Método de Processo de Software específico. Por exemplo, se o desenv</w:t>
-      </w:r>
-      <w:r>
-        <w:rPr>
-          <w:color w:val="FF0000"/>
-        </w:rPr>
-        <w:t xml:space="preserve">olvimento for na área de </w:t>
-      </w:r>
-      <w:r>
-        <w:rPr>
-          <w:color w:val="FF0000"/>
-        </w:rPr>
-        <w:t xml:space="preserve">jogos/jogos educativos </w:t>
-      </w:r>
-      <w:r>
-        <w:rPr>
-          <w:color w:val="FF0000"/>
-        </w:rPr>
-        <w:t xml:space="preserve">o aluno poderá seguir </w:t>
-      </w:r>
-      <w:r>
-        <w:rPr>
-          <w:color w:val="FF0000"/>
-        </w:rPr>
-        <w:t xml:space="preserve">outras metodologias por ex. Extreme Game </w:t>
-      </w:r>
-      <w:proofErr w:type="spellStart"/>
-      <w:r>
-        <w:rPr>
-          <w:color w:val="FF0000"/>
-        </w:rPr>
-        <w:t>Develoment</w:t>
-      </w:r>
-      <w:proofErr w:type="spellEnd"/>
-      <w:r>
-        <w:rPr>
-          <w:color w:val="FF0000"/>
-        </w:rPr>
-        <w:t xml:space="preserve"> (XGD) ou alguma sistemática indicada por algum especialista no assunto. O mesmo pode ocorrer com desenvolvimento </w:t>
-      </w:r>
-      <w:r>
-        <w:rPr>
-          <w:color w:val="FF0000"/>
-        </w:rPr>
+      <w:bookmarkEnd w:id="66"/>
+    </w:p>
+    <w:p>
+      <w:r>
+        <w:t xml:space="preserve">A partir de uma análise preliminar da ideia, </w:t>
+      </w:r>
+      <w:r>
+        <w:t>decidiu</w:t>
+      </w:r>
+      <w:r>
+        <w:t>-se dividir o projeto em duas grandes fases, que correspondem a dois semestres. A fase academicamente mais relevante é a primeira, durante a qual ocorrem os esforços de pesquisa e desenvolvimento. O principal objetivo dessa primeira fase é desenvolver um Produto Mínimo Viável, ou MVP, para demonstrar a viabilidade da ideia, de um ponto de vista técnico. Nessa fase, deve-se demonstrar que as tecnologias escolhidas para o projeto são apropriadas e serão suficientes. Além disso, o MVP deverá conter funcionalidades centrais da ideia, da forma mais minimalista possível, para que o escopo permaneça concentrado nos desafios técnicos menos usuais e mais relevantes.</w:t>
+      </w:r>
+    </w:p>
+    <w:p>
+      <w:r>
+        <w:t xml:space="preserve">As funcionalidades centrais de um futuro produto são a transmissão de voz e expressão facial, assim como a simulação do ambiente em 3D. Essas são, portanto, as funcionalidades que devem estar no MVP. Por outro lado, em um produto </w:t>
+      </w:r>
+      <w:r>
+        <w:t>pronto para o mercado</w:t>
+      </w:r>
+      <w:r>
+        <w:t>, ser</w:t>
+      </w:r>
+      <w:r>
         <w:t>á</w:t>
       </w:r>
       <w:r>
-        <w:rPr>
-          <w:color w:val="FF0000"/>
-        </w:rPr>
-        <w:t>gil para aplicações móveis ou web.</w:t>
+        <w:t xml:space="preserve"> necessário</w:t>
+      </w:r>
+      <w:r>
+        <w:t xml:space="preserve"> um sistema de autenticação, navegação de cursos disponíveis, uma agenda, um sistema de updates automáticos, um processo bem definido de desenvolvimento contínuo, com testes automáticos e lançamento, compatibilidade com os principais sistemas operacionais etc. Um projeto dessa magnitude precisa de mais do que 3 desenvolvedores de software inexperientes e 6 meses de trabalho, mesmo que com orientação docente. O MVP, desenvolvido em um semestre letivo, vai demonstrar a ideia central e preparar o caminho para que o projeto continue, no semestre seguinte e após a graduação.</w:t>
       </w:r>
     </w:p>
     <w:p>
@@ -11482,14 +11426,15 @@
           <w:szCs w:val="32"/>
         </w:rPr>
       </w:pPr>
-      <w:bookmarkStart w:id="68" w:name="_Toc20053060"/>
-      <w:bookmarkStart w:id="69" w:name="_Toc20053163"/>
-      <w:bookmarkStart w:id="70" w:name="_Toc20053661"/>
-      <w:bookmarkStart w:id="71" w:name="_Toc20053761"/>
-      <w:bookmarkStart w:id="72" w:name="_Toc20055680"/>
-      <w:bookmarkStart w:id="73" w:name="_Toc20058042"/>
-      <w:bookmarkStart w:id="74" w:name="_Toc20423405"/>
-      <w:bookmarkStart w:id="75" w:name="_Toc20423481"/>
+      <w:bookmarkStart w:id="67" w:name="_Toc20053060"/>
+      <w:bookmarkStart w:id="68" w:name="_Toc20053163"/>
+      <w:bookmarkStart w:id="69" w:name="_Toc20053661"/>
+      <w:bookmarkStart w:id="70" w:name="_Toc20053761"/>
+      <w:bookmarkStart w:id="71" w:name="_Toc20055680"/>
+      <w:bookmarkStart w:id="72" w:name="_Toc20058042"/>
+      <w:bookmarkStart w:id="73" w:name="_Toc20423405"/>
+      <w:bookmarkStart w:id="74" w:name="_Toc20423481"/>
+      <w:bookmarkEnd w:id="67"/>
       <w:bookmarkEnd w:id="68"/>
       <w:bookmarkEnd w:id="69"/>
       <w:bookmarkEnd w:id="70"/>
@@ -11497,7 +11442,6 @@
       <w:bookmarkEnd w:id="72"/>
       <w:bookmarkEnd w:id="73"/>
       <w:bookmarkEnd w:id="74"/>
-      <w:bookmarkEnd w:id="75"/>
     </w:p>
     <w:p>
       <w:pPr>
@@ -11507,7 +11451,7 @@
           <w:sz w:val="24"/>
         </w:rPr>
       </w:pPr>
-      <w:bookmarkStart w:id="76" w:name="_Toc20423482"/>
+      <w:bookmarkStart w:id="75" w:name="_Toc20423482"/>
       <w:proofErr w:type="spellStart"/>
       <w:r>
         <w:t>Arquitetura</w:t>
@@ -11528,7 +11472,7 @@
       <w:r>
         <w:t>proposta</w:t>
       </w:r>
-      <w:bookmarkEnd w:id="76"/>
+      <w:bookmarkEnd w:id="75"/>
       <w:proofErr w:type="spellEnd"/>
     </w:p>
     <w:p>
@@ -11623,6 +11567,7 @@
     </w:p>
     <w:p>
       <w:r>
+        <w:lastRenderedPageBreak/>
         <w:t xml:space="preserve">Já com o </w:t>
       </w:r>
       <w:r>
@@ -11646,11 +11591,11 @@
       <w:r>
         <w:t xml:space="preserve"> de áudio e vídeo serão transmitidos, via proto</w:t>
       </w:r>
-      <w:bookmarkStart w:id="77" w:name="_Hlk18332672"/>
+      <w:bookmarkStart w:id="76" w:name="_Hlk18332672"/>
       <w:r>
         <w:t>col</w:t>
       </w:r>
-      <w:bookmarkEnd w:id="77"/>
+      <w:bookmarkEnd w:id="76"/>
       <w:r>
         <w:t>o UDP, seguindo o caminho mais curto</w:t>
       </w:r>
@@ -11672,7 +11617,6 @@
         <w:rPr>
           <w:noProof/>
         </w:rPr>
-        <w:lastRenderedPageBreak/>
         <w:drawing>
           <wp:anchor distT="0" distB="0" distL="114300" distR="114300" simplePos="0" relativeHeight="251658240" behindDoc="1" locked="0" layoutInCell="1" allowOverlap="1" wp14:anchorId="3FFBA4D4" wp14:editId="0977BB65">
             <wp:simplePos x="0" y="0"/>
@@ -11853,11 +11797,21 @@
                             <w:r>
                               <w:t xml:space="preserve">Figura </w:t>
                             </w:r>
-                            <w:fldSimple w:instr=" SEQ Figura \* ARABIC ">
-                              <w:r>
-                                <w:t>1</w:t>
-                              </w:r>
-                            </w:fldSimple>
+                            <w:r>
+                              <w:fldChar w:fldCharType="begin"/>
+                            </w:r>
+                            <w:r>
+                              <w:instrText xml:space="preserve"> SEQ Figura \* ARABIC </w:instrText>
+                            </w:r>
+                            <w:r>
+                              <w:fldChar w:fldCharType="separate"/>
+                            </w:r>
+                            <w:r>
+                              <w:t>1</w:t>
+                            </w:r>
+                            <w:r>
+                              <w:fldChar w:fldCharType="end"/>
+                            </w:r>
                             <w:r>
                               <w:t xml:space="preserve"> – Visão global d</w:t>
                             </w:r>
@@ -11901,11 +11855,21 @@
                       <w:r>
                         <w:t xml:space="preserve">Figura </w:t>
                       </w:r>
-                      <w:fldSimple w:instr=" SEQ Figura \* ARABIC ">
-                        <w:r>
-                          <w:t>1</w:t>
-                        </w:r>
-                      </w:fldSimple>
+                      <w:r>
+                        <w:fldChar w:fldCharType="begin"/>
+                      </w:r>
+                      <w:r>
+                        <w:instrText xml:space="preserve"> SEQ Figura \* ARABIC </w:instrText>
+                      </w:r>
+                      <w:r>
+                        <w:fldChar w:fldCharType="separate"/>
+                      </w:r>
+                      <w:r>
+                        <w:t>1</w:t>
+                      </w:r>
+                      <w:r>
+                        <w:fldChar w:fldCharType="end"/>
+                      </w:r>
                       <w:r>
                         <w:t xml:space="preserve"> – Visão global d</w:t>
                       </w:r>
@@ -12238,7 +12202,7 @@
       <w:pPr>
         <w:pStyle w:val="Ttulo2"/>
       </w:pPr>
-      <w:bookmarkStart w:id="78" w:name="_Toc20423483"/>
+      <w:bookmarkStart w:id="77" w:name="_Toc20423483"/>
       <w:proofErr w:type="spellStart"/>
       <w:r>
         <w:lastRenderedPageBreak/>
@@ -12256,31 +12220,37 @@
       <w:r>
         <w:t xml:space="preserve"> e APIs</w:t>
       </w:r>
+      <w:bookmarkEnd w:id="77"/>
+    </w:p>
+    <w:p>
+      <w:pPr>
+        <w:rPr>
+          <w:color w:val="auto"/>
+        </w:rPr>
+      </w:pPr>
+      <w:r>
+        <w:rPr>
+          <w:color w:val="auto"/>
+        </w:rPr>
+        <w:t>Seguem</w:t>
+      </w:r>
+      <w:r>
+        <w:rPr>
+          <w:color w:val="auto"/>
+        </w:rPr>
+        <w:t xml:space="preserve"> as tecnologias chave utilizadas no projeto, assim como as principais razões por trás da decisão de utilizá-las.</w:t>
+      </w:r>
+    </w:p>
+    <w:p>
+      <w:pPr>
+        <w:pStyle w:val="Ttulo3"/>
+      </w:pPr>
+      <w:bookmarkStart w:id="78" w:name="_Toc20423484"/>
+      <w:proofErr w:type="spellStart"/>
+      <w:r>
+        <w:t>Tecnologias</w:t>
+      </w:r>
       <w:bookmarkEnd w:id="78"/>
-    </w:p>
-    <w:p>
-      <w:pPr>
-        <w:rPr>
-          <w:color w:val="FF0000"/>
-        </w:rPr>
-      </w:pPr>
-      <w:r>
-        <w:rPr>
-          <w:color w:val="FF0000"/>
-        </w:rPr>
-        <w:t>texto</w:t>
-      </w:r>
-    </w:p>
-    <w:p>
-      <w:pPr>
-        <w:pStyle w:val="Ttulo3"/>
-      </w:pPr>
-      <w:bookmarkStart w:id="79" w:name="_Toc20423484"/>
-      <w:proofErr w:type="spellStart"/>
-      <w:r>
-        <w:t>Tecnologias</w:t>
-      </w:r>
-      <w:bookmarkEnd w:id="79"/>
       <w:proofErr w:type="spellEnd"/>
     </w:p>
     <w:p>
@@ -12729,11 +12699,6 @@
       </w:r>
     </w:p>
     <w:p>
-      <w:pPr>
-        <w:rPr>
-          <w:u w:val="single"/>
-        </w:rPr>
-      </w:pPr>
       <w:r>
         <w:t xml:space="preserve">No projeto </w:t>
       </w:r>
@@ -12765,22 +12730,49 @@
       <w:r>
         <w:t xml:space="preserve"> do </w:t>
       </w:r>
+      <w:r>
+        <w:t>fluxo de</w:t>
+      </w:r>
+      <w:r>
+        <w:t xml:space="preserve"> </w:t>
+      </w:r>
+      <w:r>
+        <w:t>vídeo.</w:t>
+      </w:r>
+    </w:p>
+    <w:p>
+      <w:pPr>
+        <w:pStyle w:val="TtuloNoNumerado"/>
+      </w:pPr>
+      <w:r>
+        <w:t>Blender</w:t>
+      </w:r>
+    </w:p>
+    <w:p>
+      <w:r>
+        <w:t xml:space="preserve">Programa de modelagem 3D de código fonte aberto, Blender pode ser usado para a criação </w:t>
+      </w:r>
+      <w:r>
+        <w:t>de modelos estáticos 3D (</w:t>
+      </w:r>
+      <w:proofErr w:type="spellStart"/>
       <w:r>
         <w:rPr>
           <w:i/>
           <w:iCs/>
         </w:rPr>
-        <w:t xml:space="preserve">feed </w:t>
-      </w:r>
-      <w:r>
-        <w:t>vídeo.</w:t>
+        <w:t>meshes</w:t>
+      </w:r>
+      <w:proofErr w:type="spellEnd"/>
+      <w:r>
+        <w:t>). Especificamente neste projeto, Blender é utilizado para a criação do avatar utilizado pelo programa para representar os usuários no ambiente virtual.</w:t>
       </w:r>
     </w:p>
     <w:p>
       <w:pPr>
         <w:pStyle w:val="Ttulo3"/>
       </w:pPr>
-      <w:bookmarkStart w:id="80" w:name="_Toc20423485"/>
+      <w:bookmarkStart w:id="79" w:name="_Toc20423485"/>
       <w:r>
         <w:t xml:space="preserve">APIs </w:t>
       </w:r>
@@ -12788,7 +12780,7 @@
       <w:r>
         <w:t>Utilizadas</w:t>
       </w:r>
-      <w:bookmarkEnd w:id="80"/>
+      <w:bookmarkEnd w:id="79"/>
       <w:proofErr w:type="spellEnd"/>
     </w:p>
     <w:p>
@@ -12906,18 +12898,13 @@
         <w:t xml:space="preserve"> é acessível </w:t>
       </w:r>
       <w:r>
-        <w:t xml:space="preserve">por </w:t>
-      </w:r>
-      <w:proofErr w:type="spellStart"/>
-      <w:r>
-        <w:t>meio</w:t>
-      </w:r>
-      <w:r>
-        <w:t>de</w:t>
-      </w:r>
-      <w:proofErr w:type="spellEnd"/>
-      <w:r>
-        <w:t xml:space="preserve"> chamadas HTTP locais</w:t>
+        <w:t>por meio</w:t>
+      </w:r>
+      <w:r>
+        <w:t xml:space="preserve"> </w:t>
+      </w:r>
+      <w:r>
+        <w:t>de chamadas HTTP locais</w:t>
       </w:r>
       <w:r>
         <w:t>, realizadas exclusivamente pela instância servidor</w:t>
@@ -12926,21 +12913,12 @@
         <w:t>.</w:t>
       </w:r>
     </w:p>
-    <w:p>
-      <w:pPr>
-        <w:spacing w:line="240" w:lineRule="auto"/>
-        <w:ind w:firstLine="0"/>
-        <w:jc w:val="left"/>
-      </w:pPr>
-      <w:r>
-        <w:br w:type="page"/>
-      </w:r>
-    </w:p>
+    <w:p/>
     <w:p>
       <w:pPr>
         <w:pStyle w:val="Ttulo2"/>
       </w:pPr>
-      <w:bookmarkStart w:id="81" w:name="_Toc20423486"/>
+      <w:bookmarkStart w:id="80" w:name="_Toc20423486"/>
       <w:proofErr w:type="spellStart"/>
       <w:r>
         <w:lastRenderedPageBreak/>
@@ -12950,7 +12928,7 @@
       <w:r>
         <w:t xml:space="preserve"> do SW</w:t>
       </w:r>
-      <w:bookmarkEnd w:id="81"/>
+      <w:bookmarkEnd w:id="80"/>
       <w:r>
         <w:t xml:space="preserve"> </w:t>
       </w:r>
@@ -13036,7 +13014,7 @@
       <w:pPr>
         <w:pStyle w:val="Ttulo2"/>
       </w:pPr>
-      <w:bookmarkStart w:id="82" w:name="_Toc20423487"/>
+      <w:bookmarkStart w:id="81" w:name="_Toc20423487"/>
       <w:proofErr w:type="spellStart"/>
       <w:r>
         <w:lastRenderedPageBreak/>
@@ -13049,7 +13027,7 @@
       <w:r>
         <w:t>s</w:t>
       </w:r>
-      <w:bookmarkEnd w:id="82"/>
+      <w:bookmarkEnd w:id="81"/>
     </w:p>
     <w:p/>
     <w:p>
@@ -13120,7 +13098,7 @@
         </w:rPr>
         <w:br w:type="page"/>
       </w:r>
-      <w:bookmarkStart w:id="83" w:name="_Toc20423488"/>
+      <w:bookmarkStart w:id="82" w:name="_Toc20423488"/>
       <w:r>
         <w:rPr>
           <w:lang w:val="pt-BR"/>
@@ -13128,7 +13106,7 @@
         <w:lastRenderedPageBreak/>
         <w:t>Considerações sobre o Banco de Dados Utilizado</w:t>
       </w:r>
-      <w:bookmarkEnd w:id="83"/>
+      <w:bookmarkEnd w:id="82"/>
     </w:p>
     <w:p>
       <w:pPr>
@@ -13293,7 +13271,7 @@
       <w:pPr>
         <w:pStyle w:val="Ttulo2"/>
       </w:pPr>
-      <w:bookmarkStart w:id="84" w:name="_Toc20423489"/>
+      <w:bookmarkStart w:id="83" w:name="_Toc20423489"/>
       <w:r>
         <w:rPr>
           <w:noProof/>
@@ -13383,85 +13361,85 @@
       <w:r>
         <w:t>Sequência</w:t>
       </w:r>
+      <w:bookmarkEnd w:id="83"/>
+      <w:proofErr w:type="spellEnd"/>
+    </w:p>
+    <w:p>
+      <w:pPr>
+        <w:rPr>
+          <w:lang w:val="en-US"/>
+        </w:rPr>
+      </w:pPr>
+    </w:p>
+    <w:p>
+      <w:pPr>
+        <w:pStyle w:val="Ttulo"/>
+      </w:pPr>
+    </w:p>
+    <w:p>
+      <w:pPr>
+        <w:pStyle w:val="Ttulo"/>
+      </w:pPr>
+    </w:p>
+    <w:p>
+      <w:pPr>
+        <w:pStyle w:val="Ttulo"/>
+      </w:pPr>
+    </w:p>
+    <w:p>
+      <w:pPr>
+        <w:pStyle w:val="Ttulo2"/>
+      </w:pPr>
+      <w:bookmarkStart w:id="84" w:name="_Toc20423490"/>
+      <w:proofErr w:type="spellStart"/>
+      <w:r>
+        <w:t>D</w:t>
+      </w:r>
+      <w:r>
+        <w:t>iagrama</w:t>
+      </w:r>
+      <w:proofErr w:type="spellEnd"/>
+      <w:r>
+        <w:t xml:space="preserve"> </w:t>
+      </w:r>
+      <w:proofErr w:type="spellStart"/>
+      <w:r>
+        <w:t>Pacotes</w:t>
+      </w:r>
       <w:bookmarkEnd w:id="84"/>
       <w:proofErr w:type="spellEnd"/>
     </w:p>
-    <w:p>
-      <w:pPr>
-        <w:rPr>
-          <w:lang w:val="en-US"/>
-        </w:rPr>
-      </w:pPr>
-    </w:p>
+    <w:p/>
     <w:p>
       <w:pPr>
         <w:pStyle w:val="Ttulo"/>
+        <w:rPr>
+          <w:highlight w:val="yellow"/>
+        </w:rPr>
       </w:pPr>
     </w:p>
     <w:p>
       <w:pPr>
         <w:pStyle w:val="Ttulo"/>
-      </w:pPr>
-    </w:p>
-    <w:p>
-      <w:pPr>
-        <w:pStyle w:val="Ttulo"/>
+        <w:rPr>
+          <w:highlight w:val="yellow"/>
+        </w:rPr>
       </w:pPr>
     </w:p>
     <w:p>
       <w:pPr>
         <w:pStyle w:val="Ttulo2"/>
       </w:pPr>
-      <w:bookmarkStart w:id="85" w:name="_Toc20423490"/>
+      <w:bookmarkStart w:id="85" w:name="_Toc20423491"/>
       <w:proofErr w:type="spellStart"/>
       <w:r>
-        <w:t>D</w:t>
-      </w:r>
-      <w:r>
-        <w:t>iagrama</w:t>
+        <w:t>Diagrama</w:t>
       </w:r>
       <w:proofErr w:type="spellEnd"/>
       <w:r>
-        <w:t xml:space="preserve"> </w:t>
-      </w:r>
-      <w:proofErr w:type="spellStart"/>
-      <w:r>
-        <w:t>Pacotes</w:t>
+        <w:t xml:space="preserve"> Estado</w:t>
       </w:r>
       <w:bookmarkEnd w:id="85"/>
-      <w:proofErr w:type="spellEnd"/>
-    </w:p>
-    <w:p/>
-    <w:p>
-      <w:pPr>
-        <w:pStyle w:val="Ttulo"/>
-        <w:rPr>
-          <w:highlight w:val="yellow"/>
-        </w:rPr>
-      </w:pPr>
-    </w:p>
-    <w:p>
-      <w:pPr>
-        <w:pStyle w:val="Ttulo"/>
-        <w:rPr>
-          <w:highlight w:val="yellow"/>
-        </w:rPr>
-      </w:pPr>
-    </w:p>
-    <w:p>
-      <w:pPr>
-        <w:pStyle w:val="Ttulo2"/>
-      </w:pPr>
-      <w:bookmarkStart w:id="86" w:name="_Toc20423491"/>
-      <w:proofErr w:type="spellStart"/>
-      <w:r>
-        <w:t>Diagrama</w:t>
-      </w:r>
-      <w:proofErr w:type="spellEnd"/>
-      <w:r>
-        <w:t xml:space="preserve"> Estado</w:t>
-      </w:r>
-      <w:bookmarkEnd w:id="86"/>
     </w:p>
     <w:p>
       <w:pPr>
@@ -13474,7 +13452,7 @@
       <w:pPr>
         <w:pStyle w:val="Ttulo2"/>
       </w:pPr>
-      <w:bookmarkStart w:id="87" w:name="_Toc20423492"/>
+      <w:bookmarkStart w:id="86" w:name="_Toc20423492"/>
       <w:r>
         <w:t xml:space="preserve">Interfaces com o </w:t>
       </w:r>
@@ -13482,34 +13460,27 @@
       <w:r>
         <w:t>usuário</w:t>
       </w:r>
+      <w:bookmarkEnd w:id="86"/>
+      <w:proofErr w:type="spellEnd"/>
+    </w:p>
+    <w:p/>
+    <w:p>
+      <w:r>
+        <w:t>A interface gráfica do MVP consiste no ambiente 3D propriamente dito, já que as funcionalidades que se pretende demonstrar podem ser acessíveis via linha de comando, com atalhos de teclado provisórios, ou mesmo automatizadas o otimizadas para o ambiente de demonstração. Juntamente com esse ambiente simulado, o MVP conta também com uma janela para inspecionar o trabalho do algoritmo de identificação de rostos, conforme figura 3.</w:t>
+      </w:r>
+    </w:p>
+    <w:p>
+      <w:bookmarkStart w:id="87" w:name="_GoBack"/>
       <w:bookmarkEnd w:id="87"/>
-      <w:proofErr w:type="spellEnd"/>
-    </w:p>
-    <w:p>
-      <w:r>
-        <w:rPr>
-          <w:noProof/>
-        </w:rPr>
+    </w:p>
+    <w:p/>
+    <w:p/>
+    <w:p>
+      <w:r>
         <w:drawing>
-          <wp:anchor distT="0" distB="0" distL="114300" distR="114300" simplePos="0" relativeHeight="251667456" behindDoc="1" locked="0" layoutInCell="1" allowOverlap="1" wp14:anchorId="4696CFC3" wp14:editId="12643449">
-            <wp:simplePos x="0" y="0"/>
-            <wp:positionH relativeFrom="column">
-              <wp:posOffset>12700</wp:posOffset>
-            </wp:positionH>
-            <wp:positionV relativeFrom="paragraph">
-              <wp:posOffset>267335</wp:posOffset>
-            </wp:positionV>
-            <wp:extent cx="2794000" cy="3693160"/>
-            <wp:effectExtent l="0" t="0" r="6350" b="2540"/>
-            <wp:wrapTight wrapText="bothSides">
-              <wp:wrapPolygon edited="0">
-                <wp:start x="0" y="0"/>
-                <wp:lineTo x="0" y="21503"/>
-                <wp:lineTo x="21502" y="21503"/>
-                <wp:lineTo x="21502" y="0"/>
-                <wp:lineTo x="0" y="0"/>
-              </wp:wrapPolygon>
-            </wp:wrapTight>
+          <wp:inline distT="0" distB="0" distL="0" distR="0" wp14:anchorId="21AABF21" wp14:editId="4A0D9F91">
+            <wp:extent cx="5943600" cy="4754245"/>
+            <wp:effectExtent l="0" t="0" r="0" b="8255"/>
             <wp:docPr id="1" name="Imagem 1"/>
             <wp:cNvGraphicFramePr>
               <a:graphicFrameLocks xmlns:a="http://schemas.openxmlformats.org/drawingml/2006/main" noChangeAspect="1"/>
@@ -13518,124 +13489,30 @@
               <a:graphicData uri="http://schemas.openxmlformats.org/drawingml/2006/picture">
                 <pic:pic xmlns:pic="http://schemas.openxmlformats.org/drawingml/2006/picture">
                   <pic:nvPicPr>
-                    <pic:cNvPr id="0" name="Picture 1"/>
-                    <pic:cNvPicPr>
-                      <a:picLocks noChangeAspect="1" noChangeArrowheads="1"/>
-                    </pic:cNvPicPr>
+                    <pic:cNvPr id="1" name=""/>
+                    <pic:cNvPicPr/>
                   </pic:nvPicPr>
                   <pic:blipFill>
-                    <a:blip r:embed="rId19">
-                      <a:extLst>
-                        <a:ext uri="{28A0092B-C50C-407E-A947-70E740481C1C}">
-                          <a14:useLocalDpi xmlns:a14="http://schemas.microsoft.com/office/drawing/2010/main" val="0"/>
-                        </a:ext>
-                      </a:extLst>
-                    </a:blip>
-                    <a:srcRect/>
+                    <a:blip r:embed="rId19"/>
                     <a:stretch>
                       <a:fillRect/>
                     </a:stretch>
                   </pic:blipFill>
-                  <pic:spPr bwMode="auto">
+                  <pic:spPr>
                     <a:xfrm>
                       <a:off x="0" y="0"/>
-                      <a:ext cx="2794000" cy="3693160"/>
+                      <a:ext cx="5943600" cy="4754245"/>
                     </a:xfrm>
                     <a:prstGeom prst="rect">
                       <a:avLst/>
                     </a:prstGeom>
-                    <a:noFill/>
-                    <a:ln>
-                      <a:noFill/>
-                    </a:ln>
                   </pic:spPr>
                 </pic:pic>
               </a:graphicData>
             </a:graphic>
-            <wp14:sizeRelH relativeFrom="margin">
-              <wp14:pctWidth>0</wp14:pctWidth>
-            </wp14:sizeRelH>
-            <wp14:sizeRelV relativeFrom="margin">
-              <wp14:pctHeight>0</wp14:pctHeight>
-            </wp14:sizeRelV>
-          </wp:anchor>
+          </wp:inline>
         </w:drawing>
       </w:r>
-      <w:r>
-        <w:rPr>
-          <w:noProof/>
-        </w:rPr>
-        <w:drawing>
-          <wp:anchor distT="0" distB="0" distL="114300" distR="114300" simplePos="0" relativeHeight="251668480" behindDoc="1" locked="0" layoutInCell="1" allowOverlap="1" wp14:anchorId="34E9297F" wp14:editId="5F64C37C">
-            <wp:simplePos x="0" y="0"/>
-            <wp:positionH relativeFrom="margin">
-              <wp:align>right</wp:align>
-            </wp:positionH>
-            <wp:positionV relativeFrom="paragraph">
-              <wp:posOffset>267970</wp:posOffset>
-            </wp:positionV>
-            <wp:extent cx="2887345" cy="1625600"/>
-            <wp:effectExtent l="0" t="0" r="8255" b="0"/>
-            <wp:wrapTight wrapText="bothSides">
-              <wp:wrapPolygon edited="0">
-                <wp:start x="0" y="0"/>
-                <wp:lineTo x="0" y="21263"/>
-                <wp:lineTo x="21519" y="21263"/>
-                <wp:lineTo x="21519" y="0"/>
-                <wp:lineTo x="0" y="0"/>
-              </wp:wrapPolygon>
-            </wp:wrapTight>
-            <wp:docPr id="3" name="Imagem 3"/>
-            <wp:cNvGraphicFramePr>
-              <a:graphicFrameLocks xmlns:a="http://schemas.openxmlformats.org/drawingml/2006/main" noChangeAspect="1"/>
-            </wp:cNvGraphicFramePr>
-            <a:graphic xmlns:a="http://schemas.openxmlformats.org/drawingml/2006/main">
-              <a:graphicData uri="http://schemas.openxmlformats.org/drawingml/2006/picture">
-                <pic:pic xmlns:pic="http://schemas.openxmlformats.org/drawingml/2006/picture">
-                  <pic:nvPicPr>
-                    <pic:cNvPr id="0" name="Picture 3"/>
-                    <pic:cNvPicPr>
-                      <a:picLocks noChangeAspect="1" noChangeArrowheads="1"/>
-                    </pic:cNvPicPr>
-                  </pic:nvPicPr>
-                  <pic:blipFill>
-                    <a:blip r:embed="rId20" cstate="print">
-                      <a:extLst>
-                        <a:ext uri="{28A0092B-C50C-407E-A947-70E740481C1C}">
-                          <a14:useLocalDpi xmlns:a14="http://schemas.microsoft.com/office/drawing/2010/main" val="0"/>
-                        </a:ext>
-                      </a:extLst>
-                    </a:blip>
-                    <a:srcRect/>
-                    <a:stretch>
-                      <a:fillRect/>
-                    </a:stretch>
-                  </pic:blipFill>
-                  <pic:spPr bwMode="auto">
-                    <a:xfrm>
-                      <a:off x="0" y="0"/>
-                      <a:ext cx="2887345" cy="1625600"/>
-                    </a:xfrm>
-                    <a:prstGeom prst="rect">
-                      <a:avLst/>
-                    </a:prstGeom>
-                    <a:noFill/>
-                    <a:ln>
-                      <a:noFill/>
-                    </a:ln>
-                  </pic:spPr>
-                </pic:pic>
-              </a:graphicData>
-            </a:graphic>
-            <wp14:sizeRelH relativeFrom="margin">
-              <wp14:pctWidth>0</wp14:pctWidth>
-            </wp14:sizeRelH>
-            <wp14:sizeRelV relativeFrom="margin">
-              <wp14:pctHeight>0</wp14:pctHeight>
-            </wp14:sizeRelV>
-          </wp:anchor>
-        </w:drawing>
-      </w:r>
     </w:p>
     <w:p>
       <w:pPr>
@@ -13645,83 +13522,9 @@
       </w:pPr>
       <w:r>
         <w:rPr>
-          <w:noProof/>
-        </w:rPr>
-        <w:drawing>
-          <wp:anchor distT="0" distB="0" distL="114300" distR="114300" simplePos="0" relativeHeight="251669504" behindDoc="1" locked="0" layoutInCell="1" allowOverlap="1" wp14:anchorId="523A2188" wp14:editId="476B9E81">
-            <wp:simplePos x="0" y="0"/>
-            <wp:positionH relativeFrom="margin">
-              <wp:posOffset>3032125</wp:posOffset>
-            </wp:positionH>
-            <wp:positionV relativeFrom="paragraph">
-              <wp:posOffset>2049780</wp:posOffset>
-            </wp:positionV>
-            <wp:extent cx="2903220" cy="1634490"/>
-            <wp:effectExtent l="0" t="0" r="0" b="3810"/>
-            <wp:wrapTight wrapText="bothSides">
-              <wp:wrapPolygon edited="0">
-                <wp:start x="0" y="0"/>
-                <wp:lineTo x="0" y="21399"/>
-                <wp:lineTo x="21402" y="21399"/>
-                <wp:lineTo x="21402" y="0"/>
-                <wp:lineTo x="0" y="0"/>
-              </wp:wrapPolygon>
-            </wp:wrapTight>
-            <wp:docPr id="5" name="Imagem 5"/>
-            <wp:cNvGraphicFramePr>
-              <a:graphicFrameLocks xmlns:a="http://schemas.openxmlformats.org/drawingml/2006/main" noChangeAspect="1"/>
-            </wp:cNvGraphicFramePr>
-            <a:graphic xmlns:a="http://schemas.openxmlformats.org/drawingml/2006/main">
-              <a:graphicData uri="http://schemas.openxmlformats.org/drawingml/2006/picture">
-                <pic:pic xmlns:pic="http://schemas.openxmlformats.org/drawingml/2006/picture">
-                  <pic:nvPicPr>
-                    <pic:cNvPr id="0" name="Picture 2"/>
-                    <pic:cNvPicPr>
-                      <a:picLocks noChangeAspect="1" noChangeArrowheads="1"/>
-                    </pic:cNvPicPr>
-                  </pic:nvPicPr>
-                  <pic:blipFill>
-                    <a:blip r:embed="rId21" cstate="print">
-                      <a:extLst>
-                        <a:ext uri="{28A0092B-C50C-407E-A947-70E740481C1C}">
-                          <a14:useLocalDpi xmlns:a14="http://schemas.microsoft.com/office/drawing/2010/main" val="0"/>
-                        </a:ext>
-                      </a:extLst>
-                    </a:blip>
-                    <a:srcRect/>
-                    <a:stretch>
-                      <a:fillRect/>
-                    </a:stretch>
-                  </pic:blipFill>
-                  <pic:spPr bwMode="auto">
-                    <a:xfrm>
-                      <a:off x="0" y="0"/>
-                      <a:ext cx="2903220" cy="1634490"/>
-                    </a:xfrm>
-                    <a:prstGeom prst="rect">
-                      <a:avLst/>
-                    </a:prstGeom>
-                    <a:noFill/>
-                    <a:ln>
-                      <a:noFill/>
-                    </a:ln>
-                  </pic:spPr>
-                </pic:pic>
-              </a:graphicData>
-            </a:graphic>
-            <wp14:sizeRelH relativeFrom="margin">
-              <wp14:pctWidth>0</wp14:pctWidth>
-            </wp14:sizeRelH>
-            <wp14:sizeRelV relativeFrom="margin">
-              <wp14:pctHeight>0</wp14:pctHeight>
-            </wp14:sizeRelV>
-          </wp:anchor>
-        </w:drawing>
-      </w:r>
-      <w:r>
-        <w:rPr>
           <w:b/>
         </w:rPr>
+        <w:lastRenderedPageBreak/>
         <w:tab/>
       </w:r>
     </w:p>
@@ -13745,7 +13548,6 @@
       <w:bookmarkStart w:id="88" w:name="_Toc20423493"/>
       <w:proofErr w:type="spellStart"/>
       <w:r>
-        <w:lastRenderedPageBreak/>
         <w:t>Implementação</w:t>
       </w:r>
       <w:bookmarkEnd w:id="88"/>
@@ -13792,7 +13594,7 @@
       <w:r>
         <w:t xml:space="preserve">-compiladas, no seguinte endereço: </w:t>
       </w:r>
-      <w:hyperlink r:id="rId22" w:history="1">
+      <w:hyperlink r:id="rId20" w:history="1">
         <w:r>
           <w:rPr>
             <w:rStyle w:val="Hyperlink"/>
@@ -14407,7 +14209,7 @@
       </w:r>
     </w:p>
     <w:sectPr>
-      <w:footerReference w:type="default" r:id="rId23"/>
+      <w:footerReference w:type="default" r:id="rId21"/>
       <w:pgSz w:w="12240" w:h="15840"/>
       <w:pgMar w:top="1440" w:right="1440" w:bottom="1440" w:left="1440" w:header="720" w:footer="576" w:gutter="0"/>
       <w:pgNumType w:start="1"/>
@@ -14534,11 +14336,7 @@
 <file path=word/footnotes.xml><?xml version="1.0" encoding="utf-8"?>
 <w:footnotes xmlns:wpc="http://schemas.microsoft.com/office/word/2010/wordprocessingCanvas" xmlns:cx="http://schemas.microsoft.com/office/drawing/2014/chartex" xmlns:cx1="http://schemas.microsoft.com/office/drawing/2015/9/8/chartex" xmlns:cx2="http://schemas.microsoft.com/office/drawing/2015/10/21/chartex" xmlns:cx3="http://schemas.microsoft.com/office/drawing/2016/5/9/chartex" xmlns:cx4="http://schemas.microsoft.com/office/drawing/2016/5/10/chartex" xmlns:cx5="http://schemas.microsoft.com/office/drawing/2016/5/11/chartex" xmlns:cx6="http://schemas.microsoft.com/office/drawing/2016/5/12/chartex" xmlns:cx7="http://schemas.microsoft.com/office/drawing/2016/5/13/chartex" xmlns:cx8="http://schemas.microsoft.com/office/drawing/2016/5/14/chartex" xmlns:mc="http://schemas.openxmlformats.org/markup-compatibility/2006" xmlns:aink="http://schemas.microsoft.com/office/drawing/2016/ink" xmlns:am3d="http://schemas.microsoft.com/office/drawing/2017/model3d" xmlns:o="urn:schemas-microsoft-com:office:office" xmlns:r="http://schemas.openxmlformats.org/officeDocument/2006/relationships" xmlns:m="http://schemas.openxmlformats.org/officeDocument/2006/math" xmlns:v="urn:schemas-microsoft-com:vml" xmlns:wp14="http://schemas.microsoft.com/office/word/2010/wordprocessingDrawing" xmlns:wp="http://schemas.openxmlformats.org/drawingml/2006/wordprocessingDrawing" xmlns:w10="urn:schemas-microsoft-com:office:word" xmlns:w="http://schemas.openxmlformats.org/wordprocessingml/2006/main" xmlns:w14="http://schemas.microsoft.com/office/word/2010/wordml" xmlns:w15="http://schemas.microsoft.com/office/word/2012/wordml" xmlns:w16cid="http://schemas.microsoft.com/office/word/2016/wordml/cid" xmlns:w16se="http://schemas.microsoft.com/office/word/2015/wordml/symex" xmlns:wpg="http://schemas.microsoft.com/office/word/2010/wordprocessingGroup" xmlns:wpi="http://schemas.microsoft.com/office/word/2010/wordprocessingInk" xmlns:wne="http://schemas.microsoft.com/office/word/2006/wordml" xmlns:wps="http://schemas.microsoft.com/office/word/2010/wordprocessingShape" mc:Ignorable="w14 w15 w16se w16cid wp14">
   <w:footnote w:type="separator" w:id="-1">
-    <w:p>
-      <w:r>
-        <w:separator/>
-      </w:r>
-    </w:p>
+    <w:p/>
   </w:footnote>
   <w:footnote w:type="continuationSeparator" w:id="0">
     <w:p>
@@ -14551,16 +14349,8 @@
     <w:p>
       <w:pPr>
         <w:pStyle w:val="Textodenotaderodap"/>
-      </w:pPr>
-      <w:r>
-        <w:rPr>
-          <w:rStyle w:val="Refdenotaderodap"/>
-        </w:rPr>
-        <w:footnoteRef/>
-      </w:r>
-      <w:r>
-        <w:t xml:space="preserve"> </w:t>
-      </w:r>
+        <w:ind w:firstLine="0"/>
+      </w:pPr>
     </w:p>
   </w:footnote>
 </w:footnotes>
@@ -18264,7 +18054,7 @@
     </w:rPrDefault>
     <w:pPrDefault/>
   </w:docDefaults>
-  <w:latentStyles w:defLockedState="0" w:defUIPriority="0" w:defSemiHidden="0" w:defUnhideWhenUsed="0" w:defQFormat="0" w:count="377">
+  <w:latentStyles w:defLockedState="0" w:defUIPriority="0" w:defSemiHidden="0" w:defUnhideWhenUsed="0" w:defQFormat="0" w:count="376">
     <w:lsdException w:name="Normal" w:qFormat="1"/>
     <w:lsdException w:name="heading 1" w:qFormat="1"/>
     <w:lsdException w:name="heading 2" w:qFormat="1"/>
@@ -18634,7 +18424,6 @@
     <w:lsdException w:name="Hashtag" w:semiHidden="1" w:uiPriority="99" w:unhideWhenUsed="1"/>
     <w:lsdException w:name="Unresolved Mention" w:semiHidden="1" w:uiPriority="99" w:unhideWhenUsed="1"/>
     <w:lsdException w:name="Smart Link" w:semiHidden="1" w:uiPriority="99" w:unhideWhenUsed="1"/>
-    <w:lsdException w:name="Smart Link Error" w:semiHidden="1" w:uiPriority="99" w:unhideWhenUsed="1"/>
   </w:latentStyles>
   <w:style w:type="paragraph" w:default="1" w:styleId="Normal">
     <w:name w:val="Normal"/>
@@ -20027,7 +19816,7 @@
 </file>
 
 <file path=customXml/itemProps1.xml><?xml version="1.0" encoding="utf-8"?>
-<ds:datastoreItem xmlns:ds="http://schemas.openxmlformats.org/officeDocument/2006/customXml" ds:itemID="{E9E3C808-0CE6-44D0-9913-727BBE07CFDA}">
+<ds:datastoreItem xmlns:ds="http://schemas.openxmlformats.org/officeDocument/2006/customXml" ds:itemID="{E750D49C-8825-404C-896E-D2843E66D7A2}">
   <ds:schemaRefs>
     <ds:schemaRef ds:uri="http://schemas.openxmlformats.org/officeDocument/2006/bibliography"/>
   </ds:schemaRefs>

</xml_diff>

<commit_message>
Add debugger screenshot and tell the implementation story
</commit_message>
<xml_diff>
--- a/Docs/AViS_Documentacao_de_SW_2019_V3.docx
+++ b/Docs/AViS_Documentacao_de_SW_2019_V3.docx
@@ -1401,7 +1401,7 @@
           <w:r>
             <w:fldChar w:fldCharType="separate"/>
           </w:r>
-          <w:hyperlink w:anchor="_Toc20423450" w:history="1">
+          <w:hyperlink w:anchor="_Toc22563831" w:history="1">
             <w:r>
               <w:rPr>
                 <w:rStyle w:val="Hyperlink"/>
@@ -1445,7 +1445,7 @@
                 <w:noProof/>
                 <w:webHidden/>
               </w:rPr>
-              <w:instrText xml:space="preserve"> PAGEREF _Toc20423450 \h </w:instrText>
+              <w:instrText xml:space="preserve"> PAGEREF _Toc22563831 \h </w:instrText>
             </w:r>
             <w:r>
               <w:rPr>
@@ -1487,7 +1487,7 @@
               <w:szCs w:val="22"/>
             </w:rPr>
           </w:pPr>
-          <w:hyperlink w:anchor="_Toc20423451" w:history="1">
+          <w:hyperlink w:anchor="_Toc22563832" w:history="1">
             <w:r>
               <w:rPr>
                 <w:rStyle w:val="Hyperlink"/>
@@ -1531,7 +1531,7 @@
                 <w:noProof/>
                 <w:webHidden/>
               </w:rPr>
-              <w:instrText xml:space="preserve"> PAGEREF _Toc20423451 \h </w:instrText>
+              <w:instrText xml:space="preserve"> PAGEREF _Toc22563832 \h </w:instrText>
             </w:r>
             <w:r>
               <w:rPr>
@@ -1573,7 +1573,7 @@
               <w:szCs w:val="22"/>
             </w:rPr>
           </w:pPr>
-          <w:hyperlink w:anchor="_Toc20423452" w:history="1">
+          <w:hyperlink w:anchor="_Toc22563833" w:history="1">
             <w:r>
               <w:rPr>
                 <w:rStyle w:val="Hyperlink"/>
@@ -1617,7 +1617,7 @@
                 <w:noProof/>
                 <w:webHidden/>
               </w:rPr>
-              <w:instrText xml:space="preserve"> PAGEREF _Toc20423452 \h </w:instrText>
+              <w:instrText xml:space="preserve"> PAGEREF _Toc22563833 \h </w:instrText>
             </w:r>
             <w:r>
               <w:rPr>
@@ -1658,7 +1658,7 @@
               <w:szCs w:val="22"/>
             </w:rPr>
           </w:pPr>
-          <w:hyperlink w:anchor="_Toc20423456" w:history="1">
+          <w:hyperlink w:anchor="_Toc22563837" w:history="1">
             <w:r>
               <w:rPr>
                 <w:rStyle w:val="Hyperlink"/>
@@ -1696,7 +1696,7 @@
               <w:rPr>
                 <w:webHidden/>
               </w:rPr>
-              <w:instrText xml:space="preserve"> PAGEREF _Toc20423456 \h </w:instrText>
+              <w:instrText xml:space="preserve"> PAGEREF _Toc22563837 \h </w:instrText>
             </w:r>
             <w:r>
               <w:rPr>
@@ -1738,7 +1738,7 @@
               <w:szCs w:val="22"/>
             </w:rPr>
           </w:pPr>
-          <w:hyperlink w:anchor="_Toc20423457" w:history="1">
+          <w:hyperlink w:anchor="_Toc22563838" w:history="1">
             <w:r>
               <w:rPr>
                 <w:rStyle w:val="Hyperlink"/>
@@ -1782,7 +1782,7 @@
                 <w:noProof/>
                 <w:webHidden/>
               </w:rPr>
-              <w:instrText xml:space="preserve"> PAGEREF _Toc20423457 \h </w:instrText>
+              <w:instrText xml:space="preserve"> PAGEREF _Toc22563838 \h </w:instrText>
             </w:r>
             <w:r>
               <w:rPr>
@@ -1828,7 +1828,7 @@
               <w:szCs w:val="22"/>
             </w:rPr>
           </w:pPr>
-          <w:hyperlink w:anchor="_Toc20423458" w:history="1">
+          <w:hyperlink w:anchor="_Toc22563839" w:history="1">
             <w:r>
               <w:rPr>
                 <w:rStyle w:val="Hyperlink"/>
@@ -1872,7 +1872,7 @@
                 <w:noProof/>
                 <w:webHidden/>
               </w:rPr>
-              <w:instrText xml:space="preserve"> PAGEREF _Toc20423458 \h </w:instrText>
+              <w:instrText xml:space="preserve"> PAGEREF _Toc22563839 \h </w:instrText>
             </w:r>
             <w:r>
               <w:rPr>
@@ -1913,7 +1913,7 @@
               <w:szCs w:val="22"/>
             </w:rPr>
           </w:pPr>
-          <w:hyperlink w:anchor="_Toc20423459" w:history="1">
+          <w:hyperlink w:anchor="_Toc22563840" w:history="1">
             <w:r>
               <w:rPr>
                 <w:rStyle w:val="Hyperlink"/>
@@ -1951,7 +1951,7 @@
               <w:rPr>
                 <w:webHidden/>
               </w:rPr>
-              <w:instrText xml:space="preserve"> PAGEREF _Toc20423459 \h </w:instrText>
+              <w:instrText xml:space="preserve"> PAGEREF _Toc22563840 \h </w:instrText>
             </w:r>
             <w:r>
               <w:rPr>
@@ -1988,7 +1988,7 @@
               <w:szCs w:val="22"/>
             </w:rPr>
           </w:pPr>
-          <w:hyperlink w:anchor="_Toc20423460" w:history="1">
+          <w:hyperlink w:anchor="_Toc22563841" w:history="1">
             <w:r>
               <w:rPr>
                 <w:rStyle w:val="Hyperlink"/>
@@ -2026,7 +2026,7 @@
               <w:rPr>
                 <w:webHidden/>
               </w:rPr>
-              <w:instrText xml:space="preserve"> PAGEREF _Toc20423460 \h </w:instrText>
+              <w:instrText xml:space="preserve"> PAGEREF _Toc22563841 \h </w:instrText>
             </w:r>
             <w:r>
               <w:rPr>
@@ -2068,7 +2068,7 @@
               <w:szCs w:val="22"/>
             </w:rPr>
           </w:pPr>
-          <w:hyperlink w:anchor="_Toc20423461" w:history="1">
+          <w:hyperlink w:anchor="_Toc22563842" w:history="1">
             <w:r>
               <w:rPr>
                 <w:rStyle w:val="Hyperlink"/>
@@ -2112,7 +2112,7 @@
                 <w:noProof/>
                 <w:webHidden/>
               </w:rPr>
-              <w:instrText xml:space="preserve"> PAGEREF _Toc20423461 \h </w:instrText>
+              <w:instrText xml:space="preserve"> PAGEREF _Toc22563842 \h </w:instrText>
             </w:r>
             <w:r>
               <w:rPr>
@@ -2158,7 +2158,7 @@
               <w:szCs w:val="22"/>
             </w:rPr>
           </w:pPr>
-          <w:hyperlink w:anchor="_Toc20423462" w:history="1">
+          <w:hyperlink w:anchor="_Toc22563843" w:history="1">
             <w:r>
               <w:rPr>
                 <w:rStyle w:val="Hyperlink"/>
@@ -2202,7 +2202,7 @@
                 <w:noProof/>
                 <w:webHidden/>
               </w:rPr>
-              <w:instrText xml:space="preserve"> PAGEREF _Toc20423462 \h </w:instrText>
+              <w:instrText xml:space="preserve"> PAGEREF _Toc22563843 \h </w:instrText>
             </w:r>
             <w:r>
               <w:rPr>
@@ -2248,7 +2248,7 @@
               <w:szCs w:val="22"/>
             </w:rPr>
           </w:pPr>
-          <w:hyperlink w:anchor="_Toc20423463" w:history="1">
+          <w:hyperlink w:anchor="_Toc22563844" w:history="1">
             <w:r>
               <w:rPr>
                 <w:rStyle w:val="Hyperlink"/>
@@ -2292,7 +2292,7 @@
                 <w:noProof/>
                 <w:webHidden/>
               </w:rPr>
-              <w:instrText xml:space="preserve"> PAGEREF _Toc20423463 \h </w:instrText>
+              <w:instrText xml:space="preserve"> PAGEREF _Toc22563844 \h </w:instrText>
             </w:r>
             <w:r>
               <w:rPr>
@@ -2338,7 +2338,7 @@
               <w:szCs w:val="22"/>
             </w:rPr>
           </w:pPr>
-          <w:hyperlink w:anchor="_Toc20423464" w:history="1">
+          <w:hyperlink w:anchor="_Toc22563845" w:history="1">
             <w:r>
               <w:rPr>
                 <w:rStyle w:val="Hyperlink"/>
@@ -2382,7 +2382,7 @@
                 <w:noProof/>
                 <w:webHidden/>
               </w:rPr>
-              <w:instrText xml:space="preserve"> PAGEREF _Toc20423464 \h </w:instrText>
+              <w:instrText xml:space="preserve"> PAGEREF _Toc22563845 \h </w:instrText>
             </w:r>
             <w:r>
               <w:rPr>
@@ -2428,7 +2428,7 @@
               <w:szCs w:val="22"/>
             </w:rPr>
           </w:pPr>
-          <w:hyperlink w:anchor="_Toc20423465" w:history="1">
+          <w:hyperlink w:anchor="_Toc22563846" w:history="1">
             <w:r>
               <w:rPr>
                 <w:rStyle w:val="Hyperlink"/>
@@ -2472,7 +2472,7 @@
                 <w:noProof/>
                 <w:webHidden/>
               </w:rPr>
-              <w:instrText xml:space="preserve"> PAGEREF _Toc20423465 \h </w:instrText>
+              <w:instrText xml:space="preserve"> PAGEREF _Toc22563846 \h </w:instrText>
             </w:r>
             <w:r>
               <w:rPr>
@@ -2514,7 +2514,7 @@
               <w:szCs w:val="22"/>
             </w:rPr>
           </w:pPr>
-          <w:hyperlink w:anchor="_Toc20423469" w:history="1">
+          <w:hyperlink w:anchor="_Toc22563850" w:history="1">
             <w:r>
               <w:rPr>
                 <w:rStyle w:val="Hyperlink"/>
@@ -2558,7 +2558,7 @@
                 <w:noProof/>
                 <w:webHidden/>
               </w:rPr>
-              <w:instrText xml:space="preserve"> PAGEREF _Toc20423469 \h </w:instrText>
+              <w:instrText xml:space="preserve"> PAGEREF _Toc22563850 \h </w:instrText>
             </w:r>
             <w:r>
               <w:rPr>
@@ -2599,7 +2599,7 @@
               <w:szCs w:val="22"/>
             </w:rPr>
           </w:pPr>
-          <w:hyperlink w:anchor="_Toc20423471" w:history="1">
+          <w:hyperlink w:anchor="_Toc22563852" w:history="1">
             <w:r>
               <w:rPr>
                 <w:rStyle w:val="Hyperlink"/>
@@ -2637,7 +2637,7 @@
               <w:rPr>
                 <w:webHidden/>
               </w:rPr>
-              <w:instrText xml:space="preserve"> PAGEREF _Toc20423471 \h </w:instrText>
+              <w:instrText xml:space="preserve"> PAGEREF _Toc22563852 \h </w:instrText>
             </w:r>
             <w:r>
               <w:rPr>
@@ -2674,7 +2674,7 @@
               <w:szCs w:val="22"/>
             </w:rPr>
           </w:pPr>
-          <w:hyperlink w:anchor="_Toc20423472" w:history="1">
+          <w:hyperlink w:anchor="_Toc22563853" w:history="1">
             <w:r>
               <w:rPr>
                 <w:rStyle w:val="Hyperlink"/>
@@ -2712,7 +2712,7 @@
               <w:rPr>
                 <w:webHidden/>
               </w:rPr>
-              <w:instrText xml:space="preserve"> PAGEREF _Toc20423472 \h </w:instrText>
+              <w:instrText xml:space="preserve"> PAGEREF _Toc22563853 \h </w:instrText>
             </w:r>
             <w:r>
               <w:rPr>
@@ -2749,7 +2749,7 @@
               <w:szCs w:val="22"/>
             </w:rPr>
           </w:pPr>
-          <w:hyperlink w:anchor="_Toc20423473" w:history="1">
+          <w:hyperlink w:anchor="_Toc22563854" w:history="1">
             <w:r>
               <w:rPr>
                 <w:rStyle w:val="Hyperlink"/>
@@ -2787,7 +2787,7 @@
               <w:rPr>
                 <w:webHidden/>
               </w:rPr>
-              <w:instrText xml:space="preserve"> PAGEREF _Toc20423473 \h </w:instrText>
+              <w:instrText xml:space="preserve"> PAGEREF _Toc22563854 \h </w:instrText>
             </w:r>
             <w:r>
               <w:rPr>
@@ -2829,7 +2829,7 @@
               <w:szCs w:val="22"/>
             </w:rPr>
           </w:pPr>
-          <w:hyperlink w:anchor="_Toc20423474" w:history="1">
+          <w:hyperlink w:anchor="_Toc22563855" w:history="1">
             <w:r>
               <w:rPr>
                 <w:rStyle w:val="Hyperlink"/>
@@ -2873,7 +2873,7 @@
                 <w:noProof/>
                 <w:webHidden/>
               </w:rPr>
-              <w:instrText xml:space="preserve"> PAGEREF _Toc20423474 \h </w:instrText>
+              <w:instrText xml:space="preserve"> PAGEREF _Toc22563855 \h </w:instrText>
             </w:r>
             <w:r>
               <w:rPr>
@@ -2914,7 +2914,7 @@
               <w:szCs w:val="22"/>
             </w:rPr>
           </w:pPr>
-          <w:hyperlink w:anchor="_Toc20423475" w:history="1">
+          <w:hyperlink w:anchor="_Toc22563856" w:history="1">
             <w:r>
               <w:rPr>
                 <w:rStyle w:val="Hyperlink"/>
@@ -2952,7 +2952,7 @@
               <w:rPr>
                 <w:webHidden/>
               </w:rPr>
-              <w:instrText xml:space="preserve"> PAGEREF _Toc20423475 \h </w:instrText>
+              <w:instrText xml:space="preserve"> PAGEREF _Toc22563856 \h </w:instrText>
             </w:r>
             <w:r>
               <w:rPr>
@@ -2994,7 +2994,7 @@
               <w:szCs w:val="22"/>
             </w:rPr>
           </w:pPr>
-          <w:hyperlink w:anchor="_Toc20423476" w:history="1">
+          <w:hyperlink w:anchor="_Toc22563857" w:history="1">
             <w:r>
               <w:rPr>
                 <w:rStyle w:val="Hyperlink"/>
@@ -3038,7 +3038,7 @@
                 <w:noProof/>
                 <w:webHidden/>
               </w:rPr>
-              <w:instrText xml:space="preserve"> PAGEREF _Toc20423476 \h </w:instrText>
+              <w:instrText xml:space="preserve"> PAGEREF _Toc22563857 \h </w:instrText>
             </w:r>
             <w:r>
               <w:rPr>
@@ -3084,7 +3084,7 @@
               <w:szCs w:val="22"/>
             </w:rPr>
           </w:pPr>
-          <w:hyperlink w:anchor="_Toc20423477" w:history="1">
+          <w:hyperlink w:anchor="_Toc22563858" w:history="1">
             <w:r>
               <w:rPr>
                 <w:rStyle w:val="Hyperlink"/>
@@ -3128,7 +3128,7 @@
                 <w:noProof/>
                 <w:webHidden/>
               </w:rPr>
-              <w:instrText xml:space="preserve"> PAGEREF _Toc20423477 \h </w:instrText>
+              <w:instrText xml:space="preserve"> PAGEREF _Toc22563858 \h </w:instrText>
             </w:r>
             <w:r>
               <w:rPr>
@@ -3148,7 +3148,7 @@
                 <w:noProof/>
                 <w:webHidden/>
               </w:rPr>
-              <w:t>16</w:t>
+              <w:t>17</w:t>
             </w:r>
             <w:r>
               <w:rPr>
@@ -3174,7 +3174,7 @@
               <w:szCs w:val="22"/>
             </w:rPr>
           </w:pPr>
-          <w:hyperlink w:anchor="_Toc20423478" w:history="1">
+          <w:hyperlink w:anchor="_Toc22563859" w:history="1">
             <w:r>
               <w:rPr>
                 <w:rStyle w:val="Hyperlink"/>
@@ -3218,7 +3218,7 @@
                 <w:noProof/>
                 <w:webHidden/>
               </w:rPr>
-              <w:instrText xml:space="preserve"> PAGEREF _Toc20423478 \h </w:instrText>
+              <w:instrText xml:space="preserve"> PAGEREF _Toc22563859 \h </w:instrText>
             </w:r>
             <w:r>
               <w:rPr>
@@ -3238,7 +3238,7 @@
                 <w:noProof/>
                 <w:webHidden/>
               </w:rPr>
-              <w:t>16</w:t>
+              <w:t>17</w:t>
             </w:r>
             <w:r>
               <w:rPr>
@@ -3264,7 +3264,7 @@
               <w:szCs w:val="22"/>
             </w:rPr>
           </w:pPr>
-          <w:hyperlink w:anchor="_Toc20423479" w:history="1">
+          <w:hyperlink w:anchor="_Toc22563860" w:history="1">
             <w:r>
               <w:rPr>
                 <w:rStyle w:val="Hyperlink"/>
@@ -3308,7 +3308,7 @@
                 <w:noProof/>
                 <w:webHidden/>
               </w:rPr>
-              <w:instrText xml:space="preserve"> PAGEREF _Toc20423479 \h </w:instrText>
+              <w:instrText xml:space="preserve"> PAGEREF _Toc22563860 \h </w:instrText>
             </w:r>
             <w:r>
               <w:rPr>
@@ -3350,7 +3350,7 @@
               <w:szCs w:val="22"/>
             </w:rPr>
           </w:pPr>
-          <w:hyperlink w:anchor="_Toc20423480" w:history="1">
+          <w:hyperlink w:anchor="_Toc22563861" w:history="1">
             <w:r>
               <w:rPr>
                 <w:rStyle w:val="Hyperlink"/>
@@ -3394,7 +3394,7 @@
                 <w:noProof/>
                 <w:webHidden/>
               </w:rPr>
-              <w:instrText xml:space="preserve"> PAGEREF _Toc20423480 \h </w:instrText>
+              <w:instrText xml:space="preserve"> PAGEREF _Toc22563861 \h </w:instrText>
             </w:r>
             <w:r>
               <w:rPr>
@@ -3435,7 +3435,7 @@
               <w:szCs w:val="22"/>
             </w:rPr>
           </w:pPr>
-          <w:hyperlink w:anchor="_Toc20423482" w:history="1">
+          <w:hyperlink w:anchor="_Toc22563863" w:history="1">
             <w:r>
               <w:rPr>
                 <w:rStyle w:val="Hyperlink"/>
@@ -3473,7 +3473,7 @@
               <w:rPr>
                 <w:webHidden/>
               </w:rPr>
-              <w:instrText xml:space="preserve"> PAGEREF _Toc20423482 \h </w:instrText>
+              <w:instrText xml:space="preserve"> PAGEREF _Toc22563863 \h </w:instrText>
             </w:r>
             <w:r>
               <w:rPr>
@@ -3510,7 +3510,7 @@
               <w:szCs w:val="22"/>
             </w:rPr>
           </w:pPr>
-          <w:hyperlink w:anchor="_Toc20423483" w:history="1">
+          <w:hyperlink w:anchor="_Toc22563864" w:history="1">
             <w:r>
               <w:rPr>
                 <w:rStyle w:val="Hyperlink"/>
@@ -3548,7 +3548,7 @@
               <w:rPr>
                 <w:webHidden/>
               </w:rPr>
-              <w:instrText xml:space="preserve"> PAGEREF _Toc20423483 \h </w:instrText>
+              <w:instrText xml:space="preserve"> PAGEREF _Toc22563864 \h </w:instrText>
             </w:r>
             <w:r>
               <w:rPr>
@@ -3590,7 +3590,7 @@
               <w:szCs w:val="22"/>
             </w:rPr>
           </w:pPr>
-          <w:hyperlink w:anchor="_Toc20423484" w:history="1">
+          <w:hyperlink w:anchor="_Toc22563865" w:history="1">
             <w:r>
               <w:rPr>
                 <w:rStyle w:val="Hyperlink"/>
@@ -3634,7 +3634,7 @@
                 <w:noProof/>
                 <w:webHidden/>
               </w:rPr>
-              <w:instrText xml:space="preserve"> PAGEREF _Toc20423484 \h </w:instrText>
+              <w:instrText xml:space="preserve"> PAGEREF _Toc22563865 \h </w:instrText>
             </w:r>
             <w:r>
               <w:rPr>
@@ -3680,7 +3680,7 @@
               <w:szCs w:val="22"/>
             </w:rPr>
           </w:pPr>
-          <w:hyperlink w:anchor="_Toc20423485" w:history="1">
+          <w:hyperlink w:anchor="_Toc22563866" w:history="1">
             <w:r>
               <w:rPr>
                 <w:rStyle w:val="Hyperlink"/>
@@ -3724,7 +3724,7 @@
                 <w:noProof/>
                 <w:webHidden/>
               </w:rPr>
-              <w:instrText xml:space="preserve"> PAGEREF _Toc20423485 \h </w:instrText>
+              <w:instrText xml:space="preserve"> PAGEREF _Toc22563866 \h </w:instrText>
             </w:r>
             <w:r>
               <w:rPr>
@@ -3765,7 +3765,7 @@
               <w:szCs w:val="22"/>
             </w:rPr>
           </w:pPr>
-          <w:hyperlink w:anchor="_Toc20423486" w:history="1">
+          <w:hyperlink w:anchor="_Toc22563867" w:history="1">
             <w:r>
               <w:rPr>
                 <w:rStyle w:val="Hyperlink"/>
@@ -3803,7 +3803,7 @@
               <w:rPr>
                 <w:webHidden/>
               </w:rPr>
-              <w:instrText xml:space="preserve"> PAGEREF _Toc20423486 \h </w:instrText>
+              <w:instrText xml:space="preserve"> PAGEREF _Toc22563867 \h </w:instrText>
             </w:r>
             <w:r>
               <w:rPr>
@@ -3840,7 +3840,7 @@
               <w:szCs w:val="22"/>
             </w:rPr>
           </w:pPr>
-          <w:hyperlink w:anchor="_Toc20423487" w:history="1">
+          <w:hyperlink w:anchor="_Toc22563868" w:history="1">
             <w:r>
               <w:rPr>
                 <w:rStyle w:val="Hyperlink"/>
@@ -3878,7 +3878,7 @@
               <w:rPr>
                 <w:webHidden/>
               </w:rPr>
-              <w:instrText xml:space="preserve"> PAGEREF _Toc20423487 \h </w:instrText>
+              <w:instrText xml:space="preserve"> PAGEREF _Toc22563868 \h </w:instrText>
             </w:r>
             <w:r>
               <w:rPr>
@@ -3915,7 +3915,7 @@
               <w:szCs w:val="22"/>
             </w:rPr>
           </w:pPr>
-          <w:hyperlink w:anchor="_Toc20423488" w:history="1">
+          <w:hyperlink w:anchor="_Toc22563869" w:history="1">
             <w:r>
               <w:rPr>
                 <w:rStyle w:val="Hyperlink"/>
@@ -3953,7 +3953,7 @@
               <w:rPr>
                 <w:webHidden/>
               </w:rPr>
-              <w:instrText xml:space="preserve"> PAGEREF _Toc20423488 \h </w:instrText>
+              <w:instrText xml:space="preserve"> PAGEREF _Toc22563869 \h </w:instrText>
             </w:r>
             <w:r>
               <w:rPr>
@@ -3990,7 +3990,7 @@
               <w:szCs w:val="22"/>
             </w:rPr>
           </w:pPr>
-          <w:hyperlink w:anchor="_Toc20423489" w:history="1">
+          <w:hyperlink w:anchor="_Toc22563870" w:history="1">
             <w:r>
               <w:rPr>
                 <w:rStyle w:val="Hyperlink"/>
@@ -4028,7 +4028,7 @@
               <w:rPr>
                 <w:webHidden/>
               </w:rPr>
-              <w:instrText xml:space="preserve"> PAGEREF _Toc20423489 \h </w:instrText>
+              <w:instrText xml:space="preserve"> PAGEREF _Toc22563870 \h </w:instrText>
             </w:r>
             <w:r>
               <w:rPr>
@@ -4065,7 +4065,7 @@
               <w:szCs w:val="22"/>
             </w:rPr>
           </w:pPr>
-          <w:hyperlink w:anchor="_Toc20423490" w:history="1">
+          <w:hyperlink w:anchor="_Toc22563871" w:history="1">
             <w:r>
               <w:rPr>
                 <w:rStyle w:val="Hyperlink"/>
@@ -4103,7 +4103,7 @@
               <w:rPr>
                 <w:webHidden/>
               </w:rPr>
-              <w:instrText xml:space="preserve"> PAGEREF _Toc20423490 \h </w:instrText>
+              <w:instrText xml:space="preserve"> PAGEREF _Toc22563871 \h </w:instrText>
             </w:r>
             <w:r>
               <w:rPr>
@@ -4140,7 +4140,7 @@
               <w:szCs w:val="22"/>
             </w:rPr>
           </w:pPr>
-          <w:hyperlink w:anchor="_Toc20423491" w:history="1">
+          <w:hyperlink w:anchor="_Toc22563872" w:history="1">
             <w:r>
               <w:rPr>
                 <w:rStyle w:val="Hyperlink"/>
@@ -4178,7 +4178,7 @@
               <w:rPr>
                 <w:webHidden/>
               </w:rPr>
-              <w:instrText xml:space="preserve"> PAGEREF _Toc20423491 \h </w:instrText>
+              <w:instrText xml:space="preserve"> PAGEREF _Toc22563872 \h </w:instrText>
             </w:r>
             <w:r>
               <w:rPr>
@@ -4215,7 +4215,7 @@
               <w:szCs w:val="22"/>
             </w:rPr>
           </w:pPr>
-          <w:hyperlink w:anchor="_Toc20423492" w:history="1">
+          <w:hyperlink w:anchor="_Toc22563873" w:history="1">
             <w:r>
               <w:rPr>
                 <w:rStyle w:val="Hyperlink"/>
@@ -4253,7 +4253,7 @@
               <w:rPr>
                 <w:webHidden/>
               </w:rPr>
-              <w:instrText xml:space="preserve"> PAGEREF _Toc20423492 \h </w:instrText>
+              <w:instrText xml:space="preserve"> PAGEREF _Toc22563873 \h </w:instrText>
             </w:r>
             <w:r>
               <w:rPr>
@@ -4291,7 +4291,7 @@
               <w:szCs w:val="22"/>
             </w:rPr>
           </w:pPr>
-          <w:hyperlink w:anchor="_Toc20423493" w:history="1">
+          <w:hyperlink w:anchor="_Toc22563874" w:history="1">
             <w:r>
               <w:rPr>
                 <w:rStyle w:val="Hyperlink"/>
@@ -4335,7 +4335,7 @@
                 <w:noProof/>
                 <w:webHidden/>
               </w:rPr>
-              <w:instrText xml:space="preserve"> PAGEREF _Toc20423493 \h </w:instrText>
+              <w:instrText xml:space="preserve"> PAGEREF _Toc22563874 \h </w:instrText>
             </w:r>
             <w:r>
               <w:rPr>
@@ -4355,7 +4355,7 @@
                 <w:noProof/>
                 <w:webHidden/>
               </w:rPr>
-              <w:t>28</w:t>
+              <w:t>31</w:t>
             </w:r>
             <w:r>
               <w:rPr>
@@ -4377,7 +4377,7 @@
               <w:szCs w:val="22"/>
             </w:rPr>
           </w:pPr>
-          <w:hyperlink w:anchor="_Toc20423494" w:history="1">
+          <w:hyperlink w:anchor="_Toc22563875" w:history="1">
             <w:r>
               <w:rPr>
                 <w:rStyle w:val="Hyperlink"/>
@@ -4421,7 +4421,7 @@
                 <w:noProof/>
                 <w:webHidden/>
               </w:rPr>
-              <w:instrText xml:space="preserve"> PAGEREF _Toc20423494 \h </w:instrText>
+              <w:instrText xml:space="preserve"> PAGEREF _Toc22563875 \h </w:instrText>
             </w:r>
             <w:r>
               <w:rPr>
@@ -4441,7 +4441,7 @@
                 <w:noProof/>
                 <w:webHidden/>
               </w:rPr>
-              <w:t>29</w:t>
+              <w:t>32</w:t>
             </w:r>
             <w:r>
               <w:rPr>
@@ -4463,7 +4463,7 @@
               <w:szCs w:val="22"/>
             </w:rPr>
           </w:pPr>
-          <w:hyperlink w:anchor="_Toc20423495" w:history="1">
+          <w:hyperlink w:anchor="_Toc22563876" w:history="1">
             <w:r>
               <w:rPr>
                 <w:rStyle w:val="Hyperlink"/>
@@ -4507,7 +4507,7 @@
                 <w:noProof/>
                 <w:webHidden/>
               </w:rPr>
-              <w:instrText xml:space="preserve"> PAGEREF _Toc20423495 \h </w:instrText>
+              <w:instrText xml:space="preserve"> PAGEREF _Toc22563876 \h </w:instrText>
             </w:r>
             <w:r>
               <w:rPr>
@@ -4527,7 +4527,7 @@
                 <w:noProof/>
                 <w:webHidden/>
               </w:rPr>
-              <w:t>29</w:t>
+              <w:t>32</w:t>
             </w:r>
             <w:r>
               <w:rPr>
@@ -4549,7 +4549,7 @@
               <w:szCs w:val="22"/>
             </w:rPr>
           </w:pPr>
-          <w:hyperlink w:anchor="_Toc20423496" w:history="1">
+          <w:hyperlink w:anchor="_Toc22563877" w:history="1">
             <w:r>
               <w:rPr>
                 <w:rStyle w:val="Hyperlink"/>
@@ -4593,7 +4593,7 @@
                 <w:noProof/>
                 <w:webHidden/>
               </w:rPr>
-              <w:instrText xml:space="preserve"> PAGEREF _Toc20423496 \h </w:instrText>
+              <w:instrText xml:space="preserve"> PAGEREF _Toc22563877 \h </w:instrText>
             </w:r>
             <w:r>
               <w:rPr>
@@ -4613,7 +4613,7 @@
                 <w:noProof/>
                 <w:webHidden/>
               </w:rPr>
-              <w:t>29</w:t>
+              <w:t>32</w:t>
             </w:r>
             <w:r>
               <w:rPr>
@@ -4635,7 +4635,7 @@
               <w:szCs w:val="22"/>
             </w:rPr>
           </w:pPr>
-          <w:hyperlink w:anchor="_Toc20423497" w:history="1">
+          <w:hyperlink w:anchor="_Toc22563878" w:history="1">
             <w:r>
               <w:rPr>
                 <w:rStyle w:val="Hyperlink"/>
@@ -4679,7 +4679,7 @@
                 <w:noProof/>
                 <w:webHidden/>
               </w:rPr>
-              <w:instrText xml:space="preserve"> PAGEREF _Toc20423497 \h </w:instrText>
+              <w:instrText xml:space="preserve"> PAGEREF _Toc22563878 \h </w:instrText>
             </w:r>
             <w:r>
               <w:rPr>
@@ -4699,7 +4699,7 @@
                 <w:noProof/>
                 <w:webHidden/>
               </w:rPr>
-              <w:t>29</w:t>
+              <w:t>32</w:t>
             </w:r>
             <w:r>
               <w:rPr>
@@ -4744,7 +4744,7 @@
           <w:numId w:val="24"/>
         </w:numPr>
       </w:pPr>
-      <w:bookmarkStart w:id="1" w:name="_Toc20423450"/>
+      <w:bookmarkStart w:id="1" w:name="_Toc22563831"/>
       <w:proofErr w:type="spellStart"/>
       <w:r>
         <w:lastRenderedPageBreak/>
@@ -4814,7 +4814,7 @@
           <w:numId w:val="24"/>
         </w:numPr>
       </w:pPr>
-      <w:bookmarkStart w:id="2" w:name="_Toc20423451"/>
+      <w:bookmarkStart w:id="2" w:name="_Toc22563832"/>
       <w:proofErr w:type="spellStart"/>
       <w:r>
         <w:lastRenderedPageBreak/>
@@ -4859,7 +4859,7 @@
           <w:numId w:val="24"/>
         </w:numPr>
       </w:pPr>
-      <w:bookmarkStart w:id="3" w:name="_Toc20423452"/>
+      <w:bookmarkStart w:id="3" w:name="_Toc22563833"/>
       <w:proofErr w:type="spellStart"/>
       <w:r>
         <w:lastRenderedPageBreak/>
@@ -4915,6 +4915,7 @@
       <w:bookmarkStart w:id="9" w:name="_Toc20058015"/>
       <w:bookmarkStart w:id="10" w:name="_Toc20423378"/>
       <w:bookmarkStart w:id="11" w:name="_Toc20423453"/>
+      <w:bookmarkStart w:id="12" w:name="_Toc22563834"/>
       <w:bookmarkEnd w:id="4"/>
       <w:bookmarkEnd w:id="5"/>
       <w:bookmarkEnd w:id="6"/>
@@ -4923,6 +4924,7 @@
       <w:bookmarkEnd w:id="9"/>
       <w:bookmarkEnd w:id="10"/>
       <w:bookmarkEnd w:id="11"/>
+      <w:bookmarkEnd w:id="12"/>
     </w:p>
     <w:p>
       <w:pPr>
@@ -4940,8 +4942,10 @@
           <w:szCs w:val="32"/>
         </w:rPr>
       </w:pPr>
-      <w:bookmarkStart w:id="12" w:name="_Toc20423454"/>
-      <w:bookmarkEnd w:id="12"/>
+      <w:bookmarkStart w:id="13" w:name="_Toc20423454"/>
+      <w:bookmarkStart w:id="14" w:name="_Toc22563835"/>
+      <w:bookmarkEnd w:id="13"/>
+      <w:bookmarkEnd w:id="14"/>
     </w:p>
     <w:p>
       <w:pPr>
@@ -4959,8 +4963,10 @@
           <w:szCs w:val="32"/>
         </w:rPr>
       </w:pPr>
-      <w:bookmarkStart w:id="13" w:name="_Toc20423455"/>
-      <w:bookmarkEnd w:id="13"/>
+      <w:bookmarkStart w:id="15" w:name="_Toc20423455"/>
+      <w:bookmarkStart w:id="16" w:name="_Toc22563836"/>
+      <w:bookmarkEnd w:id="15"/>
+      <w:bookmarkEnd w:id="16"/>
     </w:p>
     <w:p>
       <w:pPr>
@@ -4969,7 +4975,7 @@
           <w:vanish/>
         </w:rPr>
       </w:pPr>
-      <w:bookmarkStart w:id="14" w:name="_Toc20423456"/>
+      <w:bookmarkStart w:id="17" w:name="_Toc22563837"/>
       <w:proofErr w:type="spellStart"/>
       <w:r>
         <w:t>Situação</w:t>
@@ -4982,7 +4988,7 @@
       <w:r>
         <w:t>Atual</w:t>
       </w:r>
-      <w:bookmarkEnd w:id="14"/>
+      <w:bookmarkEnd w:id="17"/>
       <w:proofErr w:type="spellEnd"/>
     </w:p>
     <w:p/>
@@ -4996,7 +5002,7 @@
       <w:pPr>
         <w:pStyle w:val="Ttulo3"/>
       </w:pPr>
-      <w:bookmarkStart w:id="15" w:name="_Toc20423457"/>
+      <w:bookmarkStart w:id="18" w:name="_Toc22563838"/>
       <w:proofErr w:type="spellStart"/>
       <w:r>
         <w:t>Problemas</w:t>
@@ -5009,7 +5015,7 @@
       <w:r>
         <w:t>Encontrados</w:t>
       </w:r>
-      <w:bookmarkEnd w:id="15"/>
+      <w:bookmarkEnd w:id="18"/>
       <w:proofErr w:type="spellEnd"/>
     </w:p>
     <w:p>
@@ -5025,7 +5031,7 @@
           <w:lang w:val="pt-BR"/>
         </w:rPr>
       </w:pPr>
-      <w:bookmarkStart w:id="16" w:name="_Toc20423458"/>
+      <w:bookmarkStart w:id="19" w:name="_Toc22563839"/>
       <w:r>
         <w:rPr>
           <w:lang w:val="pt-BR"/>
@@ -5050,7 +5056,7 @@
         </w:rPr>
         <w:t>ercado (estado da arte)</w:t>
       </w:r>
-      <w:bookmarkEnd w:id="16"/>
+      <w:bookmarkEnd w:id="19"/>
     </w:p>
     <w:p>
       <w:r>
@@ -5275,7 +5281,7 @@
       <w:pPr>
         <w:pStyle w:val="Ttulo2"/>
       </w:pPr>
-      <w:bookmarkStart w:id="17" w:name="_Toc20423459"/>
+      <w:bookmarkStart w:id="20" w:name="_Toc22563840"/>
       <w:proofErr w:type="spellStart"/>
       <w:r>
         <w:lastRenderedPageBreak/>
@@ -5289,7 +5295,7 @@
       <w:r>
         <w:t>Projeto</w:t>
       </w:r>
-      <w:bookmarkEnd w:id="17"/>
+      <w:bookmarkEnd w:id="20"/>
       <w:proofErr w:type="spellEnd"/>
     </w:p>
     <w:p>
@@ -5345,7 +5351,7 @@
       <w:pPr>
         <w:pStyle w:val="Ttulo2"/>
       </w:pPr>
-      <w:bookmarkStart w:id="18" w:name="_Toc20423460"/>
+      <w:bookmarkStart w:id="21" w:name="_Toc22563841"/>
       <w:proofErr w:type="spellStart"/>
       <w:r>
         <w:t>Riscos</w:t>
@@ -5366,7 +5372,7 @@
       <w:r>
         <w:t>AViS</w:t>
       </w:r>
-      <w:bookmarkEnd w:id="18"/>
+      <w:bookmarkEnd w:id="21"/>
       <w:proofErr w:type="spellEnd"/>
     </w:p>
     <w:p>
@@ -5407,7 +5413,7 @@
       <w:pPr>
         <w:pStyle w:val="Ttulo3"/>
       </w:pPr>
-      <w:bookmarkStart w:id="19" w:name="_Toc20423461"/>
+      <w:bookmarkStart w:id="22" w:name="_Toc22563842"/>
       <w:proofErr w:type="spellStart"/>
       <w:r>
         <w:t>Limitações</w:t>
@@ -5420,7 +5426,7 @@
       <w:r>
         <w:t>Operacionais</w:t>
       </w:r>
-      <w:bookmarkEnd w:id="19"/>
+      <w:bookmarkEnd w:id="22"/>
       <w:proofErr w:type="spellEnd"/>
     </w:p>
     <w:p>
@@ -5503,7 +5509,7 @@
       <w:pPr>
         <w:pStyle w:val="Ttulo3"/>
       </w:pPr>
-      <w:bookmarkStart w:id="20" w:name="_Toc20423462"/>
+      <w:bookmarkStart w:id="23" w:name="_Toc22563843"/>
       <w:proofErr w:type="spellStart"/>
       <w:r>
         <w:t>Considerações</w:t>
@@ -5516,7 +5522,7 @@
       <w:r>
         <w:t>Legais</w:t>
       </w:r>
-      <w:bookmarkEnd w:id="20"/>
+      <w:bookmarkEnd w:id="23"/>
       <w:proofErr w:type="spellEnd"/>
     </w:p>
     <w:p>
@@ -5596,7 +5602,7 @@
       <w:pPr>
         <w:pStyle w:val="Ttulo3"/>
       </w:pPr>
-      <w:bookmarkStart w:id="21" w:name="_Toc20423463"/>
+      <w:bookmarkStart w:id="24" w:name="_Toc22563844"/>
       <w:proofErr w:type="spellStart"/>
       <w:r>
         <w:t>Considerações</w:t>
@@ -5605,7 +5611,7 @@
       <w:r>
         <w:t xml:space="preserve"> de Hardware / Software / Rede</w:t>
       </w:r>
-      <w:bookmarkEnd w:id="21"/>
+      <w:bookmarkEnd w:id="24"/>
       <w:r>
         <w:t xml:space="preserve"> </w:t>
       </w:r>
@@ -5674,7 +5680,7 @@
       <w:pPr>
         <w:pStyle w:val="Ttulo3"/>
       </w:pPr>
-      <w:bookmarkStart w:id="22" w:name="_Toc20423464"/>
+      <w:bookmarkStart w:id="25" w:name="_Toc22563845"/>
       <w:proofErr w:type="spellStart"/>
       <w:r>
         <w:t>Políticas</w:t>
@@ -5687,7 +5693,7 @@
       <w:r>
         <w:t>Organizacionais</w:t>
       </w:r>
-      <w:bookmarkEnd w:id="22"/>
+      <w:bookmarkEnd w:id="25"/>
       <w:proofErr w:type="spellEnd"/>
     </w:p>
     <w:p>
@@ -5714,12 +5720,12 @@
       <w:pPr>
         <w:pStyle w:val="Ttulo3"/>
       </w:pPr>
-      <w:bookmarkStart w:id="23" w:name="_Toc20423465"/>
+      <w:bookmarkStart w:id="26" w:name="_Toc22563846"/>
       <w:proofErr w:type="spellStart"/>
       <w:r>
         <w:t>Riscos</w:t>
       </w:r>
-      <w:bookmarkEnd w:id="23"/>
+      <w:bookmarkEnd w:id="26"/>
       <w:proofErr w:type="spellEnd"/>
     </w:p>
     <w:p>
@@ -7769,22 +7775,24 @@
           <w:szCs w:val="36"/>
         </w:rPr>
       </w:pPr>
-      <w:bookmarkStart w:id="24" w:name="_Toc20053045"/>
-      <w:bookmarkStart w:id="25" w:name="_Toc20053148"/>
-      <w:bookmarkStart w:id="26" w:name="_Toc20053646"/>
-      <w:bookmarkStart w:id="27" w:name="_Toc20053746"/>
-      <w:bookmarkStart w:id="28" w:name="_Toc20055665"/>
-      <w:bookmarkStart w:id="29" w:name="_Toc20058027"/>
-      <w:bookmarkStart w:id="30" w:name="_Toc20423390"/>
-      <w:bookmarkStart w:id="31" w:name="_Toc20423466"/>
-      <w:bookmarkEnd w:id="24"/>
-      <w:bookmarkEnd w:id="25"/>
-      <w:bookmarkEnd w:id="26"/>
+      <w:bookmarkStart w:id="27" w:name="_Toc20053045"/>
+      <w:bookmarkStart w:id="28" w:name="_Toc20053148"/>
+      <w:bookmarkStart w:id="29" w:name="_Toc20053646"/>
+      <w:bookmarkStart w:id="30" w:name="_Toc20053746"/>
+      <w:bookmarkStart w:id="31" w:name="_Toc20055665"/>
+      <w:bookmarkStart w:id="32" w:name="_Toc20058027"/>
+      <w:bookmarkStart w:id="33" w:name="_Toc20423390"/>
+      <w:bookmarkStart w:id="34" w:name="_Toc20423466"/>
+      <w:bookmarkStart w:id="35" w:name="_Toc22563847"/>
       <w:bookmarkEnd w:id="27"/>
       <w:bookmarkEnd w:id="28"/>
       <w:bookmarkEnd w:id="29"/>
       <w:bookmarkEnd w:id="30"/>
       <w:bookmarkEnd w:id="31"/>
+      <w:bookmarkEnd w:id="32"/>
+      <w:bookmarkEnd w:id="33"/>
+      <w:bookmarkEnd w:id="34"/>
+      <w:bookmarkEnd w:id="35"/>
     </w:p>
     <w:p>
       <w:pPr>
@@ -7801,22 +7809,24 @@
           <w:szCs w:val="36"/>
         </w:rPr>
       </w:pPr>
-      <w:bookmarkStart w:id="32" w:name="_Toc20053046"/>
-      <w:bookmarkStart w:id="33" w:name="_Toc20053149"/>
-      <w:bookmarkStart w:id="34" w:name="_Toc20053647"/>
-      <w:bookmarkStart w:id="35" w:name="_Toc20053747"/>
-      <w:bookmarkStart w:id="36" w:name="_Toc20055666"/>
-      <w:bookmarkStart w:id="37" w:name="_Toc20058028"/>
-      <w:bookmarkStart w:id="38" w:name="_Toc20423391"/>
-      <w:bookmarkStart w:id="39" w:name="_Toc20423467"/>
-      <w:bookmarkEnd w:id="32"/>
-      <w:bookmarkEnd w:id="33"/>
-      <w:bookmarkEnd w:id="34"/>
-      <w:bookmarkEnd w:id="35"/>
+      <w:bookmarkStart w:id="36" w:name="_Toc20053046"/>
+      <w:bookmarkStart w:id="37" w:name="_Toc20053149"/>
+      <w:bookmarkStart w:id="38" w:name="_Toc20053647"/>
+      <w:bookmarkStart w:id="39" w:name="_Toc20053747"/>
+      <w:bookmarkStart w:id="40" w:name="_Toc20055666"/>
+      <w:bookmarkStart w:id="41" w:name="_Toc20058028"/>
+      <w:bookmarkStart w:id="42" w:name="_Toc20423391"/>
+      <w:bookmarkStart w:id="43" w:name="_Toc20423467"/>
+      <w:bookmarkStart w:id="44" w:name="_Toc22563848"/>
       <w:bookmarkEnd w:id="36"/>
       <w:bookmarkEnd w:id="37"/>
       <w:bookmarkEnd w:id="38"/>
       <w:bookmarkEnd w:id="39"/>
+      <w:bookmarkEnd w:id="40"/>
+      <w:bookmarkEnd w:id="41"/>
+      <w:bookmarkEnd w:id="42"/>
+      <w:bookmarkEnd w:id="43"/>
+      <w:bookmarkEnd w:id="44"/>
     </w:p>
     <w:p>
       <w:pPr>
@@ -7833,28 +7843,30 @@
           <w:szCs w:val="36"/>
         </w:rPr>
       </w:pPr>
-      <w:bookmarkStart w:id="40" w:name="_Toc20053047"/>
-      <w:bookmarkStart w:id="41" w:name="_Toc20053150"/>
-      <w:bookmarkStart w:id="42" w:name="_Toc20053648"/>
-      <w:bookmarkStart w:id="43" w:name="_Toc20053748"/>
-      <w:bookmarkStart w:id="44" w:name="_Toc20055667"/>
-      <w:bookmarkStart w:id="45" w:name="_Toc20058029"/>
-      <w:bookmarkStart w:id="46" w:name="_Toc20423392"/>
-      <w:bookmarkStart w:id="47" w:name="_Toc20423468"/>
-      <w:bookmarkEnd w:id="40"/>
-      <w:bookmarkEnd w:id="41"/>
-      <w:bookmarkEnd w:id="42"/>
-      <w:bookmarkEnd w:id="43"/>
-      <w:bookmarkEnd w:id="44"/>
+      <w:bookmarkStart w:id="45" w:name="_Toc20053047"/>
+      <w:bookmarkStart w:id="46" w:name="_Toc20053150"/>
+      <w:bookmarkStart w:id="47" w:name="_Toc20053648"/>
+      <w:bookmarkStart w:id="48" w:name="_Toc20053748"/>
+      <w:bookmarkStart w:id="49" w:name="_Toc20055667"/>
+      <w:bookmarkStart w:id="50" w:name="_Toc20058029"/>
+      <w:bookmarkStart w:id="51" w:name="_Toc20423392"/>
+      <w:bookmarkStart w:id="52" w:name="_Toc20423468"/>
+      <w:bookmarkStart w:id="53" w:name="_Toc22563849"/>
       <w:bookmarkEnd w:id="45"/>
       <w:bookmarkEnd w:id="46"/>
       <w:bookmarkEnd w:id="47"/>
+      <w:bookmarkEnd w:id="48"/>
+      <w:bookmarkEnd w:id="49"/>
+      <w:bookmarkEnd w:id="50"/>
+      <w:bookmarkEnd w:id="51"/>
+      <w:bookmarkEnd w:id="52"/>
+      <w:bookmarkEnd w:id="53"/>
     </w:p>
     <w:p>
       <w:pPr>
         <w:pStyle w:val="Ttulo1"/>
       </w:pPr>
-      <w:bookmarkStart w:id="48" w:name="_Toc20423469"/>
+      <w:bookmarkStart w:id="54" w:name="_Toc22563850"/>
       <w:proofErr w:type="spellStart"/>
       <w:r>
         <w:t>Análise</w:t>
@@ -7867,7 +7879,7 @@
       <w:r>
         <w:t>Requisitos</w:t>
       </w:r>
-      <w:bookmarkEnd w:id="48"/>
+      <w:bookmarkEnd w:id="54"/>
       <w:proofErr w:type="spellEnd"/>
     </w:p>
     <w:p/>
@@ -7887,22 +7899,24 @@
           <w:szCs w:val="32"/>
         </w:rPr>
       </w:pPr>
-      <w:bookmarkStart w:id="49" w:name="_Toc20053049"/>
-      <w:bookmarkStart w:id="50" w:name="_Toc20053152"/>
-      <w:bookmarkStart w:id="51" w:name="_Toc20053650"/>
-      <w:bookmarkStart w:id="52" w:name="_Toc20053750"/>
-      <w:bookmarkStart w:id="53" w:name="_Toc20055669"/>
-      <w:bookmarkStart w:id="54" w:name="_Toc20058031"/>
-      <w:bookmarkStart w:id="55" w:name="_Toc20423394"/>
-      <w:bookmarkStart w:id="56" w:name="_Toc20423470"/>
-      <w:bookmarkEnd w:id="49"/>
-      <w:bookmarkEnd w:id="50"/>
-      <w:bookmarkEnd w:id="51"/>
-      <w:bookmarkEnd w:id="52"/>
-      <w:bookmarkEnd w:id="53"/>
-      <w:bookmarkEnd w:id="54"/>
+      <w:bookmarkStart w:id="55" w:name="_Toc20053049"/>
+      <w:bookmarkStart w:id="56" w:name="_Toc20053152"/>
+      <w:bookmarkStart w:id="57" w:name="_Toc20053650"/>
+      <w:bookmarkStart w:id="58" w:name="_Toc20053750"/>
+      <w:bookmarkStart w:id="59" w:name="_Toc20055669"/>
+      <w:bookmarkStart w:id="60" w:name="_Toc20058031"/>
+      <w:bookmarkStart w:id="61" w:name="_Toc20423394"/>
+      <w:bookmarkStart w:id="62" w:name="_Toc20423470"/>
+      <w:bookmarkStart w:id="63" w:name="_Toc22563851"/>
       <w:bookmarkEnd w:id="55"/>
       <w:bookmarkEnd w:id="56"/>
+      <w:bookmarkEnd w:id="57"/>
+      <w:bookmarkEnd w:id="58"/>
+      <w:bookmarkEnd w:id="59"/>
+      <w:bookmarkEnd w:id="60"/>
+      <w:bookmarkEnd w:id="61"/>
+      <w:bookmarkEnd w:id="62"/>
+      <w:bookmarkEnd w:id="63"/>
     </w:p>
     <w:p>
       <w:pPr>
@@ -7911,7 +7925,7 @@
           <w:lang w:val="pt-BR"/>
         </w:rPr>
       </w:pPr>
-      <w:bookmarkStart w:id="57" w:name="_Toc20423471"/>
+      <w:bookmarkStart w:id="64" w:name="_Toc22563852"/>
       <w:r>
         <w:rPr>
           <w:lang w:val="pt-BR"/>
@@ -7924,14 +7938,14 @@
         </w:rPr>
         <w:t>écnica utilizada para levantamento dos requisitos</w:t>
       </w:r>
-      <w:bookmarkEnd w:id="57"/>
+      <w:bookmarkEnd w:id="64"/>
     </w:p>
     <w:p/>
     <w:p>
       <w:pPr>
         <w:pStyle w:val="Ttulo2"/>
       </w:pPr>
-      <w:bookmarkStart w:id="58" w:name="_Toc20423472"/>
+      <w:bookmarkStart w:id="65" w:name="_Toc22563853"/>
       <w:proofErr w:type="spellStart"/>
       <w:r>
         <w:t>Situação</w:t>
@@ -7947,7 +7961,7 @@
       <w:r>
         <w:t>roposta</w:t>
       </w:r>
-      <w:bookmarkEnd w:id="58"/>
+      <w:bookmarkEnd w:id="65"/>
       <w:proofErr w:type="spellEnd"/>
     </w:p>
     <w:p>
@@ -8037,7 +8051,7 @@
       <w:pPr>
         <w:pStyle w:val="Ttulo2"/>
       </w:pPr>
-      <w:bookmarkStart w:id="59" w:name="_Toc20423473"/>
+      <w:bookmarkStart w:id="66" w:name="_Toc22563854"/>
       <w:proofErr w:type="spellStart"/>
       <w:r>
         <w:t>Requisitos</w:t>
@@ -8050,7 +8064,7 @@
       <w:r>
         <w:t>Funcionais</w:t>
       </w:r>
-      <w:bookmarkEnd w:id="59"/>
+      <w:bookmarkEnd w:id="66"/>
       <w:proofErr w:type="spellEnd"/>
     </w:p>
     <w:p>
@@ -8217,7 +8231,7 @@
       <w:pPr>
         <w:pStyle w:val="Ttulo3"/>
       </w:pPr>
-      <w:bookmarkStart w:id="60" w:name="_Toc20423474"/>
+      <w:bookmarkStart w:id="67" w:name="_Toc22563855"/>
       <w:proofErr w:type="spellStart"/>
       <w:r>
         <w:t>Casos</w:t>
@@ -8233,7 +8247,7 @@
       <w:r>
         <w:t>so</w:t>
       </w:r>
-      <w:bookmarkEnd w:id="60"/>
+      <w:bookmarkEnd w:id="67"/>
       <w:proofErr w:type="spellEnd"/>
     </w:p>
     <w:p>
@@ -11110,7 +11124,7 @@
       <w:pPr>
         <w:pStyle w:val="Ttulo2"/>
       </w:pPr>
-      <w:bookmarkStart w:id="61" w:name="_Toc20423475"/>
+      <w:bookmarkStart w:id="68" w:name="_Toc22563856"/>
       <w:proofErr w:type="spellStart"/>
       <w:r>
         <w:t>Requisitos</w:t>
@@ -11137,14 +11151,14 @@
       <w:r>
         <w:t>uncionais</w:t>
       </w:r>
-      <w:bookmarkEnd w:id="61"/>
+      <w:bookmarkEnd w:id="68"/>
       <w:proofErr w:type="spellEnd"/>
     </w:p>
     <w:p>
       <w:pPr>
         <w:pStyle w:val="Ttulo3"/>
       </w:pPr>
-      <w:bookmarkStart w:id="62" w:name="_Toc20423476"/>
+      <w:bookmarkStart w:id="69" w:name="_Toc22563857"/>
       <w:r>
         <w:t xml:space="preserve">Tempo de </w:t>
       </w:r>
@@ -11152,7 +11166,7 @@
       <w:r>
         <w:t>resposta</w:t>
       </w:r>
-      <w:bookmarkEnd w:id="62"/>
+      <w:bookmarkEnd w:id="69"/>
       <w:proofErr w:type="spellEnd"/>
     </w:p>
     <w:p>
@@ -11192,7 +11206,7 @@
       <w:pPr>
         <w:pStyle w:val="Ttulo3"/>
       </w:pPr>
-      <w:bookmarkStart w:id="63" w:name="_Toc20423477"/>
+      <w:bookmarkStart w:id="70" w:name="_Toc22563858"/>
       <w:proofErr w:type="spellStart"/>
       <w:r>
         <w:t>Uso</w:t>
@@ -11205,7 +11219,7 @@
       <w:r>
         <w:t>memória</w:t>
       </w:r>
-      <w:bookmarkEnd w:id="63"/>
+      <w:bookmarkEnd w:id="70"/>
       <w:proofErr w:type="spellEnd"/>
     </w:p>
     <w:p>
@@ -11272,7 +11286,7 @@
       <w:pPr>
         <w:pStyle w:val="Ttulo3"/>
       </w:pPr>
-      <w:bookmarkStart w:id="64" w:name="_Toc20423478"/>
+      <w:bookmarkStart w:id="71" w:name="_Toc22563859"/>
       <w:proofErr w:type="spellStart"/>
       <w:r>
         <w:t>Uso</w:t>
@@ -11297,7 +11311,7 @@
       <w:r>
         <w:t xml:space="preserve"> disco</w:t>
       </w:r>
-      <w:bookmarkEnd w:id="64"/>
+      <w:bookmarkEnd w:id="71"/>
     </w:p>
     <w:p>
       <w:r>
@@ -11316,14 +11330,14 @@
           <w:lang w:val="pt-BR"/>
         </w:rPr>
       </w:pPr>
-      <w:bookmarkStart w:id="65" w:name="_Toc20423479"/>
+      <w:bookmarkStart w:id="72" w:name="_Toc22563860"/>
       <w:r>
         <w:rPr>
           <w:lang w:val="pt-BR"/>
         </w:rPr>
         <w:t>Uso de recursos de processamento no servidor</w:t>
       </w:r>
-      <w:bookmarkEnd w:id="65"/>
+      <w:bookmarkEnd w:id="72"/>
     </w:p>
     <w:p>
       <w:r>
@@ -11350,7 +11364,7 @@
       <w:pPr>
         <w:pStyle w:val="Ttulo1"/>
       </w:pPr>
-      <w:bookmarkStart w:id="66" w:name="_Toc20423480"/>
+      <w:bookmarkStart w:id="73" w:name="_Toc22563861"/>
       <w:proofErr w:type="spellStart"/>
       <w:r>
         <w:lastRenderedPageBreak/>
@@ -11377,7 +11391,7 @@
       <w:r>
         <w:t>ware</w:t>
       </w:r>
-      <w:bookmarkEnd w:id="66"/>
+      <w:bookmarkEnd w:id="73"/>
     </w:p>
     <w:p>
       <w:r>
@@ -11426,22 +11440,24 @@
           <w:szCs w:val="32"/>
         </w:rPr>
       </w:pPr>
-      <w:bookmarkStart w:id="67" w:name="_Toc20053060"/>
-      <w:bookmarkStart w:id="68" w:name="_Toc20053163"/>
-      <w:bookmarkStart w:id="69" w:name="_Toc20053661"/>
-      <w:bookmarkStart w:id="70" w:name="_Toc20053761"/>
-      <w:bookmarkStart w:id="71" w:name="_Toc20055680"/>
-      <w:bookmarkStart w:id="72" w:name="_Toc20058042"/>
-      <w:bookmarkStart w:id="73" w:name="_Toc20423405"/>
-      <w:bookmarkStart w:id="74" w:name="_Toc20423481"/>
-      <w:bookmarkEnd w:id="67"/>
-      <w:bookmarkEnd w:id="68"/>
-      <w:bookmarkEnd w:id="69"/>
-      <w:bookmarkEnd w:id="70"/>
-      <w:bookmarkEnd w:id="71"/>
-      <w:bookmarkEnd w:id="72"/>
-      <w:bookmarkEnd w:id="73"/>
+      <w:bookmarkStart w:id="74" w:name="_Toc20053060"/>
+      <w:bookmarkStart w:id="75" w:name="_Toc20053163"/>
+      <w:bookmarkStart w:id="76" w:name="_Toc20053661"/>
+      <w:bookmarkStart w:id="77" w:name="_Toc20053761"/>
+      <w:bookmarkStart w:id="78" w:name="_Toc20055680"/>
+      <w:bookmarkStart w:id="79" w:name="_Toc20058042"/>
+      <w:bookmarkStart w:id="80" w:name="_Toc20423405"/>
+      <w:bookmarkStart w:id="81" w:name="_Toc20423481"/>
+      <w:bookmarkStart w:id="82" w:name="_Toc22563862"/>
       <w:bookmarkEnd w:id="74"/>
+      <w:bookmarkEnd w:id="75"/>
+      <w:bookmarkEnd w:id="76"/>
+      <w:bookmarkEnd w:id="77"/>
+      <w:bookmarkEnd w:id="78"/>
+      <w:bookmarkEnd w:id="79"/>
+      <w:bookmarkEnd w:id="80"/>
+      <w:bookmarkEnd w:id="81"/>
+      <w:bookmarkEnd w:id="82"/>
     </w:p>
     <w:p>
       <w:pPr>
@@ -11451,7 +11467,7 @@
           <w:sz w:val="24"/>
         </w:rPr>
       </w:pPr>
-      <w:bookmarkStart w:id="75" w:name="_Toc20423482"/>
+      <w:bookmarkStart w:id="83" w:name="_Toc22563863"/>
       <w:proofErr w:type="spellStart"/>
       <w:r>
         <w:t>Arquitetura</w:t>
@@ -11472,7 +11488,7 @@
       <w:r>
         <w:t>proposta</w:t>
       </w:r>
-      <w:bookmarkEnd w:id="75"/>
+      <w:bookmarkEnd w:id="83"/>
       <w:proofErr w:type="spellEnd"/>
     </w:p>
     <w:p>
@@ -11591,11 +11607,11 @@
       <w:r>
         <w:t xml:space="preserve"> de áudio e vídeo serão transmitidos, via proto</w:t>
       </w:r>
-      <w:bookmarkStart w:id="76" w:name="_Hlk18332672"/>
+      <w:bookmarkStart w:id="84" w:name="_Hlk18332672"/>
       <w:r>
         <w:t>col</w:t>
       </w:r>
-      <w:bookmarkEnd w:id="76"/>
+      <w:bookmarkEnd w:id="84"/>
       <w:r>
         <w:t>o UDP, seguindo o caminho mais curto</w:t>
       </w:r>
@@ -11797,21 +11813,14 @@
                             <w:r>
                               <w:t xml:space="preserve">Figura </w:t>
                             </w:r>
-                            <w:r>
-                              <w:fldChar w:fldCharType="begin"/>
-                            </w:r>
-                            <w:r>
-                              <w:instrText xml:space="preserve"> SEQ Figura \* ARABIC </w:instrText>
-                            </w:r>
-                            <w:r>
-                              <w:fldChar w:fldCharType="separate"/>
-                            </w:r>
-                            <w:r>
-                              <w:t>1</w:t>
-                            </w:r>
-                            <w:r>
-                              <w:fldChar w:fldCharType="end"/>
-                            </w:r>
+                            <w:fldSimple w:instr=" SEQ Figura \* ARABIC ">
+                              <w:r>
+                                <w:rPr>
+                                  <w:noProof/>
+                                </w:rPr>
+                                <w:t>1</w:t>
+                              </w:r>
+                            </w:fldSimple>
                             <w:r>
                               <w:t xml:space="preserve"> – Visão global d</w:t>
                             </w:r>
@@ -11855,21 +11864,14 @@
                       <w:r>
                         <w:t xml:space="preserve">Figura </w:t>
                       </w:r>
-                      <w:r>
-                        <w:fldChar w:fldCharType="begin"/>
-                      </w:r>
-                      <w:r>
-                        <w:instrText xml:space="preserve"> SEQ Figura \* ARABIC </w:instrText>
-                      </w:r>
-                      <w:r>
-                        <w:fldChar w:fldCharType="separate"/>
-                      </w:r>
-                      <w:r>
-                        <w:t>1</w:t>
-                      </w:r>
-                      <w:r>
-                        <w:fldChar w:fldCharType="end"/>
-                      </w:r>
+                      <w:fldSimple w:instr=" SEQ Figura \* ARABIC ">
+                        <w:r>
+                          <w:rPr>
+                            <w:noProof/>
+                          </w:rPr>
+                          <w:t>1</w:t>
+                        </w:r>
+                      </w:fldSimple>
                       <w:r>
                         <w:t xml:space="preserve"> – Visão global d</w:t>
                       </w:r>
@@ -12202,7 +12204,7 @@
       <w:pPr>
         <w:pStyle w:val="Ttulo2"/>
       </w:pPr>
-      <w:bookmarkStart w:id="77" w:name="_Toc20423483"/>
+      <w:bookmarkStart w:id="85" w:name="_Toc22563864"/>
       <w:proofErr w:type="spellStart"/>
       <w:r>
         <w:lastRenderedPageBreak/>
@@ -12220,7 +12222,7 @@
       <w:r>
         <w:t xml:space="preserve"> e APIs</w:t>
       </w:r>
-      <w:bookmarkEnd w:id="77"/>
+      <w:bookmarkEnd w:id="85"/>
     </w:p>
     <w:p>
       <w:pPr>
@@ -12245,12 +12247,12 @@
       <w:pPr>
         <w:pStyle w:val="Ttulo3"/>
       </w:pPr>
-      <w:bookmarkStart w:id="78" w:name="_Toc20423484"/>
+      <w:bookmarkStart w:id="86" w:name="_Toc22563865"/>
       <w:proofErr w:type="spellStart"/>
       <w:r>
         <w:t>Tecnologias</w:t>
       </w:r>
-      <w:bookmarkEnd w:id="78"/>
+      <w:bookmarkEnd w:id="86"/>
       <w:proofErr w:type="spellEnd"/>
     </w:p>
     <w:p>
@@ -12772,7 +12774,7 @@
       <w:pPr>
         <w:pStyle w:val="Ttulo3"/>
       </w:pPr>
-      <w:bookmarkStart w:id="79" w:name="_Toc20423485"/>
+      <w:bookmarkStart w:id="87" w:name="_Toc22563866"/>
       <w:r>
         <w:t xml:space="preserve">APIs </w:t>
       </w:r>
@@ -12780,7 +12782,7 @@
       <w:r>
         <w:t>Utilizadas</w:t>
       </w:r>
-      <w:bookmarkEnd w:id="79"/>
+      <w:bookmarkEnd w:id="87"/>
       <w:proofErr w:type="spellEnd"/>
     </w:p>
     <w:p>
@@ -12918,7 +12920,7 @@
       <w:pPr>
         <w:pStyle w:val="Ttulo2"/>
       </w:pPr>
-      <w:bookmarkStart w:id="80" w:name="_Toc20423486"/>
+      <w:bookmarkStart w:id="88" w:name="_Toc22563867"/>
       <w:proofErr w:type="spellStart"/>
       <w:r>
         <w:lastRenderedPageBreak/>
@@ -12928,7 +12930,7 @@
       <w:r>
         <w:t xml:space="preserve"> do SW</w:t>
       </w:r>
-      <w:bookmarkEnd w:id="80"/>
+      <w:bookmarkEnd w:id="88"/>
       <w:r>
         <w:t xml:space="preserve"> </w:t>
       </w:r>
@@ -13014,7 +13016,7 @@
       <w:pPr>
         <w:pStyle w:val="Ttulo2"/>
       </w:pPr>
-      <w:bookmarkStart w:id="81" w:name="_Toc20423487"/>
+      <w:bookmarkStart w:id="89" w:name="_Toc22563868"/>
       <w:proofErr w:type="spellStart"/>
       <w:r>
         <w:lastRenderedPageBreak/>
@@ -13027,7 +13029,7 @@
       <w:r>
         <w:t>s</w:t>
       </w:r>
-      <w:bookmarkEnd w:id="81"/>
+      <w:bookmarkEnd w:id="89"/>
     </w:p>
     <w:p/>
     <w:p>
@@ -13098,7 +13100,7 @@
         </w:rPr>
         <w:br w:type="page"/>
       </w:r>
-      <w:bookmarkStart w:id="82" w:name="_Toc20423488"/>
+      <w:bookmarkStart w:id="90" w:name="_Toc22563869"/>
       <w:r>
         <w:rPr>
           <w:lang w:val="pt-BR"/>
@@ -13106,7 +13108,7 @@
         <w:lastRenderedPageBreak/>
         <w:t>Considerações sobre o Banco de Dados Utilizado</w:t>
       </w:r>
-      <w:bookmarkEnd w:id="82"/>
+      <w:bookmarkEnd w:id="90"/>
     </w:p>
     <w:p>
       <w:pPr>
@@ -13271,7 +13273,7 @@
       <w:pPr>
         <w:pStyle w:val="Ttulo2"/>
       </w:pPr>
-      <w:bookmarkStart w:id="83" w:name="_Toc20423489"/>
+      <w:bookmarkStart w:id="91" w:name="_Toc22563870"/>
       <w:r>
         <w:rPr>
           <w:noProof/>
@@ -13361,7 +13363,7 @@
       <w:r>
         <w:t>Sequência</w:t>
       </w:r>
-      <w:bookmarkEnd w:id="83"/>
+      <w:bookmarkEnd w:id="91"/>
       <w:proofErr w:type="spellEnd"/>
     </w:p>
     <w:p>
@@ -13390,7 +13392,7 @@
       <w:pPr>
         <w:pStyle w:val="Ttulo2"/>
       </w:pPr>
-      <w:bookmarkStart w:id="84" w:name="_Toc20423490"/>
+      <w:bookmarkStart w:id="92" w:name="_Toc22563871"/>
       <w:proofErr w:type="spellStart"/>
       <w:r>
         <w:t>D</w:t>
@@ -13406,7 +13408,7 @@
       <w:r>
         <w:t>Pacotes</w:t>
       </w:r>
-      <w:bookmarkEnd w:id="84"/>
+      <w:bookmarkEnd w:id="92"/>
       <w:proofErr w:type="spellEnd"/>
     </w:p>
     <w:p/>
@@ -13430,7 +13432,7 @@
       <w:pPr>
         <w:pStyle w:val="Ttulo2"/>
       </w:pPr>
-      <w:bookmarkStart w:id="85" w:name="_Toc20423491"/>
+      <w:bookmarkStart w:id="93" w:name="_Toc22563872"/>
       <w:proofErr w:type="spellStart"/>
       <w:r>
         <w:t>Diagrama</w:t>
@@ -13439,7 +13441,7 @@
       <w:r>
         <w:t xml:space="preserve"> Estado</w:t>
       </w:r>
-      <w:bookmarkEnd w:id="85"/>
+      <w:bookmarkEnd w:id="93"/>
     </w:p>
     <w:p>
       <w:pPr>
@@ -13452,7 +13454,7 @@
       <w:pPr>
         <w:pStyle w:val="Ttulo2"/>
       </w:pPr>
-      <w:bookmarkStart w:id="86" w:name="_Toc20423492"/>
+      <w:bookmarkStart w:id="94" w:name="_Toc22563873"/>
       <w:r>
         <w:t xml:space="preserve">Interfaces com o </w:t>
       </w:r>
@@ -13460,23 +13462,153 @@
       <w:r>
         <w:t>usuário</w:t>
       </w:r>
-      <w:bookmarkEnd w:id="86"/>
+      <w:bookmarkEnd w:id="94"/>
       <w:proofErr w:type="spellEnd"/>
     </w:p>
     <w:p/>
     <w:p>
       <w:r>
-        <w:t>A interface gráfica do MVP consiste no ambiente 3D propriamente dito, já que as funcionalidades que se pretende demonstrar podem ser acessíveis via linha de comando, com atalhos de teclado provisórios, ou mesmo automatizadas o otimizadas para o ambiente de demonstração. Juntamente com esse ambiente simulado, o MVP conta também com uma janela para inspecionar o trabalho do algoritmo de identificação de rostos, conforme figura 3.</w:t>
-      </w:r>
-    </w:p>
-    <w:p>
-      <w:bookmarkStart w:id="87" w:name="_GoBack"/>
-      <w:bookmarkEnd w:id="87"/>
+        <w:rPr>
+          <w:noProof/>
+        </w:rPr>
+        <w:drawing>
+          <wp:anchor distT="0" distB="0" distL="114300" distR="114300" simplePos="0" relativeHeight="251667456" behindDoc="1" locked="0" layoutInCell="1" allowOverlap="1" wp14:anchorId="018B2E9A" wp14:editId="1865A855">
+            <wp:simplePos x="0" y="0"/>
+            <wp:positionH relativeFrom="column">
+              <wp:posOffset>57150</wp:posOffset>
+            </wp:positionH>
+            <wp:positionV relativeFrom="paragraph">
+              <wp:posOffset>1927225</wp:posOffset>
+            </wp:positionV>
+            <wp:extent cx="5943600" cy="2943225"/>
+            <wp:effectExtent l="0" t="0" r="0" b="9525"/>
+            <wp:wrapTight wrapText="bothSides">
+              <wp:wrapPolygon edited="0">
+                <wp:start x="0" y="0"/>
+                <wp:lineTo x="0" y="21530"/>
+                <wp:lineTo x="21531" y="21530"/>
+                <wp:lineTo x="21531" y="0"/>
+                <wp:lineTo x="0" y="0"/>
+              </wp:wrapPolygon>
+            </wp:wrapTight>
+            <wp:docPr id="3" name="Imagem 3"/>
+            <wp:cNvGraphicFramePr>
+              <a:graphicFrameLocks xmlns:a="http://schemas.openxmlformats.org/drawingml/2006/main" noChangeAspect="1"/>
+            </wp:cNvGraphicFramePr>
+            <a:graphic xmlns:a="http://schemas.openxmlformats.org/drawingml/2006/main">
+              <a:graphicData uri="http://schemas.openxmlformats.org/drawingml/2006/picture">
+                <pic:pic xmlns:pic="http://schemas.openxmlformats.org/drawingml/2006/picture">
+                  <pic:nvPicPr>
+                    <pic:cNvPr id="0" name="Picture 1"/>
+                    <pic:cNvPicPr>
+                      <a:picLocks noChangeAspect="1" noChangeArrowheads="1"/>
+                    </pic:cNvPicPr>
+                  </pic:nvPicPr>
+                  <pic:blipFill>
+                    <a:blip r:embed="rId19">
+                      <a:extLst>
+                        <a:ext uri="{28A0092B-C50C-407E-A947-70E740481C1C}">
+                          <a14:useLocalDpi xmlns:a14="http://schemas.microsoft.com/office/drawing/2010/main" val="0"/>
+                        </a:ext>
+                      </a:extLst>
+                    </a:blip>
+                    <a:srcRect/>
+                    <a:stretch>
+                      <a:fillRect/>
+                    </a:stretch>
+                  </pic:blipFill>
+                  <pic:spPr bwMode="auto">
+                    <a:xfrm>
+                      <a:off x="0" y="0"/>
+                      <a:ext cx="5943600" cy="2943225"/>
+                    </a:xfrm>
+                    <a:prstGeom prst="rect">
+                      <a:avLst/>
+                    </a:prstGeom>
+                    <a:noFill/>
+                    <a:ln>
+                      <a:noFill/>
+                    </a:ln>
+                  </pic:spPr>
+                </pic:pic>
+              </a:graphicData>
+            </a:graphic>
+          </wp:anchor>
+        </w:drawing>
+      </w:r>
+      <w:r>
+        <w:t xml:space="preserve">A interface gráfica do MVP consiste no ambiente 3D propriamente dito, já que as funcionalidades que se pretende demonstrar podem ser acessíveis via linha de comando, com atalhos de teclado provisórios, ou mesmo automatizadas </w:t>
+      </w:r>
+      <w:r>
+        <w:t>e</w:t>
+      </w:r>
+      <w:r>
+        <w:t xml:space="preserve"> otimizadas para o ambiente de demonstração. Juntamente com esse ambiente simulado, o MVP conta com uma janela para inspecionar o trabalho do algoritmo de identificação de rostos, conforme figura 3.</w:t>
+      </w:r>
+      <w:r>
+        <w:t xml:space="preserve"> Esta janela de inspeção pode ser instanciada com a tecla B ou com o comando </w:t>
+      </w:r>
+      <w:proofErr w:type="spellStart"/>
+      <w:r>
+        <w:rPr>
+          <w:i/>
+          <w:iCs/>
+        </w:rPr>
+        <w:t>StartVideoCaptureDebugger</w:t>
+      </w:r>
+      <w:proofErr w:type="spellEnd"/>
+      <w:r>
+        <w:t>.</w:t>
+      </w:r>
+    </w:p>
+    <w:p>
+      <w:pPr>
+        <w:pStyle w:val="Legenda"/>
+      </w:pPr>
+      <w:r>
+        <w:t xml:space="preserve">Figura </w:t>
+      </w:r>
+      <w:fldSimple w:instr=" SEQ Figura \* ARABIC ">
+        <w:r>
+          <w:rPr>
+            <w:noProof/>
+          </w:rPr>
+          <w:t>3</w:t>
+        </w:r>
+      </w:fldSimple>
+      <w:r>
+        <w:t xml:space="preserve"> - </w:t>
+      </w:r>
+      <w:proofErr w:type="spellStart"/>
+      <w:r>
+        <w:t>Debugger</w:t>
+      </w:r>
+      <w:proofErr w:type="spellEnd"/>
+      <w:r>
+        <w:t xml:space="preserve"> do algoritmo de identificação de rostos</w:t>
+      </w:r>
     </w:p>
     <w:p/>
-    <w:p/>
-    <w:p>
-      <w:r>
+    <w:p>
+      <w:r>
+        <w:t>Após a implementação do MVP, na</w:t>
+      </w:r>
+      <w:r>
+        <w:t xml:space="preserve"> segunda</w:t>
+      </w:r>
+      <w:r>
+        <w:t xml:space="preserve"> fase do desenvolvimento, será necessário implementar interfaces que cubram o mesmo conjunto de funcionalidades oferecido pelo aplicativo Web atualmente em produção. Seguem alguns exemplos:</w:t>
+      </w:r>
+    </w:p>
+    <w:p>
+      <w:pPr>
+        <w:keepNext/>
+      </w:pPr>
+      <w:r>
+        <w:rPr>
+          <w:noProof/>
+        </w:rPr>
+        <w:lastRenderedPageBreak/>
         <w:drawing>
           <wp:inline distT="0" distB="0" distL="0" distR="0" wp14:anchorId="21AABF21" wp14:editId="4A0D9F91">
             <wp:extent cx="5943600" cy="4754245"/>
@@ -13493,7 +13625,7 @@
                     <pic:cNvPicPr/>
                   </pic:nvPicPr>
                   <pic:blipFill>
-                    <a:blip r:embed="rId19"/>
+                    <a:blip r:embed="rId20"/>
                     <a:stretch>
                       <a:fillRect/>
                     </a:stretch>
@@ -13516,6 +13648,25 @@
     </w:p>
     <w:p>
       <w:pPr>
+        <w:pStyle w:val="Legenda"/>
+      </w:pPr>
+      <w:r>
+        <w:t xml:space="preserve">Figura </w:t>
+      </w:r>
+      <w:fldSimple w:instr=" SEQ Figura \* ARABIC ">
+        <w:r>
+          <w:rPr>
+            <w:noProof/>
+          </w:rPr>
+          <w:t>4</w:t>
+        </w:r>
+      </w:fldSimple>
+      <w:r>
+        <w:t xml:space="preserve"> - Navegador de conteúdo</w:t>
+      </w:r>
+    </w:p>
+    <w:p>
+      <w:pPr>
         <w:rPr>
           <w:b/>
         </w:rPr>
@@ -13524,8 +13675,196 @@
         <w:rPr>
           <w:b/>
         </w:rPr>
+        <w:tab/>
+      </w:r>
+    </w:p>
+    <w:p>
+      <w:pPr>
+        <w:keepNext/>
+      </w:pPr>
+      <w:r>
         <w:lastRenderedPageBreak/>
-        <w:tab/>
+        <w:drawing>
+          <wp:inline distT="0" distB="0" distL="0" distR="0" wp14:anchorId="1BFBAB0D" wp14:editId="20DDC593">
+            <wp:extent cx="5086611" cy="3543482"/>
+            <wp:effectExtent l="0" t="0" r="0" b="0"/>
+            <wp:docPr id="5" name="Imagem 5"/>
+            <wp:cNvGraphicFramePr>
+              <a:graphicFrameLocks xmlns:a="http://schemas.openxmlformats.org/drawingml/2006/main" noChangeAspect="1"/>
+            </wp:cNvGraphicFramePr>
+            <a:graphic xmlns:a="http://schemas.openxmlformats.org/drawingml/2006/main">
+              <a:graphicData uri="http://schemas.openxmlformats.org/drawingml/2006/picture">
+                <pic:pic xmlns:pic="http://schemas.openxmlformats.org/drawingml/2006/picture">
+                  <pic:nvPicPr>
+                    <pic:cNvPr id="1" name=""/>
+                    <pic:cNvPicPr/>
+                  </pic:nvPicPr>
+                  <pic:blipFill>
+                    <a:blip r:embed="rId21"/>
+                    <a:stretch>
+                      <a:fillRect/>
+                    </a:stretch>
+                  </pic:blipFill>
+                  <pic:spPr>
+                    <a:xfrm>
+                      <a:off x="0" y="0"/>
+                      <a:ext cx="5086611" cy="3543482"/>
+                    </a:xfrm>
+                    <a:prstGeom prst="rect">
+                      <a:avLst/>
+                    </a:prstGeom>
+                  </pic:spPr>
+                </pic:pic>
+              </a:graphicData>
+            </a:graphic>
+          </wp:inline>
+        </w:drawing>
+      </w:r>
+    </w:p>
+    <w:p>
+      <w:pPr>
+        <w:pStyle w:val="Legenda"/>
+      </w:pPr>
+      <w:r>
+        <w:t xml:space="preserve">Figura </w:t>
+      </w:r>
+      <w:fldSimple w:instr=" SEQ Figura \* ARABIC ">
+        <w:r>
+          <w:rPr>
+            <w:noProof/>
+          </w:rPr>
+          <w:t>5</w:t>
+        </w:r>
+      </w:fldSimple>
+      <w:r>
+        <w:t xml:space="preserve"> - Lista de perguntas frequentes</w:t>
+      </w:r>
+    </w:p>
+    <w:p/>
+    <w:p>
+      <w:pPr>
+        <w:keepNext/>
+      </w:pPr>
+      <w:r>
+        <w:lastRenderedPageBreak/>
+        <w:drawing>
+          <wp:inline distT="0" distB="0" distL="0" distR="0" wp14:anchorId="5470F5CC" wp14:editId="50C386F7">
+            <wp:extent cx="5943600" cy="5337810"/>
+            <wp:effectExtent l="0" t="0" r="0" b="0"/>
+            <wp:docPr id="12" name="Imagem 12"/>
+            <wp:cNvGraphicFramePr>
+              <a:graphicFrameLocks xmlns:a="http://schemas.openxmlformats.org/drawingml/2006/main" noChangeAspect="1"/>
+            </wp:cNvGraphicFramePr>
+            <a:graphic xmlns:a="http://schemas.openxmlformats.org/drawingml/2006/main">
+              <a:graphicData uri="http://schemas.openxmlformats.org/drawingml/2006/picture">
+                <pic:pic xmlns:pic="http://schemas.openxmlformats.org/drawingml/2006/picture">
+                  <pic:nvPicPr>
+                    <pic:cNvPr id="1" name=""/>
+                    <pic:cNvPicPr/>
+                  </pic:nvPicPr>
+                  <pic:blipFill>
+                    <a:blip r:embed="rId22"/>
+                    <a:stretch>
+                      <a:fillRect/>
+                    </a:stretch>
+                  </pic:blipFill>
+                  <pic:spPr>
+                    <a:xfrm>
+                      <a:off x="0" y="0"/>
+                      <a:ext cx="5943600" cy="5337810"/>
+                    </a:xfrm>
+                    <a:prstGeom prst="rect">
+                      <a:avLst/>
+                    </a:prstGeom>
+                  </pic:spPr>
+                </pic:pic>
+              </a:graphicData>
+            </a:graphic>
+          </wp:inline>
+        </w:drawing>
+      </w:r>
+    </w:p>
+    <w:p>
+      <w:pPr>
+        <w:pStyle w:val="Legenda"/>
+      </w:pPr>
+      <w:r>
+        <w:t xml:space="preserve">Figura </w:t>
+      </w:r>
+      <w:fldSimple w:instr=" SEQ Figura \* ARABIC ">
+        <w:r>
+          <w:rPr>
+            <w:noProof/>
+          </w:rPr>
+          <w:t>6</w:t>
+        </w:r>
+      </w:fldSimple>
+      <w:r>
+        <w:t xml:space="preserve"> - Navegador de cursos disponíveis</w:t>
+      </w:r>
+    </w:p>
+    <w:p/>
+    <w:p/>
+    <w:p>
+      <w:pPr>
+        <w:keepNext/>
+      </w:pPr>
+      <w:r>
+        <w:lastRenderedPageBreak/>
+        <w:drawing>
+          <wp:inline distT="0" distB="0" distL="0" distR="0" wp14:anchorId="015E04DF" wp14:editId="4B529B0C">
+            <wp:extent cx="5943600" cy="4504055"/>
+            <wp:effectExtent l="0" t="0" r="0" b="0"/>
+            <wp:docPr id="15" name="Imagem 15"/>
+            <wp:cNvGraphicFramePr>
+              <a:graphicFrameLocks xmlns:a="http://schemas.openxmlformats.org/drawingml/2006/main" noChangeAspect="1"/>
+            </wp:cNvGraphicFramePr>
+            <a:graphic xmlns:a="http://schemas.openxmlformats.org/drawingml/2006/main">
+              <a:graphicData uri="http://schemas.openxmlformats.org/drawingml/2006/picture">
+                <pic:pic xmlns:pic="http://schemas.openxmlformats.org/drawingml/2006/picture">
+                  <pic:nvPicPr>
+                    <pic:cNvPr id="1" name=""/>
+                    <pic:cNvPicPr/>
+                  </pic:nvPicPr>
+                  <pic:blipFill>
+                    <a:blip r:embed="rId23"/>
+                    <a:stretch>
+                      <a:fillRect/>
+                    </a:stretch>
+                  </pic:blipFill>
+                  <pic:spPr>
+                    <a:xfrm>
+                      <a:off x="0" y="0"/>
+                      <a:ext cx="5943600" cy="4504055"/>
+                    </a:xfrm>
+                    <a:prstGeom prst="rect">
+                      <a:avLst/>
+                    </a:prstGeom>
+                  </pic:spPr>
+                </pic:pic>
+              </a:graphicData>
+            </a:graphic>
+          </wp:inline>
+        </w:drawing>
+      </w:r>
+    </w:p>
+    <w:p>
+      <w:pPr>
+        <w:pStyle w:val="Legenda"/>
+      </w:pPr>
+      <w:r>
+        <w:t xml:space="preserve">Figura </w:t>
+      </w:r>
+      <w:fldSimple w:instr=" SEQ Figura \* ARABIC ">
+        <w:r>
+          <w:rPr>
+            <w:noProof/>
+          </w:rPr>
+          <w:t>7</w:t>
+        </w:r>
+      </w:fldSimple>
+      <w:r>
+        <w:t xml:space="preserve"> - Formulário de configurações</w:t>
       </w:r>
     </w:p>
     <w:p/>
@@ -13535,24 +13874,19 @@
     <w:p/>
     <w:p/>
     <w:p/>
+    <w:p>
+      <w:pPr>
+        <w:pStyle w:val="Ttulo1"/>
+      </w:pPr>
+      <w:bookmarkStart w:id="95" w:name="_Toc22563874"/>
+      <w:proofErr w:type="spellStart"/>
+      <w:r>
+        <w:t>Implementação</w:t>
+      </w:r>
+      <w:bookmarkEnd w:id="95"/>
+      <w:proofErr w:type="spellEnd"/>
+    </w:p>
     <w:p/>
-    <w:p/>
-    <w:p/>
-    <w:p/>
-    <w:p/>
-    <w:p/>
-    <w:p>
-      <w:pPr>
-        <w:pStyle w:val="Ttulo1"/>
-      </w:pPr>
-      <w:bookmarkStart w:id="88" w:name="_Toc20423493"/>
-      <w:proofErr w:type="spellStart"/>
-      <w:r>
-        <w:t>Implementação</w:t>
-      </w:r>
-      <w:bookmarkEnd w:id="88"/>
-      <w:proofErr w:type="spellEnd"/>
-    </w:p>
     <w:p>
       <w:pPr>
         <w:rPr>
@@ -13569,7 +13903,7 @@
         <w:t>do projeto está integralmente dispon</w:t>
       </w:r>
       <w:r>
-        <w:t xml:space="preserve">ível no GitHub, assim como as </w:t>
+        <w:t xml:space="preserve">ível no GitHub, assim como </w:t>
       </w:r>
       <w:r>
         <w:rPr>
@@ -13580,12 +13914,6 @@
       <w:r>
         <w:t xml:space="preserve"> </w:t>
       </w:r>
-      <w:r>
-        <w:t>mensais</w:t>
-      </w:r>
-      <w:r>
-        <w:t xml:space="preserve"> </w:t>
-      </w:r>
       <w:proofErr w:type="spellStart"/>
       <w:r>
         <w:t>pré</w:t>
@@ -13594,7 +13922,7 @@
       <w:r>
         <w:t xml:space="preserve">-compiladas, no seguinte endereço: </w:t>
       </w:r>
-      <w:hyperlink r:id="rId20" w:history="1">
+      <w:hyperlink r:id="rId24" w:history="1">
         <w:r>
           <w:rPr>
             <w:rStyle w:val="Hyperlink"/>
@@ -13604,12 +13932,617 @@
       </w:hyperlink>
     </w:p>
     <w:p>
-      <w:pPr>
-        <w:rPr>
-          <w:rStyle w:val="Hyperlink"/>
-        </w:rPr>
-      </w:pPr>
-    </w:p>
+      <w:r>
+        <w:t xml:space="preserve">Para implementar o protótipo de demonstração, ou MVP, foi necessário estudar as partes relevantes da vasta documentação de </w:t>
+      </w:r>
+      <w:proofErr w:type="spellStart"/>
+      <w:r>
+        <w:t>Unreal</w:t>
+      </w:r>
+      <w:proofErr w:type="spellEnd"/>
+      <w:r>
+        <w:t xml:space="preserve"> </w:t>
+      </w:r>
+      <w:proofErr w:type="spellStart"/>
+      <w:r>
+        <w:t>Engine</w:t>
+      </w:r>
+      <w:proofErr w:type="spellEnd"/>
+      <w:r>
+        <w:t xml:space="preserve"> 4. Essa documentação </w:t>
+      </w:r>
+      <w:r>
+        <w:lastRenderedPageBreak/>
+        <w:t>cobre quase toda a API exposta pelo mecanismo de jogo. Eventualmente, nos deparamos com métodos e atributos, as vezes até mesmo classes inteiras, que não são mencionadas</w:t>
+      </w:r>
+      <w:r>
+        <w:t xml:space="preserve">. Nesses casos raros, é sempre possível consultar o código, diretamente, que, embora não seja totalmente aberto, é acessível para consulta. Mesmo quando a documentação cobre o recurso que estamos utilizando, a maneira mais efetiva se assegurar que compreendemos como UE4 funciona é através do código fonte. O programa </w:t>
+      </w:r>
+      <w:proofErr w:type="spellStart"/>
+      <w:r>
+        <w:t>AViS</w:t>
+      </w:r>
+      <w:proofErr w:type="spellEnd"/>
+      <w:r>
+        <w:t xml:space="preserve"> é, portanto, desenvolvido com ao lado do código do mecanismo UE4, em uma única solução no Visual Studio.</w:t>
+      </w:r>
+    </w:p>
+    <w:p>
+      <w:r>
+        <w:t>A modelagem do ambiente virtual</w:t>
+      </w:r>
+      <w:r>
+        <w:t>,</w:t>
+      </w:r>
+      <w:r>
+        <w:t xml:space="preserve"> que representa uma sala de aula</w:t>
+      </w:r>
+      <w:r>
+        <w:t>,</w:t>
+      </w:r>
+      <w:r>
+        <w:t xml:space="preserve"> foi </w:t>
+      </w:r>
+      <w:r>
+        <w:t>feita</w:t>
+      </w:r>
+      <w:r>
+        <w:t xml:space="preserve"> no próprio Editor UE4, utilizando modelos geométricos simples, disponíveis em qualquer instalação recente do mecanismo. Para essa tarefa da implementação, foi necessário estudar como UE4 simula geometria 3D, iluminação, texturas e materiais.</w:t>
+      </w:r>
+    </w:p>
+    <w:p>
+      <w:r>
+        <w:t xml:space="preserve">Em seguida, implementou-se um avatar, controlável pelo usuário, com base na classe </w:t>
+      </w:r>
+      <w:proofErr w:type="spellStart"/>
+      <w:r>
+        <w:rPr>
+          <w:i/>
+          <w:iCs/>
+        </w:rPr>
+        <w:t>Pawn</w:t>
+      </w:r>
+      <w:proofErr w:type="spellEnd"/>
+      <w:r>
+        <w:t xml:space="preserve"> exposta pelo mecanismo de jogo. Essa classe conta com um ponto de vista na sala virtual, que pode ser manipulado pelos mecanismos de entrada de comandos, como mouse e teclado.</w:t>
+      </w:r>
+    </w:p>
+    <w:p>
+      <w:r>
+        <w:t xml:space="preserve">Para que a esfera, que representa a cabeça do avatar, seja devidamente capaz de comportar o mapa de bits correspondente a um quadro de rosto, recebido pela rede, foi necessário realizar um procedimento chamado </w:t>
+      </w:r>
+      <w:r>
+        <w:rPr>
+          <w:i/>
+          <w:iCs/>
+        </w:rPr>
+        <w:t xml:space="preserve">UV </w:t>
+      </w:r>
+      <w:proofErr w:type="spellStart"/>
+      <w:r>
+        <w:rPr>
+          <w:i/>
+          <w:iCs/>
+        </w:rPr>
+        <w:t>unwrapping</w:t>
+      </w:r>
+      <w:proofErr w:type="spellEnd"/>
+      <w:r>
+        <w:t>. Este procedimento associa coordenadas de renderização de texturas a um modelo 3D. Neste caso em particular, o modelo 3D é uma esfera, mas as texturas são mapas de bits quadrados, de 64 por 64 pontos. Foi preciso portanto definir as coordenadas das texturas na esfera de forma que o rosto sofra a menor deformação geométrica possível. Esta tarefa foi realizada no software de modelagem 3D Blender.</w:t>
+      </w:r>
+    </w:p>
+    <w:p>
+      <w:r>
+        <w:t xml:space="preserve">Para ter acesso à webcam, integramos ao projeto o software de visão de máquina </w:t>
+      </w:r>
+      <w:proofErr w:type="spellStart"/>
+      <w:r>
+        <w:t>OpenCV</w:t>
+      </w:r>
+      <w:proofErr w:type="spellEnd"/>
+      <w:r>
+        <w:t xml:space="preserve">. O primeiro desafio dessa tarefa foi aprender a utilizar as funcionalidades mais elementares do </w:t>
+      </w:r>
+      <w:proofErr w:type="spellStart"/>
+      <w:r>
+        <w:t>OpenCV</w:t>
+      </w:r>
+      <w:proofErr w:type="spellEnd"/>
+      <w:r>
+        <w:t xml:space="preserve">, isoladamente. No nosso caso, escolhemos capturar o vídeo da webcam e apresentá-lo, sem modificação alguma, de volta ao usuário, em uma janela. Em seguida, ao tentar integrar o </w:t>
+      </w:r>
+      <w:proofErr w:type="spellStart"/>
+      <w:r>
+        <w:t>OpenCV</w:t>
+      </w:r>
+      <w:proofErr w:type="spellEnd"/>
+      <w:r>
+        <w:t xml:space="preserve"> a um projeto baseado em UE4, descobrimos algumas colisões entre as duas ferramentas. Uma função </w:t>
+      </w:r>
+      <w:proofErr w:type="spellStart"/>
+      <w:r>
+        <w:t>OpenCV</w:t>
+      </w:r>
+      <w:proofErr w:type="spellEnd"/>
+      <w:r>
+        <w:t xml:space="preserve"> tem o mesmo nome de uma classe da biblioteca de funções matemáticas chamada </w:t>
+      </w:r>
+      <w:proofErr w:type="spellStart"/>
+      <w:r>
+        <w:t>Kismet</w:t>
+      </w:r>
+      <w:proofErr w:type="spellEnd"/>
+      <w:r>
+        <w:t xml:space="preserve"> </w:t>
+      </w:r>
+      <w:proofErr w:type="spellStart"/>
+      <w:r>
+        <w:t>Math</w:t>
+      </w:r>
+      <w:proofErr w:type="spellEnd"/>
+      <w:r>
+        <w:t>.</w:t>
+      </w:r>
+      <w:r>
+        <w:t xml:space="preserve"> Em </w:t>
+      </w:r>
+      <w:r>
+        <w:lastRenderedPageBreak/>
+        <w:t xml:space="preserve">iterações futuras do projeto, conflitos como este poderão ser evitados através do mecanismo de subsistemas de UE4. Este mecanismo é usado internamente para estruturar os diferentes componentes UE4. É possível utilizar essa mesma estrutura para integrar </w:t>
+      </w:r>
+      <w:proofErr w:type="spellStart"/>
+      <w:r>
+        <w:t>OpenCV</w:t>
+      </w:r>
+      <w:proofErr w:type="spellEnd"/>
+      <w:r>
+        <w:t xml:space="preserve"> ao projeto, criando para ele um espaço de memória privado, diferente do espaço global. Essa solução, entretanto, requer a reestruturação de uma parte substancial da implementação. Optou-se por renomear a função no código fonte do </w:t>
+      </w:r>
+      <w:proofErr w:type="spellStart"/>
+      <w:r>
+        <w:t>OpenCV</w:t>
+      </w:r>
+      <w:proofErr w:type="spellEnd"/>
+      <w:r>
+        <w:t xml:space="preserve"> e </w:t>
+      </w:r>
+      <w:r>
+        <w:t xml:space="preserve">utilizar essa versão alterada do programa. É preciso manter em vista essa modificação e implementar uma solução definitiva antes de tentar atualizar </w:t>
+      </w:r>
+      <w:proofErr w:type="spellStart"/>
+      <w:r>
+        <w:t>OpenCV</w:t>
+      </w:r>
+      <w:proofErr w:type="spellEnd"/>
+      <w:r>
+        <w:t xml:space="preserve"> para uma versão mais recente.</w:t>
+      </w:r>
+    </w:p>
+    <w:p>
+      <w:r>
+        <w:t xml:space="preserve">Uma vez que </w:t>
+      </w:r>
+      <w:proofErr w:type="spellStart"/>
+      <w:r>
+        <w:t>OpenCV</w:t>
+      </w:r>
+      <w:proofErr w:type="spellEnd"/>
+      <w:r>
+        <w:t xml:space="preserve"> e UE4 estavam trabalhando juntos, em um mesmo projeto, implementou-se, um a um, os métodos responsáveis por tratar o fluxo de vídeo no cliente que o captura. A saber:</w:t>
+      </w:r>
+    </w:p>
+    <w:p>
+      <w:pPr>
+        <w:pStyle w:val="PargrafodaLista"/>
+        <w:numPr>
+          <w:ilvl w:val="0"/>
+          <w:numId w:val="39"/>
+        </w:numPr>
+      </w:pPr>
+      <w:proofErr w:type="spellStart"/>
+      <w:r>
+        <w:t>Captura</w:t>
+      </w:r>
+      <w:proofErr w:type="spellEnd"/>
+      <w:r>
+        <w:t xml:space="preserve">-se um </w:t>
+      </w:r>
+      <w:proofErr w:type="spellStart"/>
+      <w:r>
+        <w:t>quadro</w:t>
+      </w:r>
+      <w:proofErr w:type="spellEnd"/>
+    </w:p>
+    <w:p>
+      <w:pPr>
+        <w:pStyle w:val="PargrafodaLista"/>
+        <w:numPr>
+          <w:ilvl w:val="0"/>
+          <w:numId w:val="39"/>
+        </w:numPr>
+      </w:pPr>
+      <w:proofErr w:type="spellStart"/>
+      <w:r>
+        <w:t>Identifica</w:t>
+      </w:r>
+      <w:proofErr w:type="spellEnd"/>
+      <w:r>
+        <w:t xml:space="preserve">-se as </w:t>
+      </w:r>
+      <w:proofErr w:type="spellStart"/>
+      <w:r>
+        <w:t>coordenadas</w:t>
+      </w:r>
+      <w:proofErr w:type="spellEnd"/>
+      <w:r>
+        <w:t xml:space="preserve"> e o </w:t>
+      </w:r>
+      <w:proofErr w:type="spellStart"/>
+      <w:r>
+        <w:t>raio</w:t>
+      </w:r>
+      <w:proofErr w:type="spellEnd"/>
+      <w:r>
+        <w:t xml:space="preserve"> de um </w:t>
+      </w:r>
+      <w:proofErr w:type="spellStart"/>
+      <w:r>
+        <w:t>rosto</w:t>
+      </w:r>
+      <w:proofErr w:type="spellEnd"/>
+      <w:r>
+        <w:t xml:space="preserve"> no Quadro</w:t>
+      </w:r>
+    </w:p>
+    <w:p>
+      <w:pPr>
+        <w:pStyle w:val="PargrafodaLista"/>
+        <w:numPr>
+          <w:ilvl w:val="0"/>
+          <w:numId w:val="39"/>
+        </w:numPr>
+      </w:pPr>
+      <w:proofErr w:type="spellStart"/>
+      <w:r>
+        <w:t>Recorta</w:t>
+      </w:r>
+      <w:proofErr w:type="spellEnd"/>
+      <w:r>
+        <w:t xml:space="preserve">-se o Quadro </w:t>
+      </w:r>
+      <w:proofErr w:type="spellStart"/>
+      <w:r>
+        <w:t>utilizando</w:t>
+      </w:r>
+      <w:proofErr w:type="spellEnd"/>
+      <w:r>
+        <w:t xml:space="preserve"> as </w:t>
+      </w:r>
+      <w:proofErr w:type="spellStart"/>
+      <w:r>
+        <w:t>coordenadas</w:t>
+      </w:r>
+      <w:proofErr w:type="spellEnd"/>
+      <w:r>
+        <w:t xml:space="preserve"> </w:t>
+      </w:r>
+      <w:proofErr w:type="spellStart"/>
+      <w:r>
+        <w:t>encontradas</w:t>
+      </w:r>
+      <w:proofErr w:type="spellEnd"/>
+    </w:p>
+    <w:p>
+      <w:pPr>
+        <w:pStyle w:val="PargrafodaLista"/>
+        <w:numPr>
+          <w:ilvl w:val="0"/>
+          <w:numId w:val="39"/>
+        </w:numPr>
+      </w:pPr>
+      <w:proofErr w:type="spellStart"/>
+      <w:r>
+        <w:t>Redimenciona</w:t>
+      </w:r>
+      <w:proofErr w:type="spellEnd"/>
+      <w:r>
+        <w:t xml:space="preserve">-se o </w:t>
+      </w:r>
+      <w:proofErr w:type="spellStart"/>
+      <w:r>
+        <w:t>rosto</w:t>
+      </w:r>
+      <w:proofErr w:type="spellEnd"/>
+      <w:r>
+        <w:t xml:space="preserve"> para 64 por 64 </w:t>
+      </w:r>
+      <w:proofErr w:type="spellStart"/>
+      <w:r>
+        <w:t>pontos</w:t>
+      </w:r>
+      <w:proofErr w:type="spellEnd"/>
+    </w:p>
+    <w:p>
+      <w:pPr>
+        <w:pStyle w:val="PargrafodaLista"/>
+        <w:numPr>
+          <w:ilvl w:val="0"/>
+          <w:numId w:val="39"/>
+        </w:numPr>
+      </w:pPr>
+      <w:r>
+        <w:t xml:space="preserve">Compacta-se o </w:t>
+      </w:r>
+      <w:proofErr w:type="spellStart"/>
+      <w:r>
+        <w:t>rosto</w:t>
+      </w:r>
+      <w:proofErr w:type="spellEnd"/>
+      <w:r>
+        <w:t xml:space="preserve"> </w:t>
+      </w:r>
+      <w:proofErr w:type="spellStart"/>
+      <w:r>
+        <w:t>em</w:t>
+      </w:r>
+      <w:proofErr w:type="spellEnd"/>
+      <w:r>
+        <w:t xml:space="preserve"> JPG com </w:t>
+      </w:r>
+      <w:proofErr w:type="spellStart"/>
+      <w:r>
+        <w:t>índice</w:t>
+      </w:r>
+      <w:proofErr w:type="spellEnd"/>
+      <w:r>
+        <w:t xml:space="preserve"> de </w:t>
+      </w:r>
+      <w:proofErr w:type="spellStart"/>
+      <w:r>
+        <w:t>qualidade</w:t>
+      </w:r>
+      <w:proofErr w:type="spellEnd"/>
+      <w:r>
+        <w:t xml:space="preserve"> 80</w:t>
+      </w:r>
+    </w:p>
+    <w:p>
+      <w:pPr>
+        <w:pStyle w:val="PargrafodaLista"/>
+        <w:numPr>
+          <w:ilvl w:val="0"/>
+          <w:numId w:val="39"/>
+        </w:numPr>
+      </w:pPr>
+      <w:proofErr w:type="spellStart"/>
+      <w:r>
+        <w:t>Envia</w:t>
+      </w:r>
+      <w:proofErr w:type="spellEnd"/>
+      <w:r>
+        <w:t xml:space="preserve">-se o </w:t>
+      </w:r>
+      <w:proofErr w:type="spellStart"/>
+      <w:r>
+        <w:t>rosto</w:t>
+      </w:r>
+      <w:proofErr w:type="spellEnd"/>
+      <w:r>
+        <w:t xml:space="preserve"> </w:t>
+      </w:r>
+      <w:proofErr w:type="spellStart"/>
+      <w:r>
+        <w:t>compactado</w:t>
+      </w:r>
+      <w:proofErr w:type="spellEnd"/>
+      <w:r>
+        <w:t xml:space="preserve"> </w:t>
+      </w:r>
+      <w:proofErr w:type="spellStart"/>
+      <w:r>
+        <w:t>ao</w:t>
+      </w:r>
+      <w:proofErr w:type="spellEnd"/>
+      <w:r>
+        <w:t xml:space="preserve"> </w:t>
+      </w:r>
+      <w:proofErr w:type="spellStart"/>
+      <w:r>
+        <w:t>objeto</w:t>
+      </w:r>
+      <w:proofErr w:type="spellEnd"/>
+      <w:r>
+        <w:t xml:space="preserve"> </w:t>
+      </w:r>
+      <w:proofErr w:type="spellStart"/>
+      <w:r>
+        <w:t>responsável</w:t>
+      </w:r>
+      <w:proofErr w:type="spellEnd"/>
+      <w:r>
+        <w:t xml:space="preserve"> por </w:t>
+      </w:r>
+      <w:proofErr w:type="spellStart"/>
+      <w:r>
+        <w:t>comunicação</w:t>
+      </w:r>
+      <w:proofErr w:type="spellEnd"/>
+      <w:r>
+        <w:t xml:space="preserve"> </w:t>
+      </w:r>
+      <w:proofErr w:type="spellStart"/>
+      <w:r>
+        <w:t>em</w:t>
+      </w:r>
+      <w:proofErr w:type="spellEnd"/>
+      <w:r>
+        <w:t xml:space="preserve"> rede.</w:t>
+      </w:r>
+    </w:p>
+    <w:p/>
+    <w:p>
+      <w:r>
+        <w:t>Este processo foi implementado na classe Webcam</w:t>
+      </w:r>
+    </w:p>
+    <w:p>
+      <w:r>
+        <w:t xml:space="preserve">A classe </w:t>
+      </w:r>
+      <w:proofErr w:type="spellStart"/>
+      <w:r>
+        <w:t>StreamService</w:t>
+      </w:r>
+      <w:proofErr w:type="spellEnd"/>
+      <w:r>
+        <w:t xml:space="preserve"> é</w:t>
+      </w:r>
+      <w:r>
+        <w:t xml:space="preserve"> responsável por enviar os quadros processados pela rede. Essa classe foi projetada para processar 30 quadros por segundo, o que </w:t>
+      </w:r>
+      <w:r>
+        <w:t>a classifica como ponto de estrangulamento de performance em potencial. Ela deve iniciar um loop de observação, para aguardar conexões de rede. Para que o programa não pare até que uma conexão seja estabelecida, o loop de observação é executado em um thread paralelo ao programa principal.</w:t>
+      </w:r>
+    </w:p>
+    <w:p>
+      <w:r>
+        <w:t xml:space="preserve">Os bits correspondentes ao rosto, já compactado, são enviados à máquina remota. Nela, uma função exposta pela API UE4 chamada </w:t>
+      </w:r>
+      <w:r>
+        <w:t>ImportBufferAsTexture2D</w:t>
+      </w:r>
+      <w:r>
+        <w:t>. Essa função recebe um buffer correspondente a uma imagem, expande a imagem caso ela esteja compactada, e cria um objeto da class</w:t>
+      </w:r>
+      <w:r>
+        <w:t xml:space="preserve">e </w:t>
+      </w:r>
+      <w:r>
+        <w:t xml:space="preserve">nativa </w:t>
+      </w:r>
+      <w:r>
+        <w:t>Texture2D</w:t>
+      </w:r>
+      <w:r>
+        <w:t xml:space="preserve">. A cada quadro recebido pela rede, essa função é chamada. Se ela retornar um objeto da classe </w:t>
+      </w:r>
+      <w:r>
+        <w:lastRenderedPageBreak/>
+        <w:t>Texture2D válido, aplica-se a textura ao avatar correspondente ao usuário que gerou o quadro em questão.</w:t>
+      </w:r>
+    </w:p>
+    <w:p>
+      <w:r>
+        <w:t>Todo esse processo cria a impressão de que um determinado avatar, presente na sala de aula virtual, tem o rosto do usuário que o controla.</w:t>
+      </w:r>
+    </w:p>
+    <w:p>
+      <w:r>
+        <w:t xml:space="preserve">Finalmente, para implementar a funcionalidade de transmissão de voz, foi necessário aprender a utilizar os recursos de processamento de áudio do mecanismo de jogo. O primeiro passo é ganhar acesso ao microfone do usuário através da ativação do plugin Voice, desenvolvido também pela </w:t>
+      </w:r>
+      <w:proofErr w:type="spellStart"/>
+      <w:r>
+        <w:t>Epic</w:t>
+      </w:r>
+      <w:proofErr w:type="spellEnd"/>
+      <w:r>
+        <w:t xml:space="preserve"> Games. Ao assegurar que os usuários estão em uma mesma sessão (</w:t>
+      </w:r>
+      <w:proofErr w:type="spellStart"/>
+      <w:r>
+        <w:t>USession</w:t>
+      </w:r>
+      <w:proofErr w:type="spellEnd"/>
+      <w:r>
+        <w:t xml:space="preserve">), UE4 se encarrega de enviar os pacotes de áudio compactados, para todos os usuários conectados à mesma sessão. Entretanto, para aumentar a sensação de presença, </w:t>
+      </w:r>
+      <w:r>
+        <w:t xml:space="preserve">alteramos o comportamento do mecanismo para que a voz, no usuário remoto, </w:t>
+      </w:r>
+      <w:r>
+        <w:t>seja</w:t>
+      </w:r>
+      <w:r>
+        <w:t xml:space="preserve"> reproduzida a partir de um ponto específico na sala de aula virtual, e não como um som ambiente independente da simulação. Para isso, utilizamos a classe nativa </w:t>
+      </w:r>
+      <w:proofErr w:type="spellStart"/>
+      <w:r>
+        <w:t>USoundCue</w:t>
+      </w:r>
+      <w:proofErr w:type="spellEnd"/>
+      <w:r>
+        <w:t>, que pode ser posicionada numa cena virtual e emitir sons. O</w:t>
+      </w:r>
+      <w:r>
+        <w:t>s</w:t>
+      </w:r>
+      <w:r>
+        <w:t xml:space="preserve"> sons emitidos por um objeto dessa classe contam com diversos recursos de processamento de som em tempo de execução, entre eles atenuação diferenciada entre os dois </w:t>
+      </w:r>
+      <w:r>
+        <w:t>canais</w:t>
+      </w:r>
+      <w:r>
+        <w:t xml:space="preserve">. Notemos que UE4 reproduz os sons do programa em execução em dois canais. Esquerdo e direito. Ao atenuar por exemplo o lado direito mais do que o esquerdo ao reproduzir um determinado som, o usuário </w:t>
+      </w:r>
+      <w:r>
+        <w:t>tem</w:t>
+      </w:r>
+      <w:r>
+        <w:t xml:space="preserve"> a sensação de que o som está vindo do </w:t>
+      </w:r>
+      <w:r>
+        <w:t xml:space="preserve">seu </w:t>
+      </w:r>
+      <w:r>
+        <w:t>lado esquerdo.</w:t>
+      </w:r>
+    </w:p>
+    <w:p>
+      <w:r>
+        <w:t xml:space="preserve">Para usufruir dos recursos de atenuação diferenciada oferecidos pela classe </w:t>
+      </w:r>
+      <w:proofErr w:type="spellStart"/>
+      <w:r>
+        <w:t>USoundCue</w:t>
+      </w:r>
+      <w:proofErr w:type="spellEnd"/>
+      <w:r>
+        <w:t xml:space="preserve">, instancia-se um objeto dessa classe juntamente com </w:t>
+      </w:r>
+      <w:r>
+        <w:t xml:space="preserve">o </w:t>
+      </w:r>
+      <w:r>
+        <w:t xml:space="preserve">avatar, mantendo os atributos de coordenadas espaciais do objeto sincronizados com as coordenadas da cabeça do avatar. </w:t>
+      </w:r>
+      <w:r>
+        <w:t xml:space="preserve">Durante a instanciação do avatar e do seu componente de som, </w:t>
+      </w:r>
+      <w:r>
+        <w:t>definimos uma relação de parentalidade espacial entre os dois objetos</w:t>
+      </w:r>
+      <w:r>
+        <w:t>. Dessa forma, os cálculos dessa sincronização são delegados ao mecanismo de jogo</w:t>
+      </w:r>
+      <w:r>
+        <w:t>.</w:t>
+      </w:r>
+    </w:p>
+    <w:p>
+      <w:r>
+        <w:t xml:space="preserve">Alcançou-se todos esses passos de implementação na versão 0.5 do cliente </w:t>
+      </w:r>
+      <w:proofErr w:type="spellStart"/>
+      <w:r>
+        <w:t>AViS</w:t>
+      </w:r>
+      <w:proofErr w:type="spellEnd"/>
+      <w:r>
+        <w:t>. Tanto o código fonte quanto um arquivo compactado contendo todos os arquivos necessários para a demonstração da tecnologia estão disponíveis no repositório do projeto.</w:t>
+      </w:r>
+    </w:p>
+    <w:p/>
     <w:p>
       <w:pPr>
         <w:spacing w:line="240" w:lineRule="auto"/>
@@ -13619,28 +14552,23 @@
           <w:rStyle w:val="Hyperlink"/>
         </w:rPr>
       </w:pPr>
-      <w:r>
-        <w:rPr>
-          <w:rStyle w:val="Hyperlink"/>
-        </w:rPr>
-        <w:br w:type="page"/>
-      </w:r>
+      <w:bookmarkStart w:id="96" w:name="_GoBack"/>
+      <w:bookmarkEnd w:id="96"/>
     </w:p>
     <w:p>
       <w:pPr>
         <w:pStyle w:val="Ttulo1"/>
       </w:pPr>
-      <w:bookmarkStart w:id="89" w:name="_Toc20423494"/>
-      <w:proofErr w:type="spellStart"/>
-      <w:r>
-        <w:lastRenderedPageBreak/>
+      <w:bookmarkStart w:id="97" w:name="_Toc22563875"/>
+      <w:proofErr w:type="spellStart"/>
+      <w:r>
         <w:t>Projeto</w:t>
       </w:r>
       <w:proofErr w:type="spellEnd"/>
       <w:r>
         <w:t xml:space="preserve"> de Teste</w:t>
       </w:r>
-      <w:bookmarkEnd w:id="89"/>
+      <w:bookmarkEnd w:id="97"/>
     </w:p>
     <w:p>
       <w:pPr>
@@ -13653,7 +14581,7 @@
       <w:pPr>
         <w:pStyle w:val="Ttulo1"/>
       </w:pPr>
-      <w:bookmarkStart w:id="90" w:name="_Toc20423495"/>
+      <w:bookmarkStart w:id="98" w:name="_Toc22563876"/>
       <w:proofErr w:type="spellStart"/>
       <w:r>
         <w:t>Instalação</w:t>
@@ -13665,14 +14593,493 @@
       <w:r>
         <w:t>o Software</w:t>
       </w:r>
-      <w:bookmarkEnd w:id="90"/>
-    </w:p>
-    <w:p/>
+      <w:bookmarkEnd w:id="98"/>
+    </w:p>
+    <w:p>
+      <w:r>
+        <w:t xml:space="preserve">O MVP exige que os binários do </w:t>
+      </w:r>
+      <w:proofErr w:type="spellStart"/>
+      <w:r>
+        <w:t>OpenCV</w:t>
+      </w:r>
+      <w:proofErr w:type="spellEnd"/>
+      <w:r>
+        <w:t xml:space="preserve"> estejam disponíveis no Path do Windows. Além disso, o arquivo cascada de aprendizado de máquina para identificação da posição do rosto no quadro precisa estar em um caminho específico. Portanto, os passos seguintes devem ser seguidos precisamente, em um ambiente Windows 10, para que a demonstração ocorra normalmente.</w:t>
+      </w:r>
+    </w:p>
+    <w:p>
+      <w:pPr>
+        <w:pStyle w:val="PargrafodaLista"/>
+        <w:numPr>
+          <w:ilvl w:val="0"/>
+          <w:numId w:val="38"/>
+        </w:numPr>
+      </w:pPr>
+      <w:proofErr w:type="spellStart"/>
+      <w:r>
+        <w:t>Baixar</w:t>
+      </w:r>
+      <w:proofErr w:type="spellEnd"/>
+      <w:r>
+        <w:t xml:space="preserve"> o arquivo zip da release 0.5</w:t>
+      </w:r>
+    </w:p>
+    <w:p>
+      <w:pPr>
+        <w:pStyle w:val="PargrafodaLista"/>
+        <w:numPr>
+          <w:ilvl w:val="0"/>
+          <w:numId w:val="38"/>
+        </w:numPr>
+      </w:pPr>
+      <w:proofErr w:type="spellStart"/>
+      <w:r>
+        <w:t>Descompactar</w:t>
+      </w:r>
+      <w:proofErr w:type="spellEnd"/>
+      <w:r>
+        <w:t xml:space="preserve"> o </w:t>
+      </w:r>
+      <w:proofErr w:type="spellStart"/>
+      <w:r>
+        <w:t>arquivo</w:t>
+      </w:r>
+      <w:proofErr w:type="spellEnd"/>
+      <w:r>
+        <w:t xml:space="preserve"> zip</w:t>
+      </w:r>
+    </w:p>
+    <w:p>
+      <w:pPr>
+        <w:pStyle w:val="PargrafodaLista"/>
+        <w:numPr>
+          <w:ilvl w:val="0"/>
+          <w:numId w:val="38"/>
+        </w:numPr>
+      </w:pPr>
+      <w:proofErr w:type="spellStart"/>
+      <w:r>
+        <w:t>Criar</w:t>
+      </w:r>
+      <w:proofErr w:type="spellEnd"/>
+      <w:r>
+        <w:t xml:space="preserve"> a </w:t>
+      </w:r>
+      <w:proofErr w:type="spellStart"/>
+      <w:r>
+        <w:t>estrutura</w:t>
+      </w:r>
+      <w:proofErr w:type="spellEnd"/>
+      <w:r>
+        <w:t xml:space="preserve"> de pastas </w:t>
+      </w:r>
+      <w:r>
+        <w:t>C:/AViS/Plugins/OpenCV/Resources/Data/haarcascades/</w:t>
+      </w:r>
+    </w:p>
+    <w:p>
+      <w:pPr>
+        <w:pStyle w:val="PargrafodaLista"/>
+        <w:numPr>
+          <w:ilvl w:val="0"/>
+          <w:numId w:val="38"/>
+        </w:numPr>
+      </w:pPr>
+      <w:proofErr w:type="spellStart"/>
+      <w:r>
+        <w:t>Copiar</w:t>
+      </w:r>
+      <w:proofErr w:type="spellEnd"/>
+      <w:r>
+        <w:t xml:space="preserve"> o </w:t>
+      </w:r>
+      <w:proofErr w:type="spellStart"/>
+      <w:r>
+        <w:t>arquivo</w:t>
+      </w:r>
+      <w:proofErr w:type="spellEnd"/>
+      <w:r>
+        <w:t xml:space="preserve"> </w:t>
+      </w:r>
+      <w:r>
+        <w:t>haarcascade_frontalface_default.xml</w:t>
+      </w:r>
+      <w:r>
+        <w:t xml:space="preserve"> para a pasta </w:t>
+      </w:r>
+      <w:proofErr w:type="spellStart"/>
+      <w:r>
+        <w:t>criada</w:t>
+      </w:r>
+      <w:proofErr w:type="spellEnd"/>
+      <w:r>
+        <w:t xml:space="preserve"> no </w:t>
+      </w:r>
+      <w:proofErr w:type="spellStart"/>
+      <w:r>
+        <w:t>passo</w:t>
+      </w:r>
+      <w:proofErr w:type="spellEnd"/>
+      <w:r>
+        <w:t xml:space="preserve"> 3.</w:t>
+      </w:r>
+    </w:p>
+    <w:p>
+      <w:pPr>
+        <w:pStyle w:val="PargrafodaLista"/>
+        <w:numPr>
+          <w:ilvl w:val="0"/>
+          <w:numId w:val="38"/>
+        </w:numPr>
+      </w:pPr>
+      <w:proofErr w:type="spellStart"/>
+      <w:r>
+        <w:t>Incluir</w:t>
+      </w:r>
+      <w:proofErr w:type="spellEnd"/>
+      <w:r>
+        <w:t xml:space="preserve"> as </w:t>
+      </w:r>
+      <w:proofErr w:type="spellStart"/>
+      <w:r>
+        <w:t>bibliotecas</w:t>
+      </w:r>
+      <w:proofErr w:type="spellEnd"/>
+      <w:r>
+        <w:t xml:space="preserve"> OpenCV </w:t>
+      </w:r>
+      <w:r>
+        <w:t>opencv_videoio_ffmpeg411.dll</w:t>
+      </w:r>
+      <w:r>
+        <w:t xml:space="preserve"> e </w:t>
+      </w:r>
+      <w:r>
+        <w:t>opencv_videoio_ffmpeg411_64.dll</w:t>
+      </w:r>
+      <w:r>
+        <w:t xml:space="preserve"> </w:t>
+      </w:r>
+      <w:proofErr w:type="spellStart"/>
+      <w:r>
+        <w:t>ao</w:t>
+      </w:r>
+      <w:proofErr w:type="spellEnd"/>
+      <w:r>
+        <w:t xml:space="preserve"> Path do Windows</w:t>
+      </w:r>
+    </w:p>
+    <w:p>
+      <w:pPr>
+        <w:pStyle w:val="PargrafodaLista"/>
+        <w:numPr>
+          <w:ilvl w:val="0"/>
+          <w:numId w:val="38"/>
+        </w:numPr>
+      </w:pPr>
+      <w:proofErr w:type="spellStart"/>
+      <w:r>
+        <w:t>Lançar</w:t>
+      </w:r>
+      <w:proofErr w:type="spellEnd"/>
+      <w:r>
+        <w:t xml:space="preserve"> a </w:t>
+      </w:r>
+      <w:proofErr w:type="spellStart"/>
+      <w:r>
+        <w:t>primeira</w:t>
+      </w:r>
+      <w:proofErr w:type="spellEnd"/>
+      <w:r>
+        <w:t xml:space="preserve"> </w:t>
+      </w:r>
+      <w:proofErr w:type="spellStart"/>
+      <w:r>
+        <w:t>instância</w:t>
+      </w:r>
+      <w:proofErr w:type="spellEnd"/>
+      <w:r>
+        <w:t xml:space="preserve"> do </w:t>
+      </w:r>
+      <w:proofErr w:type="spellStart"/>
+      <w:r>
+        <w:t>executável</w:t>
+      </w:r>
+      <w:proofErr w:type="spellEnd"/>
+      <w:r>
+        <w:t xml:space="preserve"> AViS.exe emu ma das </w:t>
+      </w:r>
+      <w:proofErr w:type="spellStart"/>
+      <w:r>
+        <w:t>máquinas</w:t>
+      </w:r>
+      <w:proofErr w:type="spellEnd"/>
+      <w:r>
+        <w:t xml:space="preserve"> </w:t>
+      </w:r>
+      <w:proofErr w:type="spellStart"/>
+      <w:r>
+        <w:t>disponíveis</w:t>
+      </w:r>
+      <w:proofErr w:type="spellEnd"/>
+      <w:r>
+        <w:t xml:space="preserve"> para a </w:t>
+      </w:r>
+      <w:proofErr w:type="spellStart"/>
+      <w:r>
+        <w:t>demonstração</w:t>
+      </w:r>
+      <w:proofErr w:type="spellEnd"/>
+    </w:p>
+    <w:p>
+      <w:pPr>
+        <w:pStyle w:val="PargrafodaLista"/>
+        <w:numPr>
+          <w:ilvl w:val="0"/>
+          <w:numId w:val="38"/>
+        </w:numPr>
+      </w:pPr>
+      <w:proofErr w:type="spellStart"/>
+      <w:r>
+        <w:t>Precionar</w:t>
+      </w:r>
+      <w:proofErr w:type="spellEnd"/>
+      <w:r>
+        <w:t xml:space="preserve"> a Tecla H para </w:t>
+      </w:r>
+      <w:proofErr w:type="spellStart"/>
+      <w:r>
+        <w:t>começar</w:t>
+      </w:r>
+      <w:proofErr w:type="spellEnd"/>
+      <w:r>
+        <w:t xml:space="preserve"> o </w:t>
+      </w:r>
+      <w:proofErr w:type="spellStart"/>
+      <w:r>
+        <w:t>serviço</w:t>
+      </w:r>
+      <w:proofErr w:type="spellEnd"/>
+      <w:r>
+        <w:t xml:space="preserve"> local de </w:t>
+      </w:r>
+      <w:proofErr w:type="spellStart"/>
+      <w:r>
+        <w:t>demonstração</w:t>
+      </w:r>
+      <w:proofErr w:type="spellEnd"/>
+    </w:p>
+    <w:p>
+      <w:pPr>
+        <w:pStyle w:val="PargrafodaLista"/>
+        <w:numPr>
+          <w:ilvl w:val="0"/>
+          <w:numId w:val="38"/>
+        </w:numPr>
+      </w:pPr>
+      <w:proofErr w:type="spellStart"/>
+      <w:r>
+        <w:t>Lançar</w:t>
+      </w:r>
+      <w:proofErr w:type="spellEnd"/>
+      <w:r>
+        <w:t xml:space="preserve"> a </w:t>
+      </w:r>
+      <w:proofErr w:type="spellStart"/>
+      <w:r>
+        <w:t>segunda</w:t>
+      </w:r>
+      <w:proofErr w:type="spellEnd"/>
+      <w:r>
+        <w:t xml:space="preserve"> </w:t>
+      </w:r>
+      <w:proofErr w:type="spellStart"/>
+      <w:r>
+        <w:t>instância</w:t>
+      </w:r>
+      <w:proofErr w:type="spellEnd"/>
+      <w:r>
+        <w:t xml:space="preserve"> do </w:t>
+      </w:r>
+      <w:proofErr w:type="spellStart"/>
+      <w:r>
+        <w:t>executável</w:t>
+      </w:r>
+      <w:proofErr w:type="spellEnd"/>
+      <w:r>
+        <w:t xml:space="preserve">, </w:t>
+      </w:r>
+      <w:proofErr w:type="spellStart"/>
+      <w:r>
+        <w:t>em</w:t>
+      </w:r>
+      <w:proofErr w:type="spellEnd"/>
+      <w:r>
+        <w:t xml:space="preserve"> </w:t>
+      </w:r>
+      <w:proofErr w:type="spellStart"/>
+      <w:r>
+        <w:t>uma</w:t>
+      </w:r>
+      <w:proofErr w:type="spellEnd"/>
+      <w:r>
+        <w:t xml:space="preserve"> </w:t>
+      </w:r>
+      <w:proofErr w:type="spellStart"/>
+      <w:r>
+        <w:t>segunda</w:t>
+      </w:r>
+      <w:proofErr w:type="spellEnd"/>
+      <w:r>
+        <w:t xml:space="preserve"> </w:t>
+      </w:r>
+      <w:proofErr w:type="spellStart"/>
+      <w:r>
+        <w:t>máquina</w:t>
+      </w:r>
+      <w:proofErr w:type="spellEnd"/>
+    </w:p>
+    <w:p>
+      <w:pPr>
+        <w:pStyle w:val="PargrafodaLista"/>
+        <w:numPr>
+          <w:ilvl w:val="0"/>
+          <w:numId w:val="38"/>
+        </w:numPr>
+      </w:pPr>
+      <w:proofErr w:type="spellStart"/>
+      <w:r>
+        <w:t>Em</w:t>
+      </w:r>
+      <w:proofErr w:type="spellEnd"/>
+      <w:r>
+        <w:t xml:space="preserve"> </w:t>
+      </w:r>
+      <w:proofErr w:type="spellStart"/>
+      <w:r>
+        <w:t>ambas</w:t>
+      </w:r>
+      <w:proofErr w:type="spellEnd"/>
+      <w:r>
+        <w:t xml:space="preserve"> as </w:t>
+      </w:r>
+      <w:proofErr w:type="spellStart"/>
+      <w:r>
+        <w:t>máquinas</w:t>
+      </w:r>
+      <w:proofErr w:type="spellEnd"/>
+      <w:r>
+        <w:t xml:space="preserve">, </w:t>
+      </w:r>
+      <w:proofErr w:type="spellStart"/>
+      <w:r>
+        <w:t>precioar</w:t>
+      </w:r>
+      <w:proofErr w:type="spellEnd"/>
+      <w:r>
+        <w:t xml:space="preserve"> F para </w:t>
+      </w:r>
+      <w:proofErr w:type="spellStart"/>
+      <w:r>
+        <w:t>iniciar</w:t>
+      </w:r>
+      <w:proofErr w:type="spellEnd"/>
+      <w:r>
+        <w:t xml:space="preserve"> o </w:t>
+      </w:r>
+      <w:proofErr w:type="spellStart"/>
+      <w:r>
+        <w:t>processo</w:t>
+      </w:r>
+      <w:proofErr w:type="spellEnd"/>
+      <w:r>
+        <w:t xml:space="preserve"> de </w:t>
+      </w:r>
+      <w:proofErr w:type="spellStart"/>
+      <w:r>
+        <w:t>captura</w:t>
+      </w:r>
+      <w:proofErr w:type="spellEnd"/>
+      <w:r>
+        <w:t xml:space="preserve"> de </w:t>
+      </w:r>
+      <w:proofErr w:type="spellStart"/>
+      <w:r>
+        <w:t>rosto</w:t>
+      </w:r>
+      <w:proofErr w:type="spellEnd"/>
+    </w:p>
+    <w:p>
+      <w:pPr>
+        <w:pStyle w:val="PargrafodaLista"/>
+        <w:numPr>
+          <w:ilvl w:val="0"/>
+          <w:numId w:val="38"/>
+        </w:numPr>
+      </w:pPr>
+      <w:r>
+        <w:t xml:space="preserve">E mambas as </w:t>
+      </w:r>
+      <w:proofErr w:type="spellStart"/>
+      <w:r>
+        <w:t>máquinas</w:t>
+      </w:r>
+      <w:proofErr w:type="spellEnd"/>
+      <w:r>
+        <w:t xml:space="preserve">, </w:t>
+      </w:r>
+      <w:proofErr w:type="spellStart"/>
+      <w:r>
+        <w:t>precioar</w:t>
+      </w:r>
+      <w:proofErr w:type="spellEnd"/>
+      <w:r>
+        <w:t xml:space="preserve"> V para </w:t>
+      </w:r>
+      <w:proofErr w:type="spellStart"/>
+      <w:r>
+        <w:t>iniciar</w:t>
+      </w:r>
+      <w:proofErr w:type="spellEnd"/>
+      <w:r>
+        <w:t xml:space="preserve"> o </w:t>
+      </w:r>
+      <w:proofErr w:type="spellStart"/>
+      <w:r>
+        <w:t>processo</w:t>
+      </w:r>
+      <w:proofErr w:type="spellEnd"/>
+      <w:r>
+        <w:t xml:space="preserve"> de </w:t>
+      </w:r>
+      <w:proofErr w:type="spellStart"/>
+      <w:r>
+        <w:t>captura</w:t>
+      </w:r>
+      <w:proofErr w:type="spellEnd"/>
+      <w:r>
+        <w:t xml:space="preserve"> de </w:t>
+      </w:r>
+      <w:proofErr w:type="spellStart"/>
+      <w:r>
+        <w:t>voz</w:t>
+      </w:r>
+      <w:proofErr w:type="spellEnd"/>
+      <w:r>
+        <w:t>.</w:t>
+      </w:r>
+    </w:p>
+    <w:p>
+      <w:pPr>
+        <w:ind w:firstLine="0"/>
+      </w:pPr>
+    </w:p>
     <w:p>
       <w:pPr>
         <w:pStyle w:val="Ttulo1"/>
       </w:pPr>
-      <w:bookmarkStart w:id="91" w:name="_Toc20423496"/>
+      <w:bookmarkStart w:id="99" w:name="_Toc22563877"/>
       <w:proofErr w:type="spellStart"/>
       <w:r>
         <w:t>Análise</w:t>
@@ -13685,7 +15092,7 @@
       <w:r>
         <w:t>Resultados</w:t>
       </w:r>
-      <w:bookmarkEnd w:id="91"/>
+      <w:bookmarkEnd w:id="99"/>
       <w:proofErr w:type="spellEnd"/>
     </w:p>
     <w:p>
@@ -13699,12 +15106,12 @@
       <w:pPr>
         <w:pStyle w:val="Ttulo1"/>
       </w:pPr>
-      <w:bookmarkStart w:id="92" w:name="_Toc20423497"/>
+      <w:bookmarkStart w:id="100" w:name="_Toc22563878"/>
       <w:proofErr w:type="spellStart"/>
       <w:r>
         <w:t>Conclusão</w:t>
       </w:r>
-      <w:bookmarkEnd w:id="92"/>
+      <w:bookmarkEnd w:id="100"/>
       <w:proofErr w:type="spellEnd"/>
     </w:p>
     <w:p/>
@@ -14209,7 +15616,7 @@
       </w:r>
     </w:p>
     <w:sectPr>
-      <w:footerReference w:type="default" r:id="rId21"/>
+      <w:footerReference w:type="default" r:id="rId25"/>
       <w:pgSz w:w="12240" w:h="15840"/>
       <w:pgMar w:top="1440" w:right="1440" w:bottom="1440" w:left="1440" w:header="720" w:footer="576" w:gutter="0"/>
       <w:pgNumType w:start="1"/>
@@ -15822,6 +17229,95 @@
     </w:lvl>
   </w:abstractNum>
   <w:abstractNum w:abstractNumId="17" w15:restartNumberingAfterBreak="0">
+    <w:nsid w:val="2B9B0A46"/>
+    <w:multiLevelType w:val="hybridMultilevel"/>
+    <w:tmpl w:val="F47AAAF2"/>
+    <w:lvl w:ilvl="0" w:tplc="469EA9E2">
+      <w:start w:val="1"/>
+      <w:numFmt w:val="decimal"/>
+      <w:lvlText w:val="%1)"/>
+      <w:lvlJc w:val="left"/>
+      <w:pPr>
+        <w:ind w:left="1069" w:hanging="360"/>
+      </w:pPr>
+      <w:rPr>
+        <w:rFonts w:hint="default"/>
+      </w:rPr>
+    </w:lvl>
+    <w:lvl w:ilvl="1" w:tplc="04160019" w:tentative="1">
+      <w:start w:val="1"/>
+      <w:numFmt w:val="lowerLetter"/>
+      <w:lvlText w:val="%2."/>
+      <w:lvlJc w:val="left"/>
+      <w:pPr>
+        <w:ind w:left="1789" w:hanging="360"/>
+      </w:pPr>
+    </w:lvl>
+    <w:lvl w:ilvl="2" w:tplc="0416001B" w:tentative="1">
+      <w:start w:val="1"/>
+      <w:numFmt w:val="lowerRoman"/>
+      <w:lvlText w:val="%3."/>
+      <w:lvlJc w:val="right"/>
+      <w:pPr>
+        <w:ind w:left="2509" w:hanging="180"/>
+      </w:pPr>
+    </w:lvl>
+    <w:lvl w:ilvl="3" w:tplc="0416000F" w:tentative="1">
+      <w:start w:val="1"/>
+      <w:numFmt w:val="decimal"/>
+      <w:lvlText w:val="%4."/>
+      <w:lvlJc w:val="left"/>
+      <w:pPr>
+        <w:ind w:left="3229" w:hanging="360"/>
+      </w:pPr>
+    </w:lvl>
+    <w:lvl w:ilvl="4" w:tplc="04160019" w:tentative="1">
+      <w:start w:val="1"/>
+      <w:numFmt w:val="lowerLetter"/>
+      <w:lvlText w:val="%5."/>
+      <w:lvlJc w:val="left"/>
+      <w:pPr>
+        <w:ind w:left="3949" w:hanging="360"/>
+      </w:pPr>
+    </w:lvl>
+    <w:lvl w:ilvl="5" w:tplc="0416001B" w:tentative="1">
+      <w:start w:val="1"/>
+      <w:numFmt w:val="lowerRoman"/>
+      <w:lvlText w:val="%6."/>
+      <w:lvlJc w:val="right"/>
+      <w:pPr>
+        <w:ind w:left="4669" w:hanging="180"/>
+      </w:pPr>
+    </w:lvl>
+    <w:lvl w:ilvl="6" w:tplc="0416000F" w:tentative="1">
+      <w:start w:val="1"/>
+      <w:numFmt w:val="decimal"/>
+      <w:lvlText w:val="%7."/>
+      <w:lvlJc w:val="left"/>
+      <w:pPr>
+        <w:ind w:left="5389" w:hanging="360"/>
+      </w:pPr>
+    </w:lvl>
+    <w:lvl w:ilvl="7" w:tplc="04160019" w:tentative="1">
+      <w:start w:val="1"/>
+      <w:numFmt w:val="lowerLetter"/>
+      <w:lvlText w:val="%8."/>
+      <w:lvlJc w:val="left"/>
+      <w:pPr>
+        <w:ind w:left="6109" w:hanging="360"/>
+      </w:pPr>
+    </w:lvl>
+    <w:lvl w:ilvl="8" w:tplc="0416001B" w:tentative="1">
+      <w:start w:val="1"/>
+      <w:numFmt w:val="lowerRoman"/>
+      <w:lvlText w:val="%9."/>
+      <w:lvlJc w:val="right"/>
+      <w:pPr>
+        <w:ind w:left="6829" w:hanging="180"/>
+      </w:pPr>
+    </w:lvl>
+  </w:abstractNum>
+  <w:abstractNum w:abstractNumId="18" w15:restartNumberingAfterBreak="0">
     <w:nsid w:val="2D5E285C"/>
     <w:multiLevelType w:val="multilevel"/>
     <w:tmpl w:val="97A40696"/>
@@ -15918,7 +17414,7 @@
       </w:pPr>
     </w:lvl>
   </w:abstractNum>
-  <w:abstractNum w:abstractNumId="18" w15:restartNumberingAfterBreak="0">
+  <w:abstractNum w:abstractNumId="19" w15:restartNumberingAfterBreak="0">
     <w:nsid w:val="2E871A39"/>
     <w:multiLevelType w:val="multilevel"/>
     <w:tmpl w:val="8276537E"/>
@@ -16005,7 +17501,7 @@
       </w:pPr>
     </w:lvl>
   </w:abstractNum>
-  <w:abstractNum w:abstractNumId="19" w15:restartNumberingAfterBreak="0">
+  <w:abstractNum w:abstractNumId="20" w15:restartNumberingAfterBreak="0">
     <w:nsid w:val="305D29E3"/>
     <w:multiLevelType w:val="multilevel"/>
     <w:tmpl w:val="97A40696"/>
@@ -16102,7 +17598,7 @@
       </w:pPr>
     </w:lvl>
   </w:abstractNum>
-  <w:abstractNum w:abstractNumId="20" w15:restartNumberingAfterBreak="0">
+  <w:abstractNum w:abstractNumId="21" w15:restartNumberingAfterBreak="0">
     <w:nsid w:val="31AC55AC"/>
     <w:multiLevelType w:val="hybridMultilevel"/>
     <w:tmpl w:val="F6B2C130"/>
@@ -16215,7 +17711,7 @@
       </w:rPr>
     </w:lvl>
   </w:abstractNum>
-  <w:abstractNum w:abstractNumId="21" w15:restartNumberingAfterBreak="0">
+  <w:abstractNum w:abstractNumId="22" w15:restartNumberingAfterBreak="0">
     <w:nsid w:val="39953EC6"/>
     <w:multiLevelType w:val="multilevel"/>
     <w:tmpl w:val="41828EE6"/>
@@ -16336,7 +17832,7 @@
       </w:rPr>
     </w:lvl>
   </w:abstractNum>
-  <w:abstractNum w:abstractNumId="22" w15:restartNumberingAfterBreak="0">
+  <w:abstractNum w:abstractNumId="23" w15:restartNumberingAfterBreak="0">
     <w:nsid w:val="491C0218"/>
     <w:multiLevelType w:val="multilevel"/>
     <w:tmpl w:val="0416001F"/>
@@ -16422,7 +17918,7 @@
       </w:pPr>
     </w:lvl>
   </w:abstractNum>
-  <w:abstractNum w:abstractNumId="23" w15:restartNumberingAfterBreak="0">
+  <w:abstractNum w:abstractNumId="24" w15:restartNumberingAfterBreak="0">
     <w:nsid w:val="49E34BEA"/>
     <w:multiLevelType w:val="hybridMultilevel"/>
     <w:tmpl w:val="4DC620A4"/>
@@ -16508,7 +18004,7 @@
       </w:pPr>
     </w:lvl>
   </w:abstractNum>
-  <w:abstractNum w:abstractNumId="24" w15:restartNumberingAfterBreak="0">
+  <w:abstractNum w:abstractNumId="25" w15:restartNumberingAfterBreak="0">
     <w:nsid w:val="4AF54BB9"/>
     <w:multiLevelType w:val="hybridMultilevel"/>
     <w:tmpl w:val="9B72E19C"/>
@@ -16594,7 +18090,7 @@
       </w:pPr>
     </w:lvl>
   </w:abstractNum>
-  <w:abstractNum w:abstractNumId="25" w15:restartNumberingAfterBreak="0">
+  <w:abstractNum w:abstractNumId="26" w15:restartNumberingAfterBreak="0">
     <w:nsid w:val="4F1A65A2"/>
     <w:multiLevelType w:val="multilevel"/>
     <w:tmpl w:val="84F4F9D6"/>
@@ -16743,7 +18239,7 @@
       </w:rPr>
     </w:lvl>
   </w:abstractNum>
-  <w:abstractNum w:abstractNumId="26" w15:restartNumberingAfterBreak="0">
+  <w:abstractNum w:abstractNumId="27" w15:restartNumberingAfterBreak="0">
     <w:nsid w:val="577D210A"/>
     <w:multiLevelType w:val="multilevel"/>
     <w:tmpl w:val="0416001F"/>
@@ -16829,7 +18325,96 @@
       </w:pPr>
     </w:lvl>
   </w:abstractNum>
-  <w:abstractNum w:abstractNumId="27" w15:restartNumberingAfterBreak="0">
+  <w:abstractNum w:abstractNumId="28" w15:restartNumberingAfterBreak="0">
+    <w:nsid w:val="57F227B2"/>
+    <w:multiLevelType w:val="hybridMultilevel"/>
+    <w:tmpl w:val="8F867DBC"/>
+    <w:lvl w:ilvl="0" w:tplc="C4F43DCE">
+      <w:start w:val="1"/>
+      <w:numFmt w:val="decimal"/>
+      <w:lvlText w:val="%1)"/>
+      <w:lvlJc w:val="left"/>
+      <w:pPr>
+        <w:ind w:left="1069" w:hanging="360"/>
+      </w:pPr>
+      <w:rPr>
+        <w:rFonts w:hint="default"/>
+      </w:rPr>
+    </w:lvl>
+    <w:lvl w:ilvl="1" w:tplc="04160019" w:tentative="1">
+      <w:start w:val="1"/>
+      <w:numFmt w:val="lowerLetter"/>
+      <w:lvlText w:val="%2."/>
+      <w:lvlJc w:val="left"/>
+      <w:pPr>
+        <w:ind w:left="1789" w:hanging="360"/>
+      </w:pPr>
+    </w:lvl>
+    <w:lvl w:ilvl="2" w:tplc="0416001B" w:tentative="1">
+      <w:start w:val="1"/>
+      <w:numFmt w:val="lowerRoman"/>
+      <w:lvlText w:val="%3."/>
+      <w:lvlJc w:val="right"/>
+      <w:pPr>
+        <w:ind w:left="2509" w:hanging="180"/>
+      </w:pPr>
+    </w:lvl>
+    <w:lvl w:ilvl="3" w:tplc="0416000F" w:tentative="1">
+      <w:start w:val="1"/>
+      <w:numFmt w:val="decimal"/>
+      <w:lvlText w:val="%4."/>
+      <w:lvlJc w:val="left"/>
+      <w:pPr>
+        <w:ind w:left="3229" w:hanging="360"/>
+      </w:pPr>
+    </w:lvl>
+    <w:lvl w:ilvl="4" w:tplc="04160019" w:tentative="1">
+      <w:start w:val="1"/>
+      <w:numFmt w:val="lowerLetter"/>
+      <w:lvlText w:val="%5."/>
+      <w:lvlJc w:val="left"/>
+      <w:pPr>
+        <w:ind w:left="3949" w:hanging="360"/>
+      </w:pPr>
+    </w:lvl>
+    <w:lvl w:ilvl="5" w:tplc="0416001B" w:tentative="1">
+      <w:start w:val="1"/>
+      <w:numFmt w:val="lowerRoman"/>
+      <w:lvlText w:val="%6."/>
+      <w:lvlJc w:val="right"/>
+      <w:pPr>
+        <w:ind w:left="4669" w:hanging="180"/>
+      </w:pPr>
+    </w:lvl>
+    <w:lvl w:ilvl="6" w:tplc="0416000F" w:tentative="1">
+      <w:start w:val="1"/>
+      <w:numFmt w:val="decimal"/>
+      <w:lvlText w:val="%7."/>
+      <w:lvlJc w:val="left"/>
+      <w:pPr>
+        <w:ind w:left="5389" w:hanging="360"/>
+      </w:pPr>
+    </w:lvl>
+    <w:lvl w:ilvl="7" w:tplc="04160019" w:tentative="1">
+      <w:start w:val="1"/>
+      <w:numFmt w:val="lowerLetter"/>
+      <w:lvlText w:val="%8."/>
+      <w:lvlJc w:val="left"/>
+      <w:pPr>
+        <w:ind w:left="6109" w:hanging="360"/>
+      </w:pPr>
+    </w:lvl>
+    <w:lvl w:ilvl="8" w:tplc="0416001B" w:tentative="1">
+      <w:start w:val="1"/>
+      <w:numFmt w:val="lowerRoman"/>
+      <w:lvlText w:val="%9."/>
+      <w:lvlJc w:val="right"/>
+      <w:pPr>
+        <w:ind w:left="6829" w:hanging="180"/>
+      </w:pPr>
+    </w:lvl>
+  </w:abstractNum>
+  <w:abstractNum w:abstractNumId="29" w15:restartNumberingAfterBreak="0">
     <w:nsid w:val="58EC2282"/>
     <w:multiLevelType w:val="multilevel"/>
     <w:tmpl w:val="1C541B0C"/>
@@ -16978,7 +18563,7 @@
       </w:rPr>
     </w:lvl>
   </w:abstractNum>
-  <w:abstractNum w:abstractNumId="28" w15:restartNumberingAfterBreak="0">
+  <w:abstractNum w:abstractNumId="30" w15:restartNumberingAfterBreak="0">
     <w:nsid w:val="5CC236FC"/>
     <w:multiLevelType w:val="hybridMultilevel"/>
     <w:tmpl w:val="1FE014FE"/>
@@ -17091,7 +18676,7 @@
       </w:rPr>
     </w:lvl>
   </w:abstractNum>
-  <w:abstractNum w:abstractNumId="29" w15:restartNumberingAfterBreak="0">
+  <w:abstractNum w:abstractNumId="31" w15:restartNumberingAfterBreak="0">
     <w:nsid w:val="61177F81"/>
     <w:multiLevelType w:val="multilevel"/>
     <w:tmpl w:val="95EE4596"/>
@@ -17240,7 +18825,7 @@
       </w:rPr>
     </w:lvl>
   </w:abstractNum>
-  <w:abstractNum w:abstractNumId="30" w15:restartNumberingAfterBreak="0">
+  <w:abstractNum w:abstractNumId="32" w15:restartNumberingAfterBreak="0">
     <w:nsid w:val="6535706A"/>
     <w:multiLevelType w:val="multilevel"/>
     <w:tmpl w:val="0416001F"/>
@@ -17326,7 +18911,7 @@
       </w:pPr>
     </w:lvl>
   </w:abstractNum>
-  <w:abstractNum w:abstractNumId="31" w15:restartNumberingAfterBreak="0">
+  <w:abstractNum w:abstractNumId="33" w15:restartNumberingAfterBreak="0">
     <w:nsid w:val="657042C5"/>
     <w:multiLevelType w:val="multilevel"/>
     <w:tmpl w:val="0416001F"/>
@@ -17412,7 +18997,7 @@
       </w:pPr>
     </w:lvl>
   </w:abstractNum>
-  <w:abstractNum w:abstractNumId="32" w15:restartNumberingAfterBreak="0">
+  <w:abstractNum w:abstractNumId="34" w15:restartNumberingAfterBreak="0">
     <w:nsid w:val="66405F80"/>
     <w:multiLevelType w:val="hybridMultilevel"/>
     <w:tmpl w:val="050AC2F6"/>
@@ -17498,7 +19083,7 @@
       </w:pPr>
     </w:lvl>
   </w:abstractNum>
-  <w:abstractNum w:abstractNumId="33" w15:restartNumberingAfterBreak="0">
+  <w:abstractNum w:abstractNumId="35" w15:restartNumberingAfterBreak="0">
     <w:nsid w:val="6FB53D7F"/>
     <w:multiLevelType w:val="multilevel"/>
     <w:tmpl w:val="C04A86B4"/>
@@ -17616,7 +19201,7 @@
       </w:rPr>
     </w:lvl>
   </w:abstractNum>
-  <w:abstractNum w:abstractNumId="34" w15:restartNumberingAfterBreak="0">
+  <w:abstractNum w:abstractNumId="36" w15:restartNumberingAfterBreak="0">
     <w:nsid w:val="707D3EFE"/>
     <w:multiLevelType w:val="hybridMultilevel"/>
     <w:tmpl w:val="B736226C"/>
@@ -17702,7 +19287,7 @@
       </w:pPr>
     </w:lvl>
   </w:abstractNum>
-  <w:abstractNum w:abstractNumId="35" w15:restartNumberingAfterBreak="0">
+  <w:abstractNum w:abstractNumId="37" w15:restartNumberingAfterBreak="0">
     <w:nsid w:val="7B7501F6"/>
     <w:multiLevelType w:val="hybridMultilevel"/>
     <w:tmpl w:val="D5BE53AA"/>
@@ -17815,7 +19400,7 @@
       </w:rPr>
     </w:lvl>
   </w:abstractNum>
-  <w:abstractNum w:abstractNumId="36" w15:restartNumberingAfterBreak="0">
+  <w:abstractNum w:abstractNumId="38" w15:restartNumberingAfterBreak="0">
     <w:nsid w:val="7C550F73"/>
     <w:multiLevelType w:val="hybridMultilevel"/>
     <w:tmpl w:val="BF8282A6"/>
@@ -17935,10 +19520,10 @@
     <w:abstractNumId w:val="8"/>
   </w:num>
   <w:num w:numId="3">
-    <w:abstractNumId w:val="29"/>
+    <w:abstractNumId w:val="31"/>
   </w:num>
   <w:num w:numId="4">
-    <w:abstractNumId w:val="25"/>
+    <w:abstractNumId w:val="26"/>
   </w:num>
   <w:num w:numId="5">
     <w:abstractNumId w:val="11"/>
@@ -17947,58 +19532,58 @@
     <w:abstractNumId w:val="6"/>
   </w:num>
   <w:num w:numId="7">
-    <w:abstractNumId w:val="27"/>
+    <w:abstractNumId w:val="29"/>
   </w:num>
   <w:num w:numId="8">
     <w:abstractNumId w:val="5"/>
   </w:num>
   <w:num w:numId="9">
-    <w:abstractNumId w:val="24"/>
+    <w:abstractNumId w:val="25"/>
   </w:num>
   <w:num w:numId="10">
-    <w:abstractNumId w:val="19"/>
+    <w:abstractNumId w:val="20"/>
   </w:num>
   <w:num w:numId="11">
-    <w:abstractNumId w:val="17"/>
+    <w:abstractNumId w:val="18"/>
   </w:num>
   <w:num w:numId="12">
     <w:abstractNumId w:val="14"/>
   </w:num>
   <w:num w:numId="13">
-    <w:abstractNumId w:val="34"/>
+    <w:abstractNumId w:val="36"/>
   </w:num>
   <w:num w:numId="14">
-    <w:abstractNumId w:val="32"/>
+    <w:abstractNumId w:val="34"/>
   </w:num>
   <w:num w:numId="15">
     <w:abstractNumId w:val="9"/>
   </w:num>
   <w:num w:numId="16">
+    <w:abstractNumId w:val="35"/>
+  </w:num>
+  <w:num w:numId="17">
     <w:abstractNumId w:val="33"/>
   </w:num>
-  <w:num w:numId="17">
-    <w:abstractNumId w:val="31"/>
-  </w:num>
   <w:num w:numId="18">
-    <w:abstractNumId w:val="22"/>
+    <w:abstractNumId w:val="23"/>
   </w:num>
   <w:num w:numId="19">
-    <w:abstractNumId w:val="30"/>
+    <w:abstractNumId w:val="32"/>
   </w:num>
   <w:num w:numId="20">
     <w:abstractNumId w:val="10"/>
   </w:num>
   <w:num w:numId="21">
-    <w:abstractNumId w:val="26"/>
+    <w:abstractNumId w:val="27"/>
   </w:num>
   <w:num w:numId="22">
-    <w:abstractNumId w:val="28"/>
+    <w:abstractNumId w:val="30"/>
   </w:num>
   <w:num w:numId="23">
-    <w:abstractNumId w:val="20"/>
+    <w:abstractNumId w:val="21"/>
   </w:num>
   <w:num w:numId="24">
-    <w:abstractNumId w:val="21"/>
+    <w:abstractNumId w:val="22"/>
   </w:num>
   <w:num w:numId="25">
     <w:abstractNumId w:val="15"/>
@@ -18019,13 +19604,13 @@
     <w:abstractNumId w:val="0"/>
   </w:num>
   <w:num w:numId="31">
-    <w:abstractNumId w:val="23"/>
+    <w:abstractNumId w:val="24"/>
   </w:num>
   <w:num w:numId="32">
     <w:abstractNumId w:val="12"/>
   </w:num>
   <w:num w:numId="33">
-    <w:abstractNumId w:val="18"/>
+    <w:abstractNumId w:val="19"/>
   </w:num>
   <w:num w:numId="34">
     <w:abstractNumId w:val="7"/>
@@ -18034,10 +19619,16 @@
     <w:abstractNumId w:val="16"/>
   </w:num>
   <w:num w:numId="36">
-    <w:abstractNumId w:val="35"/>
+    <w:abstractNumId w:val="37"/>
   </w:num>
   <w:num w:numId="37">
-    <w:abstractNumId w:val="36"/>
+    <w:abstractNumId w:val="38"/>
+  </w:num>
+  <w:num w:numId="38">
+    <w:abstractNumId w:val="17"/>
+  </w:num>
+  <w:num w:numId="39">
+    <w:abstractNumId w:val="28"/>
   </w:num>
   <w:numIdMacAtCleanup w:val="2"/>
 </w:numbering>
@@ -18946,7 +20537,7 @@
     <w:next w:val="Normal"/>
     <w:unhideWhenUsed/>
     <w:qFormat/>
-    <w:rsid w:val="007731BD"/>
+    <w:rsid w:val="00E17E90"/>
     <w:pPr>
       <w:spacing w:before="40"/>
       <w:ind w:firstLine="0"/>
@@ -19816,7 +21407,7 @@
 </file>
 
 <file path=customXml/itemProps1.xml><?xml version="1.0" encoding="utf-8"?>
-<ds:datastoreItem xmlns:ds="http://schemas.openxmlformats.org/officeDocument/2006/customXml" ds:itemID="{E750D49C-8825-404C-896E-D2843E66D7A2}">
+<ds:datastoreItem xmlns:ds="http://schemas.openxmlformats.org/officeDocument/2006/customXml" ds:itemID="{50AD4599-5E0C-4F98-B0CE-0F6FE9750F48}">
   <ds:schemaRefs>
     <ds:schemaRef ds:uri="http://schemas.openxmlformats.org/officeDocument/2006/bibliography"/>
   </ds:schemaRefs>

</xml_diff>

<commit_message>
Model turn camera on sequence
</commit_message>
<xml_diff>
--- a/Docs/AViS_Documentacao_de_SW_2019_V3.docx
+++ b/Docs/AViS_Documentacao_de_SW_2019_V3.docx
@@ -1310,7 +1310,6 @@
           <w:docPartUnique/>
         </w:docPartObj>
       </w:sdtPr>
-      <w:sdtEndPr/>
       <w:sdtContent>
         <w:p>
           <w:pPr>
@@ -6413,8 +6412,6 @@
         </w:rPr>
         <w:t>Segue uma análise dos principais riscos associados ao projeto, divididos em limitações operacionais, considerações legais, considerações de hardware, software e rede, além de políticas organizacionais relevantes. A seção é encerrada com uma proposta de plano de gerenciamento dos principais riscos identificados.</w:t>
       </w:r>
-      <w:bookmarkStart w:id="27" w:name="_GoBack"/>
-      <w:bookmarkEnd w:id="27"/>
     </w:p>
     <w:p>
       <w:pPr>
@@ -6423,14 +6420,14 @@
           <w:lang w:val="pt-BR"/>
         </w:rPr>
       </w:pPr>
-      <w:bookmarkStart w:id="28" w:name="_Toc23193293"/>
+      <w:bookmarkStart w:id="27" w:name="_Toc23193293"/>
       <w:r>
         <w:rPr>
           <w:lang w:val="pt-BR"/>
         </w:rPr>
         <w:t>Limitações Operacionais</w:t>
       </w:r>
-      <w:bookmarkEnd w:id="28"/>
+      <w:bookmarkEnd w:id="27"/>
     </w:p>
     <w:p>
       <w:pPr>
@@ -6508,14 +6505,14 @@
           <w:lang w:val="pt-BR"/>
         </w:rPr>
       </w:pPr>
-      <w:bookmarkStart w:id="29" w:name="_Toc23193294"/>
+      <w:bookmarkStart w:id="28" w:name="_Toc23193294"/>
       <w:r>
         <w:rPr>
           <w:lang w:val="pt-BR"/>
         </w:rPr>
         <w:t>Considerações Legais</w:t>
       </w:r>
-      <w:bookmarkEnd w:id="29"/>
+      <w:bookmarkEnd w:id="28"/>
     </w:p>
     <w:p>
       <w:pPr>
@@ -6890,14 +6887,14 @@
           <w:lang w:val="pt-BR"/>
         </w:rPr>
       </w:pPr>
-      <w:bookmarkStart w:id="30" w:name="_Toc23193295"/>
+      <w:bookmarkStart w:id="29" w:name="_Toc23193295"/>
       <w:r>
         <w:rPr>
           <w:lang w:val="pt-BR"/>
         </w:rPr>
         <w:t>Considerações de Hardware / Software / Rede</w:t>
       </w:r>
-      <w:bookmarkEnd w:id="30"/>
+      <w:bookmarkEnd w:id="29"/>
       <w:r>
         <w:rPr>
           <w:lang w:val="pt-BR"/>
@@ -7045,14 +7042,14 @@
           <w:lang w:val="pt-BR"/>
         </w:rPr>
       </w:pPr>
-      <w:bookmarkStart w:id="31" w:name="_Toc23193296"/>
+      <w:bookmarkStart w:id="30" w:name="_Toc23193296"/>
       <w:r>
         <w:rPr>
           <w:lang w:val="pt-BR"/>
         </w:rPr>
         <w:t>Políticas Organizacionais</w:t>
       </w:r>
-      <w:bookmarkEnd w:id="31"/>
+      <w:bookmarkEnd w:id="30"/>
     </w:p>
     <w:p>
       <w:pPr>
@@ -7081,7 +7078,7 @@
           <w:lang w:val="pt-BR"/>
         </w:rPr>
       </w:pPr>
-      <w:bookmarkStart w:id="32" w:name="_Toc23193297"/>
+      <w:bookmarkStart w:id="31" w:name="_Toc23193297"/>
       <w:r>
         <w:rPr>
           <w:lang w:val="pt-BR"/>
@@ -7100,7 +7097,7 @@
         </w:rPr>
         <w:t>Riscos</w:t>
       </w:r>
-      <w:bookmarkEnd w:id="32"/>
+      <w:bookmarkEnd w:id="31"/>
     </w:p>
     <w:p>
       <w:pPr>
@@ -9150,18 +9147,19 @@
           <w:lang w:val="pt-BR"/>
         </w:rPr>
       </w:pPr>
-      <w:bookmarkStart w:id="33" w:name="_Toc20053045"/>
-      <w:bookmarkStart w:id="34" w:name="_Toc20053148"/>
-      <w:bookmarkStart w:id="35" w:name="_Toc20053646"/>
-      <w:bookmarkStart w:id="36" w:name="_Toc20053746"/>
-      <w:bookmarkStart w:id="37" w:name="_Toc20055665"/>
-      <w:bookmarkStart w:id="38" w:name="_Toc20058027"/>
-      <w:bookmarkStart w:id="39" w:name="_Toc20423390"/>
-      <w:bookmarkStart w:id="40" w:name="_Toc20423466"/>
-      <w:bookmarkStart w:id="41" w:name="_Toc22563847"/>
-      <w:bookmarkStart w:id="42" w:name="_Toc23062616"/>
-      <w:bookmarkStart w:id="43" w:name="_Toc23062753"/>
-      <w:bookmarkStart w:id="44" w:name="_Toc23193298"/>
+      <w:bookmarkStart w:id="32" w:name="_Toc20053045"/>
+      <w:bookmarkStart w:id="33" w:name="_Toc20053148"/>
+      <w:bookmarkStart w:id="34" w:name="_Toc20053646"/>
+      <w:bookmarkStart w:id="35" w:name="_Toc20053746"/>
+      <w:bookmarkStart w:id="36" w:name="_Toc20055665"/>
+      <w:bookmarkStart w:id="37" w:name="_Toc20058027"/>
+      <w:bookmarkStart w:id="38" w:name="_Toc20423390"/>
+      <w:bookmarkStart w:id="39" w:name="_Toc20423466"/>
+      <w:bookmarkStart w:id="40" w:name="_Toc22563847"/>
+      <w:bookmarkStart w:id="41" w:name="_Toc23062616"/>
+      <w:bookmarkStart w:id="42" w:name="_Toc23062753"/>
+      <w:bookmarkStart w:id="43" w:name="_Toc23193298"/>
+      <w:bookmarkEnd w:id="32"/>
       <w:bookmarkEnd w:id="33"/>
       <w:bookmarkEnd w:id="34"/>
       <w:bookmarkEnd w:id="35"/>
@@ -9173,7 +9171,6 @@
       <w:bookmarkEnd w:id="41"/>
       <w:bookmarkEnd w:id="42"/>
       <w:bookmarkEnd w:id="43"/>
-      <w:bookmarkEnd w:id="44"/>
     </w:p>
     <w:p>
       <w:pPr>
@@ -9191,18 +9188,19 @@
           <w:lang w:val="pt-BR"/>
         </w:rPr>
       </w:pPr>
-      <w:bookmarkStart w:id="45" w:name="_Toc20053046"/>
-      <w:bookmarkStart w:id="46" w:name="_Toc20053149"/>
-      <w:bookmarkStart w:id="47" w:name="_Toc20053647"/>
-      <w:bookmarkStart w:id="48" w:name="_Toc20053747"/>
-      <w:bookmarkStart w:id="49" w:name="_Toc20055666"/>
-      <w:bookmarkStart w:id="50" w:name="_Toc20058028"/>
-      <w:bookmarkStart w:id="51" w:name="_Toc20423391"/>
-      <w:bookmarkStart w:id="52" w:name="_Toc20423467"/>
-      <w:bookmarkStart w:id="53" w:name="_Toc22563848"/>
-      <w:bookmarkStart w:id="54" w:name="_Toc23062617"/>
-      <w:bookmarkStart w:id="55" w:name="_Toc23062754"/>
-      <w:bookmarkStart w:id="56" w:name="_Toc23193299"/>
+      <w:bookmarkStart w:id="44" w:name="_Toc20053046"/>
+      <w:bookmarkStart w:id="45" w:name="_Toc20053149"/>
+      <w:bookmarkStart w:id="46" w:name="_Toc20053647"/>
+      <w:bookmarkStart w:id="47" w:name="_Toc20053747"/>
+      <w:bookmarkStart w:id="48" w:name="_Toc20055666"/>
+      <w:bookmarkStart w:id="49" w:name="_Toc20058028"/>
+      <w:bookmarkStart w:id="50" w:name="_Toc20423391"/>
+      <w:bookmarkStart w:id="51" w:name="_Toc20423467"/>
+      <w:bookmarkStart w:id="52" w:name="_Toc22563848"/>
+      <w:bookmarkStart w:id="53" w:name="_Toc23062617"/>
+      <w:bookmarkStart w:id="54" w:name="_Toc23062754"/>
+      <w:bookmarkStart w:id="55" w:name="_Toc23193299"/>
+      <w:bookmarkEnd w:id="44"/>
       <w:bookmarkEnd w:id="45"/>
       <w:bookmarkEnd w:id="46"/>
       <w:bookmarkEnd w:id="47"/>
@@ -9214,7 +9212,6 @@
       <w:bookmarkEnd w:id="53"/>
       <w:bookmarkEnd w:id="54"/>
       <w:bookmarkEnd w:id="55"/>
-      <w:bookmarkEnd w:id="56"/>
     </w:p>
     <w:p>
       <w:pPr>
@@ -9232,18 +9229,19 @@
           <w:lang w:val="pt-BR"/>
         </w:rPr>
       </w:pPr>
-      <w:bookmarkStart w:id="57" w:name="_Toc20053047"/>
-      <w:bookmarkStart w:id="58" w:name="_Toc20053150"/>
-      <w:bookmarkStart w:id="59" w:name="_Toc20053648"/>
-      <w:bookmarkStart w:id="60" w:name="_Toc20053748"/>
-      <w:bookmarkStart w:id="61" w:name="_Toc20055667"/>
-      <w:bookmarkStart w:id="62" w:name="_Toc20058029"/>
-      <w:bookmarkStart w:id="63" w:name="_Toc20423392"/>
-      <w:bookmarkStart w:id="64" w:name="_Toc20423468"/>
-      <w:bookmarkStart w:id="65" w:name="_Toc22563849"/>
-      <w:bookmarkStart w:id="66" w:name="_Toc23062618"/>
-      <w:bookmarkStart w:id="67" w:name="_Toc23062755"/>
-      <w:bookmarkStart w:id="68" w:name="_Toc23193300"/>
+      <w:bookmarkStart w:id="56" w:name="_Toc20053047"/>
+      <w:bookmarkStart w:id="57" w:name="_Toc20053150"/>
+      <w:bookmarkStart w:id="58" w:name="_Toc20053648"/>
+      <w:bookmarkStart w:id="59" w:name="_Toc20053748"/>
+      <w:bookmarkStart w:id="60" w:name="_Toc20055667"/>
+      <w:bookmarkStart w:id="61" w:name="_Toc20058029"/>
+      <w:bookmarkStart w:id="62" w:name="_Toc20423392"/>
+      <w:bookmarkStart w:id="63" w:name="_Toc20423468"/>
+      <w:bookmarkStart w:id="64" w:name="_Toc22563849"/>
+      <w:bookmarkStart w:id="65" w:name="_Toc23062618"/>
+      <w:bookmarkStart w:id="66" w:name="_Toc23062755"/>
+      <w:bookmarkStart w:id="67" w:name="_Toc23193300"/>
+      <w:bookmarkEnd w:id="56"/>
       <w:bookmarkEnd w:id="57"/>
       <w:bookmarkEnd w:id="58"/>
       <w:bookmarkEnd w:id="59"/>
@@ -9255,7 +9253,6 @@
       <w:bookmarkEnd w:id="65"/>
       <w:bookmarkEnd w:id="66"/>
       <w:bookmarkEnd w:id="67"/>
-      <w:bookmarkEnd w:id="68"/>
     </w:p>
     <w:p>
       <w:pPr>
@@ -9264,14 +9261,14 @@
           <w:lang w:val="pt-BR"/>
         </w:rPr>
       </w:pPr>
-      <w:bookmarkStart w:id="69" w:name="_Toc23193301"/>
+      <w:bookmarkStart w:id="68" w:name="_Toc23193301"/>
       <w:r>
         <w:rPr>
           <w:lang w:val="pt-BR"/>
         </w:rPr>
         <w:t>Análise de Requisitos</w:t>
       </w:r>
-      <w:bookmarkEnd w:id="69"/>
+      <w:bookmarkEnd w:id="68"/>
     </w:p>
     <w:p/>
     <w:p>
@@ -9291,18 +9288,19 @@
           <w:lang w:val="pt-BR"/>
         </w:rPr>
       </w:pPr>
-      <w:bookmarkStart w:id="70" w:name="_Toc20053049"/>
-      <w:bookmarkStart w:id="71" w:name="_Toc20053152"/>
-      <w:bookmarkStart w:id="72" w:name="_Toc20053650"/>
-      <w:bookmarkStart w:id="73" w:name="_Toc20053750"/>
-      <w:bookmarkStart w:id="74" w:name="_Toc20055669"/>
-      <w:bookmarkStart w:id="75" w:name="_Toc20058031"/>
-      <w:bookmarkStart w:id="76" w:name="_Toc20423394"/>
-      <w:bookmarkStart w:id="77" w:name="_Toc20423470"/>
-      <w:bookmarkStart w:id="78" w:name="_Toc22563851"/>
-      <w:bookmarkStart w:id="79" w:name="_Toc23062620"/>
-      <w:bookmarkStart w:id="80" w:name="_Toc23062757"/>
-      <w:bookmarkStart w:id="81" w:name="_Toc23193302"/>
+      <w:bookmarkStart w:id="69" w:name="_Toc20053049"/>
+      <w:bookmarkStart w:id="70" w:name="_Toc20053152"/>
+      <w:bookmarkStart w:id="71" w:name="_Toc20053650"/>
+      <w:bookmarkStart w:id="72" w:name="_Toc20053750"/>
+      <w:bookmarkStart w:id="73" w:name="_Toc20055669"/>
+      <w:bookmarkStart w:id="74" w:name="_Toc20058031"/>
+      <w:bookmarkStart w:id="75" w:name="_Toc20423394"/>
+      <w:bookmarkStart w:id="76" w:name="_Toc20423470"/>
+      <w:bookmarkStart w:id="77" w:name="_Toc22563851"/>
+      <w:bookmarkStart w:id="78" w:name="_Toc23062620"/>
+      <w:bookmarkStart w:id="79" w:name="_Toc23062757"/>
+      <w:bookmarkStart w:id="80" w:name="_Toc23193302"/>
+      <w:bookmarkEnd w:id="69"/>
       <w:bookmarkEnd w:id="70"/>
       <w:bookmarkEnd w:id="71"/>
       <w:bookmarkEnd w:id="72"/>
@@ -9314,7 +9312,6 @@
       <w:bookmarkEnd w:id="78"/>
       <w:bookmarkEnd w:id="79"/>
       <w:bookmarkEnd w:id="80"/>
-      <w:bookmarkEnd w:id="81"/>
     </w:p>
     <w:p>
       <w:pPr>
@@ -9323,7 +9320,7 @@
           <w:lang w:val="pt-BR"/>
         </w:rPr>
       </w:pPr>
-      <w:bookmarkStart w:id="82" w:name="_Toc23193303"/>
+      <w:bookmarkStart w:id="81" w:name="_Toc23193303"/>
       <w:r>
         <w:rPr>
           <w:lang w:val="pt-BR"/>
@@ -9336,7 +9333,7 @@
         </w:rPr>
         <w:t>écnica utilizada para levantamento dos requisitos</w:t>
       </w:r>
-      <w:bookmarkEnd w:id="82"/>
+      <w:bookmarkEnd w:id="81"/>
     </w:p>
     <w:p>
       <w:r>
@@ -9425,7 +9422,7 @@
           <w:lang w:val="pt-BR"/>
         </w:rPr>
       </w:pPr>
-      <w:bookmarkStart w:id="83" w:name="_Toc23193304"/>
+      <w:bookmarkStart w:id="82" w:name="_Toc23193304"/>
       <w:r>
         <w:rPr>
           <w:lang w:val="pt-BR"/>
@@ -9438,7 +9435,7 @@
         </w:rPr>
         <w:t>roposta</w:t>
       </w:r>
-      <w:bookmarkEnd w:id="83"/>
+      <w:bookmarkEnd w:id="82"/>
     </w:p>
     <w:p>
       <w:r>
@@ -9577,14 +9574,14 @@
           <w:lang w:val="pt-BR"/>
         </w:rPr>
       </w:pPr>
-      <w:bookmarkStart w:id="84" w:name="_Toc23193305"/>
+      <w:bookmarkStart w:id="83" w:name="_Toc23193305"/>
       <w:r>
         <w:rPr>
           <w:lang w:val="pt-BR"/>
         </w:rPr>
         <w:t>Requisitos Funcionais</w:t>
       </w:r>
-      <w:bookmarkEnd w:id="84"/>
+      <w:bookmarkEnd w:id="83"/>
     </w:p>
     <w:p>
       <w:pPr>
@@ -9748,14 +9745,14 @@
           <w:lang w:val="pt-BR"/>
         </w:rPr>
       </w:pPr>
-      <w:bookmarkStart w:id="85" w:name="_Toc23193306"/>
+      <w:bookmarkStart w:id="84" w:name="_Toc23193306"/>
       <w:r>
         <w:rPr>
           <w:lang w:val="pt-BR"/>
         </w:rPr>
         <w:t>Casos de Uso</w:t>
       </w:r>
-      <w:bookmarkEnd w:id="85"/>
+      <w:bookmarkEnd w:id="84"/>
     </w:p>
     <w:p>
       <w:r>
@@ -12586,7 +12583,7 @@
           <w:lang w:val="pt-BR"/>
         </w:rPr>
       </w:pPr>
-      <w:bookmarkStart w:id="86" w:name="_Toc23193307"/>
+      <w:bookmarkStart w:id="85" w:name="_Toc23193307"/>
       <w:r>
         <w:rPr>
           <w:lang w:val="pt-BR"/>
@@ -12605,7 +12602,7 @@
         </w:rPr>
         <w:t>uncionais</w:t>
       </w:r>
-      <w:bookmarkEnd w:id="86"/>
+      <w:bookmarkEnd w:id="85"/>
     </w:p>
     <w:p>
       <w:pPr>
@@ -12614,14 +12611,14 @@
           <w:lang w:val="pt-BR"/>
         </w:rPr>
       </w:pPr>
-      <w:bookmarkStart w:id="87" w:name="_Toc23193308"/>
+      <w:bookmarkStart w:id="86" w:name="_Toc23193308"/>
       <w:r>
         <w:rPr>
           <w:lang w:val="pt-BR"/>
         </w:rPr>
         <w:t>Tempo de resposta</w:t>
       </w:r>
-      <w:bookmarkEnd w:id="87"/>
+      <w:bookmarkEnd w:id="86"/>
     </w:p>
     <w:p>
       <w:r>
@@ -12663,14 +12660,14 @@
           <w:lang w:val="pt-BR"/>
         </w:rPr>
       </w:pPr>
-      <w:bookmarkStart w:id="88" w:name="_Toc23193309"/>
+      <w:bookmarkStart w:id="87" w:name="_Toc23193309"/>
       <w:r>
         <w:rPr>
           <w:lang w:val="pt-BR"/>
         </w:rPr>
         <w:t>Uso de memória</w:t>
       </w:r>
-      <w:bookmarkEnd w:id="88"/>
+      <w:bookmarkEnd w:id="87"/>
     </w:p>
     <w:p>
       <w:r>
@@ -12733,14 +12730,14 @@
           <w:lang w:val="pt-BR"/>
         </w:rPr>
       </w:pPr>
-      <w:bookmarkStart w:id="89" w:name="_Toc23193310"/>
+      <w:bookmarkStart w:id="88" w:name="_Toc23193310"/>
       <w:r>
         <w:rPr>
           <w:lang w:val="pt-BR"/>
         </w:rPr>
         <w:t>Uso de espaço em disco</w:t>
       </w:r>
-      <w:bookmarkEnd w:id="89"/>
+      <w:bookmarkEnd w:id="88"/>
     </w:p>
     <w:p>
       <w:r>
@@ -12759,14 +12756,14 @@
           <w:lang w:val="pt-BR"/>
         </w:rPr>
       </w:pPr>
-      <w:bookmarkStart w:id="90" w:name="_Toc23193311"/>
+      <w:bookmarkStart w:id="89" w:name="_Toc23193311"/>
       <w:r>
         <w:rPr>
           <w:lang w:val="pt-BR"/>
         </w:rPr>
         <w:t>Uso de recursos de processamento no servidor</w:t>
       </w:r>
-      <w:bookmarkEnd w:id="90"/>
+      <w:bookmarkEnd w:id="89"/>
     </w:p>
     <w:p>
       <w:r>
@@ -12796,7 +12793,7 @@
           <w:lang w:val="pt-BR"/>
         </w:rPr>
       </w:pPr>
-      <w:bookmarkStart w:id="91" w:name="_Toc23193312"/>
+      <w:bookmarkStart w:id="90" w:name="_Toc23193312"/>
       <w:r>
         <w:rPr>
           <w:lang w:val="pt-BR"/>
@@ -12834,7 +12831,7 @@
         </w:rPr>
         <w:t>ware</w:t>
       </w:r>
-      <w:bookmarkEnd w:id="91"/>
+      <w:bookmarkEnd w:id="90"/>
     </w:p>
     <w:p>
       <w:r>
@@ -12966,18 +12963,19 @@
           <w:lang w:val="pt-BR"/>
         </w:rPr>
       </w:pPr>
-      <w:bookmarkStart w:id="92" w:name="_Toc20053060"/>
-      <w:bookmarkStart w:id="93" w:name="_Toc20053163"/>
-      <w:bookmarkStart w:id="94" w:name="_Toc20053661"/>
-      <w:bookmarkStart w:id="95" w:name="_Toc20053761"/>
-      <w:bookmarkStart w:id="96" w:name="_Toc20055680"/>
-      <w:bookmarkStart w:id="97" w:name="_Toc20058042"/>
-      <w:bookmarkStart w:id="98" w:name="_Toc20423405"/>
-      <w:bookmarkStart w:id="99" w:name="_Toc20423481"/>
-      <w:bookmarkStart w:id="100" w:name="_Toc22563862"/>
-      <w:bookmarkStart w:id="101" w:name="_Toc23062631"/>
-      <w:bookmarkStart w:id="102" w:name="_Toc23062768"/>
-      <w:bookmarkStart w:id="103" w:name="_Toc23193313"/>
+      <w:bookmarkStart w:id="91" w:name="_Toc20053060"/>
+      <w:bookmarkStart w:id="92" w:name="_Toc20053163"/>
+      <w:bookmarkStart w:id="93" w:name="_Toc20053661"/>
+      <w:bookmarkStart w:id="94" w:name="_Toc20053761"/>
+      <w:bookmarkStart w:id="95" w:name="_Toc20055680"/>
+      <w:bookmarkStart w:id="96" w:name="_Toc20058042"/>
+      <w:bookmarkStart w:id="97" w:name="_Toc20423405"/>
+      <w:bookmarkStart w:id="98" w:name="_Toc20423481"/>
+      <w:bookmarkStart w:id="99" w:name="_Toc22563862"/>
+      <w:bookmarkStart w:id="100" w:name="_Toc23062631"/>
+      <w:bookmarkStart w:id="101" w:name="_Toc23062768"/>
+      <w:bookmarkStart w:id="102" w:name="_Toc23193313"/>
+      <w:bookmarkEnd w:id="91"/>
       <w:bookmarkEnd w:id="92"/>
       <w:bookmarkEnd w:id="93"/>
       <w:bookmarkEnd w:id="94"/>
@@ -12989,7 +12987,6 @@
       <w:bookmarkEnd w:id="100"/>
       <w:bookmarkEnd w:id="101"/>
       <w:bookmarkEnd w:id="102"/>
-      <w:bookmarkEnd w:id="103"/>
     </w:p>
     <w:p>
       <w:pPr>
@@ -13000,7 +12997,7 @@
           <w:lang w:val="pt-BR"/>
         </w:rPr>
       </w:pPr>
-      <w:bookmarkStart w:id="104" w:name="_Toc23193314"/>
+      <w:bookmarkStart w:id="103" w:name="_Toc23193314"/>
       <w:r>
         <w:rPr>
           <w:lang w:val="pt-BR"/>
@@ -13013,7 +13010,7 @@
         </w:rPr>
         <w:t xml:space="preserve"> proposta</w:t>
       </w:r>
-      <w:bookmarkEnd w:id="104"/>
+      <w:bookmarkEnd w:id="103"/>
     </w:p>
     <w:p>
       <w:r>
@@ -13125,11 +13122,11 @@
       <w:r>
         <w:t xml:space="preserve"> de áudio e vídeo serão transmitidos, via proto</w:t>
       </w:r>
-      <w:bookmarkStart w:id="105" w:name="_Hlk18332672"/>
+      <w:bookmarkStart w:id="104" w:name="_Hlk18332672"/>
       <w:r>
         <w:t>col</w:t>
       </w:r>
-      <w:bookmarkEnd w:id="105"/>
+      <w:bookmarkEnd w:id="104"/>
       <w:r>
         <w:t>o UDP, seguindo o caminho mais curto</w:t>
       </w:r>
@@ -13379,27 +13376,14 @@
                       <w:r>
                         <w:t xml:space="preserve">Figura </w:t>
                       </w:r>
-                      <w:r>
-                        <w:fldChar w:fldCharType="begin"/>
-                      </w:r>
-                      <w:r>
-                        <w:instrText xml:space="preserve"> SEQ Figura \* ARABIC </w:instrText>
-                      </w:r>
-                      <w:r>
-                        <w:fldChar w:fldCharType="separate"/>
-                      </w:r>
-                      <w:r>
-                        <w:rPr>
-                          <w:noProof/>
-                        </w:rPr>
-                        <w:t>2</w:t>
-                      </w:r>
-                      <w:r>
-                        <w:rPr>
-                          <w:noProof/>
-                        </w:rPr>
-                        <w:fldChar w:fldCharType="end"/>
-                      </w:r>
+                      <w:fldSimple w:instr=" SEQ Figura \* ARABIC ">
+                        <w:r>
+                          <w:rPr>
+                            <w:noProof/>
+                          </w:rPr>
+                          <w:t>2</w:t>
+                        </w:r>
+                      </w:fldSimple>
                       <w:r>
                         <w:t xml:space="preserve"> – Visão global d</w:t>
                       </w:r>
@@ -13735,7 +13719,7 @@
           <w:lang w:val="pt-BR"/>
         </w:rPr>
       </w:pPr>
-      <w:bookmarkStart w:id="106" w:name="_Toc23193315"/>
+      <w:bookmarkStart w:id="105" w:name="_Toc23193315"/>
       <w:r>
         <w:rPr>
           <w:lang w:val="pt-BR"/>
@@ -13755,7 +13739,7 @@
         </w:rPr>
         <w:t xml:space="preserve"> e APIs</w:t>
       </w:r>
-      <w:bookmarkEnd w:id="106"/>
+      <w:bookmarkEnd w:id="105"/>
     </w:p>
     <w:p>
       <w:pPr>
@@ -13777,14 +13761,14 @@
           <w:lang w:val="pt-BR"/>
         </w:rPr>
       </w:pPr>
-      <w:bookmarkStart w:id="107" w:name="_Toc23193316"/>
+      <w:bookmarkStart w:id="106" w:name="_Toc23193316"/>
       <w:r>
         <w:rPr>
           <w:lang w:val="pt-BR"/>
         </w:rPr>
         <w:t>Tecnologias</w:t>
       </w:r>
-      <w:bookmarkEnd w:id="107"/>
+      <w:bookmarkEnd w:id="106"/>
     </w:p>
     <w:p>
       <w:pPr>
@@ -14305,14 +14289,14 @@
           <w:lang w:val="pt-BR"/>
         </w:rPr>
       </w:pPr>
-      <w:bookmarkStart w:id="108" w:name="_Toc23193317"/>
+      <w:bookmarkStart w:id="107" w:name="_Toc23193317"/>
       <w:r>
         <w:rPr>
           <w:lang w:val="pt-BR"/>
         </w:rPr>
         <w:t>APIs Utilizadas</w:t>
       </w:r>
-      <w:bookmarkEnd w:id="108"/>
+      <w:bookmarkEnd w:id="107"/>
     </w:p>
     <w:p>
       <w:r>
@@ -14452,14 +14436,14 @@
           <w:lang w:val="pt-BR"/>
         </w:rPr>
       </w:pPr>
-      <w:bookmarkStart w:id="109" w:name="_Toc23193318"/>
+      <w:bookmarkStart w:id="108" w:name="_Toc23193318"/>
       <w:r>
         <w:rPr>
           <w:lang w:val="pt-BR"/>
         </w:rPr>
         <w:t>Componentes do SW</w:t>
       </w:r>
-      <w:bookmarkEnd w:id="109"/>
+      <w:bookmarkEnd w:id="108"/>
       <w:r>
         <w:rPr>
           <w:lang w:val="pt-BR"/>
@@ -14551,7 +14535,7 @@
           <w:lang w:val="pt-BR"/>
         </w:rPr>
       </w:pPr>
-      <w:bookmarkStart w:id="110" w:name="_Toc23193319"/>
+      <w:bookmarkStart w:id="109" w:name="_Toc23193319"/>
       <w:r>
         <w:rPr>
           <w:noProof/>
@@ -14633,7 +14617,7 @@
         </w:rPr>
         <w:t>s</w:t>
       </w:r>
-      <w:bookmarkEnd w:id="110"/>
+      <w:bookmarkEnd w:id="109"/>
     </w:p>
     <w:p/>
     <w:p/>
@@ -14650,7 +14634,7 @@
         </w:rPr>
         <w:br w:type="page"/>
       </w:r>
-      <w:bookmarkStart w:id="111" w:name="_Toc23193320"/>
+      <w:bookmarkStart w:id="110" w:name="_Toc23193320"/>
       <w:r>
         <w:rPr>
           <w:lang w:val="pt-BR"/>
@@ -14658,7 +14642,7 @@
         <w:lastRenderedPageBreak/>
         <w:t>Considerações sobre o Banco de Dados Utilizado</w:t>
       </w:r>
-      <w:bookmarkEnd w:id="111"/>
+      <w:bookmarkEnd w:id="110"/>
     </w:p>
     <w:p>
       <w:pPr>
@@ -14864,34 +14848,46 @@
           <w:lang w:val="pt-BR"/>
         </w:rPr>
       </w:pPr>
-      <w:bookmarkStart w:id="112" w:name="_Toc23193321"/>
+      <w:bookmarkStart w:id="111" w:name="_Toc23193321"/>
       <w:r>
         <w:rPr>
-          <w:noProof/>
           <w:lang w:val="pt-BR"/>
         </w:rPr>
         <w:lastRenderedPageBreak/>
+        <w:t>Diagrama</w:t>
+      </w:r>
+      <w:r>
+        <w:rPr>
+          <w:lang w:val="pt-BR"/>
+        </w:rPr>
+        <w:t>s</w:t>
+      </w:r>
+      <w:r>
+        <w:rPr>
+          <w:lang w:val="pt-BR"/>
+        </w:rPr>
+        <w:t xml:space="preserve"> de Sequência</w:t>
+      </w:r>
+      <w:bookmarkEnd w:id="111"/>
+    </w:p>
+    <w:p>
+      <w:r>
+        <w:rPr>
+          <w:noProof/>
+        </w:rPr>
         <w:drawing>
-          <wp:anchor distT="0" distB="0" distL="114300" distR="114300" simplePos="0" relativeHeight="251660288" behindDoc="1" locked="0" layoutInCell="1" allowOverlap="1" wp14:anchorId="1403529C" wp14:editId="125E6B0F">
+          <wp:anchor distT="0" distB="0" distL="114300" distR="114300" simplePos="0" relativeHeight="251669504" behindDoc="0" locked="0" layoutInCell="1" allowOverlap="1" wp14:anchorId="12DE830D" wp14:editId="6E14D369">
             <wp:simplePos x="0" y="0"/>
             <wp:positionH relativeFrom="margin">
-              <wp:posOffset>-349250</wp:posOffset>
+              <wp:align>center</wp:align>
             </wp:positionH>
             <wp:positionV relativeFrom="paragraph">
-              <wp:posOffset>825500</wp:posOffset>
+              <wp:posOffset>233680</wp:posOffset>
             </wp:positionV>
-            <wp:extent cx="6457315" cy="2374900"/>
-            <wp:effectExtent l="0" t="0" r="635" b="6350"/>
-            <wp:wrapTight wrapText="bothSides">
-              <wp:wrapPolygon edited="0">
-                <wp:start x="0" y="0"/>
-                <wp:lineTo x="0" y="21484"/>
-                <wp:lineTo x="21538" y="21484"/>
-                <wp:lineTo x="21538" y="0"/>
-                <wp:lineTo x="0" y="0"/>
-              </wp:wrapPolygon>
-            </wp:wrapTight>
-            <wp:docPr id="10" name="Imagem 10"/>
+            <wp:extent cx="7000875" cy="4667250"/>
+            <wp:effectExtent l="0" t="0" r="9525" b="0"/>
+            <wp:wrapTopAndBottom/>
+            <wp:docPr id="5" name="Imagem 5"/>
             <wp:cNvGraphicFramePr>
               <a:graphicFrameLocks xmlns:a="http://schemas.openxmlformats.org/drawingml/2006/main" noChangeAspect="1"/>
             </wp:cNvGraphicFramePr>
@@ -14899,7 +14895,7 @@
               <a:graphicData uri="http://schemas.openxmlformats.org/drawingml/2006/picture">
                 <pic:pic xmlns:pic="http://schemas.openxmlformats.org/drawingml/2006/picture">
                   <pic:nvPicPr>
-                    <pic:cNvPr id="0" name="Picture 4"/>
+                    <pic:cNvPr id="0" name="Picture 3"/>
                     <pic:cNvPicPr>
                       <a:picLocks noChangeAspect="1" noChangeArrowheads="1"/>
                     </pic:cNvPicPr>
@@ -14920,7 +14916,7 @@
                   <pic:spPr bwMode="auto">
                     <a:xfrm>
                       <a:off x="0" y="0"/>
-                      <a:ext cx="6457315" cy="2374900"/>
+                      <a:ext cx="7000875" cy="4667250"/>
                     </a:xfrm>
                     <a:prstGeom prst="rect">
                       <a:avLst/>
@@ -14942,27 +14938,144 @@
           </wp:anchor>
         </w:drawing>
       </w:r>
+    </w:p>
+    <w:p>
+      <w:pPr>
+        <w:keepNext/>
+        <w:jc w:val="center"/>
+      </w:pPr>
+    </w:p>
+    <w:p>
+      <w:pPr>
+        <w:pStyle w:val="Legenda"/>
+      </w:pPr>
+      <w:r>
+        <w:t xml:space="preserve">Figura </w:t>
+      </w:r>
+      <w:fldSimple w:instr=" SEQ Figura \* ARABIC ">
+        <w:r>
+          <w:rPr>
+            <w:noProof/>
+          </w:rPr>
+          <w:t>4</w:t>
+        </w:r>
+      </w:fldSimple>
+      <w:r>
+        <w:t xml:space="preserve"> - </w:t>
+      </w:r>
+      <w:r>
+        <w:t xml:space="preserve">Sequência de Inicialização do mecanismo </w:t>
+      </w:r>
+      <w:proofErr w:type="spellStart"/>
+      <w:r>
+        <w:t>Unreal</w:t>
+      </w:r>
+      <w:proofErr w:type="spellEnd"/>
+      <w:r>
+        <w:t xml:space="preserve"> </w:t>
+      </w:r>
+      <w:proofErr w:type="spellStart"/>
+      <w:r>
+        <w:t>Engine</w:t>
+      </w:r>
+      <w:proofErr w:type="spellEnd"/>
+      <w:r>
+        <w:t xml:space="preserve"> 4</w:t>
+      </w:r>
+    </w:p>
+    <w:p>
+      <w:pPr>
+        <w:pStyle w:val="Ttulo"/>
+      </w:pPr>
+    </w:p>
+    <w:p>
+      <w:pPr>
+        <w:pStyle w:val="Ttulo"/>
+        <w:keepNext/>
+      </w:pPr>
       <w:r>
         <w:rPr>
-          <w:lang w:val="pt-BR"/>
+          <w:noProof/>
         </w:rPr>
-        <w:t>Diagrama de Sequência</w:t>
-      </w:r>
-      <w:bookmarkEnd w:id="112"/>
-    </w:p>
-    <w:p/>
-    <w:p>
-      <w:pPr>
-        <w:pStyle w:val="Ttulo"/>
-      </w:pPr>
-    </w:p>
-    <w:p>
-      <w:pPr>
-        <w:pStyle w:val="Ttulo"/>
+        <w:lastRenderedPageBreak/>
+        <w:drawing>
+          <wp:inline distT="0" distB="0" distL="0" distR="0" wp14:anchorId="064F70C6" wp14:editId="381154B7">
+            <wp:extent cx="5943600" cy="7658100"/>
+            <wp:effectExtent l="0" t="0" r="0" b="0"/>
+            <wp:docPr id="6" name="Imagem 6"/>
+            <wp:cNvGraphicFramePr>
+              <a:graphicFrameLocks xmlns:a="http://schemas.openxmlformats.org/drawingml/2006/main" noChangeAspect="1"/>
+            </wp:cNvGraphicFramePr>
+            <a:graphic xmlns:a="http://schemas.openxmlformats.org/drawingml/2006/main">
+              <a:graphicData uri="http://schemas.openxmlformats.org/drawingml/2006/picture">
+                <pic:pic xmlns:pic="http://schemas.openxmlformats.org/drawingml/2006/picture">
+                  <pic:nvPicPr>
+                    <pic:cNvPr id="0" name="Picture 4"/>
+                    <pic:cNvPicPr>
+                      <a:picLocks noChangeAspect="1" noChangeArrowheads="1"/>
+                    </pic:cNvPicPr>
+                  </pic:nvPicPr>
+                  <pic:blipFill>
+                    <a:blip r:embed="rId20">
+                      <a:extLst>
+                        <a:ext uri="{28A0092B-C50C-407E-A947-70E740481C1C}">
+                          <a14:useLocalDpi xmlns:a14="http://schemas.microsoft.com/office/drawing/2010/main" val="0"/>
+                        </a:ext>
+                      </a:extLst>
+                    </a:blip>
+                    <a:srcRect/>
+                    <a:stretch>
+                      <a:fillRect/>
+                    </a:stretch>
+                  </pic:blipFill>
+                  <pic:spPr bwMode="auto">
+                    <a:xfrm>
+                      <a:off x="0" y="0"/>
+                      <a:ext cx="5943600" cy="7658100"/>
+                    </a:xfrm>
+                    <a:prstGeom prst="rect">
+                      <a:avLst/>
+                    </a:prstGeom>
+                    <a:noFill/>
+                    <a:ln>
+                      <a:noFill/>
+                    </a:ln>
+                  </pic:spPr>
+                </pic:pic>
+              </a:graphicData>
+            </a:graphic>
+          </wp:inline>
+        </w:drawing>
+      </w:r>
+    </w:p>
+    <w:p>
+      <w:pPr>
+        <w:pStyle w:val="Legenda"/>
         <w:rPr>
           <w:highlight w:val="yellow"/>
         </w:rPr>
       </w:pPr>
+      <w:r>
+        <w:t xml:space="preserve">Figura </w:t>
+      </w:r>
+      <w:fldSimple w:instr=" SEQ Figura \* ARABIC ">
+        <w:r>
+          <w:rPr>
+            <w:noProof/>
+          </w:rPr>
+          <w:t>5</w:t>
+        </w:r>
+      </w:fldSimple>
+      <w:r>
+        <w:t xml:space="preserve"> - Diagrama de Sequência - </w:t>
+      </w:r>
+      <w:proofErr w:type="spellStart"/>
+      <w:r>
+        <w:t>TurnCameraOn</w:t>
+      </w:r>
+      <w:bookmarkStart w:id="112" w:name="_GoBack"/>
+      <w:bookmarkEnd w:id="112"/>
+      <w:proofErr w:type="spellEnd"/>
     </w:p>
     <w:p>
       <w:pPr>
@@ -14976,6 +15089,7 @@
         <w:rPr>
           <w:lang w:val="pt-BR"/>
         </w:rPr>
+        <w:lastRenderedPageBreak/>
         <w:t>Diagrama Estado</w:t>
       </w:r>
       <w:bookmarkEnd w:id="113"/>
@@ -15009,7 +15123,6 @@
         <w:rPr>
           <w:noProof/>
         </w:rPr>
-        <w:lastRenderedPageBreak/>
         <w:drawing>
           <wp:anchor distT="0" distB="0" distL="114300" distR="114300" simplePos="0" relativeHeight="251667456" behindDoc="1" locked="0" layoutInCell="1" allowOverlap="1" wp14:anchorId="018B2E9A" wp14:editId="1865A855">
             <wp:simplePos x="0" y="0"/>
@@ -15044,7 +15157,7 @@
                     </pic:cNvPicPr>
                   </pic:nvPicPr>
                   <pic:blipFill>
-                    <a:blip r:embed="rId20">
+                    <a:blip r:embed="rId21">
                       <a:extLst>
                         <a:ext uri="{28A0092B-C50C-407E-A947-70E740481C1C}">
                           <a14:useLocalDpi xmlns:a14="http://schemas.microsoft.com/office/drawing/2010/main" val="0"/>
@@ -15112,7 +15225,7 @@
           <w:rPr>
             <w:noProof/>
           </w:rPr>
-          <w:t>4</w:t>
+          <w:t>6</w:t>
         </w:r>
       </w:fldSimple>
       <w:r>
@@ -15130,6 +15243,7 @@
     <w:p/>
     <w:p>
       <w:r>
+        <w:lastRenderedPageBreak/>
         <w:t>Após a implementação do MVP, na</w:t>
       </w:r>
       <w:r>
@@ -15200,7 +15314,7 @@
       <w:r>
         <w:t xml:space="preserve">-compiladas, no seguinte endereço: </w:t>
       </w:r>
-      <w:hyperlink r:id="rId21" w:history="1">
+      <w:hyperlink r:id="rId22" w:history="1">
         <w:r>
           <w:rPr>
             <w:rStyle w:val="Hyperlink"/>
@@ -15323,6 +15437,7 @@
     </w:p>
     <w:p>
       <w:r>
+        <w:lastRenderedPageBreak/>
         <w:t xml:space="preserve">Em seguida, implementou-se um avatar, controlável pelo usuário, com base na classe </w:t>
       </w:r>
       <w:proofErr w:type="spellStart"/>
@@ -15371,11 +15486,7 @@
         <w:t>128</w:t>
       </w:r>
       <w:r>
-        <w:t xml:space="preserve"> pontos. Foi preciso portanto definir as coordenadas das texturas na esfera </w:t>
-      </w:r>
-      <w:r>
-        <w:lastRenderedPageBreak/>
-        <w:t>de forma que o rosto sofra a menor deformação geométrica possível. Esta tarefa foi realizada no software de modelagem 3D Blender</w:t>
+        <w:t xml:space="preserve"> pontos. Foi preciso portanto definir as coordenadas das texturas na esfera de forma que o rosto sofra a menor deformação geométrica possível. Esta tarefa foi realizada no software de modelagem 3D Blender</w:t>
       </w:r>
       <w:r>
         <w:t>, apresentado em maiores detalhes na seção 5.2.1 - Tecnologias</w:t>
@@ -15520,6 +15631,7 @@
     </w:p>
     <w:p>
       <w:r>
+        <w:lastRenderedPageBreak/>
         <w:t xml:space="preserve">Uma vez que </w:t>
       </w:r>
       <w:proofErr w:type="spellStart"/>
@@ -15784,7 +15896,6 @@
     </w:p>
     <w:p>
       <w:r>
-        <w:lastRenderedPageBreak/>
         <w:t xml:space="preserve">A classe </w:t>
       </w:r>
       <w:proofErr w:type="spellStart"/>
@@ -15865,7 +15976,11 @@
       </w:r>
       <w:proofErr w:type="spellEnd"/>
       <w:r>
-        <w:t xml:space="preserve"> Games. Ao assegurar que os usuários estão em uma mesma sessão (</w:t>
+        <w:t xml:space="preserve"> Games. Ao assegurar que os usuários </w:t>
+      </w:r>
+      <w:r>
+        <w:lastRenderedPageBreak/>
+        <w:t>estão em uma mesma sessão (</w:t>
       </w:r>
       <w:proofErr w:type="spellStart"/>
       <w:r>
@@ -15932,11 +16047,7 @@
         <w:t>e</w:t>
       </w:r>
       <w:r>
-        <w:t xml:space="preserve">squerdo e direito. Ao atenuar por exemplo o lado direito mais </w:t>
-      </w:r>
-      <w:r>
-        <w:lastRenderedPageBreak/>
-        <w:t xml:space="preserve">do que o esquerdo ao reproduzir um determinado som, o usuário </w:t>
+        <w:t xml:space="preserve">squerdo e direito. Ao atenuar por exemplo o lado direito mais do que o esquerdo ao reproduzir um determinado som, o usuário </w:t>
       </w:r>
       <w:r>
         <w:t>tem</w:t>
@@ -16066,6 +16177,7 @@
         <w:rPr>
           <w:lang w:val="pt-BR"/>
         </w:rPr>
+        <w:lastRenderedPageBreak/>
         <w:t xml:space="preserve">Baixar o arquivo zip da </w:t>
       </w:r>
       <w:r>
@@ -16362,7 +16474,6 @@
         <w:rPr>
           <w:lang w:val="pt-BR"/>
         </w:rPr>
-        <w:lastRenderedPageBreak/>
         <w:t>e</w:t>
       </w:r>
       <w:r>
@@ -17284,15 +17395,7 @@
         <w:t xml:space="preserve">A </w:t>
       </w:r>
       <w:r>
-        <w:t xml:space="preserve">Escola de </w:t>
-      </w:r>
-      <w:proofErr w:type="gramStart"/>
-      <w:r>
-        <w:t>Francês</w:t>
-      </w:r>
-      <w:proofErr w:type="gramEnd"/>
-      <w:r>
-        <w:t xml:space="preserve"> </w:t>
+        <w:t xml:space="preserve">Escola de Francês </w:t>
       </w:r>
       <w:proofErr w:type="spellStart"/>
       <w:r>
@@ -17384,15 +17487,7 @@
         </w:numPr>
       </w:pPr>
       <w:r>
-        <w:t xml:space="preserve">prover acesso </w:t>
-      </w:r>
-      <w:proofErr w:type="gramStart"/>
-      <w:r>
-        <w:t>ao capítulos</w:t>
-      </w:r>
-      <w:proofErr w:type="gramEnd"/>
-      <w:r>
-        <w:t xml:space="preserve"> e/ou lições listados acima, se houver, após confirmação do pagamento.</w:t>
+        <w:t>prover acesso ao capítulos e/ou lições listados acima, se houver, após confirmação do pagamento.</w:t>
       </w:r>
     </w:p>
     <w:p>
@@ -17541,15 +17636,7 @@
         <w:t xml:space="preserve">A </w:t>
       </w:r>
       <w:r>
-        <w:t xml:space="preserve">Escola de </w:t>
-      </w:r>
-      <w:proofErr w:type="gramStart"/>
-      <w:r>
-        <w:t>Francês</w:t>
-      </w:r>
-      <w:proofErr w:type="gramEnd"/>
-      <w:r>
-        <w:t xml:space="preserve"> </w:t>
+        <w:t xml:space="preserve">Escola de Francês </w:t>
       </w:r>
       <w:proofErr w:type="spellStart"/>
       <w:r>
@@ -17769,15 +17856,7 @@
         <w:pStyle w:val="Anexo"/>
       </w:pPr>
       <w:r>
-        <w:t xml:space="preserve">O programa de parcerias acadêmicas é uma ação da iniciativa Potencial Ilimitado da Microsoft, criada em 2003 para reforçar o compromisso de longo prazo da empresa com o Brasil. O Potencial Ilimitado reflete a crença da Microsoft de que por meio do acesso </w:t>
-      </w:r>
-      <w:proofErr w:type="gramStart"/>
-      <w:r>
-        <w:t>à</w:t>
-      </w:r>
-      <w:proofErr w:type="gramEnd"/>
-      <w:r>
-        <w:t xml:space="preserve"> tecnologias inovadoras e de parcerias locais é possível transformar a educação, incentivar a inovação e gerar oportunidades de emprego, estabelecendo um ciclo continuo de sustentabilidade social e econômica para o país.</w:t>
+        <w:t>O programa de parcerias acadêmicas é uma ação da iniciativa Potencial Ilimitado da Microsoft, criada em 2003 para reforçar o compromisso de longo prazo da empresa com o Brasil. O Potencial Ilimitado reflete a crença da Microsoft de que por meio do acesso à tecnologias inovadoras e de parcerias locais é possível transformar a educação, incentivar a inovação e gerar oportunidades de emprego, estabelecendo um ciclo continuo de sustentabilidade social e econômica para o país.</w:t>
       </w:r>
     </w:p>
     <w:p>
@@ -23329,18 +23408,13 @@
       </w:r>
       <w:proofErr w:type="spellEnd"/>
       <w:r>
-        <w:t xml:space="preserve"> </w:t>
-      </w:r>
-      <w:proofErr w:type="gramStart"/>
-      <w:r>
-        <w:t xml:space="preserve">do, </w:t>
+        <w:t xml:space="preserve"> do, </w:t>
       </w:r>
       <w:proofErr w:type="spellStart"/>
       <w:r>
         <w:t>we</w:t>
       </w:r>
       <w:proofErr w:type="spellEnd"/>
-      <w:proofErr w:type="gramEnd"/>
       <w:r>
         <w:t xml:space="preserve"> </w:t>
       </w:r>
@@ -33750,18 +33824,13 @@
       </w:r>
       <w:proofErr w:type="spellEnd"/>
       <w:r>
-        <w:t xml:space="preserve"> </w:t>
-      </w:r>
-      <w:proofErr w:type="gramStart"/>
-      <w:r>
-        <w:t xml:space="preserve">in, </w:t>
+        <w:t xml:space="preserve"> in, </w:t>
       </w:r>
       <w:proofErr w:type="spellStart"/>
       <w:r>
         <w:t>or</w:t>
       </w:r>
       <w:proofErr w:type="spellEnd"/>
-      <w:proofErr w:type="gramEnd"/>
       <w:r>
         <w:t xml:space="preserve"> </w:t>
       </w:r>
@@ -33983,18 +34052,13 @@
       </w:r>
       <w:proofErr w:type="spellEnd"/>
       <w:r>
-        <w:t xml:space="preserve"> </w:t>
-      </w:r>
-      <w:proofErr w:type="gramStart"/>
-      <w:r>
-        <w:t xml:space="preserve">in, </w:t>
+        <w:t xml:space="preserve"> in, </w:t>
       </w:r>
       <w:proofErr w:type="spellStart"/>
       <w:r>
         <w:t>or</w:t>
       </w:r>
       <w:proofErr w:type="spellEnd"/>
-      <w:proofErr w:type="gramEnd"/>
       <w:r>
         <w:t xml:space="preserve"> </w:t>
       </w:r>
@@ -34698,15 +34762,7 @@
       </w:r>
       <w:proofErr w:type="spellEnd"/>
       <w:r>
-        <w:t xml:space="preserve"> </w:t>
-      </w:r>
-      <w:proofErr w:type="gramStart"/>
-      <w:r>
-        <w:t>no charge</w:t>
-      </w:r>
-      <w:proofErr w:type="gramEnd"/>
-      <w:r>
-        <w:t>.</w:t>
+        <w:t xml:space="preserve"> no charge.</w:t>
       </w:r>
     </w:p>
     <w:p>
@@ -37906,18 +37962,13 @@
       </w:r>
       <w:proofErr w:type="spellEnd"/>
       <w:r>
-        <w:t xml:space="preserve"> </w:t>
-      </w:r>
-      <w:proofErr w:type="gramStart"/>
-      <w:r>
-        <w:t xml:space="preserve">in, </w:t>
+        <w:t xml:space="preserve"> in, </w:t>
       </w:r>
       <w:proofErr w:type="spellStart"/>
       <w:r>
         <w:t>or</w:t>
       </w:r>
       <w:proofErr w:type="spellEnd"/>
-      <w:proofErr w:type="gramEnd"/>
       <w:r>
         <w:t xml:space="preserve"> </w:t>
       </w:r>
@@ -37945,15 +37996,7 @@
       </w:r>
       <w:proofErr w:type="spellEnd"/>
       <w:r>
-        <w:t xml:space="preserve"> for use </w:t>
-      </w:r>
-      <w:proofErr w:type="gramStart"/>
-      <w:r>
-        <w:t>in, a</w:t>
-      </w:r>
-      <w:proofErr w:type="gramEnd"/>
-      <w:r>
-        <w:t xml:space="preserve"> </w:t>
+        <w:t xml:space="preserve"> for use in, a </w:t>
       </w:r>
       <w:proofErr w:type="spellStart"/>
       <w:r>
@@ -54589,15 +54632,7 @@
         <w:pStyle w:val="Anexo"/>
       </w:pPr>
       <w:r>
-        <w:t xml:space="preserve">WILL ANY COPYRIGHT HOLDER, OR ANY OTHER PARTY </w:t>
-      </w:r>
-      <w:proofErr w:type="gramStart"/>
-      <w:r>
-        <w:t>WHO</w:t>
-      </w:r>
-      <w:proofErr w:type="gramEnd"/>
-      <w:r>
-        <w:t xml:space="preserve"> MODIFIES AND/OR CONVEYS</w:t>
+        <w:t>WILL ANY COPYRIGHT HOLDER, OR ANY OTHER PARTY WHO MODIFIES AND/OR CONVEYS</w:t>
       </w:r>
     </w:p>
     <w:p>
@@ -56825,12 +56860,10 @@
         <w:t xml:space="preserve"> </w:t>
       </w:r>
       <w:proofErr w:type="spellStart"/>
-      <w:proofErr w:type="gramStart"/>
       <w:r>
         <w:t>terms.The</w:t>
       </w:r>
       <w:proofErr w:type="spellEnd"/>
-      <w:proofErr w:type="gramEnd"/>
       <w:r>
         <w:t xml:space="preserve"> </w:t>
       </w:r>
@@ -57571,12 +57604,10 @@
         <w:t xml:space="preserve"> Tools. </w:t>
       </w:r>
       <w:proofErr w:type="spellStart"/>
-      <w:proofErr w:type="gramStart"/>
       <w:r>
         <w:t>b.Distribution</w:t>
       </w:r>
       <w:proofErr w:type="spellEnd"/>
-      <w:proofErr w:type="gramEnd"/>
       <w:r>
         <w:t xml:space="preserve"> </w:t>
       </w:r>
@@ -59221,12 +59252,10 @@
         <w:t xml:space="preserve">. </w:t>
       </w:r>
       <w:proofErr w:type="spellStart"/>
-      <w:proofErr w:type="gramStart"/>
       <w:r>
         <w:t>e.Distribution</w:t>
       </w:r>
       <w:proofErr w:type="spellEnd"/>
-      <w:proofErr w:type="gramEnd"/>
       <w:r>
         <w:t xml:space="preserve"> </w:t>
       </w:r>
@@ -61051,7 +61080,7 @@
       </w:pPr>
     </w:p>
     <w:sectPr>
-      <w:footerReference w:type="default" r:id="rId22"/>
+      <w:footerReference w:type="default" r:id="rId23"/>
       <w:pgSz w:w="12240" w:h="15840"/>
       <w:pgMar w:top="1440" w:right="1440" w:bottom="1440" w:left="1440" w:header="720" w:footer="576" w:gutter="0"/>
       <w:pgNumType w:start="1"/>
@@ -67339,7 +67368,7 @@
 </file>
 
 <file path=customXml/itemProps1.xml><?xml version="1.0" encoding="utf-8"?>
-<ds:datastoreItem xmlns:ds="http://schemas.openxmlformats.org/officeDocument/2006/customXml" ds:itemID="{F7435018-1304-442D-9B4F-C8611B11617D}">
+<ds:datastoreItem xmlns:ds="http://schemas.openxmlformats.org/officeDocument/2006/customXml" ds:itemID="{2475E4E8-57F6-4E58-A223-7C5089F14CA4}">
   <ds:schemaRefs>
     <ds:schemaRef ds:uri="http://schemas.openxmlformats.org/officeDocument/2006/bibliography"/>
   </ds:schemaRefs>

</xml_diff>

<commit_message>
Model turn camera off sequence
</commit_message>
<xml_diff>
--- a/Docs/AViS_Documentacao_de_SW_2019_V3.docx
+++ b/Docs/AViS_Documentacao_de_SW_2019_V3.docx
@@ -1310,6 +1310,7 @@
           <w:docPartUnique/>
         </w:docPartObj>
       </w:sdtPr>
+      <w:sdtEndPr/>
       <w:sdtContent>
         <w:p>
           <w:pPr>
@@ -5157,14 +5158,27 @@
       <w:r>
         <w:t xml:space="preserve">Figura </w:t>
       </w:r>
-      <w:fldSimple w:instr=" SEQ Figura \* ARABIC ">
-        <w:r>
-          <w:rPr>
-            <w:noProof/>
-          </w:rPr>
-          <w:t>1</w:t>
-        </w:r>
-      </w:fldSimple>
+      <w:r>
+        <w:fldChar w:fldCharType="begin"/>
+      </w:r>
+      <w:r>
+        <w:instrText xml:space="preserve"> SEQ Figura \* ARABIC </w:instrText>
+      </w:r>
+      <w:r>
+        <w:fldChar w:fldCharType="separate"/>
+      </w:r>
+      <w:r>
+        <w:rPr>
+          <w:noProof/>
+        </w:rPr>
+        <w:t>1</w:t>
+      </w:r>
+      <w:r>
+        <w:rPr>
+          <w:noProof/>
+        </w:rPr>
+        <w:fldChar w:fldCharType="end"/>
+      </w:r>
       <w:r>
         <w:t xml:space="preserve"> - Modalidades de educação</w:t>
       </w:r>
@@ -13325,14 +13339,27 @@
                             <w:r>
                               <w:t xml:space="preserve">Figura </w:t>
                             </w:r>
-                            <w:fldSimple w:instr=" SEQ Figura \* ARABIC ">
-                              <w:r>
-                                <w:rPr>
-                                  <w:noProof/>
-                                </w:rPr>
-                                <w:t>2</w:t>
-                              </w:r>
-                            </w:fldSimple>
+                            <w:r>
+                              <w:fldChar w:fldCharType="begin"/>
+                            </w:r>
+                            <w:r>
+                              <w:instrText xml:space="preserve"> SEQ Figura \* ARABIC </w:instrText>
+                            </w:r>
+                            <w:r>
+                              <w:fldChar w:fldCharType="separate"/>
+                            </w:r>
+                            <w:r>
+                              <w:rPr>
+                                <w:noProof/>
+                              </w:rPr>
+                              <w:t>2</w:t>
+                            </w:r>
+                            <w:r>
+                              <w:rPr>
+                                <w:noProof/>
+                              </w:rPr>
+                              <w:fldChar w:fldCharType="end"/>
+                            </w:r>
                             <w:r>
                               <w:t xml:space="preserve"> – Visão global d</w:t>
                             </w:r>
@@ -13376,14 +13403,27 @@
                       <w:r>
                         <w:t xml:space="preserve">Figura </w:t>
                       </w:r>
-                      <w:fldSimple w:instr=" SEQ Figura \* ARABIC ">
-                        <w:r>
-                          <w:rPr>
-                            <w:noProof/>
-                          </w:rPr>
-                          <w:t>2</w:t>
-                        </w:r>
-                      </w:fldSimple>
+                      <w:r>
+                        <w:fldChar w:fldCharType="begin"/>
+                      </w:r>
+                      <w:r>
+                        <w:instrText xml:space="preserve"> SEQ Figura \* ARABIC </w:instrText>
+                      </w:r>
+                      <w:r>
+                        <w:fldChar w:fldCharType="separate"/>
+                      </w:r>
+                      <w:r>
+                        <w:rPr>
+                          <w:noProof/>
+                        </w:rPr>
+                        <w:t>2</w:t>
+                      </w:r>
+                      <w:r>
+                        <w:rPr>
+                          <w:noProof/>
+                        </w:rPr>
+                        <w:fldChar w:fldCharType="end"/>
+                      </w:r>
                       <w:r>
                         <w:t xml:space="preserve"> – Visão global d</w:t>
                       </w:r>
@@ -14952,14 +14992,27 @@
       <w:r>
         <w:t xml:space="preserve">Figura </w:t>
       </w:r>
-      <w:fldSimple w:instr=" SEQ Figura \* ARABIC ">
-        <w:r>
-          <w:rPr>
-            <w:noProof/>
-          </w:rPr>
-          <w:t>4</w:t>
-        </w:r>
-      </w:fldSimple>
+      <w:r>
+        <w:fldChar w:fldCharType="begin"/>
+      </w:r>
+      <w:r>
+        <w:instrText xml:space="preserve"> SEQ Figura \* ARABIC </w:instrText>
+      </w:r>
+      <w:r>
+        <w:fldChar w:fldCharType="separate"/>
+      </w:r>
+      <w:r>
+        <w:rPr>
+          <w:noProof/>
+        </w:rPr>
+        <w:t>4</w:t>
+      </w:r>
+      <w:r>
+        <w:rPr>
+          <w:noProof/>
+        </w:rPr>
+        <w:fldChar w:fldCharType="end"/>
+      </w:r>
       <w:r>
         <w:t xml:space="preserve"> - </w:t>
       </w:r>
@@ -14999,10 +15052,10 @@
         </w:rPr>
         <w:lastRenderedPageBreak/>
         <w:drawing>
-          <wp:inline distT="0" distB="0" distL="0" distR="0" wp14:anchorId="064F70C6" wp14:editId="381154B7">
-            <wp:extent cx="5943600" cy="7658100"/>
+          <wp:inline distT="0" distB="0" distL="0" distR="0" wp14:anchorId="2A922F2E" wp14:editId="1A0F8364">
+            <wp:extent cx="5943600" cy="7791450"/>
             <wp:effectExtent l="0" t="0" r="0" b="0"/>
-            <wp:docPr id="6" name="Imagem 6"/>
+            <wp:docPr id="12" name="Imagem 12"/>
             <wp:cNvGraphicFramePr>
               <a:graphicFrameLocks xmlns:a="http://schemas.openxmlformats.org/drawingml/2006/main" noChangeAspect="1"/>
             </wp:cNvGraphicFramePr>
@@ -15010,7 +15063,7 @@
               <a:graphicData uri="http://schemas.openxmlformats.org/drawingml/2006/picture">
                 <pic:pic xmlns:pic="http://schemas.openxmlformats.org/drawingml/2006/picture">
                   <pic:nvPicPr>
-                    <pic:cNvPr id="0" name="Picture 4"/>
+                    <pic:cNvPr id="0" name="Picture 2"/>
                     <pic:cNvPicPr>
                       <a:picLocks noChangeAspect="1" noChangeArrowheads="1"/>
                     </pic:cNvPicPr>
@@ -15031,7 +15084,7 @@
                   <pic:spPr bwMode="auto">
                     <a:xfrm>
                       <a:off x="0" y="0"/>
-                      <a:ext cx="5943600" cy="7658100"/>
+                      <a:ext cx="5943600" cy="7791450"/>
                     </a:xfrm>
                     <a:prstGeom prst="rect">
                       <a:avLst/>
@@ -15051,31 +15104,258 @@
     <w:p>
       <w:pPr>
         <w:pStyle w:val="Legenda"/>
+      </w:pPr>
+      <w:r>
+        <w:t xml:space="preserve">Figura </w:t>
+      </w:r>
+      <w:r>
+        <w:fldChar w:fldCharType="begin"/>
+      </w:r>
+      <w:r>
+        <w:instrText xml:space="preserve"> SEQ Figura \* ARABIC </w:instrText>
+      </w:r>
+      <w:r>
+        <w:fldChar w:fldCharType="separate"/>
+      </w:r>
+      <w:r>
+        <w:rPr>
+          <w:noProof/>
+        </w:rPr>
+        <w:t>5</w:t>
+      </w:r>
+      <w:r>
+        <w:rPr>
+          <w:noProof/>
+        </w:rPr>
+        <w:fldChar w:fldCharType="end"/>
+      </w:r>
+      <w:r>
+        <w:t xml:space="preserve"> - Diagrama de Sequência </w:t>
+      </w:r>
+      <w:r>
+        <w:t>–</w:t>
+      </w:r>
+      <w:r>
+        <w:t xml:space="preserve"> </w:t>
+      </w:r>
+      <w:proofErr w:type="spellStart"/>
+      <w:r>
+        <w:t>TurnCameraOn</w:t>
+      </w:r>
+      <w:proofErr w:type="spellEnd"/>
+    </w:p>
+    <w:p>
+      <w:pPr>
         <w:rPr>
           <w:highlight w:val="yellow"/>
         </w:rPr>
       </w:pPr>
       <w:r>
-        <w:t xml:space="preserve">Figura </w:t>
-      </w:r>
-      <w:fldSimple w:instr=" SEQ Figura \* ARABIC ">
-        <w:r>
-          <w:rPr>
-            <w:noProof/>
-          </w:rPr>
-          <w:t>5</w:t>
-        </w:r>
-      </w:fldSimple>
-      <w:r>
-        <w:t xml:space="preserve"> - Diagrama de Sequência - </w:t>
-      </w:r>
-      <w:proofErr w:type="spellStart"/>
-      <w:r>
-        <w:t>TurnCameraOn</w:t>
-      </w:r>
+        <w:rPr>
+          <w:noProof/>
+        </w:rPr>
+        <w:lastRenderedPageBreak/>
+        <mc:AlternateContent>
+          <mc:Choice Requires="wps">
+            <w:drawing>
+              <wp:anchor distT="0" distB="0" distL="114300" distR="114300" simplePos="0" relativeHeight="251672576" behindDoc="0" locked="0" layoutInCell="1" allowOverlap="1" wp14:anchorId="222EC4FC" wp14:editId="3BBCEF11">
+                <wp:simplePos x="0" y="0"/>
+                <wp:positionH relativeFrom="column">
+                  <wp:posOffset>-504825</wp:posOffset>
+                </wp:positionH>
+                <wp:positionV relativeFrom="paragraph">
+                  <wp:posOffset>5334000</wp:posOffset>
+                </wp:positionV>
+                <wp:extent cx="7020560" cy="635"/>
+                <wp:effectExtent l="0" t="0" r="0" b="0"/>
+                <wp:wrapTopAndBottom/>
+                <wp:docPr id="15" name="Caixa de Texto 15"/>
+                <wp:cNvGraphicFramePr/>
+                <a:graphic xmlns:a="http://schemas.openxmlformats.org/drawingml/2006/main">
+                  <a:graphicData uri="http://schemas.microsoft.com/office/word/2010/wordprocessingShape">
+                    <wps:wsp>
+                      <wps:cNvSpPr txBox="1"/>
+                      <wps:spPr>
+                        <a:xfrm>
+                          <a:off x="0" y="0"/>
+                          <a:ext cx="7020560" cy="635"/>
+                        </a:xfrm>
+                        <a:prstGeom prst="rect">
+                          <a:avLst/>
+                        </a:prstGeom>
+                        <a:solidFill>
+                          <a:prstClr val="white"/>
+                        </a:solidFill>
+                        <a:ln>
+                          <a:noFill/>
+                        </a:ln>
+                      </wps:spPr>
+                      <wps:txbx>
+                        <w:txbxContent>
+                          <w:p>
+                            <w:pPr>
+                              <w:pStyle w:val="Legenda"/>
+                              <w:rPr>
+                                <w:noProof/>
+                                <w:color w:val="000000" w:themeColor="text1"/>
+                                <w:sz w:val="24"/>
+                                <w:szCs w:val="24"/>
+                              </w:rPr>
+                            </w:pPr>
+                            <w:r>
+                              <w:t xml:space="preserve">Figura </w:t>
+                            </w:r>
+                            <w:fldSimple w:instr=" SEQ Figura \* ARABIC ">
+                              <w:r>
+                                <w:rPr>
+                                  <w:noProof/>
+                                </w:rPr>
+                                <w:t>6</w:t>
+                              </w:r>
+                            </w:fldSimple>
+                            <w:r>
+                              <w:t xml:space="preserve"> - Diagrama de Sequência - </w:t>
+                            </w:r>
+                            <w:proofErr w:type="spellStart"/>
+                            <w:r>
+                              <w:t>TurnCameraOff</w:t>
+                            </w:r>
+                            <w:proofErr w:type="spellEnd"/>
+                          </w:p>
+                        </w:txbxContent>
+                      </wps:txbx>
+                      <wps:bodyPr rot="0" spcFirstLastPara="0" vertOverflow="overflow" horzOverflow="overflow" vert="horz" wrap="square" lIns="0" tIns="0" rIns="0" bIns="0" numCol="1" spcCol="0" rtlCol="0" fromWordArt="0" anchor="t" anchorCtr="0" forceAA="0" compatLnSpc="1">
+                        <a:prstTxWarp prst="textNoShape">
+                          <a:avLst/>
+                        </a:prstTxWarp>
+                        <a:spAutoFit/>
+                      </wps:bodyPr>
+                    </wps:wsp>
+                  </a:graphicData>
+                </a:graphic>
+              </wp:anchor>
+            </w:drawing>
+          </mc:Choice>
+          <mc:Fallback>
+            <w:pict>
+              <v:shape w14:anchorId="222EC4FC" id="Caixa de Texto 15" o:spid="_x0000_s1028" type="#_x0000_t202" style="position:absolute;left:0;text-align:left;margin-left:-39.75pt;margin-top:420pt;width:552.8pt;height:.05pt;z-index:251672576;visibility:visible;mso-wrap-style:square;mso-wrap-distance-left:9pt;mso-wrap-distance-top:0;mso-wrap-distance-right:9pt;mso-wrap-distance-bottom:0;mso-position-horizontal:absolute;mso-position-horizontal-relative:text;mso-position-vertical:absolute;mso-position-vertical-relative:text;v-text-anchor:top" o:gfxdata="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" stroked="f">
+                <v:textbox style="mso-fit-shape-to-text:t" inset="0,0,0,0">
+                  <w:txbxContent>
+                    <w:p>
+                      <w:pPr>
+                        <w:pStyle w:val="Legenda"/>
+                        <w:rPr>
+                          <w:noProof/>
+                          <w:color w:val="000000" w:themeColor="text1"/>
+                          <w:sz w:val="24"/>
+                          <w:szCs w:val="24"/>
+                        </w:rPr>
+                      </w:pPr>
+                      <w:r>
+                        <w:t xml:space="preserve">Figura </w:t>
+                      </w:r>
+                      <w:fldSimple w:instr=" SEQ Figura \* ARABIC ">
+                        <w:r>
+                          <w:rPr>
+                            <w:noProof/>
+                          </w:rPr>
+                          <w:t>6</w:t>
+                        </w:r>
+                      </w:fldSimple>
+                      <w:r>
+                        <w:t xml:space="preserve"> - Diagrama de Sequência - </w:t>
+                      </w:r>
+                      <w:proofErr w:type="spellStart"/>
+                      <w:r>
+                        <w:t>TurnCameraOff</w:t>
+                      </w:r>
+                      <w:proofErr w:type="spellEnd"/>
+                    </w:p>
+                  </w:txbxContent>
+                </v:textbox>
+                <w10:wrap type="topAndBottom"/>
+              </v:shape>
+            </w:pict>
+          </mc:Fallback>
+        </mc:AlternateContent>
+      </w:r>
+      <w:r>
+        <w:rPr>
+          <w:noProof/>
+          <w:highlight w:val="yellow"/>
+        </w:rPr>
+        <w:drawing>
+          <wp:anchor distT="0" distB="0" distL="114300" distR="114300" simplePos="0" relativeHeight="251670528" behindDoc="0" locked="0" layoutInCell="1" allowOverlap="1" wp14:anchorId="0A4F37BE" wp14:editId="5577D859">
+            <wp:simplePos x="0" y="0"/>
+            <wp:positionH relativeFrom="column">
+              <wp:posOffset>-504825</wp:posOffset>
+            </wp:positionH>
+            <wp:positionV relativeFrom="paragraph">
+              <wp:posOffset>0</wp:posOffset>
+            </wp:positionV>
+            <wp:extent cx="7020560" cy="5276850"/>
+            <wp:effectExtent l="0" t="0" r="8890" b="0"/>
+            <wp:wrapTopAndBottom/>
+            <wp:docPr id="10" name="Imagem 10"/>
+            <wp:cNvGraphicFramePr>
+              <a:graphicFrameLocks xmlns:a="http://schemas.openxmlformats.org/drawingml/2006/main" noChangeAspect="1"/>
+            </wp:cNvGraphicFramePr>
+            <a:graphic xmlns:a="http://schemas.openxmlformats.org/drawingml/2006/main">
+              <a:graphicData uri="http://schemas.openxmlformats.org/drawingml/2006/picture">
+                <pic:pic xmlns:pic="http://schemas.openxmlformats.org/drawingml/2006/picture">
+                  <pic:nvPicPr>
+                    <pic:cNvPr id="0" name="Picture 1"/>
+                    <pic:cNvPicPr>
+                      <a:picLocks noChangeAspect="1" noChangeArrowheads="1"/>
+                    </pic:cNvPicPr>
+                  </pic:nvPicPr>
+                  <pic:blipFill>
+                    <a:blip r:embed="rId21">
+                      <a:extLst>
+                        <a:ext uri="{28A0092B-C50C-407E-A947-70E740481C1C}">
+                          <a14:useLocalDpi xmlns:a14="http://schemas.microsoft.com/office/drawing/2010/main" val="0"/>
+                        </a:ext>
+                      </a:extLst>
+                    </a:blip>
+                    <a:srcRect/>
+                    <a:stretch>
+                      <a:fillRect/>
+                    </a:stretch>
+                  </pic:blipFill>
+                  <pic:spPr bwMode="auto">
+                    <a:xfrm>
+                      <a:off x="0" y="0"/>
+                      <a:ext cx="7020560" cy="5276850"/>
+                    </a:xfrm>
+                    <a:prstGeom prst="rect">
+                      <a:avLst/>
+                    </a:prstGeom>
+                    <a:noFill/>
+                    <a:ln>
+                      <a:noFill/>
+                    </a:ln>
+                  </pic:spPr>
+                </pic:pic>
+              </a:graphicData>
+            </a:graphic>
+            <wp14:sizeRelH relativeFrom="margin">
+              <wp14:pctWidth>0</wp14:pctWidth>
+            </wp14:sizeRelH>
+            <wp14:sizeRelV relativeFrom="margin">
+              <wp14:pctHeight>0</wp14:pctHeight>
+            </wp14:sizeRelV>
+          </wp:anchor>
+        </w:drawing>
+      </w:r>
+    </w:p>
+    <w:p>
+      <w:pPr>
+        <w:rPr>
+          <w:highlight w:val="yellow"/>
+        </w:rPr>
+      </w:pPr>
       <w:bookmarkStart w:id="112" w:name="_GoBack"/>
       <w:bookmarkEnd w:id="112"/>
-      <w:proofErr w:type="spellEnd"/>
     </w:p>
     <w:p>
       <w:pPr>
@@ -15089,7 +15369,6 @@
         <w:rPr>
           <w:lang w:val="pt-BR"/>
         </w:rPr>
-        <w:lastRenderedPageBreak/>
         <w:t>Diagrama Estado</w:t>
       </w:r>
       <w:bookmarkEnd w:id="113"/>
@@ -15157,7 +15436,7 @@
                     </pic:cNvPicPr>
                   </pic:nvPicPr>
                   <pic:blipFill>
-                    <a:blip r:embed="rId21">
+                    <a:blip r:embed="rId22">
                       <a:extLst>
                         <a:ext uri="{28A0092B-C50C-407E-A947-70E740481C1C}">
                           <a14:useLocalDpi xmlns:a14="http://schemas.microsoft.com/office/drawing/2010/main" val="0"/>
@@ -15220,14 +15499,27 @@
       <w:r>
         <w:t xml:space="preserve">Figura </w:t>
       </w:r>
-      <w:fldSimple w:instr=" SEQ Figura \* ARABIC ">
-        <w:r>
-          <w:rPr>
-            <w:noProof/>
-          </w:rPr>
-          <w:t>6</w:t>
-        </w:r>
-      </w:fldSimple>
+      <w:r>
+        <w:fldChar w:fldCharType="begin"/>
+      </w:r>
+      <w:r>
+        <w:instrText xml:space="preserve"> SEQ Figura \* ARABIC </w:instrText>
+      </w:r>
+      <w:r>
+        <w:fldChar w:fldCharType="separate"/>
+      </w:r>
+      <w:r>
+        <w:rPr>
+          <w:noProof/>
+        </w:rPr>
+        <w:t>7</w:t>
+      </w:r>
+      <w:r>
+        <w:rPr>
+          <w:noProof/>
+        </w:rPr>
+        <w:fldChar w:fldCharType="end"/>
+      </w:r>
       <w:r>
         <w:t xml:space="preserve"> - </w:t>
       </w:r>
@@ -15243,7 +15535,6 @@
     <w:p/>
     <w:p>
       <w:r>
-        <w:lastRenderedPageBreak/>
         <w:t>Após a implementação do MVP, na</w:t>
       </w:r>
       <w:r>
@@ -15314,7 +15605,7 @@
       <w:r>
         <w:t xml:space="preserve">-compiladas, no seguinte endereço: </w:t>
       </w:r>
-      <w:hyperlink r:id="rId22" w:history="1">
+      <w:hyperlink r:id="rId23" w:history="1">
         <w:r>
           <w:rPr>
             <w:rStyle w:val="Hyperlink"/>
@@ -15437,7 +15728,6 @@
     </w:p>
     <w:p>
       <w:r>
-        <w:lastRenderedPageBreak/>
         <w:t xml:space="preserve">Em seguida, implementou-se um avatar, controlável pelo usuário, com base na classe </w:t>
       </w:r>
       <w:proofErr w:type="spellStart"/>
@@ -15477,6 +15767,7 @@
         <w:t xml:space="preserve">. Este procedimento associa coordenadas de renderização de texturas a um modelo 3D. Neste caso em particular, o modelo 3D é uma esfera, mas as texturas são mapas de bits quadrados, de </w:t>
       </w:r>
       <w:r>
+        <w:lastRenderedPageBreak/>
         <w:t>128</w:t>
       </w:r>
       <w:r>
@@ -15631,7 +15922,6 @@
     </w:p>
     <w:p>
       <w:r>
-        <w:lastRenderedPageBreak/>
         <w:t xml:space="preserve">Uma vez que </w:t>
       </w:r>
       <w:proofErr w:type="spellStart"/>
@@ -15891,6 +16181,7 @@
     </w:p>
     <w:p>
       <w:r>
+        <w:lastRenderedPageBreak/>
         <w:t>Este processo foi implementado na classe Webcam</w:t>
       </w:r>
     </w:p>
@@ -15976,66 +16267,66 @@
       </w:r>
       <w:proofErr w:type="spellEnd"/>
       <w:r>
-        <w:t xml:space="preserve"> Games. Ao assegurar que os usuários </w:t>
+        <w:t xml:space="preserve"> Games. Ao assegurar que os usuários estão em uma mesma sessão (</w:t>
+      </w:r>
+      <w:proofErr w:type="spellStart"/>
+      <w:r>
+        <w:t>USession</w:t>
+      </w:r>
+      <w:proofErr w:type="spellEnd"/>
+      <w:r>
+        <w:t xml:space="preserve">), UE4 se encarrega de enviar os pacotes de áudio compactados, para todos os usuários conectados à mesma sessão. Entretanto, para aumentar a sensação de presença, </w:t>
+      </w:r>
+      <w:r>
+        <w:t>alter</w:t>
+      </w:r>
+      <w:r>
+        <w:t>ou-se</w:t>
+      </w:r>
+      <w:r>
+        <w:t xml:space="preserve"> o comportamento do mecanismo para que a voz, no usuário remoto, </w:t>
+      </w:r>
+      <w:r>
+        <w:t>seja</w:t>
+      </w:r>
+      <w:r>
+        <w:t xml:space="preserve"> reproduzida a partir de um ponto específico na sala de aula virtual, e não como um som ambiente independente da simulação. Para isso, </w:t>
+      </w:r>
+      <w:r>
+        <w:t>utilizou-se</w:t>
+      </w:r>
+      <w:r>
+        <w:t xml:space="preserve"> a classe nativa </w:t>
+      </w:r>
+      <w:proofErr w:type="spellStart"/>
+      <w:r>
+        <w:t>USoundCue</w:t>
+      </w:r>
+      <w:proofErr w:type="spellEnd"/>
+      <w:r>
+        <w:t>, que pode ser posicionada numa cena virtual e emitir sons. O</w:t>
+      </w:r>
+      <w:r>
+        <w:t>s</w:t>
+      </w:r>
+      <w:r>
+        <w:t xml:space="preserve"> sons emitidos por um objeto dessa classe contam com diversos recursos de processamento de som em tempo de execução, entre eles atenuação diferenciada entre os dois </w:t>
+      </w:r>
+      <w:r>
+        <w:t>canais</w:t>
+      </w:r>
+      <w:r>
+        <w:t xml:space="preserve">. </w:t>
+      </w:r>
+      <w:r>
+        <w:t xml:space="preserve">O mecanismo </w:t>
+      </w:r>
+      <w:r>
+        <w:t xml:space="preserve">UE4 reproduz os sons do programa em </w:t>
       </w:r>
       <w:r>
         <w:lastRenderedPageBreak/>
-        <w:t>estão em uma mesma sessão (</w:t>
-      </w:r>
-      <w:proofErr w:type="spellStart"/>
-      <w:r>
-        <w:t>USession</w:t>
-      </w:r>
-      <w:proofErr w:type="spellEnd"/>
-      <w:r>
-        <w:t xml:space="preserve">), UE4 se encarrega de enviar os pacotes de áudio compactados, para todos os usuários conectados à mesma sessão. Entretanto, para aumentar a sensação de presença, </w:t>
-      </w:r>
-      <w:r>
-        <w:t>alter</w:t>
-      </w:r>
-      <w:r>
-        <w:t>ou-se</w:t>
-      </w:r>
-      <w:r>
-        <w:t xml:space="preserve"> o comportamento do mecanismo para que a voz, no usuário remoto, </w:t>
-      </w:r>
-      <w:r>
-        <w:t>seja</w:t>
-      </w:r>
-      <w:r>
-        <w:t xml:space="preserve"> reproduzida a partir de um ponto específico na sala de aula virtual, e não como um som ambiente independente da simulação. Para isso, </w:t>
-      </w:r>
-      <w:r>
-        <w:t>utilizou-se</w:t>
-      </w:r>
-      <w:r>
-        <w:t xml:space="preserve"> a classe nativa </w:t>
-      </w:r>
-      <w:proofErr w:type="spellStart"/>
-      <w:r>
-        <w:t>USoundCue</w:t>
-      </w:r>
-      <w:proofErr w:type="spellEnd"/>
-      <w:r>
-        <w:t>, que pode ser posicionada numa cena virtual e emitir sons. O</w:t>
-      </w:r>
-      <w:r>
-        <w:t>s</w:t>
-      </w:r>
-      <w:r>
-        <w:t xml:space="preserve"> sons emitidos por um objeto dessa classe contam com diversos recursos de processamento de som em tempo de execução, entre eles atenuação diferenciada entre os dois </w:t>
-      </w:r>
-      <w:r>
-        <w:t>canais</w:t>
-      </w:r>
-      <w:r>
-        <w:t xml:space="preserve">. </w:t>
-      </w:r>
-      <w:r>
-        <w:t xml:space="preserve">O mecanismo </w:t>
-      </w:r>
-      <w:r>
-        <w:t>UE4 reproduz os sons do programa em execução em dois canais</w:t>
+        <w:t>execução em dois canais</w:t>
       </w:r>
       <w:r>
         <w:t>:</w:t>
@@ -16177,7 +16468,6 @@
         <w:rPr>
           <w:lang w:val="pt-BR"/>
         </w:rPr>
-        <w:lastRenderedPageBreak/>
         <w:t xml:space="preserve">Baixar o arquivo zip da </w:t>
       </w:r>
       <w:r>
@@ -16444,6 +16734,7 @@
         <w:rPr>
           <w:lang w:val="pt-BR"/>
         </w:rPr>
+        <w:lastRenderedPageBreak/>
         <w:t>l</w:t>
       </w:r>
       <w:r>
@@ -17395,7 +17686,15 @@
         <w:t xml:space="preserve">A </w:t>
       </w:r>
       <w:r>
-        <w:t xml:space="preserve">Escola de Francês </w:t>
+        <w:t xml:space="preserve">Escola de </w:t>
+      </w:r>
+      <w:proofErr w:type="gramStart"/>
+      <w:r>
+        <w:t>Francês</w:t>
+      </w:r>
+      <w:proofErr w:type="gramEnd"/>
+      <w:r>
+        <w:t xml:space="preserve"> </w:t>
       </w:r>
       <w:proofErr w:type="spellStart"/>
       <w:r>
@@ -17487,7 +17786,15 @@
         </w:numPr>
       </w:pPr>
       <w:r>
-        <w:t>prover acesso ao capítulos e/ou lições listados acima, se houver, após confirmação do pagamento.</w:t>
+        <w:t xml:space="preserve">prover acesso </w:t>
+      </w:r>
+      <w:proofErr w:type="gramStart"/>
+      <w:r>
+        <w:t>ao capítulos</w:t>
+      </w:r>
+      <w:proofErr w:type="gramEnd"/>
+      <w:r>
+        <w:t xml:space="preserve"> e/ou lições listados acima, se houver, após confirmação do pagamento.</w:t>
       </w:r>
     </w:p>
     <w:p>
@@ -17636,7 +17943,15 @@
         <w:t xml:space="preserve">A </w:t>
       </w:r>
       <w:r>
-        <w:t xml:space="preserve">Escola de Francês </w:t>
+        <w:t xml:space="preserve">Escola de </w:t>
+      </w:r>
+      <w:proofErr w:type="gramStart"/>
+      <w:r>
+        <w:t>Francês</w:t>
+      </w:r>
+      <w:proofErr w:type="gramEnd"/>
+      <w:r>
+        <w:t xml:space="preserve"> </w:t>
       </w:r>
       <w:proofErr w:type="spellStart"/>
       <w:r>
@@ -17856,7 +18171,15 @@
         <w:pStyle w:val="Anexo"/>
       </w:pPr>
       <w:r>
-        <w:t>O programa de parcerias acadêmicas é uma ação da iniciativa Potencial Ilimitado da Microsoft, criada em 2003 para reforçar o compromisso de longo prazo da empresa com o Brasil. O Potencial Ilimitado reflete a crença da Microsoft de que por meio do acesso à tecnologias inovadoras e de parcerias locais é possível transformar a educação, incentivar a inovação e gerar oportunidades de emprego, estabelecendo um ciclo continuo de sustentabilidade social e econômica para o país.</w:t>
+        <w:t xml:space="preserve">O programa de parcerias acadêmicas é uma ação da iniciativa Potencial Ilimitado da Microsoft, criada em 2003 para reforçar o compromisso de longo prazo da empresa com o Brasil. O Potencial Ilimitado reflete a crença da Microsoft de que por meio do acesso </w:t>
+      </w:r>
+      <w:proofErr w:type="gramStart"/>
+      <w:r>
+        <w:t>à</w:t>
+      </w:r>
+      <w:proofErr w:type="gramEnd"/>
+      <w:r>
+        <w:t xml:space="preserve"> tecnologias inovadoras e de parcerias locais é possível transformar a educação, incentivar a inovação e gerar oportunidades de emprego, estabelecendo um ciclo continuo de sustentabilidade social e econômica para o país.</w:t>
       </w:r>
     </w:p>
     <w:p>
@@ -23408,13 +23731,18 @@
       </w:r>
       <w:proofErr w:type="spellEnd"/>
       <w:r>
-        <w:t xml:space="preserve"> do, </w:t>
+        <w:t xml:space="preserve"> </w:t>
+      </w:r>
+      <w:proofErr w:type="gramStart"/>
+      <w:r>
+        <w:t xml:space="preserve">do, </w:t>
       </w:r>
       <w:proofErr w:type="spellStart"/>
       <w:r>
         <w:t>we</w:t>
       </w:r>
       <w:proofErr w:type="spellEnd"/>
+      <w:proofErr w:type="gramEnd"/>
       <w:r>
         <w:t xml:space="preserve"> </w:t>
       </w:r>
@@ -33824,13 +34152,18 @@
       </w:r>
       <w:proofErr w:type="spellEnd"/>
       <w:r>
-        <w:t xml:space="preserve"> in, </w:t>
+        <w:t xml:space="preserve"> </w:t>
+      </w:r>
+      <w:proofErr w:type="gramStart"/>
+      <w:r>
+        <w:t xml:space="preserve">in, </w:t>
       </w:r>
       <w:proofErr w:type="spellStart"/>
       <w:r>
         <w:t>or</w:t>
       </w:r>
       <w:proofErr w:type="spellEnd"/>
+      <w:proofErr w:type="gramEnd"/>
       <w:r>
         <w:t xml:space="preserve"> </w:t>
       </w:r>
@@ -34052,13 +34385,18 @@
       </w:r>
       <w:proofErr w:type="spellEnd"/>
       <w:r>
-        <w:t xml:space="preserve"> in, </w:t>
+        <w:t xml:space="preserve"> </w:t>
+      </w:r>
+      <w:proofErr w:type="gramStart"/>
+      <w:r>
+        <w:t xml:space="preserve">in, </w:t>
       </w:r>
       <w:proofErr w:type="spellStart"/>
       <w:r>
         <w:t>or</w:t>
       </w:r>
       <w:proofErr w:type="spellEnd"/>
+      <w:proofErr w:type="gramEnd"/>
       <w:r>
         <w:t xml:space="preserve"> </w:t>
       </w:r>
@@ -34762,7 +35100,15 @@
       </w:r>
       <w:proofErr w:type="spellEnd"/>
       <w:r>
-        <w:t xml:space="preserve"> no charge.</w:t>
+        <w:t xml:space="preserve"> </w:t>
+      </w:r>
+      <w:proofErr w:type="gramStart"/>
+      <w:r>
+        <w:t>no charge</w:t>
+      </w:r>
+      <w:proofErr w:type="gramEnd"/>
+      <w:r>
+        <w:t>.</w:t>
       </w:r>
     </w:p>
     <w:p>
@@ -37962,13 +38308,18 @@
       </w:r>
       <w:proofErr w:type="spellEnd"/>
       <w:r>
-        <w:t xml:space="preserve"> in, </w:t>
+        <w:t xml:space="preserve"> </w:t>
+      </w:r>
+      <w:proofErr w:type="gramStart"/>
+      <w:r>
+        <w:t xml:space="preserve">in, </w:t>
       </w:r>
       <w:proofErr w:type="spellStart"/>
       <w:r>
         <w:t>or</w:t>
       </w:r>
       <w:proofErr w:type="spellEnd"/>
+      <w:proofErr w:type="gramEnd"/>
       <w:r>
         <w:t xml:space="preserve"> </w:t>
       </w:r>
@@ -37996,7 +38347,15 @@
       </w:r>
       <w:proofErr w:type="spellEnd"/>
       <w:r>
-        <w:t xml:space="preserve"> for use in, a </w:t>
+        <w:t xml:space="preserve"> for use </w:t>
+      </w:r>
+      <w:proofErr w:type="gramStart"/>
+      <w:r>
+        <w:t>in, a</w:t>
+      </w:r>
+      <w:proofErr w:type="gramEnd"/>
+      <w:r>
+        <w:t xml:space="preserve"> </w:t>
       </w:r>
       <w:proofErr w:type="spellStart"/>
       <w:r>
@@ -54632,7 +54991,15 @@
         <w:pStyle w:val="Anexo"/>
       </w:pPr>
       <w:r>
-        <w:t>WILL ANY COPYRIGHT HOLDER, OR ANY OTHER PARTY WHO MODIFIES AND/OR CONVEYS</w:t>
+        <w:t xml:space="preserve">WILL ANY COPYRIGHT HOLDER, OR ANY OTHER PARTY </w:t>
+      </w:r>
+      <w:proofErr w:type="gramStart"/>
+      <w:r>
+        <w:t>WHO</w:t>
+      </w:r>
+      <w:proofErr w:type="gramEnd"/>
+      <w:r>
+        <w:t xml:space="preserve"> MODIFIES AND/OR CONVEYS</w:t>
       </w:r>
     </w:p>
     <w:p>
@@ -56860,10 +57227,12 @@
         <w:t xml:space="preserve"> </w:t>
       </w:r>
       <w:proofErr w:type="spellStart"/>
+      <w:proofErr w:type="gramStart"/>
       <w:r>
         <w:t>terms.The</w:t>
       </w:r>
       <w:proofErr w:type="spellEnd"/>
+      <w:proofErr w:type="gramEnd"/>
       <w:r>
         <w:t xml:space="preserve"> </w:t>
       </w:r>
@@ -57604,10 +57973,12 @@
         <w:t xml:space="preserve"> Tools. </w:t>
       </w:r>
       <w:proofErr w:type="spellStart"/>
+      <w:proofErr w:type="gramStart"/>
       <w:r>
         <w:t>b.Distribution</w:t>
       </w:r>
       <w:proofErr w:type="spellEnd"/>
+      <w:proofErr w:type="gramEnd"/>
       <w:r>
         <w:t xml:space="preserve"> </w:t>
       </w:r>
@@ -59252,10 +59623,12 @@
         <w:t xml:space="preserve">. </w:t>
       </w:r>
       <w:proofErr w:type="spellStart"/>
+      <w:proofErr w:type="gramStart"/>
       <w:r>
         <w:t>e.Distribution</w:t>
       </w:r>
       <w:proofErr w:type="spellEnd"/>
+      <w:proofErr w:type="gramEnd"/>
       <w:r>
         <w:t xml:space="preserve"> </w:t>
       </w:r>
@@ -61080,7 +61453,7 @@
       </w:pPr>
     </w:p>
     <w:sectPr>
-      <w:footerReference w:type="default" r:id="rId23"/>
+      <w:footerReference w:type="default" r:id="rId24"/>
       <w:pgSz w:w="12240" w:h="15840"/>
       <w:pgMar w:top="1440" w:right="1440" w:bottom="1440" w:left="1440" w:header="720" w:footer="576" w:gutter="0"/>
       <w:pgNumType w:start="1"/>
@@ -67368,7 +67741,7 @@
 </file>
 
 <file path=customXml/itemProps1.xml><?xml version="1.0" encoding="utf-8"?>
-<ds:datastoreItem xmlns:ds="http://schemas.openxmlformats.org/officeDocument/2006/customXml" ds:itemID="{2475E4E8-57F6-4E58-A223-7C5089F14CA4}">
+<ds:datastoreItem xmlns:ds="http://schemas.openxmlformats.org/officeDocument/2006/customXml" ds:itemID="{440354A2-46C5-4E68-9499-E517525ADD0A}">
   <ds:schemaRefs>
     <ds:schemaRef ds:uri="http://schemas.openxmlformats.org/officeDocument/2006/bibliography"/>
   </ds:schemaRefs>

</xml_diff>